<commit_message>
membuat sampul & abstrak
</commit_message>
<xml_diff>
--- a/TUGAS AKHIR 1.docx
+++ b/TUGAS AKHIR 1.docx
@@ -75,15 +75,13 @@
         <w:jc w:val="center"/>
         <w:rPr>
           <w:rFonts w:cs="Times New Roman"/>
-          <w:sz w:val="24"/>
-          <w:szCs w:val="24"/>
-        </w:rPr>
-      </w:pPr>
-      <w:proofErr w:type="spellStart"/>
-      <w:r>
-        <w:rPr>
-          <w:rFonts w:cs="Times New Roman"/>
-          <w:sz w:val="24"/>
+          <w:szCs w:val="24"/>
+        </w:rPr>
+      </w:pPr>
+      <w:proofErr w:type="spellStart"/>
+      <w:r>
+        <w:rPr>
+          <w:rFonts w:cs="Times New Roman"/>
           <w:szCs w:val="24"/>
         </w:rPr>
         <w:t>Diajukan</w:t>
@@ -92,16 +90,14 @@
       <w:r>
         <w:rPr>
           <w:rFonts w:cs="Times New Roman"/>
-          <w:sz w:val="24"/>
-          <w:szCs w:val="24"/>
-        </w:rPr>
-        <w:t xml:space="preserve"> </w:t>
-      </w:r>
-      <w:proofErr w:type="spellStart"/>
-      <w:r>
-        <w:rPr>
-          <w:rFonts w:cs="Times New Roman"/>
-          <w:sz w:val="24"/>
+          <w:szCs w:val="24"/>
+        </w:rPr>
+        <w:t xml:space="preserve"> </w:t>
+      </w:r>
+      <w:proofErr w:type="spellStart"/>
+      <w:r>
+        <w:rPr>
+          <w:rFonts w:cs="Times New Roman"/>
           <w:szCs w:val="24"/>
         </w:rPr>
         <w:t>untuk</w:t>
@@ -110,16 +106,14 @@
       <w:r>
         <w:rPr>
           <w:rFonts w:cs="Times New Roman"/>
-          <w:sz w:val="24"/>
-          <w:szCs w:val="24"/>
-        </w:rPr>
-        <w:t xml:space="preserve"> </w:t>
-      </w:r>
-      <w:proofErr w:type="spellStart"/>
-      <w:r>
-        <w:rPr>
-          <w:rFonts w:cs="Times New Roman"/>
-          <w:sz w:val="24"/>
+          <w:szCs w:val="24"/>
+        </w:rPr>
+        <w:t xml:space="preserve"> </w:t>
+      </w:r>
+      <w:proofErr w:type="spellStart"/>
+      <w:r>
+        <w:rPr>
+          <w:rFonts w:cs="Times New Roman"/>
           <w:szCs w:val="24"/>
         </w:rPr>
         <w:t>memenuhi</w:t>
@@ -128,7 +122,6 @@
       <w:r>
         <w:rPr>
           <w:rFonts w:cs="Times New Roman"/>
-          <w:sz w:val="24"/>
           <w:szCs w:val="24"/>
         </w:rPr>
         <w:t xml:space="preserve"> salah </w:t>
@@ -137,7 +130,6 @@
       <w:r>
         <w:rPr>
           <w:rFonts w:cs="Times New Roman"/>
-          <w:sz w:val="24"/>
           <w:szCs w:val="24"/>
         </w:rPr>
         <w:t>satu</w:t>
@@ -146,16 +138,14 @@
       <w:r>
         <w:rPr>
           <w:rFonts w:cs="Times New Roman"/>
-          <w:sz w:val="24"/>
-          <w:szCs w:val="24"/>
-        </w:rPr>
-        <w:t xml:space="preserve"> </w:t>
-      </w:r>
-      <w:proofErr w:type="spellStart"/>
-      <w:r>
-        <w:rPr>
-          <w:rFonts w:cs="Times New Roman"/>
-          <w:sz w:val="24"/>
+          <w:szCs w:val="24"/>
+        </w:rPr>
+        <w:t xml:space="preserve"> </w:t>
+      </w:r>
+      <w:proofErr w:type="spellStart"/>
+      <w:r>
+        <w:rPr>
+          <w:rFonts w:cs="Times New Roman"/>
           <w:szCs w:val="24"/>
         </w:rPr>
         <w:t>syarat</w:t>
@@ -164,16 +154,14 @@
       <w:r>
         <w:rPr>
           <w:rFonts w:cs="Times New Roman"/>
-          <w:sz w:val="24"/>
-          <w:szCs w:val="24"/>
-        </w:rPr>
-        <w:t xml:space="preserve"> </w:t>
-      </w:r>
-      <w:proofErr w:type="spellStart"/>
-      <w:r>
-        <w:rPr>
-          <w:rFonts w:cs="Times New Roman"/>
-          <w:sz w:val="24"/>
+          <w:szCs w:val="24"/>
+        </w:rPr>
+        <w:t xml:space="preserve"> </w:t>
+      </w:r>
+      <w:proofErr w:type="spellStart"/>
+      <w:r>
+        <w:rPr>
+          <w:rFonts w:cs="Times New Roman"/>
           <w:szCs w:val="24"/>
         </w:rPr>
         <w:t>mengerjakan</w:t>
@@ -182,7 +170,6 @@
       <w:r>
         <w:rPr>
           <w:rFonts w:cs="Times New Roman"/>
-          <w:sz w:val="24"/>
           <w:szCs w:val="24"/>
         </w:rPr>
         <w:t xml:space="preserve"> dan</w:t>
@@ -203,7 +190,6 @@
       <w:r>
         <w:rPr>
           <w:rFonts w:cs="Times New Roman"/>
-          <w:sz w:val="24"/>
           <w:szCs w:val="24"/>
         </w:rPr>
         <w:t>menempuh</w:t>
@@ -212,16 +198,14 @@
       <w:r>
         <w:rPr>
           <w:rFonts w:cs="Times New Roman"/>
-          <w:sz w:val="24"/>
-          <w:szCs w:val="24"/>
-        </w:rPr>
-        <w:t xml:space="preserve"> </w:t>
-      </w:r>
-      <w:proofErr w:type="spellStart"/>
-      <w:r>
-        <w:rPr>
-          <w:rFonts w:cs="Times New Roman"/>
-          <w:sz w:val="24"/>
+          <w:szCs w:val="24"/>
+        </w:rPr>
+        <w:t xml:space="preserve"> </w:t>
+      </w:r>
+      <w:proofErr w:type="spellStart"/>
+      <w:r>
+        <w:rPr>
+          <w:rFonts w:cs="Times New Roman"/>
           <w:szCs w:val="24"/>
         </w:rPr>
         <w:t>ujian</w:t>
@@ -230,16 +214,14 @@
       <w:r>
         <w:rPr>
           <w:rFonts w:cs="Times New Roman"/>
-          <w:sz w:val="24"/>
-          <w:szCs w:val="24"/>
-        </w:rPr>
-        <w:t xml:space="preserve"> </w:t>
-      </w:r>
-      <w:proofErr w:type="spellStart"/>
-      <w:r>
-        <w:rPr>
-          <w:rFonts w:cs="Times New Roman"/>
-          <w:sz w:val="24"/>
+          <w:szCs w:val="24"/>
+        </w:rPr>
+        <w:t xml:space="preserve"> </w:t>
+      </w:r>
+      <w:proofErr w:type="spellStart"/>
+      <w:r>
+        <w:rPr>
+          <w:rFonts w:cs="Times New Roman"/>
           <w:szCs w:val="24"/>
         </w:rPr>
         <w:t>tugas</w:t>
@@ -248,16 +230,14 @@
       <w:r>
         <w:rPr>
           <w:rFonts w:cs="Times New Roman"/>
-          <w:sz w:val="24"/>
-          <w:szCs w:val="24"/>
-        </w:rPr>
-        <w:t xml:space="preserve"> </w:t>
-      </w:r>
-      <w:proofErr w:type="spellStart"/>
-      <w:r>
-        <w:rPr>
-          <w:rFonts w:cs="Times New Roman"/>
-          <w:sz w:val="24"/>
+          <w:szCs w:val="24"/>
+        </w:rPr>
+        <w:t xml:space="preserve"> </w:t>
+      </w:r>
+      <w:proofErr w:type="spellStart"/>
+      <w:r>
+        <w:rPr>
+          <w:rFonts w:cs="Times New Roman"/>
           <w:szCs w:val="24"/>
         </w:rPr>
         <w:t>akhir</w:t>
@@ -266,7 +246,6 @@
       <w:r>
         <w:rPr>
           <w:rFonts w:cs="Times New Roman"/>
-          <w:sz w:val="24"/>
           <w:szCs w:val="24"/>
         </w:rPr>
         <w:t xml:space="preserve"> 2</w:t>
@@ -373,14 +352,12 @@
       <w:pPr>
         <w:jc w:val="center"/>
         <w:rPr>
-          <w:sz w:val="24"/>
-          <w:szCs w:val="24"/>
-        </w:rPr>
-      </w:pPr>
-      <w:proofErr w:type="spellStart"/>
-      <w:r>
-        <w:rPr>
-          <w:sz w:val="24"/>
+          <w:szCs w:val="24"/>
+        </w:rPr>
+      </w:pPr>
+      <w:proofErr w:type="spellStart"/>
+      <w:r>
+        <w:rPr>
           <w:szCs w:val="24"/>
         </w:rPr>
         <w:t>Disusun</w:t>
@@ -388,7 +365,6 @@
       <w:proofErr w:type="spellEnd"/>
       <w:r>
         <w:rPr>
-          <w:sz w:val="24"/>
           <w:szCs w:val="24"/>
         </w:rPr>
         <w:t xml:space="preserve"> Oleh:</w:t>
@@ -396,34 +372,175 @@
     </w:p>
     <w:p>
       <w:pPr>
+        <w:tabs>
+          <w:tab w:val="left" w:pos="3686"/>
+          <w:tab w:val="left" w:pos="3969"/>
+        </w:tabs>
+        <w:ind w:left="3969" w:hanging="1984"/>
+        <w:rPr>
+          <w:sz w:val="28"/>
+          <w:szCs w:val="28"/>
+        </w:rPr>
+      </w:pPr>
+      <w:r>
+        <w:rPr>
+          <w:sz w:val="28"/>
+          <w:szCs w:val="28"/>
+        </w:rPr>
+        <w:t>Nama</w:t>
+      </w:r>
+      <w:r>
+        <w:rPr>
+          <w:sz w:val="28"/>
+          <w:szCs w:val="28"/>
+        </w:rPr>
+        <w:tab/>
+        <w:t>:</w:t>
+      </w:r>
+      <w:r>
+        <w:rPr>
+          <w:sz w:val="28"/>
+          <w:szCs w:val="28"/>
+        </w:rPr>
+        <w:tab/>
+        <w:t xml:space="preserve">Muhammad </w:t>
+      </w:r>
+      <w:proofErr w:type="spellStart"/>
+      <w:r>
+        <w:rPr>
+          <w:sz w:val="28"/>
+          <w:szCs w:val="28"/>
+        </w:rPr>
+        <w:t>Hadziq</w:t>
+      </w:r>
+      <w:proofErr w:type="spellEnd"/>
+      <w:r>
+        <w:rPr>
+          <w:sz w:val="28"/>
+          <w:szCs w:val="28"/>
+        </w:rPr>
+        <w:t xml:space="preserve"> </w:t>
+      </w:r>
+      <w:proofErr w:type="spellStart"/>
+      <w:r>
+        <w:rPr>
+          <w:sz w:val="28"/>
+          <w:szCs w:val="28"/>
+        </w:rPr>
+        <w:t>Fathul</w:t>
+      </w:r>
+      <w:proofErr w:type="spellEnd"/>
+      <w:r>
+        <w:rPr>
+          <w:sz w:val="28"/>
+          <w:szCs w:val="28"/>
+        </w:rPr>
+        <w:t xml:space="preserve"> Hikam</w:t>
+      </w:r>
+    </w:p>
+    <w:p>
+      <w:pPr>
+        <w:tabs>
+          <w:tab w:val="left" w:pos="3686"/>
+          <w:tab w:val="left" w:pos="3969"/>
+        </w:tabs>
+        <w:ind w:left="3969" w:hanging="1984"/>
+        <w:rPr>
+          <w:sz w:val="28"/>
+          <w:szCs w:val="28"/>
+        </w:rPr>
+      </w:pPr>
+      <w:r>
+        <w:rPr>
+          <w:sz w:val="28"/>
+          <w:szCs w:val="28"/>
+        </w:rPr>
+        <w:t>NIM</w:t>
+      </w:r>
+      <w:r>
+        <w:rPr>
+          <w:sz w:val="28"/>
+          <w:szCs w:val="28"/>
+        </w:rPr>
+        <w:tab/>
+        <w:t>:</w:t>
+      </w:r>
+      <w:r>
+        <w:rPr>
+          <w:sz w:val="28"/>
+          <w:szCs w:val="28"/>
+        </w:rPr>
+        <w:tab/>
+        <w:t>A11.2019.12133</w:t>
+      </w:r>
+    </w:p>
+    <w:p>
+      <w:pPr>
+        <w:tabs>
+          <w:tab w:val="left" w:pos="3686"/>
+          <w:tab w:val="left" w:pos="3969"/>
+        </w:tabs>
+        <w:ind w:left="3969" w:hanging="1984"/>
+        <w:jc w:val="left"/>
+        <w:rPr>
+          <w:sz w:val="28"/>
+          <w:szCs w:val="28"/>
+        </w:rPr>
+      </w:pPr>
+      <w:r>
+        <w:rPr>
+          <w:sz w:val="28"/>
+          <w:szCs w:val="28"/>
+        </w:rPr>
+        <w:t xml:space="preserve">Program </w:t>
+      </w:r>
+      <w:proofErr w:type="spellStart"/>
+      <w:r>
+        <w:rPr>
+          <w:sz w:val="28"/>
+          <w:szCs w:val="28"/>
+        </w:rPr>
+        <w:t>Studi</w:t>
+      </w:r>
+      <w:proofErr w:type="spellEnd"/>
+      <w:r>
+        <w:rPr>
+          <w:sz w:val="28"/>
+          <w:szCs w:val="28"/>
+        </w:rPr>
+        <w:tab/>
+        <w:t>:</w:t>
+      </w:r>
+      <w:r>
+        <w:rPr>
+          <w:sz w:val="28"/>
+          <w:szCs w:val="28"/>
+        </w:rPr>
+        <w:tab/>
+        <w:t xml:space="preserve">Teknik </w:t>
+      </w:r>
+      <w:proofErr w:type="spellStart"/>
+      <w:r>
+        <w:rPr>
+          <w:sz w:val="28"/>
+          <w:szCs w:val="28"/>
+        </w:rPr>
+        <w:t>Informatika</w:t>
+      </w:r>
+      <w:proofErr w:type="spellEnd"/>
+    </w:p>
+    <w:p>
+      <w:pPr>
         <w:jc w:val="center"/>
         <w:rPr>
-          <w:sz w:val="24"/>
-          <w:szCs w:val="24"/>
-        </w:rPr>
-      </w:pPr>
-      <w:r>
-        <w:rPr>
-          <w:sz w:val="24"/>
-          <w:szCs w:val="24"/>
-        </w:rPr>
-        <w:t>Nama:</w:t>
-      </w:r>
+          <w:szCs w:val="24"/>
+        </w:rPr>
+      </w:pPr>
     </w:p>
     <w:p>
       <w:pPr>
         <w:jc w:val="center"/>
         <w:rPr>
-          <w:sz w:val="24"/>
-          <w:szCs w:val="24"/>
-        </w:rPr>
-      </w:pPr>
-    </w:p>
-    <w:p>
-      <w:pPr>
-        <w:jc w:val="center"/>
-        <w:rPr>
-          <w:sz w:val="24"/>
           <w:szCs w:val="24"/>
         </w:rPr>
       </w:pPr>
@@ -497,6 +614,12 @@
           <w:sz w:val="28"/>
           <w:szCs w:val="28"/>
         </w:rPr>
+        <w:sectPr>
+          <w:pgSz w:w="11906" w:h="16838"/>
+          <w:pgMar w:top="2268" w:right="1701" w:bottom="1701" w:left="2268" w:header="709" w:footer="709" w:gutter="0"/>
+          <w:cols w:space="708"/>
+          <w:docGrid w:linePitch="360"/>
+        </w:sectPr>
       </w:pPr>
       <w:r>
         <w:rPr>
@@ -508,8 +631,801 @@
         <w:t>2022</w:t>
       </w:r>
     </w:p>
+    <w:p>
+      <w:pPr>
+        <w:pStyle w:val="Heading1"/>
+      </w:pPr>
+      <w:r>
+        <w:lastRenderedPageBreak/>
+        <w:t>ABSTRAK</w:t>
+      </w:r>
+    </w:p>
     <w:p/>
     <w:p/>
+    <w:p>
+      <w:pPr>
+        <w:spacing w:line="240" w:lineRule="auto"/>
+      </w:pPr>
+      <w:r>
+        <w:t>(</w:t>
+      </w:r>
+      <w:proofErr w:type="spellStart"/>
+      <w:proofErr w:type="gramStart"/>
+      <w:r>
+        <w:t>masalah</w:t>
+      </w:r>
+      <w:proofErr w:type="spellEnd"/>
+      <w:proofErr w:type="gramEnd"/>
+      <w:r>
+        <w:t xml:space="preserve"> </w:t>
+      </w:r>
+      <w:proofErr w:type="spellStart"/>
+      <w:r>
+        <w:t>utama</w:t>
+      </w:r>
+      <w:proofErr w:type="spellEnd"/>
+      <w:r>
+        <w:t xml:space="preserve"> yang </w:t>
+      </w:r>
+      <w:proofErr w:type="spellStart"/>
+      <w:r>
+        <w:t>diteliti</w:t>
+      </w:r>
+      <w:proofErr w:type="spellEnd"/>
+      <w:r>
+        <w:t xml:space="preserve"> dan </w:t>
+      </w:r>
+      <w:proofErr w:type="spellStart"/>
+      <w:r>
+        <w:t>ruang</w:t>
+      </w:r>
+      <w:proofErr w:type="spellEnd"/>
+      <w:r>
+        <w:t xml:space="preserve"> </w:t>
+      </w:r>
+      <w:proofErr w:type="spellStart"/>
+      <w:r>
+        <w:t>lingkupnya</w:t>
+      </w:r>
+      <w:proofErr w:type="spellEnd"/>
+      <w:r>
+        <w:t>)</w:t>
+      </w:r>
+    </w:p>
+    <w:p>
+      <w:pPr>
+        <w:spacing w:line="240" w:lineRule="auto"/>
+        <w:ind w:firstLine="720"/>
+      </w:pPr>
+      <w:proofErr w:type="spellStart"/>
+      <w:r>
+        <w:t>Saat</w:t>
+      </w:r>
+      <w:proofErr w:type="spellEnd"/>
+      <w:r>
+        <w:t xml:space="preserve"> </w:t>
+      </w:r>
+      <w:proofErr w:type="spellStart"/>
+      <w:r>
+        <w:t>ini</w:t>
+      </w:r>
+      <w:proofErr w:type="spellEnd"/>
+      <w:r>
+        <w:t xml:space="preserve"> </w:t>
+      </w:r>
+      <w:proofErr w:type="spellStart"/>
+      <w:r>
+        <w:t>Komputer</w:t>
+      </w:r>
+      <w:proofErr w:type="spellEnd"/>
+      <w:r>
+        <w:t xml:space="preserve"> </w:t>
+      </w:r>
+      <w:proofErr w:type="spellStart"/>
+      <w:r>
+        <w:t>merupakan</w:t>
+      </w:r>
+      <w:proofErr w:type="spellEnd"/>
+      <w:r>
+        <w:t xml:space="preserve"> </w:t>
+      </w:r>
+      <w:proofErr w:type="spellStart"/>
+      <w:r>
+        <w:t>alat</w:t>
+      </w:r>
+      <w:proofErr w:type="spellEnd"/>
+      <w:r>
+        <w:t xml:space="preserve"> yang </w:t>
+      </w:r>
+      <w:proofErr w:type="spellStart"/>
+      <w:r>
+        <w:t>hampir</w:t>
+      </w:r>
+      <w:proofErr w:type="spellEnd"/>
+      <w:r>
+        <w:t xml:space="preserve"> di </w:t>
+      </w:r>
+      <w:proofErr w:type="spellStart"/>
+      <w:r>
+        <w:t>gunakan</w:t>
+      </w:r>
+      <w:proofErr w:type="spellEnd"/>
+      <w:r>
+        <w:t xml:space="preserve"> di </w:t>
+      </w:r>
+      <w:proofErr w:type="spellStart"/>
+      <w:r>
+        <w:t>berbagai</w:t>
+      </w:r>
+      <w:proofErr w:type="spellEnd"/>
+      <w:r>
+        <w:t xml:space="preserve"> </w:t>
+      </w:r>
+      <w:proofErr w:type="spellStart"/>
+      <w:r>
+        <w:t>bidang</w:t>
+      </w:r>
+      <w:proofErr w:type="spellEnd"/>
+      <w:r>
+        <w:t xml:space="preserve"> dan juga </w:t>
+      </w:r>
+      <w:proofErr w:type="spellStart"/>
+      <w:r>
+        <w:t>hampir</w:t>
+      </w:r>
+      <w:proofErr w:type="spellEnd"/>
+      <w:r>
+        <w:t xml:space="preserve"> </w:t>
+      </w:r>
+      <w:proofErr w:type="spellStart"/>
+      <w:r>
+        <w:t>digunakan</w:t>
+      </w:r>
+      <w:proofErr w:type="spellEnd"/>
+      <w:r>
+        <w:t xml:space="preserve"> oleh </w:t>
+      </w:r>
+      <w:proofErr w:type="spellStart"/>
+      <w:r>
+        <w:t>seluruh</w:t>
+      </w:r>
+      <w:proofErr w:type="spellEnd"/>
+      <w:r>
+        <w:t xml:space="preserve"> </w:t>
+      </w:r>
+      <w:proofErr w:type="spellStart"/>
+      <w:r>
+        <w:t>masyarakat</w:t>
+      </w:r>
+      <w:proofErr w:type="spellEnd"/>
+      <w:r>
+        <w:t xml:space="preserve"> </w:t>
+      </w:r>
+      <w:proofErr w:type="spellStart"/>
+      <w:r>
+        <w:t>diberbagai</w:t>
+      </w:r>
+      <w:proofErr w:type="spellEnd"/>
+      <w:r>
+        <w:t xml:space="preserve"> </w:t>
+      </w:r>
+      <w:proofErr w:type="spellStart"/>
+      <w:r>
+        <w:t>kalangan</w:t>
+      </w:r>
+      <w:proofErr w:type="spellEnd"/>
+      <w:r>
+        <w:t xml:space="preserve"> Salah </w:t>
+      </w:r>
+      <w:proofErr w:type="spellStart"/>
+      <w:r>
+        <w:t>satu</w:t>
+      </w:r>
+      <w:proofErr w:type="spellEnd"/>
+      <w:r>
+        <w:t xml:space="preserve"> </w:t>
+      </w:r>
+      <w:proofErr w:type="spellStart"/>
+      <w:r>
+        <w:t>contohnya</w:t>
+      </w:r>
+      <w:proofErr w:type="spellEnd"/>
+      <w:r>
+        <w:t xml:space="preserve"> </w:t>
+      </w:r>
+      <w:proofErr w:type="spellStart"/>
+      <w:r>
+        <w:t>yaitu</w:t>
+      </w:r>
+      <w:proofErr w:type="spellEnd"/>
+      <w:r>
+        <w:t xml:space="preserve"> </w:t>
+      </w:r>
+      <w:proofErr w:type="spellStart"/>
+      <w:r>
+        <w:t>komputer</w:t>
+      </w:r>
+      <w:proofErr w:type="spellEnd"/>
+      <w:r>
+        <w:t xml:space="preserve"> </w:t>
+      </w:r>
+      <w:proofErr w:type="spellStart"/>
+      <w:r>
+        <w:t>jenis</w:t>
+      </w:r>
+      <w:proofErr w:type="spellEnd"/>
+      <w:r>
+        <w:t xml:space="preserve"> laptop </w:t>
+      </w:r>
+      <w:proofErr w:type="spellStart"/>
+      <w:r>
+        <w:t>atau</w:t>
+      </w:r>
+      <w:proofErr w:type="spellEnd"/>
+      <w:r>
+        <w:t xml:space="preserve"> notebook yang </w:t>
+      </w:r>
+      <w:proofErr w:type="spellStart"/>
+      <w:r>
+        <w:t>sudah</w:t>
+      </w:r>
+      <w:proofErr w:type="spellEnd"/>
+      <w:r>
+        <w:t xml:space="preserve"> </w:t>
+      </w:r>
+      <w:proofErr w:type="spellStart"/>
+      <w:r>
+        <w:t>umum</w:t>
+      </w:r>
+      <w:proofErr w:type="spellEnd"/>
+      <w:r>
+        <w:t xml:space="preserve"> </w:t>
+      </w:r>
+      <w:proofErr w:type="spellStart"/>
+      <w:r>
+        <w:t>menjadi</w:t>
+      </w:r>
+      <w:proofErr w:type="spellEnd"/>
+      <w:r>
+        <w:t xml:space="preserve"> </w:t>
+      </w:r>
+      <w:proofErr w:type="spellStart"/>
+      <w:r>
+        <w:t>pegangan</w:t>
+      </w:r>
+      <w:proofErr w:type="spellEnd"/>
+      <w:r>
+        <w:t xml:space="preserve"> </w:t>
+      </w:r>
+      <w:proofErr w:type="spellStart"/>
+      <w:r>
+        <w:t>terutama</w:t>
+      </w:r>
+      <w:proofErr w:type="spellEnd"/>
+      <w:r>
+        <w:t xml:space="preserve"> </w:t>
+      </w:r>
+      <w:proofErr w:type="spellStart"/>
+      <w:r>
+        <w:t>bagi</w:t>
+      </w:r>
+      <w:proofErr w:type="spellEnd"/>
+      <w:r>
+        <w:t xml:space="preserve"> </w:t>
+      </w:r>
+      <w:proofErr w:type="spellStart"/>
+      <w:r>
+        <w:t>pelajar</w:t>
+      </w:r>
+      <w:proofErr w:type="spellEnd"/>
+      <w:r>
+        <w:t xml:space="preserve"> dan </w:t>
+      </w:r>
+      <w:proofErr w:type="spellStart"/>
+      <w:r>
+        <w:t>pekerja</w:t>
+      </w:r>
+      <w:proofErr w:type="spellEnd"/>
+      <w:r>
+        <w:t xml:space="preserve">, </w:t>
+      </w:r>
+      <w:proofErr w:type="spellStart"/>
+      <w:r>
+        <w:t>karena</w:t>
+      </w:r>
+      <w:proofErr w:type="spellEnd"/>
+      <w:r>
+        <w:t xml:space="preserve"> </w:t>
+      </w:r>
+      <w:proofErr w:type="spellStart"/>
+      <w:r>
+        <w:t>banyaknya</w:t>
+      </w:r>
+      <w:proofErr w:type="spellEnd"/>
+      <w:r>
+        <w:t xml:space="preserve"> </w:t>
+      </w:r>
+      <w:proofErr w:type="spellStart"/>
+      <w:r>
+        <w:t>jenis</w:t>
+      </w:r>
+      <w:proofErr w:type="spellEnd"/>
+      <w:r>
+        <w:t xml:space="preserve"> dan </w:t>
+      </w:r>
+      <w:proofErr w:type="spellStart"/>
+      <w:r>
+        <w:t>harga</w:t>
+      </w:r>
+      <w:proofErr w:type="spellEnd"/>
+      <w:r>
+        <w:t xml:space="preserve"> </w:t>
+      </w:r>
+      <w:r>
+        <w:t>laptop</w:t>
+      </w:r>
+      <w:r>
+        <w:t xml:space="preserve"> </w:t>
+      </w:r>
+      <w:proofErr w:type="spellStart"/>
+      <w:r>
+        <w:t>maka</w:t>
+      </w:r>
+      <w:proofErr w:type="spellEnd"/>
+      <w:r>
+        <w:t xml:space="preserve"> </w:t>
+      </w:r>
+      <w:proofErr w:type="spellStart"/>
+      <w:r>
+        <w:t>masyarakat</w:t>
+      </w:r>
+      <w:proofErr w:type="spellEnd"/>
+      <w:r>
+        <w:t xml:space="preserve"> </w:t>
+      </w:r>
+      <w:proofErr w:type="spellStart"/>
+      <w:r>
+        <w:t>awam</w:t>
+      </w:r>
+      <w:proofErr w:type="spellEnd"/>
+      <w:r>
+        <w:t xml:space="preserve"> yang </w:t>
+      </w:r>
+      <w:proofErr w:type="spellStart"/>
+      <w:r>
+        <w:t>belum</w:t>
+      </w:r>
+      <w:proofErr w:type="spellEnd"/>
+      <w:r>
+        <w:t xml:space="preserve"> </w:t>
+      </w:r>
+      <w:proofErr w:type="spellStart"/>
+      <w:r>
+        <w:t>paham</w:t>
+      </w:r>
+      <w:proofErr w:type="spellEnd"/>
+      <w:r>
+        <w:t xml:space="preserve"> </w:t>
+      </w:r>
+      <w:proofErr w:type="spellStart"/>
+      <w:r>
+        <w:t>tentang</w:t>
+      </w:r>
+      <w:proofErr w:type="spellEnd"/>
+      <w:r>
+        <w:t xml:space="preserve"> </w:t>
+      </w:r>
+      <w:proofErr w:type="spellStart"/>
+      <w:r>
+        <w:t>spesifikasi</w:t>
+      </w:r>
+      <w:proofErr w:type="spellEnd"/>
+      <w:r>
+        <w:t xml:space="preserve"> laptop pun </w:t>
+      </w:r>
+      <w:proofErr w:type="spellStart"/>
+      <w:r>
+        <w:t>akan</w:t>
+      </w:r>
+      <w:proofErr w:type="spellEnd"/>
+      <w:r>
+        <w:t xml:space="preserve"> </w:t>
+      </w:r>
+      <w:proofErr w:type="spellStart"/>
+      <w:r>
+        <w:t>bingung</w:t>
+      </w:r>
+      <w:proofErr w:type="spellEnd"/>
+      <w:r>
+        <w:t xml:space="preserve"> </w:t>
+      </w:r>
+      <w:proofErr w:type="spellStart"/>
+      <w:r>
+        <w:t>untuk</w:t>
+      </w:r>
+      <w:proofErr w:type="spellEnd"/>
+      <w:r>
+        <w:t xml:space="preserve"> </w:t>
+      </w:r>
+      <w:proofErr w:type="spellStart"/>
+      <w:r>
+        <w:t>membeli</w:t>
+      </w:r>
+      <w:proofErr w:type="spellEnd"/>
+      <w:r>
+        <w:t xml:space="preserve"> </w:t>
+      </w:r>
+      <w:proofErr w:type="spellStart"/>
+      <w:r>
+        <w:t>sesuai</w:t>
+      </w:r>
+      <w:proofErr w:type="spellEnd"/>
+      <w:r>
+        <w:t xml:space="preserve"> </w:t>
+      </w:r>
+      <w:proofErr w:type="spellStart"/>
+      <w:r>
+        <w:t>kebutuhan</w:t>
+      </w:r>
+      <w:proofErr w:type="spellEnd"/>
+      <w:r>
+        <w:t xml:space="preserve"> </w:t>
+      </w:r>
+      <w:proofErr w:type="spellStart"/>
+      <w:r>
+        <w:t>mereka</w:t>
+      </w:r>
+      <w:proofErr w:type="spellEnd"/>
+      <w:r>
+        <w:t>.</w:t>
+      </w:r>
+    </w:p>
+    <w:p>
+      <w:pPr>
+        <w:spacing w:line="240" w:lineRule="auto"/>
+      </w:pPr>
+      <w:r>
+        <w:t>(</w:t>
+      </w:r>
+      <w:proofErr w:type="spellStart"/>
+      <w:proofErr w:type="gramStart"/>
+      <w:r>
+        <w:t>metod</w:t>
+      </w:r>
+      <w:r>
+        <w:t>e</w:t>
+      </w:r>
+      <w:proofErr w:type="spellEnd"/>
+      <w:proofErr w:type="gramEnd"/>
+      <w:r>
+        <w:t xml:space="preserve"> yang </w:t>
+      </w:r>
+      <w:proofErr w:type="spellStart"/>
+      <w:r>
+        <w:t>digunakan</w:t>
+      </w:r>
+      <w:proofErr w:type="spellEnd"/>
+      <w:r>
+        <w:t>)</w:t>
+      </w:r>
+    </w:p>
+    <w:p>
+      <w:pPr>
+        <w:spacing w:line="240" w:lineRule="auto"/>
+        <w:ind w:firstLine="720"/>
+      </w:pPr>
+      <w:proofErr w:type="spellStart"/>
+      <w:r>
+        <w:t>Maka</w:t>
+      </w:r>
+      <w:proofErr w:type="spellEnd"/>
+      <w:r>
+        <w:t xml:space="preserve"> </w:t>
+      </w:r>
+      <w:proofErr w:type="spellStart"/>
+      <w:r>
+        <w:t>penulis</w:t>
+      </w:r>
+      <w:proofErr w:type="spellEnd"/>
+      <w:r>
+        <w:t xml:space="preserve"> di </w:t>
+      </w:r>
+      <w:proofErr w:type="spellStart"/>
+      <w:r>
+        <w:t>sini</w:t>
+      </w:r>
+      <w:proofErr w:type="spellEnd"/>
+      <w:r>
+        <w:t xml:space="preserve"> </w:t>
+      </w:r>
+      <w:proofErr w:type="spellStart"/>
+      <w:r>
+        <w:t>akan</w:t>
+      </w:r>
+      <w:proofErr w:type="spellEnd"/>
+      <w:r>
+        <w:t xml:space="preserve"> </w:t>
+      </w:r>
+      <w:proofErr w:type="spellStart"/>
+      <w:r>
+        <w:t>menyusun</w:t>
+      </w:r>
+      <w:proofErr w:type="spellEnd"/>
+      <w:r>
+        <w:t xml:space="preserve"> </w:t>
+      </w:r>
+      <w:proofErr w:type="spellStart"/>
+      <w:r>
+        <w:t>sebuah</w:t>
+      </w:r>
+      <w:proofErr w:type="spellEnd"/>
+      <w:r>
+        <w:t xml:space="preserve"> </w:t>
+      </w:r>
+      <w:proofErr w:type="spellStart"/>
+      <w:r>
+        <w:t>penelitian</w:t>
+      </w:r>
+      <w:proofErr w:type="spellEnd"/>
+      <w:r>
+        <w:t xml:space="preserve"> </w:t>
+      </w:r>
+      <w:proofErr w:type="spellStart"/>
+      <w:r>
+        <w:t>menggunakan</w:t>
+      </w:r>
+      <w:proofErr w:type="spellEnd"/>
+      <w:r>
+        <w:t xml:space="preserve"> </w:t>
+      </w:r>
+      <w:proofErr w:type="spellStart"/>
+      <w:r>
+        <w:t>metode</w:t>
+      </w:r>
+      <w:proofErr w:type="spellEnd"/>
+      <w:r>
+        <w:t xml:space="preserve"> Fuzzy yang di </w:t>
+      </w:r>
+      <w:proofErr w:type="spellStart"/>
+      <w:r>
+        <w:t>harapkan</w:t>
+      </w:r>
+      <w:proofErr w:type="spellEnd"/>
+      <w:r>
+        <w:t xml:space="preserve"> </w:t>
+      </w:r>
+      <w:proofErr w:type="spellStart"/>
+      <w:r>
+        <w:t>akan</w:t>
+      </w:r>
+      <w:proofErr w:type="spellEnd"/>
+      <w:r>
+        <w:t xml:space="preserve"> </w:t>
+      </w:r>
+      <w:proofErr w:type="spellStart"/>
+      <w:r>
+        <w:t>menentukan</w:t>
+      </w:r>
+      <w:proofErr w:type="spellEnd"/>
+      <w:r>
+        <w:t xml:space="preserve"> dan </w:t>
+      </w:r>
+      <w:proofErr w:type="spellStart"/>
+      <w:r>
+        <w:t>merekomendasi</w:t>
+      </w:r>
+      <w:proofErr w:type="spellEnd"/>
+      <w:r>
+        <w:t xml:space="preserve"> </w:t>
+      </w:r>
+      <w:proofErr w:type="spellStart"/>
+      <w:r>
+        <w:t>kan</w:t>
+      </w:r>
+      <w:proofErr w:type="spellEnd"/>
+      <w:r>
+        <w:t xml:space="preserve"> laptop </w:t>
+      </w:r>
+      <w:proofErr w:type="spellStart"/>
+      <w:r>
+        <w:t>dari</w:t>
+      </w:r>
+      <w:proofErr w:type="spellEnd"/>
+      <w:r>
+        <w:t xml:space="preserve"> </w:t>
+      </w:r>
+      <w:proofErr w:type="spellStart"/>
+      <w:r>
+        <w:t>kisaran</w:t>
+      </w:r>
+      <w:proofErr w:type="spellEnd"/>
+      <w:r>
+        <w:t xml:space="preserve"> </w:t>
+      </w:r>
+      <w:proofErr w:type="spellStart"/>
+      <w:r>
+        <w:t>harga</w:t>
+      </w:r>
+      <w:proofErr w:type="spellEnd"/>
+      <w:r>
+        <w:t xml:space="preserve"> </w:t>
+      </w:r>
+      <w:proofErr w:type="spellStart"/>
+      <w:r>
+        <w:t>sesuai</w:t>
+      </w:r>
+      <w:proofErr w:type="spellEnd"/>
+      <w:r>
+        <w:t xml:space="preserve"> </w:t>
+      </w:r>
+      <w:proofErr w:type="spellStart"/>
+      <w:r>
+        <w:t>kebutuhan</w:t>
+      </w:r>
+      <w:proofErr w:type="spellEnd"/>
+      <w:r>
+        <w:t xml:space="preserve"> </w:t>
+      </w:r>
+      <w:proofErr w:type="spellStart"/>
+      <w:r>
+        <w:t>konsumen</w:t>
+      </w:r>
+      <w:proofErr w:type="spellEnd"/>
+      <w:r>
+        <w:t xml:space="preserve">, yang di </w:t>
+      </w:r>
+      <w:proofErr w:type="spellStart"/>
+      <w:r>
+        <w:t>dapat</w:t>
+      </w:r>
+      <w:proofErr w:type="spellEnd"/>
+      <w:r>
+        <w:t xml:space="preserve"> </w:t>
+      </w:r>
+      <w:proofErr w:type="spellStart"/>
+      <w:r>
+        <w:t>dari</w:t>
+      </w:r>
+      <w:proofErr w:type="spellEnd"/>
+      <w:r>
+        <w:t xml:space="preserve"> </w:t>
+      </w:r>
+      <w:proofErr w:type="spellStart"/>
+      <w:r>
+        <w:t>perkiraan</w:t>
+      </w:r>
+      <w:proofErr w:type="spellEnd"/>
+      <w:r>
+        <w:t xml:space="preserve"> lama </w:t>
+      </w:r>
+      <w:proofErr w:type="spellStart"/>
+      <w:r>
+        <w:t>nya</w:t>
+      </w:r>
+      <w:proofErr w:type="spellEnd"/>
+      <w:r>
+        <w:t xml:space="preserve"> </w:t>
+      </w:r>
+      <w:proofErr w:type="spellStart"/>
+      <w:r>
+        <w:t>waktu</w:t>
+      </w:r>
+      <w:proofErr w:type="spellEnd"/>
+      <w:r>
+        <w:t xml:space="preserve"> </w:t>
+      </w:r>
+      <w:proofErr w:type="spellStart"/>
+      <w:r>
+        <w:t>pengguna</w:t>
+      </w:r>
+      <w:proofErr w:type="spellEnd"/>
+      <w:r>
+        <w:t xml:space="preserve"> </w:t>
+      </w:r>
+      <w:proofErr w:type="spellStart"/>
+      <w:r>
+        <w:t>dalam</w:t>
+      </w:r>
+      <w:proofErr w:type="spellEnd"/>
+      <w:r>
+        <w:t xml:space="preserve"> </w:t>
+      </w:r>
+      <w:proofErr w:type="spellStart"/>
+      <w:r>
+        <w:t>menggunakan</w:t>
+      </w:r>
+      <w:proofErr w:type="spellEnd"/>
+      <w:r>
+        <w:t xml:space="preserve"> </w:t>
+      </w:r>
+      <w:proofErr w:type="spellStart"/>
+      <w:r>
+        <w:t>beberapa</w:t>
+      </w:r>
+      <w:proofErr w:type="spellEnd"/>
+      <w:r>
+        <w:t xml:space="preserve"> </w:t>
+      </w:r>
+      <w:proofErr w:type="spellStart"/>
+      <w:r>
+        <w:t>jenis</w:t>
+      </w:r>
+      <w:proofErr w:type="spellEnd"/>
+      <w:r>
+        <w:t xml:space="preserve"> </w:t>
+      </w:r>
+      <w:proofErr w:type="spellStart"/>
+      <w:r>
+        <w:t>aplikasi</w:t>
+      </w:r>
+      <w:proofErr w:type="spellEnd"/>
+      <w:r>
+        <w:t xml:space="preserve"> laptop</w:t>
+      </w:r>
+      <w:r>
+        <w:t>.</w:t>
+      </w:r>
+    </w:p>
+    <w:p>
+      <w:pPr>
+        <w:spacing w:line="240" w:lineRule="auto"/>
+      </w:pPr>
+      <w:r>
+        <w:t>(</w:t>
+      </w:r>
+      <w:proofErr w:type="spellStart"/>
+      <w:proofErr w:type="gramStart"/>
+      <w:r>
+        <w:t>hasil</w:t>
+      </w:r>
+      <w:proofErr w:type="spellEnd"/>
+      <w:proofErr w:type="gramEnd"/>
+      <w:r>
+        <w:t xml:space="preserve"> yang </w:t>
+      </w:r>
+      <w:proofErr w:type="spellStart"/>
+      <w:r>
+        <w:t>diperoleh</w:t>
+      </w:r>
+      <w:proofErr w:type="spellEnd"/>
+      <w:r>
+        <w:t>)</w:t>
+      </w:r>
+    </w:p>
+    <w:p>
+      <w:pPr>
+        <w:spacing w:line="240" w:lineRule="auto"/>
+      </w:pPr>
+      <w:r>
+        <w:t>(</w:t>
+      </w:r>
+      <w:proofErr w:type="spellStart"/>
+      <w:proofErr w:type="gramStart"/>
+      <w:r>
+        <w:t>kesimpulan</w:t>
+      </w:r>
+      <w:proofErr w:type="spellEnd"/>
+      <w:proofErr w:type="gramEnd"/>
+      <w:r>
+        <w:t xml:space="preserve"> </w:t>
+      </w:r>
+      <w:proofErr w:type="spellStart"/>
+      <w:r>
+        <w:t>utama</w:t>
+      </w:r>
+      <w:proofErr w:type="spellEnd"/>
+      <w:r>
+        <w:t xml:space="preserve"> dan saran yang </w:t>
+      </w:r>
+      <w:proofErr w:type="spellStart"/>
+      <w:r>
+        <w:t>diajukan</w:t>
+      </w:r>
+      <w:proofErr w:type="spellEnd"/>
+      <w:r>
+        <w:t>)</w:t>
+      </w:r>
+    </w:p>
     <w:sectPr>
       <w:pgSz w:w="11906" w:h="16838"/>
       <w:pgMar w:top="2268" w:right="1701" w:bottom="1701" w:left="2268" w:header="709" w:footer="709" w:gutter="0"/>
@@ -918,9 +1834,36 @@
   <w:style w:type="paragraph" w:default="1" w:styleId="Normal">
     <w:name w:val="Normal"/>
     <w:qFormat/>
-    <w:rsid w:val="00FC214C"/>
+    <w:rsid w:val="00655208"/>
+    <w:pPr>
+      <w:jc w:val="both"/>
+    </w:pPr>
     <w:rPr>
       <w:rFonts w:ascii="Times New Roman" w:hAnsi="Times New Roman"/>
+      <w:sz w:val="24"/>
+    </w:rPr>
+  </w:style>
+  <w:style w:type="paragraph" w:styleId="Heading1">
+    <w:name w:val="heading 1"/>
+    <w:basedOn w:val="Normal"/>
+    <w:next w:val="Normal"/>
+    <w:link w:val="Heading1Char"/>
+    <w:uiPriority w:val="9"/>
+    <w:qFormat/>
+    <w:rsid w:val="00692CC5"/>
+    <w:pPr>
+      <w:keepNext/>
+      <w:keepLines/>
+      <w:spacing w:before="240" w:after="0" w:line="240" w:lineRule="auto"/>
+      <w:jc w:val="center"/>
+      <w:outlineLvl w:val="0"/>
+    </w:pPr>
+    <w:rPr>
+      <w:rFonts w:eastAsiaTheme="majorEastAsia" w:cstheme="majorBidi"/>
+      <w:b/>
+      <w:color w:val="000000" w:themeColor="text1"/>
+      <w:sz w:val="28"/>
+      <w:szCs w:val="32"/>
     </w:rPr>
   </w:style>
   <w:style w:type="character" w:default="1" w:styleId="DefaultParagraphFont">
@@ -985,6 +1928,20 @@
       <w:kern w:val="28"/>
       <w:sz w:val="28"/>
       <w:szCs w:val="56"/>
+    </w:rPr>
+  </w:style>
+  <w:style w:type="character" w:customStyle="1" w:styleId="Heading1Char">
+    <w:name w:val="Heading 1 Char"/>
+    <w:basedOn w:val="DefaultParagraphFont"/>
+    <w:link w:val="Heading1"/>
+    <w:uiPriority w:val="9"/>
+    <w:rsid w:val="00692CC5"/>
+    <w:rPr>
+      <w:rFonts w:ascii="Times New Roman" w:eastAsiaTheme="majorEastAsia" w:hAnsi="Times New Roman" w:cstheme="majorBidi"/>
+      <w:b/>
+      <w:color w:val="000000" w:themeColor="text1"/>
+      <w:sz w:val="28"/>
+      <w:szCs w:val="32"/>
     </w:rPr>
   </w:style>
 </w:styles>

</xml_diff>

<commit_message>
replace doc&tambah susunan TA1&tulis latarBelakang
di replace agar rapi krna sblmnya berantakan
</commit_message>
<xml_diff>
--- a/TUGAS AKHIR 1.docx
+++ b/TUGAS AKHIR 1.docx
@@ -4,6 +4,7 @@
   <w:body>
     <w:p>
       <w:pPr>
+        <w:spacing w:line="276" w:lineRule="auto"/>
         <w:jc w:val="center"/>
         <w:rPr>
           <w:rFonts w:cs="Times New Roman"/>
@@ -26,6 +27,7 @@
     </w:p>
     <w:p>
       <w:pPr>
+        <w:spacing w:line="276" w:lineRule="auto"/>
         <w:jc w:val="center"/>
         <w:rPr>
           <w:rFonts w:cs="Times New Roman"/>
@@ -48,6 +50,7 @@
     </w:p>
     <w:p>
       <w:pPr>
+        <w:spacing w:line="276" w:lineRule="auto"/>
         <w:jc w:val="center"/>
         <w:rPr>
           <w:rFonts w:cs="Times New Roman"/>
@@ -60,6 +63,7 @@
     </w:p>
     <w:p>
       <w:pPr>
+        <w:spacing w:line="276" w:lineRule="auto"/>
         <w:jc w:val="center"/>
         <w:rPr>
           <w:rFonts w:cs="Times New Roman"/>
@@ -72,6 +76,7 @@
     </w:p>
     <w:p>
       <w:pPr>
+        <w:spacing w:line="276" w:lineRule="auto"/>
         <w:jc w:val="center"/>
         <w:rPr>
           <w:rFonts w:cs="Times New Roman"/>
@@ -177,6 +182,7 @@
     </w:p>
     <w:p>
       <w:pPr>
+        <w:spacing w:line="276" w:lineRule="auto"/>
         <w:jc w:val="center"/>
         <w:rPr>
           <w:rFonts w:cs="Times New Roman"/>
@@ -263,6 +269,7 @@
     </w:p>
     <w:p>
       <w:pPr>
+        <w:spacing w:line="276" w:lineRule="auto"/>
         <w:jc w:val="center"/>
         <w:rPr>
           <w:rFonts w:cs="Times New Roman"/>
@@ -275,6 +282,7 @@
     </w:p>
     <w:p>
       <w:pPr>
+        <w:spacing w:line="276" w:lineRule="auto"/>
         <w:jc w:val="center"/>
         <w:rPr>
           <w:rFonts w:cs="Times New Roman"/>
@@ -294,7 +302,7 @@
           <w:szCs w:val="28"/>
         </w:rPr>
         <w:drawing>
-          <wp:inline distT="0" distB="0" distL="0" distR="0" wp14:anchorId="36F19DBD" wp14:editId="16CDC52E">
+          <wp:inline distT="0" distB="0" distL="0" distR="0" wp14:anchorId="7F319E37" wp14:editId="2D8FA17D">
             <wp:extent cx="1800000" cy="1800000"/>
             <wp:effectExtent l="0" t="0" r="0" b="0"/>
             <wp:docPr id="2" name="Picture 2"/>
@@ -309,7 +317,7 @@
                     <pic:cNvPicPr/>
                   </pic:nvPicPr>
                   <pic:blipFill>
-                    <a:blip r:embed="rId5">
+                    <a:blip r:embed="rId8">
                       <a:extLst>
                         <a:ext uri="{28A0092B-C50C-407E-A947-70E740481C1C}">
                           <a14:useLocalDpi xmlns:a14="http://schemas.microsoft.com/office/drawing/2010/main" val="0"/>
@@ -338,6 +346,7 @@
     </w:p>
     <w:p>
       <w:pPr>
+        <w:spacing w:line="276" w:lineRule="auto"/>
         <w:jc w:val="center"/>
         <w:rPr>
           <w:rFonts w:cs="Times New Roman"/>
@@ -350,6 +359,7 @@
     </w:p>
     <w:p>
       <w:pPr>
+        <w:spacing w:line="276" w:lineRule="auto"/>
         <w:jc w:val="center"/>
         <w:rPr>
           <w:szCs w:val="24"/>
@@ -376,6 +386,7 @@
           <w:tab w:val="left" w:pos="3686"/>
           <w:tab w:val="left" w:pos="3969"/>
         </w:tabs>
+        <w:spacing w:line="276" w:lineRule="auto"/>
         <w:ind w:left="3969" w:hanging="1984"/>
         <w:rPr>
           <w:sz w:val="28"/>
@@ -444,6 +455,7 @@
           <w:tab w:val="left" w:pos="3686"/>
           <w:tab w:val="left" w:pos="3969"/>
         </w:tabs>
+        <w:spacing w:line="276" w:lineRule="auto"/>
         <w:ind w:left="3969" w:hanging="1984"/>
         <w:rPr>
           <w:sz w:val="28"/>
@@ -480,8 +492,8 @@
           <w:tab w:val="left" w:pos="3686"/>
           <w:tab w:val="left" w:pos="3969"/>
         </w:tabs>
+        <w:spacing w:line="276" w:lineRule="auto"/>
         <w:ind w:left="3969" w:hanging="1984"/>
-        <w:jc w:val="left"/>
         <w:rPr>
           <w:sz w:val="28"/>
           <w:szCs w:val="28"/>
@@ -531,6 +543,7 @@
     </w:p>
     <w:p>
       <w:pPr>
+        <w:spacing w:line="276" w:lineRule="auto"/>
         <w:jc w:val="center"/>
         <w:rPr>
           <w:szCs w:val="24"/>
@@ -539,6 +552,7 @@
     </w:p>
     <w:p>
       <w:pPr>
+        <w:spacing w:line="276" w:lineRule="auto"/>
         <w:jc w:val="center"/>
         <w:rPr>
           <w:szCs w:val="24"/>
@@ -547,6 +561,7 @@
     </w:p>
     <w:p>
       <w:pPr>
+        <w:spacing w:line="276" w:lineRule="auto"/>
         <w:jc w:val="center"/>
         <w:rPr>
           <w:b/>
@@ -567,6 +582,7 @@
     </w:p>
     <w:p>
       <w:pPr>
+        <w:spacing w:line="276" w:lineRule="auto"/>
         <w:jc w:val="center"/>
         <w:rPr>
           <w:b/>
@@ -587,6 +603,7 @@
     </w:p>
     <w:p>
       <w:pPr>
+        <w:spacing w:line="276" w:lineRule="auto"/>
         <w:jc w:val="center"/>
         <w:rPr>
           <w:b/>
@@ -602,46 +619,64 @@
           <w:sz w:val="28"/>
           <w:szCs w:val="28"/>
         </w:rPr>
-        <w:t>SEMARANG</w:t>
-      </w:r>
-    </w:p>
-    <w:p>
-      <w:pPr>
-        <w:jc w:val="center"/>
+        <w:t>SEMARAN</w:t>
+      </w:r>
+      <w:r>
         <w:rPr>
           <w:b/>
           <w:bCs/>
           <w:sz w:val="28"/>
           <w:szCs w:val="28"/>
         </w:rPr>
-        <w:sectPr>
-          <w:pgSz w:w="11906" w:h="16838"/>
-          <w:pgMar w:top="2268" w:right="1701" w:bottom="1701" w:left="2268" w:header="709" w:footer="709" w:gutter="0"/>
-          <w:cols w:space="708"/>
-          <w:docGrid w:linePitch="360"/>
-        </w:sectPr>
-      </w:pPr>
-      <w:r>
+        <w:t>G</w:t>
+      </w:r>
+    </w:p>
+    <w:p>
+      <w:pPr>
+        <w:spacing w:line="276" w:lineRule="auto"/>
+        <w:jc w:val="center"/>
         <w:rPr>
           <w:b/>
           <w:bCs/>
           <w:sz w:val="28"/>
           <w:szCs w:val="28"/>
         </w:rPr>
+        <w:sectPr>
+          <w:pgSz w:w="11906" w:h="16838"/>
+          <w:pgMar w:top="2268" w:right="1701" w:bottom="1701" w:left="2268" w:header="708" w:footer="708" w:gutter="0"/>
+          <w:cols w:space="708"/>
+          <w:docGrid w:linePitch="360"/>
+        </w:sectPr>
+      </w:pPr>
+      <w:r>
+        <w:rPr>
+          <w:b/>
+          <w:bCs/>
+          <w:sz w:val="28"/>
+          <w:szCs w:val="28"/>
+        </w:rPr>
         <w:t>2022</w:t>
       </w:r>
     </w:p>
     <w:p>
       <w:pPr>
         <w:pStyle w:val="Heading1"/>
-      </w:pPr>
+        <w:numPr>
+          <w:ilvl w:val="0"/>
+          <w:numId w:val="0"/>
+        </w:numPr>
+        <w:ind w:left="432"/>
+        <w:jc w:val="center"/>
+      </w:pPr>
+      <w:bookmarkStart w:id="0" w:name="_Toc118227077"/>
+      <w:proofErr w:type="spellStart"/>
       <w:r>
         <w:lastRenderedPageBreak/>
-        <w:t>ABSTRAK</w:t>
-      </w:r>
-    </w:p>
-    <w:p/>
-    <w:p/>
+        <w:t>Abstrak</w:t>
+      </w:r>
+      <w:bookmarkEnd w:id="0"/>
+      <w:proofErr w:type="spellEnd"/>
+    </w:p>
     <w:p>
       <w:pPr>
         <w:spacing w:line="240" w:lineRule="auto"/>
@@ -652,39 +687,66 @@
       <w:proofErr w:type="spellStart"/>
       <w:proofErr w:type="gramStart"/>
       <w:r>
+        <w:rPr>
+          <w:color w:val="AEAAAA" w:themeColor="background2" w:themeShade="BF"/>
+        </w:rPr>
         <w:t>masalah</w:t>
       </w:r>
       <w:proofErr w:type="spellEnd"/>
       <w:proofErr w:type="gramEnd"/>
       <w:r>
-        <w:t xml:space="preserve"> </w:t>
-      </w:r>
-      <w:proofErr w:type="spellStart"/>
-      <w:r>
+        <w:rPr>
+          <w:color w:val="AEAAAA" w:themeColor="background2" w:themeShade="BF"/>
+        </w:rPr>
+        <w:t xml:space="preserve"> </w:t>
+      </w:r>
+      <w:proofErr w:type="spellStart"/>
+      <w:r>
+        <w:rPr>
+          <w:color w:val="AEAAAA" w:themeColor="background2" w:themeShade="BF"/>
+        </w:rPr>
         <w:t>utama</w:t>
       </w:r>
       <w:proofErr w:type="spellEnd"/>
       <w:r>
+        <w:rPr>
+          <w:color w:val="AEAAAA" w:themeColor="background2" w:themeShade="BF"/>
+        </w:rPr>
         <w:t xml:space="preserve"> yang </w:t>
       </w:r>
       <w:proofErr w:type="spellStart"/>
       <w:r>
+        <w:rPr>
+          <w:color w:val="AEAAAA" w:themeColor="background2" w:themeShade="BF"/>
+        </w:rPr>
         <w:t>diteliti</w:t>
       </w:r>
       <w:proofErr w:type="spellEnd"/>
       <w:r>
+        <w:rPr>
+          <w:color w:val="AEAAAA" w:themeColor="background2" w:themeShade="BF"/>
+        </w:rPr>
         <w:t xml:space="preserve"> dan </w:t>
       </w:r>
       <w:proofErr w:type="spellStart"/>
       <w:r>
+        <w:rPr>
+          <w:color w:val="AEAAAA" w:themeColor="background2" w:themeShade="BF"/>
+        </w:rPr>
         <w:t>ruang</w:t>
       </w:r>
       <w:proofErr w:type="spellEnd"/>
       <w:r>
-        <w:t xml:space="preserve"> </w:t>
-      </w:r>
-      <w:proofErr w:type="spellStart"/>
-      <w:r>
+        <w:rPr>
+          <w:color w:val="AEAAAA" w:themeColor="background2" w:themeShade="BF"/>
+        </w:rPr>
+        <w:t xml:space="preserve"> </w:t>
+      </w:r>
+      <w:proofErr w:type="spellStart"/>
+      <w:r>
+        <w:rPr>
+          <w:color w:val="AEAAAA" w:themeColor="background2" w:themeShade="BF"/>
+        </w:rPr>
         <w:t>lingkupnya</w:t>
       </w:r>
       <w:proofErr w:type="spellEnd"/>
@@ -959,13 +1021,7 @@
       </w:r>
       <w:proofErr w:type="spellEnd"/>
       <w:r>
-        <w:t xml:space="preserve"> </w:t>
-      </w:r>
-      <w:r>
-        <w:t>laptop</w:t>
-      </w:r>
-      <w:r>
-        <w:t xml:space="preserve"> </w:t>
+        <w:t xml:space="preserve"> laptop </w:t>
       </w:r>
       <w:proofErr w:type="spellStart"/>
       <w:r>
@@ -1090,18 +1146,24 @@
       <w:proofErr w:type="spellStart"/>
       <w:proofErr w:type="gramStart"/>
       <w:r>
-        <w:t>metod</w:t>
-      </w:r>
-      <w:r>
-        <w:t>e</w:t>
+        <w:rPr>
+          <w:color w:val="AEAAAA" w:themeColor="background2" w:themeShade="BF"/>
+        </w:rPr>
+        <w:t>metode</w:t>
       </w:r>
       <w:proofErr w:type="spellEnd"/>
       <w:proofErr w:type="gramEnd"/>
       <w:r>
+        <w:rPr>
+          <w:color w:val="AEAAAA" w:themeColor="background2" w:themeShade="BF"/>
+        </w:rPr>
         <w:t xml:space="preserve"> yang </w:t>
       </w:r>
       <w:proofErr w:type="spellStart"/>
       <w:r>
+        <w:rPr>
+          <w:color w:val="AEAAAA" w:themeColor="background2" w:themeShade="BF"/>
+        </w:rPr>
         <w:t>digunakan</w:t>
       </w:r>
       <w:proofErr w:type="spellEnd"/>
@@ -1360,80 +1422,2567 @@
       </w:r>
       <w:proofErr w:type="spellEnd"/>
       <w:r>
-        <w:t xml:space="preserve"> laptop</w:t>
-      </w:r>
+        <w:t xml:space="preserve"> laptop.</w:t>
+      </w:r>
+    </w:p>
+    <w:p>
+      <w:pPr>
+        <w:spacing w:line="240" w:lineRule="auto"/>
+      </w:pPr>
+      <w:r>
+        <w:t>(</w:t>
+      </w:r>
+      <w:proofErr w:type="spellStart"/>
+      <w:proofErr w:type="gramStart"/>
+      <w:r>
+        <w:rPr>
+          <w:color w:val="AEAAAA" w:themeColor="background2" w:themeShade="BF"/>
+        </w:rPr>
+        <w:t>hasil</w:t>
+      </w:r>
+      <w:proofErr w:type="spellEnd"/>
+      <w:proofErr w:type="gramEnd"/>
+      <w:r>
+        <w:rPr>
+          <w:color w:val="AEAAAA" w:themeColor="background2" w:themeShade="BF"/>
+        </w:rPr>
+        <w:t xml:space="preserve"> yang </w:t>
+      </w:r>
+      <w:proofErr w:type="spellStart"/>
+      <w:r>
+        <w:rPr>
+          <w:color w:val="AEAAAA" w:themeColor="background2" w:themeShade="BF"/>
+        </w:rPr>
+        <w:t>diperoleh</w:t>
+      </w:r>
+      <w:proofErr w:type="spellEnd"/>
+      <w:r>
+        <w:t>)</w:t>
+      </w:r>
+    </w:p>
+    <w:p>
+      <w:pPr>
+        <w:spacing w:line="240" w:lineRule="auto"/>
+      </w:pPr>
+      <w:r>
+        <w:t>(</w:t>
+      </w:r>
+      <w:proofErr w:type="spellStart"/>
+      <w:proofErr w:type="gramStart"/>
+      <w:r>
+        <w:rPr>
+          <w:color w:val="AEAAAA" w:themeColor="background2" w:themeShade="BF"/>
+        </w:rPr>
+        <w:t>kesimpulan</w:t>
+      </w:r>
+      <w:proofErr w:type="spellEnd"/>
+      <w:proofErr w:type="gramEnd"/>
+      <w:r>
+        <w:rPr>
+          <w:color w:val="AEAAAA" w:themeColor="background2" w:themeShade="BF"/>
+        </w:rPr>
+        <w:t xml:space="preserve"> </w:t>
+      </w:r>
+      <w:proofErr w:type="spellStart"/>
+      <w:r>
+        <w:rPr>
+          <w:color w:val="AEAAAA" w:themeColor="background2" w:themeShade="BF"/>
+        </w:rPr>
+        <w:t>utama</w:t>
+      </w:r>
+      <w:proofErr w:type="spellEnd"/>
+      <w:r>
+        <w:rPr>
+          <w:color w:val="AEAAAA" w:themeColor="background2" w:themeShade="BF"/>
+        </w:rPr>
+        <w:t xml:space="preserve"> dan saran yang </w:t>
+      </w:r>
+      <w:proofErr w:type="spellStart"/>
+      <w:r>
+        <w:rPr>
+          <w:color w:val="AEAAAA" w:themeColor="background2" w:themeShade="BF"/>
+        </w:rPr>
+        <w:t>diajukan</w:t>
+      </w:r>
+      <w:proofErr w:type="spellEnd"/>
+      <w:r>
+        <w:t>)</w:t>
+      </w:r>
+    </w:p>
+    <w:p>
+      <w:pPr>
+        <w:tabs>
+          <w:tab w:val="left" w:pos="3315"/>
+        </w:tabs>
+      </w:pPr>
+    </w:p>
+    <w:p>
+      <w:pPr>
+        <w:tabs>
+          <w:tab w:val="left" w:pos="3315"/>
+        </w:tabs>
+      </w:pPr>
+      <w:r>
+        <w:br w:type="page"/>
+      </w:r>
+    </w:p>
+    <w:p>
+      <w:pPr>
+        <w:pStyle w:val="Heading1"/>
+        <w:numPr>
+          <w:ilvl w:val="0"/>
+          <w:numId w:val="0"/>
+        </w:numPr>
+        <w:ind w:left="432"/>
+        <w:jc w:val="center"/>
+      </w:pPr>
+      <w:bookmarkStart w:id="1" w:name="_Toc118227078"/>
+      <w:r>
+        <w:lastRenderedPageBreak/>
+        <w:t>Daftar Isi</w:t>
+      </w:r>
+      <w:bookmarkEnd w:id="1"/>
+    </w:p>
+    <w:p>
+      <w:pPr>
+        <w:pStyle w:val="TOC1"/>
+        <w:tabs>
+          <w:tab w:val="right" w:leader="dot" w:pos="9016"/>
+        </w:tabs>
+        <w:rPr>
+          <w:rFonts w:asciiTheme="minorHAnsi" w:eastAsiaTheme="minorEastAsia" w:hAnsiTheme="minorHAnsi"/>
+          <w:noProof/>
+          <w:sz w:val="22"/>
+          <w:lang w:eastAsia="en-ID"/>
+        </w:rPr>
+      </w:pPr>
+      <w:r>
+        <w:fldChar w:fldCharType="begin"/>
+      </w:r>
+      <w:r>
+        <w:instrText xml:space="preserve"> TOC \o "1-3" \h \z \u </w:instrText>
+      </w:r>
+      <w:r>
+        <w:fldChar w:fldCharType="separate"/>
+      </w:r>
+      <w:hyperlink w:anchor="_Toc118227077" w:history="1">
+        <w:r>
+          <w:rPr>
+            <w:rStyle w:val="Hyperlink"/>
+            <w:noProof/>
+          </w:rPr>
+          <w:t>Abstrak</w:t>
+        </w:r>
+        <w:r>
+          <w:rPr>
+            <w:noProof/>
+            <w:webHidden/>
+          </w:rPr>
+          <w:tab/>
+        </w:r>
+        <w:r>
+          <w:rPr>
+            <w:noProof/>
+            <w:webHidden/>
+          </w:rPr>
+          <w:fldChar w:fldCharType="begin"/>
+        </w:r>
+        <w:r>
+          <w:rPr>
+            <w:noProof/>
+            <w:webHidden/>
+          </w:rPr>
+          <w:instrText xml:space="preserve"> PAGEREF _Toc118227077 \h </w:instrText>
+        </w:r>
+        <w:r>
+          <w:rPr>
+            <w:noProof/>
+            <w:webHidden/>
+          </w:rPr>
+        </w:r>
+        <w:r>
+          <w:rPr>
+            <w:noProof/>
+            <w:webHidden/>
+          </w:rPr>
+          <w:fldChar w:fldCharType="separate"/>
+        </w:r>
+        <w:r>
+          <w:rPr>
+            <w:noProof/>
+            <w:webHidden/>
+          </w:rPr>
+          <w:t>2</w:t>
+        </w:r>
+        <w:r>
+          <w:rPr>
+            <w:noProof/>
+            <w:webHidden/>
+          </w:rPr>
+          <w:fldChar w:fldCharType="end"/>
+        </w:r>
+      </w:hyperlink>
+    </w:p>
+    <w:p>
+      <w:pPr>
+        <w:pStyle w:val="TOC1"/>
+        <w:tabs>
+          <w:tab w:val="right" w:leader="dot" w:pos="9016"/>
+        </w:tabs>
+        <w:rPr>
+          <w:rFonts w:asciiTheme="minorHAnsi" w:eastAsiaTheme="minorEastAsia" w:hAnsiTheme="minorHAnsi"/>
+          <w:noProof/>
+          <w:sz w:val="22"/>
+          <w:lang w:eastAsia="en-ID"/>
+        </w:rPr>
+      </w:pPr>
+      <w:hyperlink w:anchor="_Toc118227078" w:history="1">
+        <w:r>
+          <w:rPr>
+            <w:rStyle w:val="Hyperlink"/>
+            <w:noProof/>
+          </w:rPr>
+          <w:t>Daftar Isi</w:t>
+        </w:r>
+        <w:r>
+          <w:rPr>
+            <w:noProof/>
+            <w:webHidden/>
+          </w:rPr>
+          <w:tab/>
+        </w:r>
+        <w:r>
+          <w:rPr>
+            <w:noProof/>
+            <w:webHidden/>
+          </w:rPr>
+          <w:fldChar w:fldCharType="begin"/>
+        </w:r>
+        <w:r>
+          <w:rPr>
+            <w:noProof/>
+            <w:webHidden/>
+          </w:rPr>
+          <w:instrText xml:space="preserve"> PAGEREF _Toc118227078 \h </w:instrText>
+        </w:r>
+        <w:r>
+          <w:rPr>
+            <w:noProof/>
+            <w:webHidden/>
+          </w:rPr>
+        </w:r>
+        <w:r>
+          <w:rPr>
+            <w:noProof/>
+            <w:webHidden/>
+          </w:rPr>
+          <w:fldChar w:fldCharType="separate"/>
+        </w:r>
+        <w:r>
+          <w:rPr>
+            <w:noProof/>
+            <w:webHidden/>
+          </w:rPr>
+          <w:t>3</w:t>
+        </w:r>
+        <w:r>
+          <w:rPr>
+            <w:noProof/>
+            <w:webHidden/>
+          </w:rPr>
+          <w:fldChar w:fldCharType="end"/>
+        </w:r>
+      </w:hyperlink>
+    </w:p>
+    <w:p>
+      <w:pPr>
+        <w:pStyle w:val="TOC1"/>
+        <w:tabs>
+          <w:tab w:val="right" w:leader="dot" w:pos="9016"/>
+        </w:tabs>
+        <w:rPr>
+          <w:rFonts w:asciiTheme="minorHAnsi" w:eastAsiaTheme="minorEastAsia" w:hAnsiTheme="minorHAnsi"/>
+          <w:noProof/>
+          <w:sz w:val="22"/>
+          <w:lang w:eastAsia="en-ID"/>
+        </w:rPr>
+      </w:pPr>
+      <w:hyperlink w:anchor="_Toc118227079" w:history="1">
+        <w:r>
+          <w:rPr>
+            <w:rStyle w:val="Hyperlink"/>
+            <w:noProof/>
+          </w:rPr>
+          <w:t>Daftar Tabel</w:t>
+        </w:r>
+        <w:r>
+          <w:rPr>
+            <w:noProof/>
+            <w:webHidden/>
+          </w:rPr>
+          <w:tab/>
+        </w:r>
+        <w:r>
+          <w:rPr>
+            <w:noProof/>
+            <w:webHidden/>
+          </w:rPr>
+          <w:fldChar w:fldCharType="begin"/>
+        </w:r>
+        <w:r>
+          <w:rPr>
+            <w:noProof/>
+            <w:webHidden/>
+          </w:rPr>
+          <w:instrText xml:space="preserve"> PAGEREF _Toc118227079 \h </w:instrText>
+        </w:r>
+        <w:r>
+          <w:rPr>
+            <w:noProof/>
+            <w:webHidden/>
+          </w:rPr>
+        </w:r>
+        <w:r>
+          <w:rPr>
+            <w:noProof/>
+            <w:webHidden/>
+          </w:rPr>
+          <w:fldChar w:fldCharType="separate"/>
+        </w:r>
+        <w:r>
+          <w:rPr>
+            <w:noProof/>
+            <w:webHidden/>
+          </w:rPr>
+          <w:t>4</w:t>
+        </w:r>
+        <w:r>
+          <w:rPr>
+            <w:noProof/>
+            <w:webHidden/>
+          </w:rPr>
+          <w:fldChar w:fldCharType="end"/>
+        </w:r>
+      </w:hyperlink>
+    </w:p>
+    <w:p>
+      <w:pPr>
+        <w:pStyle w:val="TOC1"/>
+        <w:tabs>
+          <w:tab w:val="right" w:leader="dot" w:pos="9016"/>
+        </w:tabs>
+        <w:rPr>
+          <w:rFonts w:asciiTheme="minorHAnsi" w:eastAsiaTheme="minorEastAsia" w:hAnsiTheme="minorHAnsi"/>
+          <w:noProof/>
+          <w:sz w:val="22"/>
+          <w:lang w:eastAsia="en-ID"/>
+        </w:rPr>
+      </w:pPr>
+      <w:hyperlink w:anchor="_Toc118227080" w:history="1">
+        <w:r>
+          <w:rPr>
+            <w:rStyle w:val="Hyperlink"/>
+            <w:noProof/>
+          </w:rPr>
+          <w:t>Daftar Gambar</w:t>
+        </w:r>
+        <w:r>
+          <w:rPr>
+            <w:noProof/>
+            <w:webHidden/>
+          </w:rPr>
+          <w:tab/>
+        </w:r>
+        <w:r>
+          <w:rPr>
+            <w:noProof/>
+            <w:webHidden/>
+          </w:rPr>
+          <w:fldChar w:fldCharType="begin"/>
+        </w:r>
+        <w:r>
+          <w:rPr>
+            <w:noProof/>
+            <w:webHidden/>
+          </w:rPr>
+          <w:instrText xml:space="preserve"> PAGEREF _Toc118227080 \h </w:instrText>
+        </w:r>
+        <w:r>
+          <w:rPr>
+            <w:noProof/>
+            <w:webHidden/>
+          </w:rPr>
+        </w:r>
+        <w:r>
+          <w:rPr>
+            <w:noProof/>
+            <w:webHidden/>
+          </w:rPr>
+          <w:fldChar w:fldCharType="separate"/>
+        </w:r>
+        <w:r>
+          <w:rPr>
+            <w:noProof/>
+            <w:webHidden/>
+          </w:rPr>
+          <w:t>5</w:t>
+        </w:r>
+        <w:r>
+          <w:rPr>
+            <w:noProof/>
+            <w:webHidden/>
+          </w:rPr>
+          <w:fldChar w:fldCharType="end"/>
+        </w:r>
+      </w:hyperlink>
+    </w:p>
+    <w:p>
+      <w:pPr>
+        <w:pStyle w:val="TOC1"/>
+        <w:tabs>
+          <w:tab w:val="left" w:pos="880"/>
+          <w:tab w:val="right" w:leader="dot" w:pos="9016"/>
+        </w:tabs>
+        <w:rPr>
+          <w:rFonts w:asciiTheme="minorHAnsi" w:eastAsiaTheme="minorEastAsia" w:hAnsiTheme="minorHAnsi"/>
+          <w:noProof/>
+          <w:sz w:val="22"/>
+          <w:lang w:eastAsia="en-ID"/>
+        </w:rPr>
+      </w:pPr>
+      <w:hyperlink w:anchor="_Toc118227081" w:history="1">
+        <w:r>
+          <w:rPr>
+            <w:rStyle w:val="Hyperlink"/>
+            <w:noProof/>
+          </w:rPr>
+          <w:t>BAB I</w:t>
+        </w:r>
+        <w:r>
+          <w:rPr>
+            <w:rFonts w:asciiTheme="minorHAnsi" w:eastAsiaTheme="minorEastAsia" w:hAnsiTheme="minorHAnsi"/>
+            <w:noProof/>
+            <w:sz w:val="22"/>
+            <w:lang w:eastAsia="en-ID"/>
+          </w:rPr>
+          <w:tab/>
+        </w:r>
+        <w:r>
+          <w:rPr>
+            <w:rStyle w:val="Hyperlink"/>
+            <w:noProof/>
+          </w:rPr>
+          <w:t>Pendahuluan</w:t>
+        </w:r>
+        <w:r>
+          <w:rPr>
+            <w:noProof/>
+            <w:webHidden/>
+          </w:rPr>
+          <w:tab/>
+        </w:r>
+        <w:r>
+          <w:rPr>
+            <w:noProof/>
+            <w:webHidden/>
+          </w:rPr>
+          <w:fldChar w:fldCharType="begin"/>
+        </w:r>
+        <w:r>
+          <w:rPr>
+            <w:noProof/>
+            <w:webHidden/>
+          </w:rPr>
+          <w:instrText xml:space="preserve"> PAGEREF _Toc118227081 \h </w:instrText>
+        </w:r>
+        <w:r>
+          <w:rPr>
+            <w:noProof/>
+            <w:webHidden/>
+          </w:rPr>
+        </w:r>
+        <w:r>
+          <w:rPr>
+            <w:noProof/>
+            <w:webHidden/>
+          </w:rPr>
+          <w:fldChar w:fldCharType="separate"/>
+        </w:r>
+        <w:r>
+          <w:rPr>
+            <w:noProof/>
+            <w:webHidden/>
+          </w:rPr>
+          <w:t>6</w:t>
+        </w:r>
+        <w:r>
+          <w:rPr>
+            <w:noProof/>
+            <w:webHidden/>
+          </w:rPr>
+          <w:fldChar w:fldCharType="end"/>
+        </w:r>
+      </w:hyperlink>
+    </w:p>
+    <w:p>
+      <w:pPr>
+        <w:pStyle w:val="TOC2"/>
+        <w:tabs>
+          <w:tab w:val="left" w:pos="880"/>
+          <w:tab w:val="right" w:leader="dot" w:pos="9016"/>
+        </w:tabs>
+        <w:rPr>
+          <w:noProof/>
+        </w:rPr>
+      </w:pPr>
+      <w:hyperlink w:anchor="_Toc118227082" w:history="1">
+        <w:r>
+          <w:rPr>
+            <w:rStyle w:val="Hyperlink"/>
+            <w:noProof/>
+          </w:rPr>
+          <w:t>1.1</w:t>
+        </w:r>
+        <w:r>
+          <w:rPr>
+            <w:noProof/>
+          </w:rPr>
+          <w:tab/>
+        </w:r>
+        <w:r>
+          <w:rPr>
+            <w:rStyle w:val="Hyperlink"/>
+            <w:noProof/>
+          </w:rPr>
+          <w:t>Latar Belakang Masalah</w:t>
+        </w:r>
+        <w:r>
+          <w:rPr>
+            <w:noProof/>
+            <w:webHidden/>
+          </w:rPr>
+          <w:tab/>
+        </w:r>
+        <w:r>
+          <w:rPr>
+            <w:noProof/>
+            <w:webHidden/>
+          </w:rPr>
+          <w:fldChar w:fldCharType="begin"/>
+        </w:r>
+        <w:r>
+          <w:rPr>
+            <w:noProof/>
+            <w:webHidden/>
+          </w:rPr>
+          <w:instrText xml:space="preserve"> PAGEREF _Toc118227082 \h </w:instrText>
+        </w:r>
+        <w:r>
+          <w:rPr>
+            <w:noProof/>
+            <w:webHidden/>
+          </w:rPr>
+        </w:r>
+        <w:r>
+          <w:rPr>
+            <w:noProof/>
+            <w:webHidden/>
+          </w:rPr>
+          <w:fldChar w:fldCharType="separate"/>
+        </w:r>
+        <w:r>
+          <w:rPr>
+            <w:noProof/>
+            <w:webHidden/>
+          </w:rPr>
+          <w:t>6</w:t>
+        </w:r>
+        <w:r>
+          <w:rPr>
+            <w:noProof/>
+            <w:webHidden/>
+          </w:rPr>
+          <w:fldChar w:fldCharType="end"/>
+        </w:r>
+      </w:hyperlink>
+    </w:p>
+    <w:p>
+      <w:pPr>
+        <w:pStyle w:val="TOC2"/>
+        <w:tabs>
+          <w:tab w:val="left" w:pos="880"/>
+          <w:tab w:val="right" w:leader="dot" w:pos="9016"/>
+        </w:tabs>
+        <w:rPr>
+          <w:noProof/>
+        </w:rPr>
+      </w:pPr>
+      <w:hyperlink w:anchor="_Toc118227083" w:history="1">
+        <w:r>
+          <w:rPr>
+            <w:rStyle w:val="Hyperlink"/>
+            <w:noProof/>
+          </w:rPr>
+          <w:t>I.2</w:t>
+        </w:r>
+        <w:r>
+          <w:rPr>
+            <w:noProof/>
+          </w:rPr>
+          <w:tab/>
+        </w:r>
+        <w:r>
+          <w:rPr>
+            <w:rStyle w:val="Hyperlink"/>
+            <w:noProof/>
+          </w:rPr>
+          <w:t>Rumusan Masalah</w:t>
+        </w:r>
+        <w:r>
+          <w:rPr>
+            <w:noProof/>
+            <w:webHidden/>
+          </w:rPr>
+          <w:tab/>
+        </w:r>
+        <w:r>
+          <w:rPr>
+            <w:noProof/>
+            <w:webHidden/>
+          </w:rPr>
+          <w:fldChar w:fldCharType="begin"/>
+        </w:r>
+        <w:r>
+          <w:rPr>
+            <w:noProof/>
+            <w:webHidden/>
+          </w:rPr>
+          <w:instrText xml:space="preserve"> PAGEREF _Toc118227083 \h </w:instrText>
+        </w:r>
+        <w:r>
+          <w:rPr>
+            <w:noProof/>
+            <w:webHidden/>
+          </w:rPr>
+        </w:r>
+        <w:r>
+          <w:rPr>
+            <w:noProof/>
+            <w:webHidden/>
+          </w:rPr>
+          <w:fldChar w:fldCharType="separate"/>
+        </w:r>
+        <w:r>
+          <w:rPr>
+            <w:noProof/>
+            <w:webHidden/>
+          </w:rPr>
+          <w:t>6</w:t>
+        </w:r>
+        <w:r>
+          <w:rPr>
+            <w:noProof/>
+            <w:webHidden/>
+          </w:rPr>
+          <w:fldChar w:fldCharType="end"/>
+        </w:r>
+      </w:hyperlink>
+    </w:p>
+    <w:p>
+      <w:pPr>
+        <w:pStyle w:val="TOC2"/>
+        <w:tabs>
+          <w:tab w:val="left" w:pos="880"/>
+          <w:tab w:val="right" w:leader="dot" w:pos="9016"/>
+        </w:tabs>
+        <w:rPr>
+          <w:noProof/>
+        </w:rPr>
+      </w:pPr>
+      <w:hyperlink w:anchor="_Toc118227084" w:history="1">
+        <w:r>
+          <w:rPr>
+            <w:rStyle w:val="Hyperlink"/>
+            <w:noProof/>
+          </w:rPr>
+          <w:t>I.3</w:t>
+        </w:r>
+        <w:r>
+          <w:rPr>
+            <w:noProof/>
+          </w:rPr>
+          <w:tab/>
+        </w:r>
+        <w:r>
+          <w:rPr>
+            <w:rStyle w:val="Hyperlink"/>
+            <w:noProof/>
+          </w:rPr>
+          <w:t>Batasan Masalah</w:t>
+        </w:r>
+        <w:r>
+          <w:rPr>
+            <w:noProof/>
+            <w:webHidden/>
+          </w:rPr>
+          <w:tab/>
+        </w:r>
+        <w:r>
+          <w:rPr>
+            <w:noProof/>
+            <w:webHidden/>
+          </w:rPr>
+          <w:fldChar w:fldCharType="begin"/>
+        </w:r>
+        <w:r>
+          <w:rPr>
+            <w:noProof/>
+            <w:webHidden/>
+          </w:rPr>
+          <w:instrText xml:space="preserve"> PAGEREF _Toc118227084 \h </w:instrText>
+        </w:r>
+        <w:r>
+          <w:rPr>
+            <w:noProof/>
+            <w:webHidden/>
+          </w:rPr>
+        </w:r>
+        <w:r>
+          <w:rPr>
+            <w:noProof/>
+            <w:webHidden/>
+          </w:rPr>
+          <w:fldChar w:fldCharType="separate"/>
+        </w:r>
+        <w:r>
+          <w:rPr>
+            <w:noProof/>
+            <w:webHidden/>
+          </w:rPr>
+          <w:t>6</w:t>
+        </w:r>
+        <w:r>
+          <w:rPr>
+            <w:noProof/>
+            <w:webHidden/>
+          </w:rPr>
+          <w:fldChar w:fldCharType="end"/>
+        </w:r>
+      </w:hyperlink>
+    </w:p>
+    <w:p>
+      <w:pPr>
+        <w:pStyle w:val="TOC2"/>
+        <w:tabs>
+          <w:tab w:val="left" w:pos="880"/>
+          <w:tab w:val="right" w:leader="dot" w:pos="9016"/>
+        </w:tabs>
+        <w:rPr>
+          <w:noProof/>
+        </w:rPr>
+      </w:pPr>
+      <w:hyperlink w:anchor="_Toc118227085" w:history="1">
+        <w:r>
+          <w:rPr>
+            <w:rStyle w:val="Hyperlink"/>
+            <w:noProof/>
+          </w:rPr>
+          <w:t>I.4</w:t>
+        </w:r>
+        <w:r>
+          <w:rPr>
+            <w:noProof/>
+          </w:rPr>
+          <w:tab/>
+        </w:r>
+        <w:r>
+          <w:rPr>
+            <w:rStyle w:val="Hyperlink"/>
+            <w:noProof/>
+          </w:rPr>
+          <w:t>Tujuan Penelitian</w:t>
+        </w:r>
+        <w:r>
+          <w:rPr>
+            <w:noProof/>
+            <w:webHidden/>
+          </w:rPr>
+          <w:tab/>
+        </w:r>
+        <w:r>
+          <w:rPr>
+            <w:noProof/>
+            <w:webHidden/>
+          </w:rPr>
+          <w:fldChar w:fldCharType="begin"/>
+        </w:r>
+        <w:r>
+          <w:rPr>
+            <w:noProof/>
+            <w:webHidden/>
+          </w:rPr>
+          <w:instrText xml:space="preserve"> PAGEREF _Toc118227085 \h </w:instrText>
+        </w:r>
+        <w:r>
+          <w:rPr>
+            <w:noProof/>
+            <w:webHidden/>
+          </w:rPr>
+        </w:r>
+        <w:r>
+          <w:rPr>
+            <w:noProof/>
+            <w:webHidden/>
+          </w:rPr>
+          <w:fldChar w:fldCharType="separate"/>
+        </w:r>
+        <w:r>
+          <w:rPr>
+            <w:noProof/>
+            <w:webHidden/>
+          </w:rPr>
+          <w:t>6</w:t>
+        </w:r>
+        <w:r>
+          <w:rPr>
+            <w:noProof/>
+            <w:webHidden/>
+          </w:rPr>
+          <w:fldChar w:fldCharType="end"/>
+        </w:r>
+      </w:hyperlink>
+    </w:p>
+    <w:p>
+      <w:pPr>
+        <w:pStyle w:val="TOC2"/>
+        <w:tabs>
+          <w:tab w:val="left" w:pos="880"/>
+          <w:tab w:val="right" w:leader="dot" w:pos="9016"/>
+        </w:tabs>
+        <w:rPr>
+          <w:noProof/>
+        </w:rPr>
+      </w:pPr>
+      <w:hyperlink w:anchor="_Toc118227086" w:history="1">
+        <w:r>
+          <w:rPr>
+            <w:rStyle w:val="Hyperlink"/>
+            <w:noProof/>
+          </w:rPr>
+          <w:t>I.5</w:t>
+        </w:r>
+        <w:r>
+          <w:rPr>
+            <w:noProof/>
+          </w:rPr>
+          <w:tab/>
+        </w:r>
+        <w:r>
+          <w:rPr>
+            <w:rStyle w:val="Hyperlink"/>
+            <w:noProof/>
+          </w:rPr>
+          <w:t>Manfaat Penelitian</w:t>
+        </w:r>
+        <w:r>
+          <w:rPr>
+            <w:noProof/>
+            <w:webHidden/>
+          </w:rPr>
+          <w:tab/>
+        </w:r>
+        <w:r>
+          <w:rPr>
+            <w:noProof/>
+            <w:webHidden/>
+          </w:rPr>
+          <w:fldChar w:fldCharType="begin"/>
+        </w:r>
+        <w:r>
+          <w:rPr>
+            <w:noProof/>
+            <w:webHidden/>
+          </w:rPr>
+          <w:instrText xml:space="preserve"> PAGEREF _Toc118227086 \h </w:instrText>
+        </w:r>
+        <w:r>
+          <w:rPr>
+            <w:noProof/>
+            <w:webHidden/>
+          </w:rPr>
+        </w:r>
+        <w:r>
+          <w:rPr>
+            <w:noProof/>
+            <w:webHidden/>
+          </w:rPr>
+          <w:fldChar w:fldCharType="separate"/>
+        </w:r>
+        <w:r>
+          <w:rPr>
+            <w:noProof/>
+            <w:webHidden/>
+          </w:rPr>
+          <w:t>6</w:t>
+        </w:r>
+        <w:r>
+          <w:rPr>
+            <w:noProof/>
+            <w:webHidden/>
+          </w:rPr>
+          <w:fldChar w:fldCharType="end"/>
+        </w:r>
+      </w:hyperlink>
+    </w:p>
+    <w:p>
+      <w:pPr>
+        <w:pStyle w:val="TOC1"/>
+        <w:tabs>
+          <w:tab w:val="left" w:pos="1100"/>
+          <w:tab w:val="right" w:leader="dot" w:pos="9016"/>
+        </w:tabs>
+        <w:rPr>
+          <w:rFonts w:asciiTheme="minorHAnsi" w:eastAsiaTheme="minorEastAsia" w:hAnsiTheme="minorHAnsi"/>
+          <w:noProof/>
+          <w:sz w:val="22"/>
+          <w:lang w:eastAsia="en-ID"/>
+        </w:rPr>
+      </w:pPr>
+      <w:hyperlink w:anchor="_Toc118227087" w:history="1">
+        <w:r>
+          <w:rPr>
+            <w:rStyle w:val="Hyperlink"/>
+            <w:noProof/>
+          </w:rPr>
+          <w:t>BAB II</w:t>
+        </w:r>
+        <w:r>
+          <w:rPr>
+            <w:rFonts w:asciiTheme="minorHAnsi" w:eastAsiaTheme="minorEastAsia" w:hAnsiTheme="minorHAnsi"/>
+            <w:noProof/>
+            <w:sz w:val="22"/>
+            <w:lang w:eastAsia="en-ID"/>
+          </w:rPr>
+          <w:tab/>
+        </w:r>
+        <w:r>
+          <w:rPr>
+            <w:rStyle w:val="Hyperlink"/>
+            <w:noProof/>
+          </w:rPr>
+          <w:t>Landasan Teori</w:t>
+        </w:r>
+        <w:r>
+          <w:rPr>
+            <w:noProof/>
+            <w:webHidden/>
+          </w:rPr>
+          <w:tab/>
+        </w:r>
+        <w:r>
+          <w:rPr>
+            <w:noProof/>
+            <w:webHidden/>
+          </w:rPr>
+          <w:fldChar w:fldCharType="begin"/>
+        </w:r>
+        <w:r>
+          <w:rPr>
+            <w:noProof/>
+            <w:webHidden/>
+          </w:rPr>
+          <w:instrText xml:space="preserve"> PAGEREF _Toc118227087 \h </w:instrText>
+        </w:r>
+        <w:r>
+          <w:rPr>
+            <w:noProof/>
+            <w:webHidden/>
+          </w:rPr>
+        </w:r>
+        <w:r>
+          <w:rPr>
+            <w:noProof/>
+            <w:webHidden/>
+          </w:rPr>
+          <w:fldChar w:fldCharType="separate"/>
+        </w:r>
+        <w:r>
+          <w:rPr>
+            <w:noProof/>
+            <w:webHidden/>
+          </w:rPr>
+          <w:t>7</w:t>
+        </w:r>
+        <w:r>
+          <w:rPr>
+            <w:noProof/>
+            <w:webHidden/>
+          </w:rPr>
+          <w:fldChar w:fldCharType="end"/>
+        </w:r>
+      </w:hyperlink>
+    </w:p>
+    <w:p>
+      <w:pPr>
+        <w:pStyle w:val="TOC1"/>
+        <w:tabs>
+          <w:tab w:val="left" w:pos="1100"/>
+          <w:tab w:val="right" w:leader="dot" w:pos="9016"/>
+        </w:tabs>
+        <w:rPr>
+          <w:rFonts w:asciiTheme="minorHAnsi" w:eastAsiaTheme="minorEastAsia" w:hAnsiTheme="minorHAnsi"/>
+          <w:noProof/>
+          <w:sz w:val="22"/>
+          <w:lang w:eastAsia="en-ID"/>
+        </w:rPr>
+      </w:pPr>
+      <w:hyperlink w:anchor="_Toc118227088" w:history="1">
+        <w:r>
+          <w:rPr>
+            <w:rStyle w:val="Hyperlink"/>
+            <w:noProof/>
+          </w:rPr>
+          <w:t>BAB III</w:t>
+        </w:r>
+        <w:r>
+          <w:rPr>
+            <w:rFonts w:asciiTheme="minorHAnsi" w:eastAsiaTheme="minorEastAsia" w:hAnsiTheme="minorHAnsi"/>
+            <w:noProof/>
+            <w:sz w:val="22"/>
+            <w:lang w:eastAsia="en-ID"/>
+          </w:rPr>
+          <w:tab/>
+        </w:r>
+        <w:r>
+          <w:rPr>
+            <w:rStyle w:val="Hyperlink"/>
+            <w:noProof/>
+          </w:rPr>
+          <w:t>Metode Penelitian</w:t>
+        </w:r>
+        <w:r>
+          <w:rPr>
+            <w:noProof/>
+            <w:webHidden/>
+          </w:rPr>
+          <w:tab/>
+        </w:r>
+        <w:r>
+          <w:rPr>
+            <w:noProof/>
+            <w:webHidden/>
+          </w:rPr>
+          <w:fldChar w:fldCharType="begin"/>
+        </w:r>
+        <w:r>
+          <w:rPr>
+            <w:noProof/>
+            <w:webHidden/>
+          </w:rPr>
+          <w:instrText xml:space="preserve"> PAGEREF _Toc118227088 \h </w:instrText>
+        </w:r>
+        <w:r>
+          <w:rPr>
+            <w:noProof/>
+            <w:webHidden/>
+          </w:rPr>
+        </w:r>
+        <w:r>
+          <w:rPr>
+            <w:noProof/>
+            <w:webHidden/>
+          </w:rPr>
+          <w:fldChar w:fldCharType="separate"/>
+        </w:r>
+        <w:r>
+          <w:rPr>
+            <w:noProof/>
+            <w:webHidden/>
+          </w:rPr>
+          <w:t>8</w:t>
+        </w:r>
+        <w:r>
+          <w:rPr>
+            <w:noProof/>
+            <w:webHidden/>
+          </w:rPr>
+          <w:fldChar w:fldCharType="end"/>
+        </w:r>
+      </w:hyperlink>
+    </w:p>
+    <w:p>
+      <w:pPr>
+        <w:pStyle w:val="TOC1"/>
+        <w:tabs>
+          <w:tab w:val="right" w:leader="dot" w:pos="9016"/>
+        </w:tabs>
+        <w:rPr>
+          <w:rFonts w:asciiTheme="minorHAnsi" w:eastAsiaTheme="minorEastAsia" w:hAnsiTheme="minorHAnsi"/>
+          <w:noProof/>
+          <w:sz w:val="22"/>
+          <w:lang w:eastAsia="en-ID"/>
+        </w:rPr>
+      </w:pPr>
+      <w:hyperlink w:anchor="_Toc118227089" w:history="1">
+        <w:r>
+          <w:rPr>
+            <w:rStyle w:val="Hyperlink"/>
+            <w:noProof/>
+          </w:rPr>
+          <w:t>Daftar Pustaka</w:t>
+        </w:r>
+        <w:r>
+          <w:rPr>
+            <w:noProof/>
+            <w:webHidden/>
+          </w:rPr>
+          <w:tab/>
+        </w:r>
+        <w:r>
+          <w:rPr>
+            <w:noProof/>
+            <w:webHidden/>
+          </w:rPr>
+          <w:fldChar w:fldCharType="begin"/>
+        </w:r>
+        <w:r>
+          <w:rPr>
+            <w:noProof/>
+            <w:webHidden/>
+          </w:rPr>
+          <w:instrText xml:space="preserve"> PAGEREF _Toc118227089 \h </w:instrText>
+        </w:r>
+        <w:r>
+          <w:rPr>
+            <w:noProof/>
+            <w:webHidden/>
+          </w:rPr>
+        </w:r>
+        <w:r>
+          <w:rPr>
+            <w:noProof/>
+            <w:webHidden/>
+          </w:rPr>
+          <w:fldChar w:fldCharType="separate"/>
+        </w:r>
+        <w:r>
+          <w:rPr>
+            <w:noProof/>
+            <w:webHidden/>
+          </w:rPr>
+          <w:t>9</w:t>
+        </w:r>
+        <w:r>
+          <w:rPr>
+            <w:noProof/>
+            <w:webHidden/>
+          </w:rPr>
+          <w:fldChar w:fldCharType="end"/>
+        </w:r>
+      </w:hyperlink>
+    </w:p>
+    <w:p>
+      <w:pPr>
+        <w:tabs>
+          <w:tab w:val="left" w:pos="3315"/>
+        </w:tabs>
+      </w:pPr>
+      <w:r>
+        <w:fldChar w:fldCharType="end"/>
+      </w:r>
+    </w:p>
+    <w:p>
+      <w:pPr>
+        <w:tabs>
+          <w:tab w:val="left" w:pos="3315"/>
+        </w:tabs>
+      </w:pPr>
+      <w:r>
+        <w:br w:type="page"/>
+      </w:r>
+    </w:p>
+    <w:p>
+      <w:pPr>
+        <w:pStyle w:val="Heading1"/>
+        <w:numPr>
+          <w:ilvl w:val="0"/>
+          <w:numId w:val="0"/>
+        </w:numPr>
+        <w:ind w:left="432"/>
+        <w:jc w:val="center"/>
+      </w:pPr>
+      <w:bookmarkStart w:id="2" w:name="_Toc118227079"/>
+      <w:r>
+        <w:lastRenderedPageBreak/>
+        <w:t xml:space="preserve">Daftar </w:t>
+      </w:r>
+      <w:proofErr w:type="spellStart"/>
+      <w:r>
+        <w:t>Tabel</w:t>
+      </w:r>
+      <w:bookmarkEnd w:id="2"/>
+      <w:proofErr w:type="spellEnd"/>
+    </w:p>
+    <w:p>
+      <w:pPr>
+        <w:tabs>
+          <w:tab w:val="left" w:pos="3315"/>
+        </w:tabs>
+      </w:pPr>
+    </w:p>
+    <w:p>
+      <w:pPr>
+        <w:tabs>
+          <w:tab w:val="left" w:pos="3315"/>
+        </w:tabs>
+      </w:pPr>
+      <w:r>
+        <w:br w:type="page"/>
+      </w:r>
+    </w:p>
+    <w:p>
+      <w:pPr>
+        <w:pStyle w:val="Heading1"/>
+        <w:numPr>
+          <w:ilvl w:val="0"/>
+          <w:numId w:val="0"/>
+        </w:numPr>
+        <w:ind w:left="432"/>
+        <w:jc w:val="center"/>
+      </w:pPr>
+      <w:bookmarkStart w:id="3" w:name="_Toc118227080"/>
+      <w:r>
+        <w:lastRenderedPageBreak/>
+        <w:t>Daftar Gambar</w:t>
+      </w:r>
+      <w:bookmarkEnd w:id="3"/>
+    </w:p>
+    <w:p>
+      <w:pPr>
+        <w:tabs>
+          <w:tab w:val="left" w:pos="3315"/>
+        </w:tabs>
+      </w:pPr>
+    </w:p>
+    <w:p>
+      <w:pPr>
+        <w:tabs>
+          <w:tab w:val="left" w:pos="3315"/>
+        </w:tabs>
+        <w:sectPr>
+          <w:pgSz w:w="11906" w:h="16838"/>
+          <w:pgMar w:top="1440" w:right="1440" w:bottom="1440" w:left="1440" w:header="708" w:footer="708" w:gutter="0"/>
+          <w:cols w:space="708"/>
+          <w:docGrid w:linePitch="360"/>
+        </w:sectPr>
+      </w:pPr>
+    </w:p>
+    <w:p>
+      <w:pPr>
+        <w:pStyle w:val="Heading1"/>
+        <w:tabs>
+          <w:tab w:val="left" w:pos="851"/>
+        </w:tabs>
+        <w:ind w:left="0" w:firstLine="0"/>
+        <w:jc w:val="center"/>
+      </w:pPr>
+      <w:r>
+        <w:lastRenderedPageBreak/>
+        <w:br/>
+      </w:r>
+      <w:bookmarkStart w:id="4" w:name="_Toc118227081"/>
+      <w:proofErr w:type="spellStart"/>
+      <w:r>
+        <w:t>Pendahuluan</w:t>
+      </w:r>
+      <w:bookmarkEnd w:id="4"/>
+      <w:proofErr w:type="spellEnd"/>
+    </w:p>
+    <w:p>
+      <w:pPr>
+        <w:pStyle w:val="Heading2"/>
+        <w:numPr>
+          <w:ilvl w:val="1"/>
+          <w:numId w:val="2"/>
+        </w:numPr>
+      </w:pPr>
+      <w:bookmarkStart w:id="5" w:name="_Toc118227082"/>
+      <w:proofErr w:type="spellStart"/>
+      <w:r>
+        <w:t>Latar</w:t>
+      </w:r>
+      <w:proofErr w:type="spellEnd"/>
+      <w:r>
+        <w:t xml:space="preserve"> </w:t>
+      </w:r>
+      <w:proofErr w:type="spellStart"/>
+      <w:r>
+        <w:t>Belakang</w:t>
+      </w:r>
+      <w:proofErr w:type="spellEnd"/>
+      <w:r>
+        <w:t xml:space="preserve"> </w:t>
+      </w:r>
+      <w:proofErr w:type="spellStart"/>
+      <w:r>
+        <w:t>Masalah</w:t>
+      </w:r>
+      <w:bookmarkEnd w:id="5"/>
+      <w:proofErr w:type="spellEnd"/>
+    </w:p>
+    <w:p>
+      <w:pPr>
+        <w:ind w:firstLine="576"/>
+      </w:pPr>
+      <w:proofErr w:type="spellStart"/>
+      <w:r>
+        <w:t>Dengan</w:t>
+      </w:r>
+      <w:proofErr w:type="spellEnd"/>
+      <w:r>
+        <w:t xml:space="preserve"> </w:t>
+      </w:r>
+      <w:proofErr w:type="spellStart"/>
+      <w:r>
+        <w:t>meningkatnya</w:t>
+      </w:r>
+      <w:proofErr w:type="spellEnd"/>
+      <w:r>
+        <w:t xml:space="preserve"> </w:t>
+      </w:r>
+      <w:proofErr w:type="spellStart"/>
+      <w:r>
+        <w:t>kebutuhan</w:t>
+      </w:r>
+      <w:proofErr w:type="spellEnd"/>
+      <w:r>
+        <w:t xml:space="preserve"> </w:t>
+      </w:r>
+      <w:proofErr w:type="spellStart"/>
+      <w:r>
+        <w:t>komputer</w:t>
+      </w:r>
+      <w:proofErr w:type="spellEnd"/>
+      <w:r>
+        <w:t xml:space="preserve"> </w:t>
+      </w:r>
+      <w:proofErr w:type="spellStart"/>
+      <w:r>
+        <w:t>saat</w:t>
+      </w:r>
+      <w:proofErr w:type="spellEnd"/>
+      <w:r>
+        <w:t xml:space="preserve"> </w:t>
+      </w:r>
+      <w:proofErr w:type="spellStart"/>
+      <w:r>
+        <w:t>ini</w:t>
+      </w:r>
+      <w:proofErr w:type="spellEnd"/>
+      <w:r>
+        <w:t xml:space="preserve"> </w:t>
+      </w:r>
+      <w:proofErr w:type="spellStart"/>
+      <w:r>
+        <w:t>bisa</w:t>
+      </w:r>
+      <w:proofErr w:type="spellEnd"/>
+      <w:r>
+        <w:t xml:space="preserve"> </w:t>
+      </w:r>
+      <w:proofErr w:type="spellStart"/>
+      <w:r>
+        <w:t>diartikan</w:t>
+      </w:r>
+      <w:proofErr w:type="spellEnd"/>
+      <w:r>
+        <w:t xml:space="preserve"> </w:t>
+      </w:r>
+      <w:proofErr w:type="spellStart"/>
+      <w:r>
+        <w:t>komputer</w:t>
+      </w:r>
+      <w:proofErr w:type="spellEnd"/>
+      <w:r>
+        <w:t xml:space="preserve"> </w:t>
+      </w:r>
+      <w:proofErr w:type="spellStart"/>
+      <w:r>
+        <w:t>merupakan</w:t>
+      </w:r>
+      <w:proofErr w:type="spellEnd"/>
+      <w:r>
+        <w:t xml:space="preserve"> </w:t>
+      </w:r>
+      <w:proofErr w:type="spellStart"/>
+      <w:r>
+        <w:t>sebuah</w:t>
+      </w:r>
+      <w:proofErr w:type="spellEnd"/>
+      <w:r>
+        <w:t xml:space="preserve"> </w:t>
+      </w:r>
+      <w:proofErr w:type="spellStart"/>
+      <w:r>
+        <w:t>kebutuhan</w:t>
+      </w:r>
+      <w:proofErr w:type="spellEnd"/>
+      <w:r>
+        <w:t xml:space="preserve"> </w:t>
+      </w:r>
+      <w:proofErr w:type="spellStart"/>
+      <w:r>
+        <w:t>yg</w:t>
+      </w:r>
+      <w:proofErr w:type="spellEnd"/>
+      <w:r>
+        <w:t xml:space="preserve"> </w:t>
+      </w:r>
+      <w:proofErr w:type="spellStart"/>
+      <w:r>
+        <w:t>mendasar</w:t>
+      </w:r>
+      <w:proofErr w:type="spellEnd"/>
+      <w:r>
+        <w:t xml:space="preserve"> </w:t>
+      </w:r>
+      <w:proofErr w:type="spellStart"/>
+      <w:r>
+        <w:t>untuk</w:t>
+      </w:r>
+      <w:proofErr w:type="spellEnd"/>
+      <w:r>
+        <w:t xml:space="preserve"> </w:t>
+      </w:r>
+      <w:proofErr w:type="spellStart"/>
+      <w:r>
+        <w:t>berbagai</w:t>
+      </w:r>
+      <w:proofErr w:type="spellEnd"/>
+      <w:r>
+        <w:t xml:space="preserve"> </w:t>
+      </w:r>
+      <w:proofErr w:type="spellStart"/>
+      <w:r>
+        <w:t>kalangan</w:t>
+      </w:r>
+      <w:proofErr w:type="spellEnd"/>
+      <w:r>
+        <w:t xml:space="preserve"> </w:t>
+      </w:r>
+      <w:proofErr w:type="spellStart"/>
+      <w:r>
+        <w:t>masyarakat</w:t>
+      </w:r>
+      <w:proofErr w:type="spellEnd"/>
+      <w:r>
+        <w:t xml:space="preserve"> pada era digital </w:t>
+      </w:r>
+      <w:proofErr w:type="spellStart"/>
+      <w:r>
+        <w:t>saat</w:t>
+      </w:r>
+      <w:proofErr w:type="spellEnd"/>
+      <w:r>
+        <w:t xml:space="preserve"> </w:t>
+      </w:r>
+      <w:proofErr w:type="spellStart"/>
+      <w:r>
+        <w:t>ini</w:t>
+      </w:r>
+      <w:proofErr w:type="spellEnd"/>
+      <w:r>
+        <w:t>,</w:t>
+      </w:r>
+      <w:r>
+        <w:t xml:space="preserve"> salah </w:t>
+      </w:r>
+      <w:proofErr w:type="spellStart"/>
+      <w:r>
+        <w:t>satu</w:t>
+      </w:r>
+      <w:proofErr w:type="spellEnd"/>
+      <w:r>
+        <w:t xml:space="preserve"> </w:t>
+      </w:r>
+      <w:proofErr w:type="spellStart"/>
+      <w:r>
+        <w:t>jenis</w:t>
+      </w:r>
+      <w:proofErr w:type="spellEnd"/>
+      <w:r>
+        <w:t xml:space="preserve"> </w:t>
+      </w:r>
+      <w:proofErr w:type="spellStart"/>
+      <w:r>
+        <w:t>komputer</w:t>
+      </w:r>
+      <w:proofErr w:type="spellEnd"/>
+      <w:r>
+        <w:t xml:space="preserve"> yang </w:t>
+      </w:r>
+      <w:proofErr w:type="spellStart"/>
+      <w:r>
+        <w:t>banyak</w:t>
+      </w:r>
+      <w:proofErr w:type="spellEnd"/>
+      <w:r>
+        <w:t xml:space="preserve"> </w:t>
+      </w:r>
+      <w:proofErr w:type="spellStart"/>
+      <w:r>
+        <w:t>dibutuhkan</w:t>
+      </w:r>
+      <w:proofErr w:type="spellEnd"/>
+      <w:r>
+        <w:t xml:space="preserve"> </w:t>
+      </w:r>
+      <w:proofErr w:type="spellStart"/>
+      <w:r>
+        <w:t>yaitu</w:t>
+      </w:r>
+      <w:proofErr w:type="spellEnd"/>
+      <w:r>
+        <w:t xml:space="preserve"> laptop, </w:t>
+      </w:r>
+      <w:proofErr w:type="spellStart"/>
+      <w:r>
+        <w:t>berbagai</w:t>
+      </w:r>
+      <w:proofErr w:type="spellEnd"/>
+      <w:r>
+        <w:t xml:space="preserve"> </w:t>
+      </w:r>
+      <w:proofErr w:type="spellStart"/>
+      <w:r>
+        <w:t>cara</w:t>
+      </w:r>
+      <w:proofErr w:type="spellEnd"/>
+      <w:r>
+        <w:t xml:space="preserve"> </w:t>
+      </w:r>
+      <w:proofErr w:type="spellStart"/>
+      <w:r>
+        <w:t>digunakan</w:t>
+      </w:r>
+      <w:proofErr w:type="spellEnd"/>
+      <w:r>
+        <w:t xml:space="preserve"> </w:t>
+      </w:r>
+      <w:proofErr w:type="spellStart"/>
+      <w:r>
+        <w:t>untuk</w:t>
+      </w:r>
+      <w:proofErr w:type="spellEnd"/>
+      <w:r>
+        <w:t xml:space="preserve"> </w:t>
+      </w:r>
+      <w:proofErr w:type="spellStart"/>
+      <w:r>
+        <w:t>memiliki</w:t>
+      </w:r>
+      <w:proofErr w:type="spellEnd"/>
+      <w:r>
+        <w:t xml:space="preserve"> </w:t>
+      </w:r>
+      <w:proofErr w:type="spellStart"/>
+      <w:r>
+        <w:t>sebuah</w:t>
+      </w:r>
+      <w:proofErr w:type="spellEnd"/>
+      <w:r>
+        <w:t xml:space="preserve"> </w:t>
+      </w:r>
+      <w:r>
+        <w:t>laptop</w:t>
+      </w:r>
+      <w:r>
+        <w:t xml:space="preserve"> yang </w:t>
+      </w:r>
+      <w:proofErr w:type="spellStart"/>
+      <w:r>
+        <w:t>dibutuhkan</w:t>
+      </w:r>
+      <w:proofErr w:type="spellEnd"/>
+      <w:r>
+        <w:t xml:space="preserve"> </w:t>
+      </w:r>
+      <w:proofErr w:type="spellStart"/>
+      <w:r>
+        <w:t>yaitu</w:t>
+      </w:r>
+      <w:proofErr w:type="spellEnd"/>
+      <w:r>
+        <w:t xml:space="preserve"> </w:t>
+      </w:r>
+      <w:proofErr w:type="spellStart"/>
+      <w:r>
+        <w:t>menggunakan</w:t>
+      </w:r>
+      <w:proofErr w:type="spellEnd"/>
+      <w:r>
+        <w:t xml:space="preserve"> </w:t>
+      </w:r>
+      <w:proofErr w:type="spellStart"/>
+      <w:r>
+        <w:t>cara</w:t>
+      </w:r>
+      <w:proofErr w:type="spellEnd"/>
+      <w:r>
+        <w:t xml:space="preserve"> </w:t>
+      </w:r>
+      <w:proofErr w:type="spellStart"/>
+      <w:r>
+        <w:t>membeli</w:t>
+      </w:r>
+      <w:proofErr w:type="spellEnd"/>
+      <w:r>
+        <w:t xml:space="preserve"> </w:t>
+      </w:r>
+      <w:proofErr w:type="spellStart"/>
+      <w:r>
+        <w:t>secara</w:t>
+      </w:r>
+      <w:proofErr w:type="spellEnd"/>
+      <w:r>
+        <w:t xml:space="preserve"> </w:t>
+      </w:r>
+      <w:proofErr w:type="spellStart"/>
+      <w:r>
+        <w:t>langsung</w:t>
+      </w:r>
+      <w:proofErr w:type="spellEnd"/>
+      <w:r>
+        <w:t xml:space="preserve"> </w:t>
+      </w:r>
+      <w:proofErr w:type="spellStart"/>
+      <w:r>
+        <w:t>ke</w:t>
+      </w:r>
+      <w:proofErr w:type="spellEnd"/>
+      <w:r>
+        <w:t xml:space="preserve"> toko </w:t>
+      </w:r>
+      <w:proofErr w:type="spellStart"/>
+      <w:r>
+        <w:t>komputer</w:t>
+      </w:r>
+      <w:proofErr w:type="spellEnd"/>
+      <w:r>
+        <w:t xml:space="preserve"> </w:t>
+      </w:r>
+      <w:proofErr w:type="spellStart"/>
+      <w:r>
+        <w:t>atau</w:t>
+      </w:r>
+      <w:proofErr w:type="spellEnd"/>
+      <w:r>
+        <w:t xml:space="preserve"> gadget</w:t>
+      </w:r>
+      <w:r>
+        <w:t xml:space="preserve"> </w:t>
+      </w:r>
+      <w:proofErr w:type="spellStart"/>
+      <w:r>
+        <w:t>maupun</w:t>
+      </w:r>
+      <w:proofErr w:type="spellEnd"/>
+      <w:r>
+        <w:t xml:space="preserve"> </w:t>
+      </w:r>
+      <w:proofErr w:type="spellStart"/>
+      <w:r>
+        <w:t>dengan</w:t>
+      </w:r>
+      <w:proofErr w:type="spellEnd"/>
+      <w:r>
+        <w:t xml:space="preserve"> </w:t>
+      </w:r>
+      <w:proofErr w:type="spellStart"/>
+      <w:r>
+        <w:t>cara</w:t>
+      </w:r>
+      <w:proofErr w:type="spellEnd"/>
+      <w:r>
+        <w:t xml:space="preserve"> </w:t>
+      </w:r>
+      <w:proofErr w:type="spellStart"/>
+      <w:r>
+        <w:t>membeli</w:t>
+      </w:r>
+      <w:proofErr w:type="spellEnd"/>
+      <w:r>
+        <w:t xml:space="preserve"> online </w:t>
+      </w:r>
+      <w:proofErr w:type="spellStart"/>
+      <w:r>
+        <w:t>melaui</w:t>
+      </w:r>
+      <w:proofErr w:type="spellEnd"/>
+      <w:r>
+        <w:t xml:space="preserve"> e-commerce</w:t>
+      </w:r>
+      <w:r>
+        <w:t xml:space="preserve">, </w:t>
+      </w:r>
+      <w:proofErr w:type="spellStart"/>
+      <w:r>
+        <w:t>tetapi</w:t>
+      </w:r>
+      <w:proofErr w:type="spellEnd"/>
+      <w:r>
+        <w:t xml:space="preserve"> </w:t>
+      </w:r>
+      <w:proofErr w:type="spellStart"/>
+      <w:r>
+        <w:t>terkadang</w:t>
+      </w:r>
+      <w:proofErr w:type="spellEnd"/>
+      <w:r>
+        <w:t xml:space="preserve"> </w:t>
+      </w:r>
+      <w:proofErr w:type="spellStart"/>
+      <w:r>
+        <w:t>calon</w:t>
+      </w:r>
+      <w:proofErr w:type="spellEnd"/>
+      <w:r>
+        <w:t xml:space="preserve"> </w:t>
+      </w:r>
+      <w:proofErr w:type="spellStart"/>
+      <w:r>
+        <w:t>pembeli</w:t>
+      </w:r>
+      <w:proofErr w:type="spellEnd"/>
+      <w:r>
+        <w:t xml:space="preserve"> </w:t>
+      </w:r>
+      <w:proofErr w:type="spellStart"/>
+      <w:r>
+        <w:t>bingung</w:t>
+      </w:r>
+      <w:proofErr w:type="spellEnd"/>
+      <w:r>
+        <w:t xml:space="preserve"> </w:t>
+      </w:r>
+      <w:proofErr w:type="spellStart"/>
+      <w:r>
+        <w:t>memilih</w:t>
+      </w:r>
+      <w:proofErr w:type="spellEnd"/>
+      <w:r>
+        <w:t xml:space="preserve"> </w:t>
+      </w:r>
+      <w:proofErr w:type="spellStart"/>
+      <w:r>
+        <w:t>spesifikasi</w:t>
+      </w:r>
+      <w:proofErr w:type="spellEnd"/>
+      <w:r>
+        <w:t xml:space="preserve"> dan </w:t>
+      </w:r>
+      <w:proofErr w:type="spellStart"/>
+      <w:r>
+        <w:t>harga</w:t>
+      </w:r>
+      <w:proofErr w:type="spellEnd"/>
+      <w:r>
+        <w:t xml:space="preserve"> yang </w:t>
+      </w:r>
+      <w:proofErr w:type="spellStart"/>
+      <w:r>
+        <w:t>sesuai</w:t>
+      </w:r>
+      <w:proofErr w:type="spellEnd"/>
+      <w:r>
+        <w:t xml:space="preserve"> </w:t>
+      </w:r>
+      <w:proofErr w:type="spellStart"/>
+      <w:r>
+        <w:t>dengan</w:t>
+      </w:r>
+      <w:proofErr w:type="spellEnd"/>
+      <w:r>
+        <w:t xml:space="preserve"> </w:t>
+      </w:r>
+      <w:proofErr w:type="spellStart"/>
+      <w:r>
+        <w:t>kebutuhan</w:t>
+      </w:r>
+      <w:proofErr w:type="spellEnd"/>
+      <w:r>
+        <w:t xml:space="preserve">, </w:t>
+      </w:r>
+      <w:proofErr w:type="spellStart"/>
+      <w:r>
+        <w:t>maka</w:t>
+      </w:r>
+      <w:proofErr w:type="spellEnd"/>
+      <w:r>
+        <w:t xml:space="preserve"> </w:t>
+      </w:r>
+      <w:proofErr w:type="spellStart"/>
+      <w:r>
+        <w:t>dari</w:t>
+      </w:r>
+      <w:proofErr w:type="spellEnd"/>
+      <w:r>
+        <w:t xml:space="preserve"> </w:t>
+      </w:r>
+      <w:proofErr w:type="spellStart"/>
+      <w:r>
+        <w:t>itu</w:t>
+      </w:r>
+      <w:proofErr w:type="spellEnd"/>
+      <w:r>
+        <w:t xml:space="preserve"> </w:t>
+      </w:r>
+      <w:proofErr w:type="spellStart"/>
+      <w:r>
+        <w:t>dibutuhkan</w:t>
+      </w:r>
+      <w:proofErr w:type="spellEnd"/>
+      <w:r>
+        <w:t xml:space="preserve"> </w:t>
+      </w:r>
+      <w:proofErr w:type="spellStart"/>
+      <w:r>
+        <w:t>sebuah</w:t>
+      </w:r>
+      <w:proofErr w:type="spellEnd"/>
+      <w:r>
+        <w:t xml:space="preserve"> </w:t>
+      </w:r>
+      <w:proofErr w:type="spellStart"/>
+      <w:r>
+        <w:t>sistem</w:t>
+      </w:r>
+      <w:proofErr w:type="spellEnd"/>
+      <w:r>
+        <w:t xml:space="preserve"> </w:t>
+      </w:r>
+      <w:proofErr w:type="spellStart"/>
+      <w:r>
+        <w:t>cerdas</w:t>
+      </w:r>
+      <w:proofErr w:type="spellEnd"/>
+      <w:r>
+        <w:t xml:space="preserve"> yang </w:t>
+      </w:r>
+      <w:proofErr w:type="spellStart"/>
+      <w:r>
+        <w:t>dapat</w:t>
+      </w:r>
+      <w:proofErr w:type="spellEnd"/>
+      <w:r>
+        <w:t xml:space="preserve"> </w:t>
+      </w:r>
+      <w:proofErr w:type="spellStart"/>
+      <w:r>
+        <w:t>membantu</w:t>
+      </w:r>
+      <w:proofErr w:type="spellEnd"/>
+      <w:r>
+        <w:t xml:space="preserve"> </w:t>
+      </w:r>
+      <w:proofErr w:type="spellStart"/>
+      <w:r>
+        <w:t>calon</w:t>
+      </w:r>
+      <w:proofErr w:type="spellEnd"/>
+      <w:r>
+        <w:t xml:space="preserve"> </w:t>
+      </w:r>
+      <w:proofErr w:type="spellStart"/>
+      <w:r>
+        <w:t>pembeli</w:t>
+      </w:r>
+      <w:proofErr w:type="spellEnd"/>
+      <w:r>
+        <w:t xml:space="preserve"> </w:t>
+      </w:r>
+      <w:proofErr w:type="spellStart"/>
+      <w:r>
+        <w:t>dalam</w:t>
+      </w:r>
+      <w:proofErr w:type="spellEnd"/>
+      <w:r>
+        <w:t xml:space="preserve"> </w:t>
+      </w:r>
+      <w:proofErr w:type="spellStart"/>
+      <w:r>
+        <w:t>memilih</w:t>
+      </w:r>
+      <w:proofErr w:type="spellEnd"/>
+      <w:r>
+        <w:t xml:space="preserve"> </w:t>
+      </w:r>
+      <w:proofErr w:type="spellStart"/>
+      <w:r>
+        <w:t>harga</w:t>
+      </w:r>
+      <w:proofErr w:type="spellEnd"/>
+      <w:r>
+        <w:t xml:space="preserve"> laptop yang </w:t>
+      </w:r>
+      <w:proofErr w:type="spellStart"/>
+      <w:r>
+        <w:t>sesuai</w:t>
+      </w:r>
+      <w:proofErr w:type="spellEnd"/>
+      <w:r>
+        <w:t xml:space="preserve"> </w:t>
+      </w:r>
+      <w:proofErr w:type="spellStart"/>
+      <w:r>
+        <w:t>dengan</w:t>
+      </w:r>
+      <w:proofErr w:type="spellEnd"/>
+      <w:r>
+        <w:t xml:space="preserve"> </w:t>
+      </w:r>
+      <w:proofErr w:type="spellStart"/>
+      <w:r>
+        <w:t>kebutuhan</w:t>
+      </w:r>
+      <w:proofErr w:type="spellEnd"/>
+      <w:r>
+        <w:t xml:space="preserve"> </w:t>
+      </w:r>
+      <w:proofErr w:type="spellStart"/>
+      <w:r>
+        <w:t>calon</w:t>
+      </w:r>
+      <w:proofErr w:type="spellEnd"/>
+      <w:r>
+        <w:t xml:space="preserve"> </w:t>
+      </w:r>
+      <w:proofErr w:type="spellStart"/>
+      <w:r>
+        <w:t>pembeli</w:t>
+      </w:r>
+      <w:proofErr w:type="spellEnd"/>
       <w:r>
         <w:t>.</w:t>
       </w:r>
     </w:p>
     <w:p>
       <w:pPr>
-        <w:spacing w:line="240" w:lineRule="auto"/>
-      </w:pPr>
-      <w:r>
-        <w:t>(</w:t>
-      </w:r>
-      <w:proofErr w:type="spellStart"/>
-      <w:proofErr w:type="gramStart"/>
-      <w:r>
-        <w:t>hasil</w:t>
-      </w:r>
-      <w:proofErr w:type="spellEnd"/>
-      <w:proofErr w:type="gramEnd"/>
+        <w:ind w:firstLine="576"/>
+      </w:pPr>
+      <w:r>
+        <w:t xml:space="preserve">Salah </w:t>
+      </w:r>
+      <w:proofErr w:type="spellStart"/>
+      <w:r>
+        <w:t>satu</w:t>
+      </w:r>
+      <w:proofErr w:type="spellEnd"/>
+      <w:r>
+        <w:t xml:space="preserve"> </w:t>
+      </w:r>
+      <w:proofErr w:type="spellStart"/>
+      <w:r>
+        <w:t>metode</w:t>
+      </w:r>
+      <w:proofErr w:type="spellEnd"/>
+      <w:r>
+        <w:t xml:space="preserve"> </w:t>
+      </w:r>
+      <w:proofErr w:type="spellStart"/>
+      <w:r>
+        <w:t>sistem</w:t>
+      </w:r>
+      <w:proofErr w:type="spellEnd"/>
+      <w:r>
+        <w:t xml:space="preserve"> </w:t>
+      </w:r>
+      <w:proofErr w:type="spellStart"/>
+      <w:r>
+        <w:t>cerdas</w:t>
+      </w:r>
+      <w:proofErr w:type="spellEnd"/>
       <w:r>
         <w:t xml:space="preserve"> yang </w:t>
       </w:r>
       <w:proofErr w:type="spellStart"/>
       <w:r>
-        <w:t>diperoleh</w:t>
-      </w:r>
-      <w:proofErr w:type="spellEnd"/>
-      <w:r>
-        <w:t>)</w:t>
-      </w:r>
-    </w:p>
-    <w:p>
-      <w:pPr>
-        <w:spacing w:line="240" w:lineRule="auto"/>
-      </w:pPr>
-      <w:r>
-        <w:t>(</w:t>
-      </w:r>
-      <w:proofErr w:type="spellStart"/>
-      <w:proofErr w:type="gramStart"/>
-      <w:r>
-        <w:t>kesimpulan</w:t>
-      </w:r>
-      <w:proofErr w:type="spellEnd"/>
-      <w:proofErr w:type="gramEnd"/>
-      <w:r>
-        <w:t xml:space="preserve"> </w:t>
-      </w:r>
-      <w:proofErr w:type="spellStart"/>
-      <w:r>
-        <w:t>utama</w:t>
-      </w:r>
-      <w:proofErr w:type="spellEnd"/>
-      <w:r>
-        <w:t xml:space="preserve"> dan saran yang </w:t>
-      </w:r>
-      <w:proofErr w:type="spellStart"/>
-      <w:r>
-        <w:t>diajukan</w:t>
-      </w:r>
-      <w:proofErr w:type="spellEnd"/>
-      <w:r>
-        <w:t>)</w:t>
-      </w:r>
+        <w:t>dapat</w:t>
+      </w:r>
+      <w:proofErr w:type="spellEnd"/>
+      <w:r>
+        <w:t xml:space="preserve"> </w:t>
+      </w:r>
+      <w:proofErr w:type="spellStart"/>
+      <w:r>
+        <w:t>digunakan</w:t>
+      </w:r>
+      <w:proofErr w:type="spellEnd"/>
+      <w:r>
+        <w:t xml:space="preserve"> </w:t>
+      </w:r>
+      <w:proofErr w:type="spellStart"/>
+      <w:r>
+        <w:t>untuk</w:t>
+      </w:r>
+      <w:proofErr w:type="spellEnd"/>
+      <w:r>
+        <w:t xml:space="preserve"> </w:t>
+      </w:r>
+      <w:proofErr w:type="spellStart"/>
+      <w:r>
+        <w:t>menyelesaikan</w:t>
+      </w:r>
+      <w:proofErr w:type="spellEnd"/>
+      <w:r>
+        <w:t xml:space="preserve"> </w:t>
+      </w:r>
+      <w:proofErr w:type="spellStart"/>
+      <w:r>
+        <w:t>berbagai</w:t>
+      </w:r>
+      <w:proofErr w:type="spellEnd"/>
+      <w:r>
+        <w:t xml:space="preserve"> </w:t>
+      </w:r>
+      <w:proofErr w:type="spellStart"/>
+      <w:r>
+        <w:t>masalah</w:t>
+      </w:r>
+      <w:proofErr w:type="spellEnd"/>
+      <w:r>
+        <w:t xml:space="preserve"> </w:t>
+      </w:r>
+      <w:proofErr w:type="spellStart"/>
+      <w:r>
+        <w:t>adalah</w:t>
+      </w:r>
+      <w:proofErr w:type="spellEnd"/>
+      <w:r>
+        <w:t xml:space="preserve"> Fuzzy</w:t>
+      </w:r>
+    </w:p>
+    <w:p>
+      <w:pPr>
+        <w:pStyle w:val="Heading2"/>
+      </w:pPr>
+      <w:bookmarkStart w:id="6" w:name="_Toc118227083"/>
+      <w:proofErr w:type="spellStart"/>
+      <w:r>
+        <w:t>Rumusan</w:t>
+      </w:r>
+      <w:proofErr w:type="spellEnd"/>
+      <w:r>
+        <w:t xml:space="preserve"> </w:t>
+      </w:r>
+      <w:proofErr w:type="spellStart"/>
+      <w:r>
+        <w:t>Masalah</w:t>
+      </w:r>
+      <w:bookmarkEnd w:id="6"/>
+      <w:proofErr w:type="spellEnd"/>
+    </w:p>
+    <w:p>
+      <w:pPr>
+        <w:pStyle w:val="Heading2"/>
+      </w:pPr>
+      <w:bookmarkStart w:id="7" w:name="_Toc118227084"/>
+      <w:r>
+        <w:t xml:space="preserve">Batasan </w:t>
+      </w:r>
+      <w:proofErr w:type="spellStart"/>
+      <w:r>
+        <w:t>Masalah</w:t>
+      </w:r>
+      <w:bookmarkEnd w:id="7"/>
+      <w:proofErr w:type="spellEnd"/>
+    </w:p>
+    <w:p>
+      <w:pPr>
+        <w:pStyle w:val="Heading2"/>
+      </w:pPr>
+      <w:bookmarkStart w:id="8" w:name="_Toc118227085"/>
+      <w:proofErr w:type="spellStart"/>
+      <w:r>
+        <w:t>Tujuan</w:t>
+      </w:r>
+      <w:proofErr w:type="spellEnd"/>
+      <w:r>
+        <w:t xml:space="preserve"> </w:t>
+      </w:r>
+      <w:proofErr w:type="spellStart"/>
+      <w:r>
+        <w:t>Penelitian</w:t>
+      </w:r>
+      <w:bookmarkEnd w:id="8"/>
+      <w:proofErr w:type="spellEnd"/>
+    </w:p>
+    <w:p>
+      <w:pPr>
+        <w:pStyle w:val="Heading2"/>
+      </w:pPr>
+      <w:bookmarkStart w:id="9" w:name="_Toc118227086"/>
+      <w:proofErr w:type="spellStart"/>
+      <w:r>
+        <w:t>Manfaat</w:t>
+      </w:r>
+      <w:proofErr w:type="spellEnd"/>
+      <w:r>
+        <w:t xml:space="preserve"> </w:t>
+      </w:r>
+      <w:proofErr w:type="spellStart"/>
+      <w:r>
+        <w:t>Penelitian</w:t>
+      </w:r>
+      <w:bookmarkEnd w:id="9"/>
+      <w:proofErr w:type="spellEnd"/>
+    </w:p>
+    <w:p>
+      <w:pPr>
+        <w:tabs>
+          <w:tab w:val="left" w:pos="3315"/>
+        </w:tabs>
+      </w:pPr>
+      <w:r>
+        <w:br w:type="page"/>
+      </w:r>
+    </w:p>
+    <w:p>
+      <w:pPr>
+        <w:pStyle w:val="Heading1"/>
+        <w:tabs>
+          <w:tab w:val="left" w:pos="993"/>
+        </w:tabs>
+        <w:ind w:left="0" w:firstLine="0"/>
+        <w:jc w:val="center"/>
+      </w:pPr>
+      <w:r>
+        <w:lastRenderedPageBreak/>
+        <w:br/>
+      </w:r>
+      <w:bookmarkStart w:id="10" w:name="_Toc118227087"/>
+      <w:proofErr w:type="spellStart"/>
+      <w:r>
+        <w:t>Landasan</w:t>
+      </w:r>
+      <w:proofErr w:type="spellEnd"/>
+      <w:r>
+        <w:t xml:space="preserve"> </w:t>
+      </w:r>
+      <w:proofErr w:type="spellStart"/>
+      <w:r>
+        <w:t>Teori</w:t>
+      </w:r>
+      <w:bookmarkEnd w:id="10"/>
+      <w:proofErr w:type="spellEnd"/>
+    </w:p>
+    <w:p>
+      <w:pPr>
+        <w:tabs>
+          <w:tab w:val="left" w:pos="3315"/>
+        </w:tabs>
+      </w:pPr>
+    </w:p>
+    <w:p>
+      <w:pPr>
+        <w:tabs>
+          <w:tab w:val="left" w:pos="3315"/>
+        </w:tabs>
+      </w:pPr>
+      <w:r>
+        <w:br w:type="page"/>
+      </w:r>
+    </w:p>
+    <w:p>
+      <w:pPr>
+        <w:pStyle w:val="Heading1"/>
+        <w:tabs>
+          <w:tab w:val="left" w:pos="993"/>
+        </w:tabs>
+        <w:ind w:left="0" w:firstLine="0"/>
+        <w:jc w:val="center"/>
+      </w:pPr>
+      <w:r>
+        <w:lastRenderedPageBreak/>
+        <w:br/>
+      </w:r>
+      <w:bookmarkStart w:id="11" w:name="_Toc118227088"/>
+      <w:proofErr w:type="spellStart"/>
+      <w:r>
+        <w:t>Metode</w:t>
+      </w:r>
+      <w:proofErr w:type="spellEnd"/>
+      <w:r>
+        <w:t xml:space="preserve"> </w:t>
+      </w:r>
+      <w:proofErr w:type="spellStart"/>
+      <w:r>
+        <w:t>Penelitian</w:t>
+      </w:r>
+      <w:bookmarkEnd w:id="11"/>
+      <w:proofErr w:type="spellEnd"/>
+    </w:p>
+    <w:p>
+      <w:pPr>
+        <w:tabs>
+          <w:tab w:val="left" w:pos="3315"/>
+        </w:tabs>
+      </w:pPr>
+    </w:p>
+    <w:p>
+      <w:pPr>
+        <w:tabs>
+          <w:tab w:val="left" w:pos="3315"/>
+        </w:tabs>
+      </w:pPr>
+      <w:r>
+        <w:br w:type="page"/>
+      </w:r>
+    </w:p>
+    <w:p>
+      <w:pPr>
+        <w:pStyle w:val="Heading1"/>
+        <w:numPr>
+          <w:ilvl w:val="0"/>
+          <w:numId w:val="0"/>
+        </w:numPr>
+        <w:ind w:left="432"/>
+        <w:jc w:val="center"/>
+      </w:pPr>
+      <w:bookmarkStart w:id="12" w:name="_Toc118227089"/>
+      <w:r>
+        <w:lastRenderedPageBreak/>
+        <w:t>Daftar Pustaka</w:t>
+      </w:r>
+      <w:bookmarkEnd w:id="12"/>
     </w:p>
     <w:sectPr>
       <w:pgSz w:w="11906" w:h="16838"/>
-      <w:pgMar w:top="2268" w:right="1701" w:bottom="1701" w:left="2268" w:header="709" w:footer="709" w:gutter="0"/>
+      <w:pgMar w:top="1440" w:right="1440" w:bottom="1440" w:left="1440" w:header="708" w:footer="708" w:gutter="0"/>
       <w:cols w:space="708"/>
       <w:docGrid w:linePitch="360"/>
     </w:sectPr>
   </w:body>
 </w:document>
+</file>
+
+<file path=word/endnotes.xml><?xml version="1.0" encoding="utf-8"?>
+<w:endnotes xmlns:wpc="http://schemas.microsoft.com/office/word/2010/wordprocessingCanvas" xmlns:cx="http://schemas.microsoft.com/office/drawing/2014/chartex" xmlns:cx1="http://schemas.microsoft.com/office/drawing/2015/9/8/chartex" xmlns:cx2="http://schemas.microsoft.com/office/drawing/2015/10/21/chartex" xmlns:cx3="http://schemas.microsoft.com/office/drawing/2016/5/9/chartex" xmlns:cx4="http://schemas.microsoft.com/office/drawing/2016/5/10/chartex" xmlns:cx5="http://schemas.microsoft.com/office/drawing/2016/5/11/chartex" xmlns:cx6="http://schemas.microsoft.com/office/drawing/2016/5/12/chartex" xmlns:cx7="http://schemas.microsoft.com/office/drawing/2016/5/13/chartex" xmlns:cx8="http://schemas.microsoft.com/office/drawing/2016/5/14/chartex" xmlns:mc="http://schemas.openxmlformats.org/markup-compatibility/2006" xmlns:aink="http://schemas.microsoft.com/office/drawing/2016/ink" xmlns:am3d="http://schemas.microsoft.com/office/drawing/2017/model3d" xmlns:o="urn:schemas-microsoft-com:office:office" xmlns:oel="http://schemas.microsoft.com/office/2019/extlst" xmlns:r="http://schemas.openxmlformats.org/officeDocument/2006/relationships" xmlns:m="http://schemas.openxmlformats.org/officeDocument/2006/math" xmlns:v="urn:schemas-microsoft-com:vml" xmlns:wp14="http://schemas.microsoft.com/office/word/2010/wordprocessingDrawing" xmlns:wp="http://schemas.openxmlformats.org/drawingml/2006/wordprocessingDrawing" xmlns:w10="urn:schemas-microsoft-com:office:word" xmlns:w="http://schemas.openxmlformats.org/wordprocessingml/2006/main" xmlns:w14="http://schemas.microsoft.com/office/word/2010/wordml" xmlns:w15="http://schemas.microsoft.com/office/word/2012/wordml" xmlns:w16cex="http://schemas.microsoft.com/office/word/2018/wordml/cex" xmlns:w16cid="http://schemas.microsoft.com/office/word/2016/wordml/cid" xmlns:w16="http://schemas.microsoft.com/office/word/2018/wordml" xmlns:w16sdtdh="http://schemas.microsoft.com/office/word/2020/wordml/sdtdatahash" xmlns:w16se="http://schemas.microsoft.com/office/word/2015/wordml/symex" xmlns:wpg="http://schemas.microsoft.com/office/word/2010/wordprocessingGroup" xmlns:wpi="http://schemas.microsoft.com/office/word/2010/wordprocessingInk" xmlns:wne="http://schemas.microsoft.com/office/word/2006/wordml" xmlns:wps="http://schemas.microsoft.com/office/word/2010/wordprocessingShape" mc:Ignorable="w14 w15 w16se w16cid w16 w16cex w16sdtdh wp14">
+  <w:endnote w:type="separator" w:id="-1">
+    <w:p>
+      <w:pPr>
+        <w:spacing w:after="0" w:line="240" w:lineRule="auto"/>
+      </w:pPr>
+      <w:r>
+        <w:separator/>
+      </w:r>
+    </w:p>
+  </w:endnote>
+  <w:endnote w:type="continuationSeparator" w:id="0">
+    <w:p>
+      <w:pPr>
+        <w:spacing w:after="0" w:line="240" w:lineRule="auto"/>
+      </w:pPr>
+      <w:r>
+        <w:continuationSeparator/>
+      </w:r>
+    </w:p>
+  </w:endnote>
+</w:endnotes>
+</file>
+
+<file path=word/footnotes.xml><?xml version="1.0" encoding="utf-8"?>
+<w:footnotes xmlns:wpc="http://schemas.microsoft.com/office/word/2010/wordprocessingCanvas" xmlns:cx="http://schemas.microsoft.com/office/drawing/2014/chartex" xmlns:cx1="http://schemas.microsoft.com/office/drawing/2015/9/8/chartex" xmlns:cx2="http://schemas.microsoft.com/office/drawing/2015/10/21/chartex" xmlns:cx3="http://schemas.microsoft.com/office/drawing/2016/5/9/chartex" xmlns:cx4="http://schemas.microsoft.com/office/drawing/2016/5/10/chartex" xmlns:cx5="http://schemas.microsoft.com/office/drawing/2016/5/11/chartex" xmlns:cx6="http://schemas.microsoft.com/office/drawing/2016/5/12/chartex" xmlns:cx7="http://schemas.microsoft.com/office/drawing/2016/5/13/chartex" xmlns:cx8="http://schemas.microsoft.com/office/drawing/2016/5/14/chartex" xmlns:mc="http://schemas.openxmlformats.org/markup-compatibility/2006" xmlns:aink="http://schemas.microsoft.com/office/drawing/2016/ink" xmlns:am3d="http://schemas.microsoft.com/office/drawing/2017/model3d" xmlns:o="urn:schemas-microsoft-com:office:office" xmlns:oel="http://schemas.microsoft.com/office/2019/extlst" xmlns:r="http://schemas.openxmlformats.org/officeDocument/2006/relationships" xmlns:m="http://schemas.openxmlformats.org/officeDocument/2006/math" xmlns:v="urn:schemas-microsoft-com:vml" xmlns:wp14="http://schemas.microsoft.com/office/word/2010/wordprocessingDrawing" xmlns:wp="http://schemas.openxmlformats.org/drawingml/2006/wordprocessingDrawing" xmlns:w10="urn:schemas-microsoft-com:office:word" xmlns:w="http://schemas.openxmlformats.org/wordprocessingml/2006/main" xmlns:w14="http://schemas.microsoft.com/office/word/2010/wordml" xmlns:w15="http://schemas.microsoft.com/office/word/2012/wordml" xmlns:w16cex="http://schemas.microsoft.com/office/word/2018/wordml/cex" xmlns:w16cid="http://schemas.microsoft.com/office/word/2016/wordml/cid" xmlns:w16="http://schemas.microsoft.com/office/word/2018/wordml" xmlns:w16sdtdh="http://schemas.microsoft.com/office/word/2020/wordml/sdtdatahash" xmlns:w16se="http://schemas.microsoft.com/office/word/2015/wordml/symex" xmlns:wpg="http://schemas.microsoft.com/office/word/2010/wordprocessingGroup" xmlns:wpi="http://schemas.microsoft.com/office/word/2010/wordprocessingInk" xmlns:wne="http://schemas.microsoft.com/office/word/2006/wordml" xmlns:wps="http://schemas.microsoft.com/office/word/2010/wordprocessingShape" mc:Ignorable="w14 w15 w16se w16cid w16 w16cex w16sdtdh wp14">
+  <w:footnote w:type="separator" w:id="-1">
+    <w:p>
+      <w:pPr>
+        <w:spacing w:after="0" w:line="240" w:lineRule="auto"/>
+      </w:pPr>
+      <w:r>
+        <w:separator/>
+      </w:r>
+    </w:p>
+  </w:footnote>
+  <w:footnote w:type="continuationSeparator" w:id="0">
+    <w:p>
+      <w:pPr>
+        <w:spacing w:after="0" w:line="240" w:lineRule="auto"/>
+      </w:pPr>
+      <w:r>
+        <w:continuationSeparator/>
+      </w:r>
+    </w:p>
+  </w:footnote>
+</w:footnotes>
+</file>
+
+<file path=word/numbering.xml><?xml version="1.0" encoding="utf-8"?>
+<w:numbering xmlns:wpc="http://schemas.microsoft.com/office/word/2010/wordprocessingCanvas" xmlns:cx="http://schemas.microsoft.com/office/drawing/2014/chartex" xmlns:cx1="http://schemas.microsoft.com/office/drawing/2015/9/8/chartex" xmlns:cx2="http://schemas.microsoft.com/office/drawing/2015/10/21/chartex" xmlns:cx3="http://schemas.microsoft.com/office/drawing/2016/5/9/chartex" xmlns:cx4="http://schemas.microsoft.com/office/drawing/2016/5/10/chartex" xmlns:cx5="http://schemas.microsoft.com/office/drawing/2016/5/11/chartex" xmlns:cx6="http://schemas.microsoft.com/office/drawing/2016/5/12/chartex" xmlns:cx7="http://schemas.microsoft.com/office/drawing/2016/5/13/chartex" xmlns:cx8="http://schemas.microsoft.com/office/drawing/2016/5/14/chartex" xmlns:mc="http://schemas.openxmlformats.org/markup-compatibility/2006" xmlns:aink="http://schemas.microsoft.com/office/drawing/2016/ink" xmlns:am3d="http://schemas.microsoft.com/office/drawing/2017/model3d" xmlns:o="urn:schemas-microsoft-com:office:office" xmlns:oel="http://schemas.microsoft.com/office/2019/extlst" xmlns:r="http://schemas.openxmlformats.org/officeDocument/2006/relationships" xmlns:m="http://schemas.openxmlformats.org/officeDocument/2006/math" xmlns:v="urn:schemas-microsoft-com:vml" xmlns:wp14="http://schemas.microsoft.com/office/word/2010/wordprocessingDrawing" xmlns:wp="http://schemas.openxmlformats.org/drawingml/2006/wordprocessingDrawing" xmlns:w10="urn:schemas-microsoft-com:office:word" xmlns:w="http://schemas.openxmlformats.org/wordprocessingml/2006/main" xmlns:w14="http://schemas.microsoft.com/office/word/2010/wordml" xmlns:w15="http://schemas.microsoft.com/office/word/2012/wordml" xmlns:w16cex="http://schemas.microsoft.com/office/word/2018/wordml/cex" xmlns:w16cid="http://schemas.microsoft.com/office/word/2016/wordml/cid" xmlns:w16="http://schemas.microsoft.com/office/word/2018/wordml" xmlns:w16sdtdh="http://schemas.microsoft.com/office/word/2020/wordml/sdtdatahash" xmlns:w16se="http://schemas.microsoft.com/office/word/2015/wordml/symex" xmlns:wpg="http://schemas.microsoft.com/office/word/2010/wordprocessingGroup" xmlns:wpi="http://schemas.microsoft.com/office/word/2010/wordprocessingInk" xmlns:wne="http://schemas.microsoft.com/office/word/2006/wordml" xmlns:wps="http://schemas.microsoft.com/office/word/2010/wordprocessingShape" mc:Ignorable="w14 w15 w16se w16cid w16 w16cex w16sdtdh wp14">
+  <w:abstractNum w:abstractNumId="0" w15:restartNumberingAfterBreak="0">
+    <w:nsid w:val="6611690B"/>
+    <w:multiLevelType w:val="multilevel"/>
+    <w:tmpl w:val="8D6624F4"/>
+    <w:lvl w:ilvl="0">
+      <w:start w:val="1"/>
+      <w:numFmt w:val="upperRoman"/>
+      <w:pStyle w:val="Heading1"/>
+      <w:lvlText w:val="BAB %1"/>
+      <w:lvlJc w:val="left"/>
+      <w:pPr>
+        <w:ind w:left="432" w:hanging="432"/>
+      </w:pPr>
+      <w:rPr>
+        <w:rFonts w:hint="default"/>
+      </w:rPr>
+    </w:lvl>
+    <w:lvl w:ilvl="1">
+      <w:start w:val="1"/>
+      <w:numFmt w:val="decimal"/>
+      <w:pStyle w:val="Heading2"/>
+      <w:lvlText w:val="%1.%2"/>
+      <w:lvlJc w:val="left"/>
+      <w:pPr>
+        <w:ind w:left="576" w:hanging="576"/>
+      </w:pPr>
+      <w:rPr>
+        <w:rFonts w:hint="default"/>
+      </w:rPr>
+    </w:lvl>
+    <w:lvl w:ilvl="2">
+      <w:start w:val="1"/>
+      <w:numFmt w:val="decimal"/>
+      <w:pStyle w:val="Heading3"/>
+      <w:lvlText w:val="%1.%2.%3"/>
+      <w:lvlJc w:val="left"/>
+      <w:pPr>
+        <w:ind w:left="720" w:hanging="720"/>
+      </w:pPr>
+      <w:rPr>
+        <w:rFonts w:hint="default"/>
+      </w:rPr>
+    </w:lvl>
+    <w:lvl w:ilvl="3">
+      <w:start w:val="1"/>
+      <w:numFmt w:val="decimal"/>
+      <w:pStyle w:val="Heading4"/>
+      <w:lvlText w:val="%1.%2.%3.%4"/>
+      <w:lvlJc w:val="left"/>
+      <w:pPr>
+        <w:ind w:left="864" w:hanging="864"/>
+      </w:pPr>
+      <w:rPr>
+        <w:rFonts w:hint="default"/>
+      </w:rPr>
+    </w:lvl>
+    <w:lvl w:ilvl="4">
+      <w:start w:val="1"/>
+      <w:numFmt w:val="decimal"/>
+      <w:pStyle w:val="Heading5"/>
+      <w:lvlText w:val="%1.%2.%3.%4.%5"/>
+      <w:lvlJc w:val="left"/>
+      <w:pPr>
+        <w:ind w:left="1008" w:hanging="1008"/>
+      </w:pPr>
+      <w:rPr>
+        <w:rFonts w:hint="default"/>
+      </w:rPr>
+    </w:lvl>
+    <w:lvl w:ilvl="5">
+      <w:start w:val="1"/>
+      <w:numFmt w:val="decimal"/>
+      <w:pStyle w:val="Heading6"/>
+      <w:lvlText w:val="%1.%2.%3.%4.%5.%6"/>
+      <w:lvlJc w:val="left"/>
+      <w:pPr>
+        <w:ind w:left="1152" w:hanging="1152"/>
+      </w:pPr>
+      <w:rPr>
+        <w:rFonts w:hint="default"/>
+      </w:rPr>
+    </w:lvl>
+    <w:lvl w:ilvl="6">
+      <w:start w:val="1"/>
+      <w:numFmt w:val="decimal"/>
+      <w:pStyle w:val="Heading7"/>
+      <w:lvlText w:val="%1.%2.%3.%4.%5.%6.%7"/>
+      <w:lvlJc w:val="left"/>
+      <w:pPr>
+        <w:ind w:left="1296" w:hanging="1296"/>
+      </w:pPr>
+      <w:rPr>
+        <w:rFonts w:hint="default"/>
+      </w:rPr>
+    </w:lvl>
+    <w:lvl w:ilvl="7">
+      <w:start w:val="1"/>
+      <w:numFmt w:val="decimal"/>
+      <w:pStyle w:val="Heading8"/>
+      <w:lvlText w:val="%1.%2.%3.%4.%5.%6.%7.%8"/>
+      <w:lvlJc w:val="left"/>
+      <w:pPr>
+        <w:ind w:left="1440" w:hanging="1440"/>
+      </w:pPr>
+      <w:rPr>
+        <w:rFonts w:hint="default"/>
+      </w:rPr>
+    </w:lvl>
+    <w:lvl w:ilvl="8">
+      <w:start w:val="1"/>
+      <w:numFmt w:val="decimal"/>
+      <w:pStyle w:val="Heading9"/>
+      <w:lvlText w:val="%1.%2.%3.%4.%5.%6.%7.%8.%9"/>
+      <w:lvlJc w:val="left"/>
+      <w:pPr>
+        <w:ind w:left="1584" w:hanging="1584"/>
+      </w:pPr>
+      <w:rPr>
+        <w:rFonts w:hint="default"/>
+      </w:rPr>
+    </w:lvl>
+  </w:abstractNum>
+  <w:num w:numId="1" w16cid:durableId="967708638">
+    <w:abstractNumId w:val="0"/>
+  </w:num>
+  <w:num w:numId="2" w16cid:durableId="223833720">
+    <w:abstractNumId w:val="0"/>
+    <w:lvlOverride w:ilvl="0">
+      <w:lvl w:ilvl="0">
+        <w:start w:val="1"/>
+        <w:numFmt w:val="upperRoman"/>
+        <w:pStyle w:val="Heading1"/>
+        <w:lvlText w:val="BAB %1"/>
+        <w:lvlJc w:val="left"/>
+        <w:pPr>
+          <w:ind w:left="432" w:hanging="432"/>
+        </w:pPr>
+        <w:rPr>
+          <w:rFonts w:hint="default"/>
+        </w:rPr>
+      </w:lvl>
+    </w:lvlOverride>
+    <w:lvlOverride w:ilvl="1">
+      <w:lvl w:ilvl="1">
+        <w:start w:val="1"/>
+        <w:numFmt w:val="decimal"/>
+        <w:pStyle w:val="Heading2"/>
+        <w:isLgl/>
+        <w:lvlText w:val="%1.%2"/>
+        <w:lvlJc w:val="left"/>
+        <w:pPr>
+          <w:ind w:left="576" w:hanging="576"/>
+        </w:pPr>
+        <w:rPr>
+          <w:rFonts w:hint="default"/>
+        </w:rPr>
+      </w:lvl>
+    </w:lvlOverride>
+    <w:lvlOverride w:ilvl="2">
+      <w:lvl w:ilvl="2">
+        <w:start w:val="1"/>
+        <w:numFmt w:val="decimal"/>
+        <w:pStyle w:val="Heading3"/>
+        <w:lvlText w:val="%1.%2.%3"/>
+        <w:lvlJc w:val="left"/>
+        <w:pPr>
+          <w:ind w:left="720" w:hanging="720"/>
+        </w:pPr>
+        <w:rPr>
+          <w:rFonts w:hint="default"/>
+        </w:rPr>
+      </w:lvl>
+    </w:lvlOverride>
+    <w:lvlOverride w:ilvl="3">
+      <w:lvl w:ilvl="3">
+        <w:start w:val="1"/>
+        <w:numFmt w:val="decimal"/>
+        <w:pStyle w:val="Heading4"/>
+        <w:lvlText w:val="%1.%2.%3.%4"/>
+        <w:lvlJc w:val="left"/>
+        <w:pPr>
+          <w:ind w:left="864" w:hanging="864"/>
+        </w:pPr>
+        <w:rPr>
+          <w:rFonts w:hint="default"/>
+        </w:rPr>
+      </w:lvl>
+    </w:lvlOverride>
+    <w:lvlOverride w:ilvl="4">
+      <w:lvl w:ilvl="4">
+        <w:start w:val="1"/>
+        <w:numFmt w:val="decimal"/>
+        <w:pStyle w:val="Heading5"/>
+        <w:lvlText w:val="%1.%2.%3.%4.%5"/>
+        <w:lvlJc w:val="left"/>
+        <w:pPr>
+          <w:ind w:left="1008" w:hanging="1008"/>
+        </w:pPr>
+        <w:rPr>
+          <w:rFonts w:hint="default"/>
+        </w:rPr>
+      </w:lvl>
+    </w:lvlOverride>
+    <w:lvlOverride w:ilvl="5">
+      <w:lvl w:ilvl="5">
+        <w:start w:val="1"/>
+        <w:numFmt w:val="decimal"/>
+        <w:pStyle w:val="Heading6"/>
+        <w:lvlText w:val="%1.%2.%3.%4.%5.%6"/>
+        <w:lvlJc w:val="left"/>
+        <w:pPr>
+          <w:ind w:left="1152" w:hanging="1152"/>
+        </w:pPr>
+        <w:rPr>
+          <w:rFonts w:hint="default"/>
+        </w:rPr>
+      </w:lvl>
+    </w:lvlOverride>
+    <w:lvlOverride w:ilvl="6">
+      <w:lvl w:ilvl="6">
+        <w:start w:val="1"/>
+        <w:numFmt w:val="decimal"/>
+        <w:pStyle w:val="Heading7"/>
+        <w:lvlText w:val="%1.%2.%3.%4.%5.%6.%7"/>
+        <w:lvlJc w:val="left"/>
+        <w:pPr>
+          <w:ind w:left="1296" w:hanging="1296"/>
+        </w:pPr>
+        <w:rPr>
+          <w:rFonts w:hint="default"/>
+        </w:rPr>
+      </w:lvl>
+    </w:lvlOverride>
+    <w:lvlOverride w:ilvl="7">
+      <w:lvl w:ilvl="7">
+        <w:start w:val="1"/>
+        <w:numFmt w:val="decimal"/>
+        <w:pStyle w:val="Heading8"/>
+        <w:lvlText w:val="%1.%2.%3.%4.%5.%6.%7.%8"/>
+        <w:lvlJc w:val="left"/>
+        <w:pPr>
+          <w:ind w:left="1440" w:hanging="1440"/>
+        </w:pPr>
+        <w:rPr>
+          <w:rFonts w:hint="default"/>
+        </w:rPr>
+      </w:lvl>
+    </w:lvlOverride>
+    <w:lvlOverride w:ilvl="8">
+      <w:lvl w:ilvl="8">
+        <w:start w:val="1"/>
+        <w:numFmt w:val="decimal"/>
+        <w:pStyle w:val="Heading9"/>
+        <w:lvlText w:val="%1.%2.%3.%4.%5.%6.%7.%8.%9"/>
+        <w:lvlJc w:val="left"/>
+        <w:pPr>
+          <w:ind w:left="1584" w:hanging="1584"/>
+        </w:pPr>
+        <w:rPr>
+          <w:rFonts w:hint="default"/>
+        </w:rPr>
+      </w:lvl>
+    </w:lvlOverride>
+  </w:num>
+</w:numbering>
 </file>
 
 <file path=word/styles.xml><?xml version="1.0" encoding="utf-8"?>
@@ -1834,8 +4383,9 @@
   <w:style w:type="paragraph" w:default="1" w:styleId="Normal">
     <w:name w:val="Normal"/>
     <w:qFormat/>
-    <w:rsid w:val="00655208"/>
+    <w:rsid w:val="00007C47"/>
     <w:pPr>
+      <w:spacing w:line="360" w:lineRule="auto"/>
       <w:jc w:val="both"/>
     </w:pPr>
     <w:rPr>
@@ -1850,26 +4400,241 @@
     <w:link w:val="Heading1Char"/>
     <w:uiPriority w:val="9"/>
     <w:qFormat/>
-    <w:rsid w:val="00692CC5"/>
+    <w:rsid w:val="00586BCB"/>
     <w:pPr>
       <w:keepNext/>
       <w:keepLines/>
-      <w:spacing w:before="240" w:after="0" w:line="240" w:lineRule="auto"/>
-      <w:jc w:val="center"/>
+      <w:numPr>
+        <w:numId w:val="1"/>
+      </w:numPr>
+      <w:spacing w:before="240" w:after="0"/>
+      <w:jc w:val="left"/>
       <w:outlineLvl w:val="0"/>
     </w:pPr>
     <w:rPr>
       <w:rFonts w:eastAsiaTheme="majorEastAsia" w:cstheme="majorBidi"/>
       <w:b/>
+      <w:caps/>
       <w:color w:val="000000" w:themeColor="text1"/>
       <w:sz w:val="28"/>
       <w:szCs w:val="32"/>
     </w:rPr>
   </w:style>
+  <w:style w:type="paragraph" w:styleId="Heading2">
+    <w:name w:val="heading 2"/>
+    <w:basedOn w:val="Normal"/>
+    <w:next w:val="Normal"/>
+    <w:link w:val="Heading2Char"/>
+    <w:uiPriority w:val="9"/>
+    <w:unhideWhenUsed/>
+    <w:qFormat/>
+    <w:rsid w:val="00586BCB"/>
+    <w:pPr>
+      <w:keepNext/>
+      <w:keepLines/>
+      <w:numPr>
+        <w:ilvl w:val="1"/>
+        <w:numId w:val="1"/>
+      </w:numPr>
+      <w:spacing w:before="40" w:after="0"/>
+      <w:outlineLvl w:val="1"/>
+    </w:pPr>
+    <w:rPr>
+      <w:rFonts w:eastAsiaTheme="majorEastAsia" w:cstheme="majorBidi"/>
+      <w:b/>
+      <w:color w:val="000000" w:themeColor="text1"/>
+      <w:szCs w:val="26"/>
+    </w:rPr>
+  </w:style>
+  <w:style w:type="paragraph" w:styleId="Heading3">
+    <w:name w:val="heading 3"/>
+    <w:basedOn w:val="Normal"/>
+    <w:next w:val="Normal"/>
+    <w:link w:val="Heading3Char"/>
+    <w:uiPriority w:val="9"/>
+    <w:semiHidden/>
+    <w:unhideWhenUsed/>
+    <w:qFormat/>
+    <w:rsid w:val="007B6AD0"/>
+    <w:pPr>
+      <w:keepNext/>
+      <w:keepLines/>
+      <w:numPr>
+        <w:ilvl w:val="2"/>
+        <w:numId w:val="1"/>
+      </w:numPr>
+      <w:spacing w:before="40" w:after="0"/>
+      <w:outlineLvl w:val="2"/>
+    </w:pPr>
+    <w:rPr>
+      <w:rFonts w:asciiTheme="majorHAnsi" w:eastAsiaTheme="majorEastAsia" w:hAnsiTheme="majorHAnsi" w:cstheme="majorBidi"/>
+      <w:color w:val="1F3763" w:themeColor="accent1" w:themeShade="7F"/>
+      <w:szCs w:val="24"/>
+    </w:rPr>
+  </w:style>
+  <w:style w:type="paragraph" w:styleId="Heading4">
+    <w:name w:val="heading 4"/>
+    <w:basedOn w:val="Normal"/>
+    <w:next w:val="Normal"/>
+    <w:link w:val="Heading4Char"/>
+    <w:uiPriority w:val="9"/>
+    <w:semiHidden/>
+    <w:unhideWhenUsed/>
+    <w:qFormat/>
+    <w:rsid w:val="007B6AD0"/>
+    <w:pPr>
+      <w:keepNext/>
+      <w:keepLines/>
+      <w:numPr>
+        <w:ilvl w:val="3"/>
+        <w:numId w:val="1"/>
+      </w:numPr>
+      <w:spacing w:before="40" w:after="0"/>
+      <w:outlineLvl w:val="3"/>
+    </w:pPr>
+    <w:rPr>
+      <w:rFonts w:asciiTheme="majorHAnsi" w:eastAsiaTheme="majorEastAsia" w:hAnsiTheme="majorHAnsi" w:cstheme="majorBidi"/>
+      <w:i/>
+      <w:iCs/>
+      <w:color w:val="2F5496" w:themeColor="accent1" w:themeShade="BF"/>
+    </w:rPr>
+  </w:style>
+  <w:style w:type="paragraph" w:styleId="Heading5">
+    <w:name w:val="heading 5"/>
+    <w:basedOn w:val="Normal"/>
+    <w:next w:val="Normal"/>
+    <w:link w:val="Heading5Char"/>
+    <w:uiPriority w:val="9"/>
+    <w:semiHidden/>
+    <w:unhideWhenUsed/>
+    <w:qFormat/>
+    <w:rsid w:val="007B6AD0"/>
+    <w:pPr>
+      <w:keepNext/>
+      <w:keepLines/>
+      <w:numPr>
+        <w:ilvl w:val="4"/>
+        <w:numId w:val="1"/>
+      </w:numPr>
+      <w:spacing w:before="40" w:after="0"/>
+      <w:outlineLvl w:val="4"/>
+    </w:pPr>
+    <w:rPr>
+      <w:rFonts w:asciiTheme="majorHAnsi" w:eastAsiaTheme="majorEastAsia" w:hAnsiTheme="majorHAnsi" w:cstheme="majorBidi"/>
+      <w:color w:val="2F5496" w:themeColor="accent1" w:themeShade="BF"/>
+    </w:rPr>
+  </w:style>
+  <w:style w:type="paragraph" w:styleId="Heading6">
+    <w:name w:val="heading 6"/>
+    <w:basedOn w:val="Normal"/>
+    <w:next w:val="Normal"/>
+    <w:link w:val="Heading6Char"/>
+    <w:uiPriority w:val="9"/>
+    <w:semiHidden/>
+    <w:unhideWhenUsed/>
+    <w:qFormat/>
+    <w:rsid w:val="007B6AD0"/>
+    <w:pPr>
+      <w:keepNext/>
+      <w:keepLines/>
+      <w:numPr>
+        <w:ilvl w:val="5"/>
+        <w:numId w:val="1"/>
+      </w:numPr>
+      <w:spacing w:before="40" w:after="0"/>
+      <w:outlineLvl w:val="5"/>
+    </w:pPr>
+    <w:rPr>
+      <w:rFonts w:asciiTheme="majorHAnsi" w:eastAsiaTheme="majorEastAsia" w:hAnsiTheme="majorHAnsi" w:cstheme="majorBidi"/>
+      <w:color w:val="1F3763" w:themeColor="accent1" w:themeShade="7F"/>
+    </w:rPr>
+  </w:style>
+  <w:style w:type="paragraph" w:styleId="Heading7">
+    <w:name w:val="heading 7"/>
+    <w:basedOn w:val="Normal"/>
+    <w:next w:val="Normal"/>
+    <w:link w:val="Heading7Char"/>
+    <w:uiPriority w:val="9"/>
+    <w:semiHidden/>
+    <w:unhideWhenUsed/>
+    <w:qFormat/>
+    <w:rsid w:val="007B6AD0"/>
+    <w:pPr>
+      <w:keepNext/>
+      <w:keepLines/>
+      <w:numPr>
+        <w:ilvl w:val="6"/>
+        <w:numId w:val="1"/>
+      </w:numPr>
+      <w:spacing w:before="40" w:after="0"/>
+      <w:outlineLvl w:val="6"/>
+    </w:pPr>
+    <w:rPr>
+      <w:rFonts w:asciiTheme="majorHAnsi" w:eastAsiaTheme="majorEastAsia" w:hAnsiTheme="majorHAnsi" w:cstheme="majorBidi"/>
+      <w:i/>
+      <w:iCs/>
+      <w:color w:val="1F3763" w:themeColor="accent1" w:themeShade="7F"/>
+    </w:rPr>
+  </w:style>
+  <w:style w:type="paragraph" w:styleId="Heading8">
+    <w:name w:val="heading 8"/>
+    <w:basedOn w:val="Normal"/>
+    <w:next w:val="Normal"/>
+    <w:link w:val="Heading8Char"/>
+    <w:uiPriority w:val="9"/>
+    <w:semiHidden/>
+    <w:unhideWhenUsed/>
+    <w:qFormat/>
+    <w:rsid w:val="007B6AD0"/>
+    <w:pPr>
+      <w:keepNext/>
+      <w:keepLines/>
+      <w:numPr>
+        <w:ilvl w:val="7"/>
+        <w:numId w:val="1"/>
+      </w:numPr>
+      <w:spacing w:before="40" w:after="0"/>
+      <w:outlineLvl w:val="7"/>
+    </w:pPr>
+    <w:rPr>
+      <w:rFonts w:asciiTheme="majorHAnsi" w:eastAsiaTheme="majorEastAsia" w:hAnsiTheme="majorHAnsi" w:cstheme="majorBidi"/>
+      <w:color w:val="272727" w:themeColor="text1" w:themeTint="D8"/>
+      <w:sz w:val="21"/>
+      <w:szCs w:val="21"/>
+    </w:rPr>
+  </w:style>
+  <w:style w:type="paragraph" w:styleId="Heading9">
+    <w:name w:val="heading 9"/>
+    <w:basedOn w:val="Normal"/>
+    <w:next w:val="Normal"/>
+    <w:link w:val="Heading9Char"/>
+    <w:uiPriority w:val="9"/>
+    <w:semiHidden/>
+    <w:unhideWhenUsed/>
+    <w:qFormat/>
+    <w:rsid w:val="007B6AD0"/>
+    <w:pPr>
+      <w:keepNext/>
+      <w:keepLines/>
+      <w:numPr>
+        <w:ilvl w:val="8"/>
+        <w:numId w:val="1"/>
+      </w:numPr>
+      <w:spacing w:before="40" w:after="0"/>
+      <w:outlineLvl w:val="8"/>
+    </w:pPr>
+    <w:rPr>
+      <w:rFonts w:asciiTheme="majorHAnsi" w:eastAsiaTheme="majorEastAsia" w:hAnsiTheme="majorHAnsi" w:cstheme="majorBidi"/>
+      <w:i/>
+      <w:iCs/>
+      <w:color w:val="272727" w:themeColor="text1" w:themeTint="D8"/>
+      <w:sz w:val="21"/>
+      <w:szCs w:val="21"/>
+    </w:rPr>
+  </w:style>
   <w:style w:type="character" w:default="1" w:styleId="DefaultParagraphFont">
     <w:name w:val="Default Paragraph Font"/>
     <w:uiPriority w:val="1"/>
-    <w:semiHidden/>
     <w:unhideWhenUsed/>
   </w:style>
   <w:style w:type="table" w:default="1" w:styleId="TableNormal">
@@ -1893,56 +4658,214 @@
     <w:semiHidden/>
     <w:unhideWhenUsed/>
   </w:style>
-  <w:style w:type="paragraph" w:styleId="Title">
-    <w:name w:val="Title"/>
+  <w:style w:type="paragraph" w:styleId="Header">
+    <w:name w:val="header"/>
     <w:basedOn w:val="Normal"/>
-    <w:next w:val="Normal"/>
-    <w:link w:val="TitleChar"/>
-    <w:uiPriority w:val="10"/>
-    <w:qFormat/>
-    <w:rsid w:val="00137998"/>
+    <w:link w:val="HeaderChar"/>
+    <w:uiPriority w:val="99"/>
+    <w:unhideWhenUsed/>
+    <w:rsid w:val="00412A33"/>
     <w:pPr>
+      <w:tabs>
+        <w:tab w:val="center" w:pos="4513"/>
+        <w:tab w:val="right" w:pos="9026"/>
+      </w:tabs>
       <w:spacing w:after="0" w:line="240" w:lineRule="auto"/>
-      <w:contextualSpacing/>
-      <w:jc w:val="center"/>
     </w:pPr>
-    <w:rPr>
-      <w:rFonts w:eastAsiaTheme="majorEastAsia" w:cstheme="majorBidi"/>
-      <w:b/>
-      <w:spacing w:val="-10"/>
-      <w:kern w:val="28"/>
-      <w:sz w:val="28"/>
-      <w:szCs w:val="56"/>
-    </w:rPr>
   </w:style>
-  <w:style w:type="character" w:customStyle="1" w:styleId="TitleChar">
-    <w:name w:val="Title Char"/>
+  <w:style w:type="character" w:customStyle="1" w:styleId="HeaderChar">
+    <w:name w:val="Header Char"/>
     <w:basedOn w:val="DefaultParagraphFont"/>
-    <w:link w:val="Title"/>
-    <w:uiPriority w:val="10"/>
-    <w:rsid w:val="00137998"/>
-    <w:rPr>
-      <w:rFonts w:ascii="Times New Roman" w:eastAsiaTheme="majorEastAsia" w:hAnsi="Times New Roman" w:cstheme="majorBidi"/>
-      <w:b/>
-      <w:spacing w:val="-10"/>
-      <w:kern w:val="28"/>
-      <w:sz w:val="28"/>
-      <w:szCs w:val="56"/>
-    </w:rPr>
+    <w:link w:val="Header"/>
+    <w:uiPriority w:val="99"/>
+    <w:rsid w:val="00412A33"/>
+  </w:style>
+  <w:style w:type="paragraph" w:styleId="Footer">
+    <w:name w:val="footer"/>
+    <w:basedOn w:val="Normal"/>
+    <w:link w:val="FooterChar"/>
+    <w:uiPriority w:val="99"/>
+    <w:unhideWhenUsed/>
+    <w:rsid w:val="00412A33"/>
+    <w:pPr>
+      <w:tabs>
+        <w:tab w:val="center" w:pos="4513"/>
+        <w:tab w:val="right" w:pos="9026"/>
+      </w:tabs>
+      <w:spacing w:after="0" w:line="240" w:lineRule="auto"/>
+    </w:pPr>
+  </w:style>
+  <w:style w:type="character" w:customStyle="1" w:styleId="FooterChar">
+    <w:name w:val="Footer Char"/>
+    <w:basedOn w:val="DefaultParagraphFont"/>
+    <w:link w:val="Footer"/>
+    <w:uiPriority w:val="99"/>
+    <w:rsid w:val="00412A33"/>
   </w:style>
   <w:style w:type="character" w:customStyle="1" w:styleId="Heading1Char">
     <w:name w:val="Heading 1 Char"/>
     <w:basedOn w:val="DefaultParagraphFont"/>
     <w:link w:val="Heading1"/>
     <w:uiPriority w:val="9"/>
-    <w:rsid w:val="00692CC5"/>
+    <w:rsid w:val="00586BCB"/>
+    <w:rPr>
+      <w:rFonts w:ascii="Times New Roman" w:eastAsiaTheme="majorEastAsia" w:hAnsi="Times New Roman" w:cstheme="majorBidi"/>
+      <w:b/>
+      <w:caps/>
+      <w:color w:val="000000" w:themeColor="text1"/>
+      <w:sz w:val="28"/>
+      <w:szCs w:val="32"/>
+    </w:rPr>
+  </w:style>
+  <w:style w:type="paragraph" w:styleId="TOC1">
+    <w:name w:val="toc 1"/>
+    <w:basedOn w:val="Normal"/>
+    <w:next w:val="Normal"/>
+    <w:autoRedefine/>
+    <w:uiPriority w:val="39"/>
+    <w:unhideWhenUsed/>
+    <w:rsid w:val="00007C47"/>
+    <w:pPr>
+      <w:spacing w:after="100"/>
+    </w:pPr>
+  </w:style>
+  <w:style w:type="character" w:styleId="Hyperlink">
+    <w:name w:val="Hyperlink"/>
+    <w:basedOn w:val="DefaultParagraphFont"/>
+    <w:uiPriority w:val="99"/>
+    <w:unhideWhenUsed/>
+    <w:rsid w:val="00007C47"/>
+    <w:rPr>
+      <w:color w:val="0563C1" w:themeColor="hyperlink"/>
+      <w:u w:val="single"/>
+    </w:rPr>
+  </w:style>
+  <w:style w:type="character" w:customStyle="1" w:styleId="Heading2Char">
+    <w:name w:val="Heading 2 Char"/>
+    <w:basedOn w:val="DefaultParagraphFont"/>
+    <w:link w:val="Heading2"/>
+    <w:uiPriority w:val="9"/>
+    <w:rsid w:val="00586BCB"/>
     <w:rPr>
       <w:rFonts w:ascii="Times New Roman" w:eastAsiaTheme="majorEastAsia" w:hAnsi="Times New Roman" w:cstheme="majorBidi"/>
       <w:b/>
       <w:color w:val="000000" w:themeColor="text1"/>
-      <w:sz w:val="28"/>
-      <w:szCs w:val="32"/>
+      <w:sz w:val="24"/>
+      <w:szCs w:val="26"/>
     </w:rPr>
+  </w:style>
+  <w:style w:type="character" w:customStyle="1" w:styleId="Heading3Char">
+    <w:name w:val="Heading 3 Char"/>
+    <w:basedOn w:val="DefaultParagraphFont"/>
+    <w:link w:val="Heading3"/>
+    <w:uiPriority w:val="9"/>
+    <w:semiHidden/>
+    <w:rsid w:val="007B6AD0"/>
+    <w:rPr>
+      <w:rFonts w:asciiTheme="majorHAnsi" w:eastAsiaTheme="majorEastAsia" w:hAnsiTheme="majorHAnsi" w:cstheme="majorBidi"/>
+      <w:color w:val="1F3763" w:themeColor="accent1" w:themeShade="7F"/>
+      <w:sz w:val="24"/>
+      <w:szCs w:val="24"/>
+    </w:rPr>
+  </w:style>
+  <w:style w:type="character" w:customStyle="1" w:styleId="Heading4Char">
+    <w:name w:val="Heading 4 Char"/>
+    <w:basedOn w:val="DefaultParagraphFont"/>
+    <w:link w:val="Heading4"/>
+    <w:uiPriority w:val="9"/>
+    <w:semiHidden/>
+    <w:rsid w:val="007B6AD0"/>
+    <w:rPr>
+      <w:rFonts w:asciiTheme="majorHAnsi" w:eastAsiaTheme="majorEastAsia" w:hAnsiTheme="majorHAnsi" w:cstheme="majorBidi"/>
+      <w:i/>
+      <w:iCs/>
+      <w:color w:val="2F5496" w:themeColor="accent1" w:themeShade="BF"/>
+      <w:sz w:val="24"/>
+    </w:rPr>
+  </w:style>
+  <w:style w:type="character" w:customStyle="1" w:styleId="Heading5Char">
+    <w:name w:val="Heading 5 Char"/>
+    <w:basedOn w:val="DefaultParagraphFont"/>
+    <w:link w:val="Heading5"/>
+    <w:uiPriority w:val="9"/>
+    <w:semiHidden/>
+    <w:rsid w:val="007B6AD0"/>
+    <w:rPr>
+      <w:rFonts w:asciiTheme="majorHAnsi" w:eastAsiaTheme="majorEastAsia" w:hAnsiTheme="majorHAnsi" w:cstheme="majorBidi"/>
+      <w:color w:val="2F5496" w:themeColor="accent1" w:themeShade="BF"/>
+      <w:sz w:val="24"/>
+    </w:rPr>
+  </w:style>
+  <w:style w:type="character" w:customStyle="1" w:styleId="Heading6Char">
+    <w:name w:val="Heading 6 Char"/>
+    <w:basedOn w:val="DefaultParagraphFont"/>
+    <w:link w:val="Heading6"/>
+    <w:uiPriority w:val="9"/>
+    <w:semiHidden/>
+    <w:rsid w:val="007B6AD0"/>
+    <w:rPr>
+      <w:rFonts w:asciiTheme="majorHAnsi" w:eastAsiaTheme="majorEastAsia" w:hAnsiTheme="majorHAnsi" w:cstheme="majorBidi"/>
+      <w:color w:val="1F3763" w:themeColor="accent1" w:themeShade="7F"/>
+      <w:sz w:val="24"/>
+    </w:rPr>
+  </w:style>
+  <w:style w:type="character" w:customStyle="1" w:styleId="Heading7Char">
+    <w:name w:val="Heading 7 Char"/>
+    <w:basedOn w:val="DefaultParagraphFont"/>
+    <w:link w:val="Heading7"/>
+    <w:uiPriority w:val="9"/>
+    <w:semiHidden/>
+    <w:rsid w:val="007B6AD0"/>
+    <w:rPr>
+      <w:rFonts w:asciiTheme="majorHAnsi" w:eastAsiaTheme="majorEastAsia" w:hAnsiTheme="majorHAnsi" w:cstheme="majorBidi"/>
+      <w:i/>
+      <w:iCs/>
+      <w:color w:val="1F3763" w:themeColor="accent1" w:themeShade="7F"/>
+      <w:sz w:val="24"/>
+    </w:rPr>
+  </w:style>
+  <w:style w:type="character" w:customStyle="1" w:styleId="Heading8Char">
+    <w:name w:val="Heading 8 Char"/>
+    <w:basedOn w:val="DefaultParagraphFont"/>
+    <w:link w:val="Heading8"/>
+    <w:uiPriority w:val="9"/>
+    <w:semiHidden/>
+    <w:rsid w:val="007B6AD0"/>
+    <w:rPr>
+      <w:rFonts w:asciiTheme="majorHAnsi" w:eastAsiaTheme="majorEastAsia" w:hAnsiTheme="majorHAnsi" w:cstheme="majorBidi"/>
+      <w:color w:val="272727" w:themeColor="text1" w:themeTint="D8"/>
+      <w:sz w:val="21"/>
+      <w:szCs w:val="21"/>
+    </w:rPr>
+  </w:style>
+  <w:style w:type="character" w:customStyle="1" w:styleId="Heading9Char">
+    <w:name w:val="Heading 9 Char"/>
+    <w:basedOn w:val="DefaultParagraphFont"/>
+    <w:link w:val="Heading9"/>
+    <w:uiPriority w:val="9"/>
+    <w:semiHidden/>
+    <w:rsid w:val="007B6AD0"/>
+    <w:rPr>
+      <w:rFonts w:asciiTheme="majorHAnsi" w:eastAsiaTheme="majorEastAsia" w:hAnsiTheme="majorHAnsi" w:cstheme="majorBidi"/>
+      <w:i/>
+      <w:iCs/>
+      <w:color w:val="272727" w:themeColor="text1" w:themeTint="D8"/>
+      <w:sz w:val="21"/>
+      <w:szCs w:val="21"/>
+    </w:rPr>
+  </w:style>
+  <w:style w:type="paragraph" w:styleId="TOC2">
+    <w:name w:val="toc 2"/>
+    <w:basedOn w:val="Normal"/>
+    <w:next w:val="Normal"/>
+    <w:autoRedefine/>
+    <w:uiPriority w:val="39"/>
+    <w:unhideWhenUsed/>
+    <w:rsid w:val="00E50A47"/>
+    <w:pPr>
+      <w:spacing w:after="100"/>
+      <w:ind w:left="240"/>
+    </w:pPr>
   </w:style>
 </w:styles>
 </file>
@@ -2247,7 +5170,7 @@
 </file>
 
 <file path=customXml/itemProps1.xml><?xml version="1.0" encoding="utf-8"?>
-<ds:datastoreItem xmlns:ds="http://schemas.openxmlformats.org/officeDocument/2006/customXml" ds:itemID="{4DEE6442-0E1D-4D75-881B-2DE5F76E6D91}">
+<ds:datastoreItem xmlns:ds="http://schemas.openxmlformats.org/officeDocument/2006/customXml" ds:itemID="{EC29ACE5-F478-490D-B468-78C87A9DC15C}">
   <ds:schemaRefs>
     <ds:schemaRef ds:uri="http://schemas.openxmlformats.org/officeDocument/2006/bibliography"/>
   </ds:schemaRefs>

</xml_diff>

<commit_message>
update latar belakang & tmbh jurnal
</commit_message>
<xml_diff>
--- a/TUGAS AKHIR 1.docx
+++ b/TUGAS AKHIR 1.docx
@@ -669,13 +669,11 @@
         <w:jc w:val="center"/>
       </w:pPr>
       <w:bookmarkStart w:id="0" w:name="_Toc118227077"/>
-      <w:proofErr w:type="spellStart"/>
       <w:r>
         <w:lastRenderedPageBreak/>
         <w:t>Abstrak</w:t>
       </w:r>
       <w:bookmarkEnd w:id="0"/>
-      <w:proofErr w:type="spellEnd"/>
     </w:p>
     <w:p>
       <w:pPr>
@@ -685,7 +683,6 @@
         <w:t>(</w:t>
       </w:r>
       <w:proofErr w:type="spellStart"/>
-      <w:proofErr w:type="gramStart"/>
       <w:r>
         <w:rPr>
           <w:color w:val="AEAAAA" w:themeColor="background2" w:themeShade="BF"/>
@@ -693,7 +690,6 @@
         <w:t>masalah</w:t>
       </w:r>
       <w:proofErr w:type="spellEnd"/>
-      <w:proofErr w:type="gramEnd"/>
       <w:r>
         <w:rPr>
           <w:color w:val="AEAAAA" w:themeColor="background2" w:themeShade="BF"/>
@@ -1144,7 +1140,6 @@
         <w:t>(</w:t>
       </w:r>
       <w:proofErr w:type="spellStart"/>
-      <w:proofErr w:type="gramStart"/>
       <w:r>
         <w:rPr>
           <w:color w:val="AEAAAA" w:themeColor="background2" w:themeShade="BF"/>
@@ -1152,7 +1147,6 @@
         <w:t>metode</w:t>
       </w:r>
       <w:proofErr w:type="spellEnd"/>
-      <w:proofErr w:type="gramEnd"/>
       <w:r>
         <w:rPr>
           <w:color w:val="AEAAAA" w:themeColor="background2" w:themeShade="BF"/>
@@ -1433,7 +1427,6 @@
         <w:t>(</w:t>
       </w:r>
       <w:proofErr w:type="spellStart"/>
-      <w:proofErr w:type="gramStart"/>
       <w:r>
         <w:rPr>
           <w:color w:val="AEAAAA" w:themeColor="background2" w:themeShade="BF"/>
@@ -1441,7 +1434,6 @@
         <w:t>hasil</w:t>
       </w:r>
       <w:proofErr w:type="spellEnd"/>
-      <w:proofErr w:type="gramEnd"/>
       <w:r>
         <w:rPr>
           <w:color w:val="AEAAAA" w:themeColor="background2" w:themeShade="BF"/>
@@ -1468,7 +1460,6 @@
         <w:t>(</w:t>
       </w:r>
       <w:proofErr w:type="spellStart"/>
-      <w:proofErr w:type="gramStart"/>
       <w:r>
         <w:rPr>
           <w:color w:val="AEAAAA" w:themeColor="background2" w:themeShade="BF"/>
@@ -1476,7 +1467,6 @@
         <w:t>kesimpulan</w:t>
       </w:r>
       <w:proofErr w:type="spellEnd"/>
-      <w:proofErr w:type="gramEnd"/>
       <w:r>
         <w:rPr>
           <w:color w:val="AEAAAA" w:themeColor="background2" w:themeShade="BF"/>
@@ -2614,14 +2604,9 @@
       <w:bookmarkStart w:id="2" w:name="_Toc118227079"/>
       <w:r>
         <w:lastRenderedPageBreak/>
-        <w:t xml:space="preserve">Daftar </w:t>
-      </w:r>
-      <w:proofErr w:type="spellStart"/>
-      <w:r>
-        <w:t>Tabel</w:t>
+        <w:t>Daftar Tabel</w:t>
       </w:r>
       <w:bookmarkEnd w:id="2"/>
-      <w:proofErr w:type="spellEnd"/>
     </w:p>
     <w:p>
       <w:pPr>
@@ -2691,12 +2676,10 @@
         <w:br/>
       </w:r>
       <w:bookmarkStart w:id="4" w:name="_Toc118227081"/>
-      <w:proofErr w:type="spellStart"/>
       <w:r>
         <w:t>Pendahuluan</w:t>
       </w:r>
       <w:bookmarkEnd w:id="4"/>
-      <w:proofErr w:type="spellEnd"/>
     </w:p>
     <w:p>
       <w:pPr>
@@ -3370,8 +3353,80 @@
       <w:pPr>
         <w:ind w:firstLine="576"/>
       </w:pPr>
-      <w:r>
-        <w:t xml:space="preserve">Salah </w:t>
+      <w:proofErr w:type="spellStart"/>
+      <w:r>
+        <w:t>Kecerdasan</w:t>
+      </w:r>
+      <w:proofErr w:type="spellEnd"/>
+      <w:r>
+        <w:t xml:space="preserve"> </w:t>
+      </w:r>
+      <w:proofErr w:type="spellStart"/>
+      <w:r>
+        <w:t>buatan</w:t>
+      </w:r>
+      <w:proofErr w:type="spellEnd"/>
+      <w:r>
+        <w:t xml:space="preserve"> </w:t>
+      </w:r>
+      <w:proofErr w:type="spellStart"/>
+      <w:r>
+        <w:t>merupakan</w:t>
+      </w:r>
+      <w:proofErr w:type="spellEnd"/>
+      <w:r>
+        <w:t xml:space="preserve"> </w:t>
+      </w:r>
+      <w:proofErr w:type="spellStart"/>
+      <w:r>
+        <w:t>sebuah</w:t>
+      </w:r>
+      <w:proofErr w:type="spellEnd"/>
+      <w:r>
+        <w:t xml:space="preserve"> </w:t>
+      </w:r>
+      <w:proofErr w:type="spellStart"/>
+      <w:r>
+        <w:t>ilmu</w:t>
+      </w:r>
+      <w:proofErr w:type="spellEnd"/>
+      <w:r>
+        <w:t xml:space="preserve"> yang </w:t>
+      </w:r>
+      <w:proofErr w:type="spellStart"/>
+      <w:r>
+        <w:t>berusaha</w:t>
+      </w:r>
+      <w:proofErr w:type="spellEnd"/>
+      <w:r>
+        <w:t xml:space="preserve"> </w:t>
+      </w:r>
+      <w:proofErr w:type="spellStart"/>
+      <w:r>
+        <w:t>meniru</w:t>
+      </w:r>
+      <w:proofErr w:type="spellEnd"/>
+      <w:r>
+        <w:t xml:space="preserve"> </w:t>
+      </w:r>
+      <w:proofErr w:type="spellStart"/>
+      <w:r>
+        <w:t>kecerdasan</w:t>
+      </w:r>
+      <w:proofErr w:type="spellEnd"/>
+      <w:r>
+        <w:t xml:space="preserve"> </w:t>
+      </w:r>
+      <w:proofErr w:type="spellStart"/>
+      <w:r>
+        <w:t>manusia</w:t>
+      </w:r>
+      <w:proofErr w:type="spellEnd"/>
+      <w:r>
+        <w:t>, s</w:t>
+      </w:r>
+      <w:r>
+        <w:t xml:space="preserve">alah </w:t>
       </w:r>
       <w:proofErr w:type="spellStart"/>
       <w:r>
@@ -3391,15 +3446,15 @@
       </w:r>
       <w:proofErr w:type="spellStart"/>
       <w:r>
-        <w:t>sistem</w:t>
-      </w:r>
-      <w:proofErr w:type="spellEnd"/>
-      <w:r>
-        <w:t xml:space="preserve"> </w:t>
-      </w:r>
-      <w:proofErr w:type="spellStart"/>
-      <w:r>
-        <w:t>cerdas</w:t>
+        <w:t>kecerdasan</w:t>
+      </w:r>
+      <w:proofErr w:type="spellEnd"/>
+      <w:r>
+        <w:t xml:space="preserve"> </w:t>
+      </w:r>
+      <w:proofErr w:type="spellStart"/>
+      <w:r>
+        <w:t>buatan</w:t>
       </w:r>
       <w:proofErr w:type="spellEnd"/>
       <w:r>
@@ -3460,6 +3515,504 @@
       <w:proofErr w:type="spellEnd"/>
       <w:r>
         <w:t xml:space="preserve"> Fuzzy</w:t>
+      </w:r>
+      <w:r>
+        <w:t>,</w:t>
+      </w:r>
+      <w:r>
+        <w:t xml:space="preserve"> arti </w:t>
+      </w:r>
+      <w:proofErr w:type="spellStart"/>
+      <w:r>
+        <w:t>dari</w:t>
+      </w:r>
+      <w:proofErr w:type="spellEnd"/>
+      <w:r>
+        <w:t xml:space="preserve"> </w:t>
+      </w:r>
+      <w:proofErr w:type="spellStart"/>
+      <w:r>
+        <w:t>metode</w:t>
+      </w:r>
+      <w:proofErr w:type="spellEnd"/>
+      <w:r>
+        <w:t xml:space="preserve"> Fuzzy </w:t>
+      </w:r>
+      <w:proofErr w:type="spellStart"/>
+      <w:r>
+        <w:t>sendiri</w:t>
+      </w:r>
+      <w:proofErr w:type="spellEnd"/>
+      <w:r>
+        <w:t xml:space="preserve"> </w:t>
+      </w:r>
+      <w:proofErr w:type="spellStart"/>
+      <w:r>
+        <w:t>ialah</w:t>
+      </w:r>
+      <w:proofErr w:type="spellEnd"/>
+      <w:r>
+        <w:t xml:space="preserve"> </w:t>
+      </w:r>
+      <w:proofErr w:type="spellStart"/>
+      <w:r>
+        <w:t>kabur</w:t>
+      </w:r>
+      <w:proofErr w:type="spellEnd"/>
+      <w:r>
+        <w:t xml:space="preserve"> dan </w:t>
+      </w:r>
+      <w:proofErr w:type="spellStart"/>
+      <w:r>
+        <w:t>maksud</w:t>
+      </w:r>
+      <w:proofErr w:type="spellEnd"/>
+      <w:r>
+        <w:t xml:space="preserve"> </w:t>
+      </w:r>
+      <w:proofErr w:type="spellStart"/>
+      <w:r>
+        <w:t>dari</w:t>
+      </w:r>
+      <w:proofErr w:type="spellEnd"/>
+      <w:r>
+        <w:t xml:space="preserve"> </w:t>
+      </w:r>
+      <w:proofErr w:type="spellStart"/>
+      <w:r>
+        <w:t>kabur</w:t>
+      </w:r>
+      <w:proofErr w:type="spellEnd"/>
+      <w:r>
+        <w:t xml:space="preserve"> </w:t>
+      </w:r>
+      <w:proofErr w:type="spellStart"/>
+      <w:r>
+        <w:t>sendiri</w:t>
+      </w:r>
+      <w:proofErr w:type="spellEnd"/>
+      <w:r>
+        <w:t xml:space="preserve"> </w:t>
+      </w:r>
+      <w:proofErr w:type="spellStart"/>
+      <w:r>
+        <w:t>artinya</w:t>
+      </w:r>
+      <w:proofErr w:type="spellEnd"/>
+      <w:r>
+        <w:t xml:space="preserve"> </w:t>
+      </w:r>
+      <w:proofErr w:type="spellStart"/>
+      <w:r>
+        <w:t>mengandung</w:t>
+      </w:r>
+      <w:proofErr w:type="spellEnd"/>
+      <w:r>
+        <w:t xml:space="preserve"> </w:t>
+      </w:r>
+      <w:proofErr w:type="spellStart"/>
+      <w:r>
+        <w:t>unsur</w:t>
+      </w:r>
+      <w:proofErr w:type="spellEnd"/>
+      <w:r>
+        <w:t xml:space="preserve"> </w:t>
+      </w:r>
+      <w:proofErr w:type="spellStart"/>
+      <w:r>
+        <w:t>ketidakpastian</w:t>
+      </w:r>
+      <w:proofErr w:type="spellEnd"/>
+      <w:r>
+        <w:t>,</w:t>
+      </w:r>
+      <w:r>
+        <w:t xml:space="preserve"> </w:t>
+      </w:r>
+      <w:proofErr w:type="spellStart"/>
+      <w:r>
+        <w:t>metode</w:t>
+      </w:r>
+      <w:proofErr w:type="spellEnd"/>
+      <w:r>
+        <w:t xml:space="preserve"> </w:t>
+      </w:r>
+      <w:proofErr w:type="spellStart"/>
+      <w:r>
+        <w:t>ini</w:t>
+      </w:r>
+      <w:proofErr w:type="spellEnd"/>
+      <w:r>
+        <w:t xml:space="preserve"> </w:t>
+      </w:r>
+      <w:proofErr w:type="spellStart"/>
+      <w:r>
+        <w:t>biasa</w:t>
+      </w:r>
+      <w:proofErr w:type="spellEnd"/>
+      <w:r>
+        <w:t xml:space="preserve"> </w:t>
+      </w:r>
+      <w:proofErr w:type="spellStart"/>
+      <w:r>
+        <w:t>nya</w:t>
+      </w:r>
+      <w:proofErr w:type="spellEnd"/>
+      <w:r>
+        <w:t xml:space="preserve"> </w:t>
+      </w:r>
+      <w:proofErr w:type="spellStart"/>
+      <w:r>
+        <w:t>digunakan</w:t>
+      </w:r>
+      <w:proofErr w:type="spellEnd"/>
+      <w:r>
+        <w:t xml:space="preserve"> </w:t>
+      </w:r>
+      <w:proofErr w:type="spellStart"/>
+      <w:r>
+        <w:t>untuk</w:t>
+      </w:r>
+      <w:proofErr w:type="spellEnd"/>
+      <w:r>
+        <w:t xml:space="preserve"> </w:t>
+      </w:r>
+      <w:proofErr w:type="spellStart"/>
+      <w:r>
+        <w:t>mem</w:t>
+      </w:r>
+      <w:r>
+        <w:t>perantai</w:t>
+      </w:r>
+      <w:proofErr w:type="spellEnd"/>
+      <w:r>
+        <w:t xml:space="preserve"> </w:t>
+      </w:r>
+      <w:proofErr w:type="spellStart"/>
+      <w:r>
+        <w:t>antara</w:t>
+      </w:r>
+      <w:proofErr w:type="spellEnd"/>
+      <w:r>
+        <w:t xml:space="preserve"> </w:t>
+      </w:r>
+      <w:proofErr w:type="spellStart"/>
+      <w:r>
+        <w:t>ketetapan</w:t>
+      </w:r>
+      <w:proofErr w:type="spellEnd"/>
+      <w:r>
+        <w:t xml:space="preserve"> </w:t>
+      </w:r>
+      <w:proofErr w:type="spellStart"/>
+      <w:r>
+        <w:t>bahasa</w:t>
+      </w:r>
+      <w:proofErr w:type="spellEnd"/>
+      <w:r>
+        <w:t xml:space="preserve"> </w:t>
+      </w:r>
+      <w:proofErr w:type="spellStart"/>
+      <w:r>
+        <w:t>mesin</w:t>
+      </w:r>
+      <w:proofErr w:type="spellEnd"/>
+      <w:r>
+        <w:t xml:space="preserve"> dan </w:t>
+      </w:r>
+      <w:proofErr w:type="spellStart"/>
+      <w:r>
+        <w:t>bahasa</w:t>
+      </w:r>
+      <w:proofErr w:type="spellEnd"/>
+      <w:r>
+        <w:t xml:space="preserve"> </w:t>
+      </w:r>
+      <w:proofErr w:type="spellStart"/>
+      <w:r>
+        <w:t>manusia</w:t>
+      </w:r>
+      <w:proofErr w:type="spellEnd"/>
+      <w:r>
+        <w:t xml:space="preserve"> yang </w:t>
+      </w:r>
+      <w:proofErr w:type="spellStart"/>
+      <w:r>
+        <w:t>lebih</w:t>
+      </w:r>
+      <w:proofErr w:type="spellEnd"/>
+      <w:r>
+        <w:t xml:space="preserve"> </w:t>
+      </w:r>
+      <w:proofErr w:type="spellStart"/>
+      <w:r>
+        <w:t>mementingkan</w:t>
+      </w:r>
+      <w:proofErr w:type="spellEnd"/>
+      <w:r>
+        <w:t xml:space="preserve"> </w:t>
+      </w:r>
+      <w:proofErr w:type="spellStart"/>
+      <w:r>
+        <w:t>makna</w:t>
+      </w:r>
+      <w:proofErr w:type="spellEnd"/>
+      <w:r>
+        <w:t xml:space="preserve">, </w:t>
+      </w:r>
+      <w:proofErr w:type="spellStart"/>
+      <w:r>
+        <w:t>metode</w:t>
+      </w:r>
+      <w:proofErr w:type="spellEnd"/>
+      <w:r>
+        <w:t xml:space="preserve"> Fuzzy </w:t>
+      </w:r>
+      <w:proofErr w:type="spellStart"/>
+      <w:r>
+        <w:t>ini</w:t>
+      </w:r>
+      <w:proofErr w:type="spellEnd"/>
+      <w:r>
+        <w:t xml:space="preserve"> </w:t>
+      </w:r>
+      <w:proofErr w:type="spellStart"/>
+      <w:r>
+        <w:t>dibuat</w:t>
+      </w:r>
+      <w:proofErr w:type="spellEnd"/>
+      <w:r>
+        <w:t xml:space="preserve"> </w:t>
+      </w:r>
+      <w:proofErr w:type="spellStart"/>
+      <w:r>
+        <w:t>berlandaskan</w:t>
+      </w:r>
+      <w:proofErr w:type="spellEnd"/>
+      <w:r>
+        <w:t xml:space="preserve"> </w:t>
+      </w:r>
+      <w:proofErr w:type="spellStart"/>
+      <w:r>
+        <w:t>bahasa</w:t>
+      </w:r>
+      <w:proofErr w:type="spellEnd"/>
+      <w:r>
+        <w:t xml:space="preserve"> </w:t>
+      </w:r>
+      <w:proofErr w:type="spellStart"/>
+      <w:r>
+        <w:t>manusia</w:t>
+      </w:r>
+      <w:proofErr w:type="spellEnd"/>
+      <w:r>
+        <w:t xml:space="preserve"> oleh </w:t>
+      </w:r>
+      <w:proofErr w:type="spellStart"/>
+      <w:r>
+        <w:t>karena</w:t>
+      </w:r>
+      <w:proofErr w:type="spellEnd"/>
+      <w:r>
+        <w:t xml:space="preserve"> </w:t>
+      </w:r>
+      <w:proofErr w:type="spellStart"/>
+      <w:r>
+        <w:t>itu</w:t>
+      </w:r>
+      <w:proofErr w:type="spellEnd"/>
+      <w:r>
+        <w:t xml:space="preserve"> </w:t>
+      </w:r>
+      <w:proofErr w:type="spellStart"/>
+      <w:r>
+        <w:t>logika</w:t>
+      </w:r>
+      <w:proofErr w:type="spellEnd"/>
+      <w:r>
+        <w:t xml:space="preserve"> </w:t>
+      </w:r>
+      <w:proofErr w:type="spellStart"/>
+      <w:r>
+        <w:t>nya</w:t>
+      </w:r>
+      <w:proofErr w:type="spellEnd"/>
+      <w:r>
+        <w:t xml:space="preserve"> </w:t>
+      </w:r>
+      <w:proofErr w:type="spellStart"/>
+      <w:r>
+        <w:t>mudah</w:t>
+      </w:r>
+      <w:proofErr w:type="spellEnd"/>
+      <w:r>
+        <w:t xml:space="preserve"> </w:t>
+      </w:r>
+      <w:proofErr w:type="spellStart"/>
+      <w:r>
+        <w:t>diapahami</w:t>
+      </w:r>
+      <w:proofErr w:type="spellEnd"/>
+      <w:r>
+        <w:t xml:space="preserve"> oleh </w:t>
+      </w:r>
+      <w:proofErr w:type="spellStart"/>
+      <w:r>
+        <w:t>manusia</w:t>
+      </w:r>
+      <w:proofErr w:type="spellEnd"/>
+      <w:r>
+        <w:t>,</w:t>
+      </w:r>
+      <w:r>
+        <w:t xml:space="preserve"> </w:t>
+      </w:r>
+      <w:proofErr w:type="spellStart"/>
+      <w:r>
+        <w:t>metode</w:t>
+      </w:r>
+      <w:proofErr w:type="spellEnd"/>
+      <w:r>
+        <w:t xml:space="preserve"> </w:t>
+      </w:r>
+      <w:proofErr w:type="spellStart"/>
+      <w:r>
+        <w:t>ini</w:t>
+      </w:r>
+      <w:proofErr w:type="spellEnd"/>
+      <w:r>
+        <w:t xml:space="preserve"> juga</w:t>
+      </w:r>
+      <w:r>
+        <w:t xml:space="preserve"> </w:t>
+      </w:r>
+      <w:proofErr w:type="spellStart"/>
+      <w:r>
+        <w:t>dapat</w:t>
+      </w:r>
+      <w:proofErr w:type="spellEnd"/>
+      <w:r>
+        <w:t xml:space="preserve"> </w:t>
+      </w:r>
+      <w:proofErr w:type="spellStart"/>
+      <w:r>
+        <w:t>digunakan</w:t>
+      </w:r>
+      <w:proofErr w:type="spellEnd"/>
+      <w:r>
+        <w:t xml:space="preserve"> </w:t>
+      </w:r>
+      <w:proofErr w:type="spellStart"/>
+      <w:r>
+        <w:t>tanpa</w:t>
+      </w:r>
+      <w:proofErr w:type="spellEnd"/>
+      <w:r>
+        <w:t xml:space="preserve"> </w:t>
+      </w:r>
+      <w:proofErr w:type="spellStart"/>
+      <w:r>
+        <w:t>membutuhkan</w:t>
+      </w:r>
+      <w:proofErr w:type="spellEnd"/>
+      <w:r>
+        <w:t xml:space="preserve"> data yang </w:t>
+      </w:r>
+      <w:proofErr w:type="spellStart"/>
+      <w:r>
+        <w:t>banyak</w:t>
+      </w:r>
+      <w:proofErr w:type="spellEnd"/>
+      <w:r>
+        <w:t xml:space="preserve"> oleh </w:t>
+      </w:r>
+      <w:proofErr w:type="spellStart"/>
+      <w:r>
+        <w:t>karena</w:t>
+      </w:r>
+      <w:proofErr w:type="spellEnd"/>
+      <w:r>
+        <w:t xml:space="preserve"> </w:t>
+      </w:r>
+      <w:proofErr w:type="spellStart"/>
+      <w:r>
+        <w:t>nya</w:t>
+      </w:r>
+      <w:proofErr w:type="spellEnd"/>
+      <w:r>
+        <w:t xml:space="preserve"> </w:t>
+      </w:r>
+      <w:proofErr w:type="spellStart"/>
+      <w:r>
+        <w:t>metode</w:t>
+      </w:r>
+      <w:proofErr w:type="spellEnd"/>
+      <w:r>
+        <w:t xml:space="preserve"> </w:t>
+      </w:r>
+      <w:proofErr w:type="spellStart"/>
+      <w:r>
+        <w:t>ini</w:t>
+      </w:r>
+      <w:proofErr w:type="spellEnd"/>
+      <w:r>
+        <w:t xml:space="preserve"> </w:t>
+      </w:r>
+      <w:proofErr w:type="spellStart"/>
+      <w:r>
+        <w:t>dapat</w:t>
+      </w:r>
+      <w:proofErr w:type="spellEnd"/>
+      <w:r>
+        <w:t xml:space="preserve"> </w:t>
+      </w:r>
+      <w:proofErr w:type="spellStart"/>
+      <w:r>
+        <w:t>digunakan</w:t>
+      </w:r>
+      <w:proofErr w:type="spellEnd"/>
+      <w:r>
+        <w:t xml:space="preserve"> di </w:t>
+      </w:r>
+      <w:proofErr w:type="spellStart"/>
+      <w:r>
+        <w:t>berbagai</w:t>
+      </w:r>
+      <w:proofErr w:type="spellEnd"/>
+      <w:r>
+        <w:t xml:space="preserve"> </w:t>
+      </w:r>
+      <w:proofErr w:type="spellStart"/>
+      <w:r>
+        <w:t>masalah</w:t>
+      </w:r>
+      <w:proofErr w:type="spellEnd"/>
+      <w:r>
+        <w:t xml:space="preserve"> yang </w:t>
+      </w:r>
+      <w:proofErr w:type="spellStart"/>
+      <w:r>
+        <w:t>tidak</w:t>
+      </w:r>
+      <w:proofErr w:type="spellEnd"/>
+      <w:r>
+        <w:t xml:space="preserve"> </w:t>
+      </w:r>
+      <w:proofErr w:type="spellStart"/>
+      <w:r>
+        <w:t>terlalu</w:t>
+      </w:r>
+      <w:proofErr w:type="spellEnd"/>
+      <w:r>
+        <w:t xml:space="preserve"> </w:t>
+      </w:r>
+      <w:proofErr w:type="spellStart"/>
+      <w:r>
+        <w:t>kompleks</w:t>
+      </w:r>
+      <w:proofErr w:type="spellEnd"/>
+      <w:r>
+        <w:t>.</w:t>
       </w:r>
     </w:p>
     <w:p>
@@ -3561,20 +4114,10 @@
         <w:br/>
       </w:r>
       <w:bookmarkStart w:id="10" w:name="_Toc118227087"/>
-      <w:proofErr w:type="spellStart"/>
-      <w:r>
-        <w:t>Landasan</w:t>
-      </w:r>
-      <w:proofErr w:type="spellEnd"/>
-      <w:r>
-        <w:t xml:space="preserve"> </w:t>
-      </w:r>
-      <w:proofErr w:type="spellStart"/>
-      <w:r>
-        <w:t>Teori</w:t>
+      <w:r>
+        <w:t>Landasan Teori</w:t>
       </w:r>
       <w:bookmarkEnd w:id="10"/>
-      <w:proofErr w:type="spellEnd"/>
     </w:p>
     <w:p>
       <w:pPr>
@@ -3607,20 +4150,10 @@
         <w:br/>
       </w:r>
       <w:bookmarkStart w:id="11" w:name="_Toc118227088"/>
-      <w:proofErr w:type="spellStart"/>
-      <w:r>
-        <w:t>Metode</w:t>
-      </w:r>
-      <w:proofErr w:type="spellEnd"/>
-      <w:r>
-        <w:t xml:space="preserve"> </w:t>
-      </w:r>
-      <w:proofErr w:type="spellStart"/>
-      <w:r>
-        <w:t>Penelitian</w:t>
+      <w:r>
+        <w:t>Metode Penelitian</w:t>
       </w:r>
       <w:bookmarkEnd w:id="11"/>
-      <w:proofErr w:type="spellEnd"/>
     </w:p>
     <w:p>
       <w:pPr>
@@ -4635,6 +5168,7 @@
   <w:style w:type="character" w:default="1" w:styleId="DefaultParagraphFont">
     <w:name w:val="Default Paragraph Font"/>
     <w:uiPriority w:val="1"/>
+    <w:semiHidden/>
     <w:unhideWhenUsed/>
   </w:style>
   <w:style w:type="table" w:default="1" w:styleId="TableNormal">

</xml_diff>

<commit_message>
update latar belakang & tmbh gmbr
gambar : cara penulisan latar belakang
</commit_message>
<xml_diff>
--- a/TUGAS AKHIR 1.docx
+++ b/TUGAS AKHIR 1.docx
@@ -83,101 +83,12 @@
           <w:szCs w:val="24"/>
         </w:rPr>
       </w:pPr>
-      <w:proofErr w:type="spellStart"/>
       <w:r>
         <w:rPr>
           <w:rFonts w:cs="Times New Roman"/>
           <w:szCs w:val="24"/>
         </w:rPr>
-        <w:t>Diajukan</w:t>
-      </w:r>
-      <w:proofErr w:type="spellEnd"/>
-      <w:r>
-        <w:rPr>
-          <w:rFonts w:cs="Times New Roman"/>
-          <w:szCs w:val="24"/>
-        </w:rPr>
-        <w:t xml:space="preserve"> </w:t>
-      </w:r>
-      <w:proofErr w:type="spellStart"/>
-      <w:r>
-        <w:rPr>
-          <w:rFonts w:cs="Times New Roman"/>
-          <w:szCs w:val="24"/>
-        </w:rPr>
-        <w:t>untuk</w:t>
-      </w:r>
-      <w:proofErr w:type="spellEnd"/>
-      <w:r>
-        <w:rPr>
-          <w:rFonts w:cs="Times New Roman"/>
-          <w:szCs w:val="24"/>
-        </w:rPr>
-        <w:t xml:space="preserve"> </w:t>
-      </w:r>
-      <w:proofErr w:type="spellStart"/>
-      <w:r>
-        <w:rPr>
-          <w:rFonts w:cs="Times New Roman"/>
-          <w:szCs w:val="24"/>
-        </w:rPr>
-        <w:t>memenuhi</w:t>
-      </w:r>
-      <w:proofErr w:type="spellEnd"/>
-      <w:r>
-        <w:rPr>
-          <w:rFonts w:cs="Times New Roman"/>
-          <w:szCs w:val="24"/>
-        </w:rPr>
-        <w:t xml:space="preserve"> salah </w:t>
-      </w:r>
-      <w:proofErr w:type="spellStart"/>
-      <w:r>
-        <w:rPr>
-          <w:rFonts w:cs="Times New Roman"/>
-          <w:szCs w:val="24"/>
-        </w:rPr>
-        <w:t>satu</w:t>
-      </w:r>
-      <w:proofErr w:type="spellEnd"/>
-      <w:r>
-        <w:rPr>
-          <w:rFonts w:cs="Times New Roman"/>
-          <w:szCs w:val="24"/>
-        </w:rPr>
-        <w:t xml:space="preserve"> </w:t>
-      </w:r>
-      <w:proofErr w:type="spellStart"/>
-      <w:r>
-        <w:rPr>
-          <w:rFonts w:cs="Times New Roman"/>
-          <w:szCs w:val="24"/>
-        </w:rPr>
-        <w:t>syarat</w:t>
-      </w:r>
-      <w:proofErr w:type="spellEnd"/>
-      <w:r>
-        <w:rPr>
-          <w:rFonts w:cs="Times New Roman"/>
-          <w:szCs w:val="24"/>
-        </w:rPr>
-        <w:t xml:space="preserve"> </w:t>
-      </w:r>
-      <w:proofErr w:type="spellStart"/>
-      <w:r>
-        <w:rPr>
-          <w:rFonts w:cs="Times New Roman"/>
-          <w:szCs w:val="24"/>
-        </w:rPr>
-        <w:t>mengerjakan</w:t>
-      </w:r>
-      <w:proofErr w:type="spellEnd"/>
-      <w:r>
-        <w:rPr>
-          <w:rFonts w:cs="Times New Roman"/>
-          <w:szCs w:val="24"/>
-        </w:rPr>
-        <w:t xml:space="preserve"> dan</w:t>
+        <w:t>Diajukan untuk memenuhi salah satu syarat mengerjakan dan</w:t>
       </w:r>
     </w:p>
     <w:p>
@@ -192,69 +103,12 @@
           <w:szCs w:val="28"/>
         </w:rPr>
       </w:pPr>
-      <w:proofErr w:type="spellStart"/>
       <w:r>
         <w:rPr>
           <w:rFonts w:cs="Times New Roman"/>
           <w:szCs w:val="24"/>
         </w:rPr>
-        <w:t>menempuh</w:t>
-      </w:r>
-      <w:proofErr w:type="spellEnd"/>
-      <w:r>
-        <w:rPr>
-          <w:rFonts w:cs="Times New Roman"/>
-          <w:szCs w:val="24"/>
-        </w:rPr>
-        <w:t xml:space="preserve"> </w:t>
-      </w:r>
-      <w:proofErr w:type="spellStart"/>
-      <w:r>
-        <w:rPr>
-          <w:rFonts w:cs="Times New Roman"/>
-          <w:szCs w:val="24"/>
-        </w:rPr>
-        <w:t>ujian</w:t>
-      </w:r>
-      <w:proofErr w:type="spellEnd"/>
-      <w:r>
-        <w:rPr>
-          <w:rFonts w:cs="Times New Roman"/>
-          <w:szCs w:val="24"/>
-        </w:rPr>
-        <w:t xml:space="preserve"> </w:t>
-      </w:r>
-      <w:proofErr w:type="spellStart"/>
-      <w:r>
-        <w:rPr>
-          <w:rFonts w:cs="Times New Roman"/>
-          <w:szCs w:val="24"/>
-        </w:rPr>
-        <w:t>tugas</w:t>
-      </w:r>
-      <w:proofErr w:type="spellEnd"/>
-      <w:r>
-        <w:rPr>
-          <w:rFonts w:cs="Times New Roman"/>
-          <w:szCs w:val="24"/>
-        </w:rPr>
-        <w:t xml:space="preserve"> </w:t>
-      </w:r>
-      <w:proofErr w:type="spellStart"/>
-      <w:r>
-        <w:rPr>
-          <w:rFonts w:cs="Times New Roman"/>
-          <w:szCs w:val="24"/>
-        </w:rPr>
-        <w:t>akhir</w:t>
-      </w:r>
-      <w:proofErr w:type="spellEnd"/>
-      <w:r>
-        <w:rPr>
-          <w:rFonts w:cs="Times New Roman"/>
-          <w:szCs w:val="24"/>
-        </w:rPr>
-        <w:t xml:space="preserve"> 2</w:t>
+        <w:t>menempuh ujian tugas akhir 2</w:t>
       </w:r>
       <w:r>
         <w:rPr>
@@ -365,19 +219,11 @@
           <w:szCs w:val="24"/>
         </w:rPr>
       </w:pPr>
-      <w:proofErr w:type="spellStart"/>
       <w:r>
         <w:rPr>
           <w:szCs w:val="24"/>
         </w:rPr>
-        <w:t>Disusun</w:t>
-      </w:r>
-      <w:proofErr w:type="spellEnd"/>
-      <w:r>
-        <w:rPr>
-          <w:szCs w:val="24"/>
-        </w:rPr>
-        <w:t xml:space="preserve"> Oleh:</w:t>
+        <w:t>Disusun Oleh:</w:t>
       </w:r>
     </w:p>
     <w:p>
@@ -414,39 +260,7 @@
           <w:szCs w:val="28"/>
         </w:rPr>
         <w:tab/>
-        <w:t xml:space="preserve">Muhammad </w:t>
-      </w:r>
-      <w:proofErr w:type="spellStart"/>
-      <w:r>
-        <w:rPr>
-          <w:sz w:val="28"/>
-          <w:szCs w:val="28"/>
-        </w:rPr>
-        <w:t>Hadziq</w:t>
-      </w:r>
-      <w:proofErr w:type="spellEnd"/>
-      <w:r>
-        <w:rPr>
-          <w:sz w:val="28"/>
-          <w:szCs w:val="28"/>
-        </w:rPr>
-        <w:t xml:space="preserve"> </w:t>
-      </w:r>
-      <w:proofErr w:type="spellStart"/>
-      <w:r>
-        <w:rPr>
-          <w:sz w:val="28"/>
-          <w:szCs w:val="28"/>
-        </w:rPr>
-        <w:t>Fathul</w:t>
-      </w:r>
-      <w:proofErr w:type="spellEnd"/>
-      <w:r>
-        <w:rPr>
-          <w:sz w:val="28"/>
-          <w:szCs w:val="28"/>
-        </w:rPr>
-        <w:t xml:space="preserve"> Hikam</w:t>
+        <w:t>Muhammad Hadziq Fathul Hikam</w:t>
       </w:r>
     </w:p>
     <w:p>
@@ -504,42 +318,24 @@
           <w:sz w:val="28"/>
           <w:szCs w:val="28"/>
         </w:rPr>
-        <w:t xml:space="preserve">Program </w:t>
-      </w:r>
-      <w:proofErr w:type="spellStart"/>
+        <w:t>Program Studi</w:t>
+      </w:r>
       <w:r>
         <w:rPr>
           <w:sz w:val="28"/>
           <w:szCs w:val="28"/>
         </w:rPr>
-        <w:t>Studi</w:t>
-      </w:r>
-      <w:proofErr w:type="spellEnd"/>
+        <w:tab/>
+        <w:t>:</w:t>
+      </w:r>
       <w:r>
         <w:rPr>
           <w:sz w:val="28"/>
           <w:szCs w:val="28"/>
         </w:rPr>
         <w:tab/>
-        <w:t>:</w:t>
-      </w:r>
-      <w:r>
-        <w:rPr>
-          <w:sz w:val="28"/>
-          <w:szCs w:val="28"/>
-        </w:rPr>
-        <w:tab/>
-        <w:t xml:space="preserve">Teknik </w:t>
-      </w:r>
-      <w:proofErr w:type="spellStart"/>
-      <w:r>
-        <w:rPr>
-          <w:sz w:val="28"/>
-          <w:szCs w:val="28"/>
-        </w:rPr>
-        <w:t>Informatika</w:t>
-      </w:r>
-      <w:proofErr w:type="spellEnd"/>
+        <w:t>Teknik Informatika</w:t>
+      </w:r>
     </w:p>
     <w:p>
       <w:pPr>
@@ -682,70 +478,12 @@
       <w:r>
         <w:t>(</w:t>
       </w:r>
-      <w:proofErr w:type="spellStart"/>
       <w:r>
         <w:rPr>
           <w:color w:val="AEAAAA" w:themeColor="background2" w:themeShade="BF"/>
         </w:rPr>
-        <w:t>masalah</w:t>
-      </w:r>
-      <w:proofErr w:type="spellEnd"/>
-      <w:r>
-        <w:rPr>
-          <w:color w:val="AEAAAA" w:themeColor="background2" w:themeShade="BF"/>
-        </w:rPr>
-        <w:t xml:space="preserve"> </w:t>
-      </w:r>
-      <w:proofErr w:type="spellStart"/>
-      <w:r>
-        <w:rPr>
-          <w:color w:val="AEAAAA" w:themeColor="background2" w:themeShade="BF"/>
-        </w:rPr>
-        <w:t>utama</w:t>
-      </w:r>
-      <w:proofErr w:type="spellEnd"/>
-      <w:r>
-        <w:rPr>
-          <w:color w:val="AEAAAA" w:themeColor="background2" w:themeShade="BF"/>
-        </w:rPr>
-        <w:t xml:space="preserve"> yang </w:t>
-      </w:r>
-      <w:proofErr w:type="spellStart"/>
-      <w:r>
-        <w:rPr>
-          <w:color w:val="AEAAAA" w:themeColor="background2" w:themeShade="BF"/>
-        </w:rPr>
-        <w:t>diteliti</w:t>
-      </w:r>
-      <w:proofErr w:type="spellEnd"/>
-      <w:r>
-        <w:rPr>
-          <w:color w:val="AEAAAA" w:themeColor="background2" w:themeShade="BF"/>
-        </w:rPr>
-        <w:t xml:space="preserve"> dan </w:t>
-      </w:r>
-      <w:proofErr w:type="spellStart"/>
-      <w:r>
-        <w:rPr>
-          <w:color w:val="AEAAAA" w:themeColor="background2" w:themeShade="BF"/>
-        </w:rPr>
-        <w:t>ruang</w:t>
-      </w:r>
-      <w:proofErr w:type="spellEnd"/>
-      <w:r>
-        <w:rPr>
-          <w:color w:val="AEAAAA" w:themeColor="background2" w:themeShade="BF"/>
-        </w:rPr>
-        <w:t xml:space="preserve"> </w:t>
-      </w:r>
-      <w:proofErr w:type="spellStart"/>
-      <w:r>
-        <w:rPr>
-          <w:color w:val="AEAAAA" w:themeColor="background2" w:themeShade="BF"/>
-        </w:rPr>
-        <w:t>lingkupnya</w:t>
-      </w:r>
-      <w:proofErr w:type="spellEnd"/>
+        <w:t>masalah utama yang diteliti dan ruang lingkupnya</w:t>
+      </w:r>
       <w:r>
         <w:t>)</w:t>
       </w:r>
@@ -755,381 +493,8 @@
         <w:spacing w:line="240" w:lineRule="auto"/>
         <w:ind w:firstLine="720"/>
       </w:pPr>
-      <w:proofErr w:type="spellStart"/>
-      <w:r>
-        <w:t>Saat</w:t>
-      </w:r>
-      <w:proofErr w:type="spellEnd"/>
-      <w:r>
-        <w:t xml:space="preserve"> </w:t>
-      </w:r>
-      <w:proofErr w:type="spellStart"/>
-      <w:r>
-        <w:t>ini</w:t>
-      </w:r>
-      <w:proofErr w:type="spellEnd"/>
-      <w:r>
-        <w:t xml:space="preserve"> </w:t>
-      </w:r>
-      <w:proofErr w:type="spellStart"/>
-      <w:r>
-        <w:t>Komputer</w:t>
-      </w:r>
-      <w:proofErr w:type="spellEnd"/>
-      <w:r>
-        <w:t xml:space="preserve"> </w:t>
-      </w:r>
-      <w:proofErr w:type="spellStart"/>
-      <w:r>
-        <w:t>merupakan</w:t>
-      </w:r>
-      <w:proofErr w:type="spellEnd"/>
-      <w:r>
-        <w:t xml:space="preserve"> </w:t>
-      </w:r>
-      <w:proofErr w:type="spellStart"/>
-      <w:r>
-        <w:t>alat</w:t>
-      </w:r>
-      <w:proofErr w:type="spellEnd"/>
-      <w:r>
-        <w:t xml:space="preserve"> yang </w:t>
-      </w:r>
-      <w:proofErr w:type="spellStart"/>
-      <w:r>
-        <w:t>hampir</w:t>
-      </w:r>
-      <w:proofErr w:type="spellEnd"/>
-      <w:r>
-        <w:t xml:space="preserve"> di </w:t>
-      </w:r>
-      <w:proofErr w:type="spellStart"/>
-      <w:r>
-        <w:t>gunakan</w:t>
-      </w:r>
-      <w:proofErr w:type="spellEnd"/>
-      <w:r>
-        <w:t xml:space="preserve"> di </w:t>
-      </w:r>
-      <w:proofErr w:type="spellStart"/>
-      <w:r>
-        <w:t>berbagai</w:t>
-      </w:r>
-      <w:proofErr w:type="spellEnd"/>
-      <w:r>
-        <w:t xml:space="preserve"> </w:t>
-      </w:r>
-      <w:proofErr w:type="spellStart"/>
-      <w:r>
-        <w:t>bidang</w:t>
-      </w:r>
-      <w:proofErr w:type="spellEnd"/>
-      <w:r>
-        <w:t xml:space="preserve"> dan juga </w:t>
-      </w:r>
-      <w:proofErr w:type="spellStart"/>
-      <w:r>
-        <w:t>hampir</w:t>
-      </w:r>
-      <w:proofErr w:type="spellEnd"/>
-      <w:r>
-        <w:t xml:space="preserve"> </w:t>
-      </w:r>
-      <w:proofErr w:type="spellStart"/>
-      <w:r>
-        <w:t>digunakan</w:t>
-      </w:r>
-      <w:proofErr w:type="spellEnd"/>
-      <w:r>
-        <w:t xml:space="preserve"> oleh </w:t>
-      </w:r>
-      <w:proofErr w:type="spellStart"/>
-      <w:r>
-        <w:t>seluruh</w:t>
-      </w:r>
-      <w:proofErr w:type="spellEnd"/>
-      <w:r>
-        <w:t xml:space="preserve"> </w:t>
-      </w:r>
-      <w:proofErr w:type="spellStart"/>
-      <w:r>
-        <w:t>masyarakat</w:t>
-      </w:r>
-      <w:proofErr w:type="spellEnd"/>
-      <w:r>
-        <w:t xml:space="preserve"> </w:t>
-      </w:r>
-      <w:proofErr w:type="spellStart"/>
-      <w:r>
-        <w:t>diberbagai</w:t>
-      </w:r>
-      <w:proofErr w:type="spellEnd"/>
-      <w:r>
-        <w:t xml:space="preserve"> </w:t>
-      </w:r>
-      <w:proofErr w:type="spellStart"/>
-      <w:r>
-        <w:t>kalangan</w:t>
-      </w:r>
-      <w:proofErr w:type="spellEnd"/>
-      <w:r>
-        <w:t xml:space="preserve"> Salah </w:t>
-      </w:r>
-      <w:proofErr w:type="spellStart"/>
-      <w:r>
-        <w:t>satu</w:t>
-      </w:r>
-      <w:proofErr w:type="spellEnd"/>
-      <w:r>
-        <w:t xml:space="preserve"> </w:t>
-      </w:r>
-      <w:proofErr w:type="spellStart"/>
-      <w:r>
-        <w:t>contohnya</w:t>
-      </w:r>
-      <w:proofErr w:type="spellEnd"/>
-      <w:r>
-        <w:t xml:space="preserve"> </w:t>
-      </w:r>
-      <w:proofErr w:type="spellStart"/>
-      <w:r>
-        <w:t>yaitu</w:t>
-      </w:r>
-      <w:proofErr w:type="spellEnd"/>
-      <w:r>
-        <w:t xml:space="preserve"> </w:t>
-      </w:r>
-      <w:proofErr w:type="spellStart"/>
-      <w:r>
-        <w:t>komputer</w:t>
-      </w:r>
-      <w:proofErr w:type="spellEnd"/>
-      <w:r>
-        <w:t xml:space="preserve"> </w:t>
-      </w:r>
-      <w:proofErr w:type="spellStart"/>
-      <w:r>
-        <w:t>jenis</w:t>
-      </w:r>
-      <w:proofErr w:type="spellEnd"/>
-      <w:r>
-        <w:t xml:space="preserve"> laptop </w:t>
-      </w:r>
-      <w:proofErr w:type="spellStart"/>
-      <w:r>
-        <w:t>atau</w:t>
-      </w:r>
-      <w:proofErr w:type="spellEnd"/>
-      <w:r>
-        <w:t xml:space="preserve"> notebook yang </w:t>
-      </w:r>
-      <w:proofErr w:type="spellStart"/>
-      <w:r>
-        <w:t>sudah</w:t>
-      </w:r>
-      <w:proofErr w:type="spellEnd"/>
-      <w:r>
-        <w:t xml:space="preserve"> </w:t>
-      </w:r>
-      <w:proofErr w:type="spellStart"/>
-      <w:r>
-        <w:t>umum</w:t>
-      </w:r>
-      <w:proofErr w:type="spellEnd"/>
-      <w:r>
-        <w:t xml:space="preserve"> </w:t>
-      </w:r>
-      <w:proofErr w:type="spellStart"/>
-      <w:r>
-        <w:t>menjadi</w:t>
-      </w:r>
-      <w:proofErr w:type="spellEnd"/>
-      <w:r>
-        <w:t xml:space="preserve"> </w:t>
-      </w:r>
-      <w:proofErr w:type="spellStart"/>
-      <w:r>
-        <w:t>pegangan</w:t>
-      </w:r>
-      <w:proofErr w:type="spellEnd"/>
-      <w:r>
-        <w:t xml:space="preserve"> </w:t>
-      </w:r>
-      <w:proofErr w:type="spellStart"/>
-      <w:r>
-        <w:t>terutama</w:t>
-      </w:r>
-      <w:proofErr w:type="spellEnd"/>
-      <w:r>
-        <w:t xml:space="preserve"> </w:t>
-      </w:r>
-      <w:proofErr w:type="spellStart"/>
-      <w:r>
-        <w:t>bagi</w:t>
-      </w:r>
-      <w:proofErr w:type="spellEnd"/>
-      <w:r>
-        <w:t xml:space="preserve"> </w:t>
-      </w:r>
-      <w:proofErr w:type="spellStart"/>
-      <w:r>
-        <w:t>pelajar</w:t>
-      </w:r>
-      <w:proofErr w:type="spellEnd"/>
-      <w:r>
-        <w:t xml:space="preserve"> dan </w:t>
-      </w:r>
-      <w:proofErr w:type="spellStart"/>
-      <w:r>
-        <w:t>pekerja</w:t>
-      </w:r>
-      <w:proofErr w:type="spellEnd"/>
-      <w:r>
-        <w:t xml:space="preserve">, </w:t>
-      </w:r>
-      <w:proofErr w:type="spellStart"/>
-      <w:r>
-        <w:t>karena</w:t>
-      </w:r>
-      <w:proofErr w:type="spellEnd"/>
-      <w:r>
-        <w:t xml:space="preserve"> </w:t>
-      </w:r>
-      <w:proofErr w:type="spellStart"/>
-      <w:r>
-        <w:t>banyaknya</w:t>
-      </w:r>
-      <w:proofErr w:type="spellEnd"/>
-      <w:r>
-        <w:t xml:space="preserve"> </w:t>
-      </w:r>
-      <w:proofErr w:type="spellStart"/>
-      <w:r>
-        <w:t>jenis</w:t>
-      </w:r>
-      <w:proofErr w:type="spellEnd"/>
-      <w:r>
-        <w:t xml:space="preserve"> dan </w:t>
-      </w:r>
-      <w:proofErr w:type="spellStart"/>
-      <w:r>
-        <w:t>harga</w:t>
-      </w:r>
-      <w:proofErr w:type="spellEnd"/>
-      <w:r>
-        <w:t xml:space="preserve"> laptop </w:t>
-      </w:r>
-      <w:proofErr w:type="spellStart"/>
-      <w:r>
-        <w:t>maka</w:t>
-      </w:r>
-      <w:proofErr w:type="spellEnd"/>
-      <w:r>
-        <w:t xml:space="preserve"> </w:t>
-      </w:r>
-      <w:proofErr w:type="spellStart"/>
-      <w:r>
-        <w:t>masyarakat</w:t>
-      </w:r>
-      <w:proofErr w:type="spellEnd"/>
-      <w:r>
-        <w:t xml:space="preserve"> </w:t>
-      </w:r>
-      <w:proofErr w:type="spellStart"/>
-      <w:r>
-        <w:t>awam</w:t>
-      </w:r>
-      <w:proofErr w:type="spellEnd"/>
-      <w:r>
-        <w:t xml:space="preserve"> yang </w:t>
-      </w:r>
-      <w:proofErr w:type="spellStart"/>
-      <w:r>
-        <w:t>belum</w:t>
-      </w:r>
-      <w:proofErr w:type="spellEnd"/>
-      <w:r>
-        <w:t xml:space="preserve"> </w:t>
-      </w:r>
-      <w:proofErr w:type="spellStart"/>
-      <w:r>
-        <w:t>paham</w:t>
-      </w:r>
-      <w:proofErr w:type="spellEnd"/>
-      <w:r>
-        <w:t xml:space="preserve"> </w:t>
-      </w:r>
-      <w:proofErr w:type="spellStart"/>
-      <w:r>
-        <w:t>tentang</w:t>
-      </w:r>
-      <w:proofErr w:type="spellEnd"/>
-      <w:r>
-        <w:t xml:space="preserve"> </w:t>
-      </w:r>
-      <w:proofErr w:type="spellStart"/>
-      <w:r>
-        <w:t>spesifikasi</w:t>
-      </w:r>
-      <w:proofErr w:type="spellEnd"/>
-      <w:r>
-        <w:t xml:space="preserve"> laptop pun </w:t>
-      </w:r>
-      <w:proofErr w:type="spellStart"/>
-      <w:r>
-        <w:t>akan</w:t>
-      </w:r>
-      <w:proofErr w:type="spellEnd"/>
-      <w:r>
-        <w:t xml:space="preserve"> </w:t>
-      </w:r>
-      <w:proofErr w:type="spellStart"/>
-      <w:r>
-        <w:t>bingung</w:t>
-      </w:r>
-      <w:proofErr w:type="spellEnd"/>
-      <w:r>
-        <w:t xml:space="preserve"> </w:t>
-      </w:r>
-      <w:proofErr w:type="spellStart"/>
-      <w:r>
-        <w:t>untuk</w:t>
-      </w:r>
-      <w:proofErr w:type="spellEnd"/>
-      <w:r>
-        <w:t xml:space="preserve"> </w:t>
-      </w:r>
-      <w:proofErr w:type="spellStart"/>
-      <w:r>
-        <w:t>membeli</w:t>
-      </w:r>
-      <w:proofErr w:type="spellEnd"/>
-      <w:r>
-        <w:t xml:space="preserve"> </w:t>
-      </w:r>
-      <w:proofErr w:type="spellStart"/>
-      <w:r>
-        <w:t>sesuai</w:t>
-      </w:r>
-      <w:proofErr w:type="spellEnd"/>
-      <w:r>
-        <w:t xml:space="preserve"> </w:t>
-      </w:r>
-      <w:proofErr w:type="spellStart"/>
-      <w:r>
-        <w:t>kebutuhan</w:t>
-      </w:r>
-      <w:proofErr w:type="spellEnd"/>
-      <w:r>
-        <w:t xml:space="preserve"> </w:t>
-      </w:r>
-      <w:proofErr w:type="spellStart"/>
-      <w:r>
-        <w:t>mereka</w:t>
-      </w:r>
-      <w:proofErr w:type="spellEnd"/>
-      <w:r>
-        <w:t>.</w:t>
+      <w:r>
+        <w:t>Saat ini Komputer merupakan alat yang hampir di gunakan di berbagai bidang dan juga hampir digunakan oleh seluruh masyarakat diberbagai kalangan Salah satu contohnya yaitu komputer jenis laptop atau notebook yang sudah umum menjadi pegangan terutama bagi pelajar dan pekerja, karena banyaknya jenis dan harga laptop maka masyarakat awam yang belum paham tentang spesifikasi laptop pun akan bingung untuk membeli sesuai kebutuhan mereka.</w:t>
       </w:r>
     </w:p>
     <w:p>
@@ -1139,28 +504,12 @@
       <w:r>
         <w:t>(</w:t>
       </w:r>
-      <w:proofErr w:type="spellStart"/>
       <w:r>
         <w:rPr>
           <w:color w:val="AEAAAA" w:themeColor="background2" w:themeShade="BF"/>
         </w:rPr>
-        <w:t>metode</w:t>
-      </w:r>
-      <w:proofErr w:type="spellEnd"/>
-      <w:r>
-        <w:rPr>
-          <w:color w:val="AEAAAA" w:themeColor="background2" w:themeShade="BF"/>
-        </w:rPr>
-        <w:t xml:space="preserve"> yang </w:t>
-      </w:r>
-      <w:proofErr w:type="spellStart"/>
-      <w:r>
-        <w:rPr>
-          <w:color w:val="AEAAAA" w:themeColor="background2" w:themeShade="BF"/>
-        </w:rPr>
-        <w:t>digunakan</w:t>
-      </w:r>
-      <w:proofErr w:type="spellEnd"/>
+        <w:t>metode yang digunakan</w:t>
+      </w:r>
       <w:r>
         <w:t>)</w:t>
       </w:r>
@@ -1170,253 +519,8 @@
         <w:spacing w:line="240" w:lineRule="auto"/>
         <w:ind w:firstLine="720"/>
       </w:pPr>
-      <w:proofErr w:type="spellStart"/>
-      <w:r>
-        <w:t>Maka</w:t>
-      </w:r>
-      <w:proofErr w:type="spellEnd"/>
-      <w:r>
-        <w:t xml:space="preserve"> </w:t>
-      </w:r>
-      <w:proofErr w:type="spellStart"/>
-      <w:r>
-        <w:t>penulis</w:t>
-      </w:r>
-      <w:proofErr w:type="spellEnd"/>
-      <w:r>
-        <w:t xml:space="preserve"> di </w:t>
-      </w:r>
-      <w:proofErr w:type="spellStart"/>
-      <w:r>
-        <w:t>sini</w:t>
-      </w:r>
-      <w:proofErr w:type="spellEnd"/>
-      <w:r>
-        <w:t xml:space="preserve"> </w:t>
-      </w:r>
-      <w:proofErr w:type="spellStart"/>
-      <w:r>
-        <w:t>akan</w:t>
-      </w:r>
-      <w:proofErr w:type="spellEnd"/>
-      <w:r>
-        <w:t xml:space="preserve"> </w:t>
-      </w:r>
-      <w:proofErr w:type="spellStart"/>
-      <w:r>
-        <w:t>menyusun</w:t>
-      </w:r>
-      <w:proofErr w:type="spellEnd"/>
-      <w:r>
-        <w:t xml:space="preserve"> </w:t>
-      </w:r>
-      <w:proofErr w:type="spellStart"/>
-      <w:r>
-        <w:t>sebuah</w:t>
-      </w:r>
-      <w:proofErr w:type="spellEnd"/>
-      <w:r>
-        <w:t xml:space="preserve"> </w:t>
-      </w:r>
-      <w:proofErr w:type="spellStart"/>
-      <w:r>
-        <w:t>penelitian</w:t>
-      </w:r>
-      <w:proofErr w:type="spellEnd"/>
-      <w:r>
-        <w:t xml:space="preserve"> </w:t>
-      </w:r>
-      <w:proofErr w:type="spellStart"/>
-      <w:r>
-        <w:t>menggunakan</w:t>
-      </w:r>
-      <w:proofErr w:type="spellEnd"/>
-      <w:r>
-        <w:t xml:space="preserve"> </w:t>
-      </w:r>
-      <w:proofErr w:type="spellStart"/>
-      <w:r>
-        <w:t>metode</w:t>
-      </w:r>
-      <w:proofErr w:type="spellEnd"/>
-      <w:r>
-        <w:t xml:space="preserve"> Fuzzy yang di </w:t>
-      </w:r>
-      <w:proofErr w:type="spellStart"/>
-      <w:r>
-        <w:t>harapkan</w:t>
-      </w:r>
-      <w:proofErr w:type="spellEnd"/>
-      <w:r>
-        <w:t xml:space="preserve"> </w:t>
-      </w:r>
-      <w:proofErr w:type="spellStart"/>
-      <w:r>
-        <w:t>akan</w:t>
-      </w:r>
-      <w:proofErr w:type="spellEnd"/>
-      <w:r>
-        <w:t xml:space="preserve"> </w:t>
-      </w:r>
-      <w:proofErr w:type="spellStart"/>
-      <w:r>
-        <w:t>menentukan</w:t>
-      </w:r>
-      <w:proofErr w:type="spellEnd"/>
-      <w:r>
-        <w:t xml:space="preserve"> dan </w:t>
-      </w:r>
-      <w:proofErr w:type="spellStart"/>
-      <w:r>
-        <w:t>merekomendasi</w:t>
-      </w:r>
-      <w:proofErr w:type="spellEnd"/>
-      <w:r>
-        <w:t xml:space="preserve"> </w:t>
-      </w:r>
-      <w:proofErr w:type="spellStart"/>
-      <w:r>
-        <w:t>kan</w:t>
-      </w:r>
-      <w:proofErr w:type="spellEnd"/>
-      <w:r>
-        <w:t xml:space="preserve"> laptop </w:t>
-      </w:r>
-      <w:proofErr w:type="spellStart"/>
-      <w:r>
-        <w:t>dari</w:t>
-      </w:r>
-      <w:proofErr w:type="spellEnd"/>
-      <w:r>
-        <w:t xml:space="preserve"> </w:t>
-      </w:r>
-      <w:proofErr w:type="spellStart"/>
-      <w:r>
-        <w:t>kisaran</w:t>
-      </w:r>
-      <w:proofErr w:type="spellEnd"/>
-      <w:r>
-        <w:t xml:space="preserve"> </w:t>
-      </w:r>
-      <w:proofErr w:type="spellStart"/>
-      <w:r>
-        <w:t>harga</w:t>
-      </w:r>
-      <w:proofErr w:type="spellEnd"/>
-      <w:r>
-        <w:t xml:space="preserve"> </w:t>
-      </w:r>
-      <w:proofErr w:type="spellStart"/>
-      <w:r>
-        <w:t>sesuai</w:t>
-      </w:r>
-      <w:proofErr w:type="spellEnd"/>
-      <w:r>
-        <w:t xml:space="preserve"> </w:t>
-      </w:r>
-      <w:proofErr w:type="spellStart"/>
-      <w:r>
-        <w:t>kebutuhan</w:t>
-      </w:r>
-      <w:proofErr w:type="spellEnd"/>
-      <w:r>
-        <w:t xml:space="preserve"> </w:t>
-      </w:r>
-      <w:proofErr w:type="spellStart"/>
-      <w:r>
-        <w:t>konsumen</w:t>
-      </w:r>
-      <w:proofErr w:type="spellEnd"/>
-      <w:r>
-        <w:t xml:space="preserve">, yang di </w:t>
-      </w:r>
-      <w:proofErr w:type="spellStart"/>
-      <w:r>
-        <w:t>dapat</w:t>
-      </w:r>
-      <w:proofErr w:type="spellEnd"/>
-      <w:r>
-        <w:t xml:space="preserve"> </w:t>
-      </w:r>
-      <w:proofErr w:type="spellStart"/>
-      <w:r>
-        <w:t>dari</w:t>
-      </w:r>
-      <w:proofErr w:type="spellEnd"/>
-      <w:r>
-        <w:t xml:space="preserve"> </w:t>
-      </w:r>
-      <w:proofErr w:type="spellStart"/>
-      <w:r>
-        <w:t>perkiraan</w:t>
-      </w:r>
-      <w:proofErr w:type="spellEnd"/>
-      <w:r>
-        <w:t xml:space="preserve"> lama </w:t>
-      </w:r>
-      <w:proofErr w:type="spellStart"/>
-      <w:r>
-        <w:t>nya</w:t>
-      </w:r>
-      <w:proofErr w:type="spellEnd"/>
-      <w:r>
-        <w:t xml:space="preserve"> </w:t>
-      </w:r>
-      <w:proofErr w:type="spellStart"/>
-      <w:r>
-        <w:t>waktu</w:t>
-      </w:r>
-      <w:proofErr w:type="spellEnd"/>
-      <w:r>
-        <w:t xml:space="preserve"> </w:t>
-      </w:r>
-      <w:proofErr w:type="spellStart"/>
-      <w:r>
-        <w:t>pengguna</w:t>
-      </w:r>
-      <w:proofErr w:type="spellEnd"/>
-      <w:r>
-        <w:t xml:space="preserve"> </w:t>
-      </w:r>
-      <w:proofErr w:type="spellStart"/>
-      <w:r>
-        <w:t>dalam</w:t>
-      </w:r>
-      <w:proofErr w:type="spellEnd"/>
-      <w:r>
-        <w:t xml:space="preserve"> </w:t>
-      </w:r>
-      <w:proofErr w:type="spellStart"/>
-      <w:r>
-        <w:t>menggunakan</w:t>
-      </w:r>
-      <w:proofErr w:type="spellEnd"/>
-      <w:r>
-        <w:t xml:space="preserve"> </w:t>
-      </w:r>
-      <w:proofErr w:type="spellStart"/>
-      <w:r>
-        <w:t>beberapa</w:t>
-      </w:r>
-      <w:proofErr w:type="spellEnd"/>
-      <w:r>
-        <w:t xml:space="preserve"> </w:t>
-      </w:r>
-      <w:proofErr w:type="spellStart"/>
-      <w:r>
-        <w:t>jenis</w:t>
-      </w:r>
-      <w:proofErr w:type="spellEnd"/>
-      <w:r>
-        <w:t xml:space="preserve"> </w:t>
-      </w:r>
-      <w:proofErr w:type="spellStart"/>
-      <w:r>
-        <w:t>aplikasi</w:t>
-      </w:r>
-      <w:proofErr w:type="spellEnd"/>
-      <w:r>
-        <w:t xml:space="preserve"> laptop.</w:t>
+      <w:r>
+        <w:t>Maka penulis di sini akan menyusun sebuah penelitian menggunakan metode Fuzzy yang di harapkan akan menentukan dan merekomendasi kan laptop dari kisaran harga sesuai kebutuhan konsumen, yang di dapat dari perkiraan lama nya waktu pengguna dalam menggunakan beberapa jenis aplikasi laptop.</w:t>
       </w:r>
     </w:p>
     <w:p>
@@ -1426,75 +530,29 @@
       <w:r>
         <w:t>(</w:t>
       </w:r>
-      <w:proofErr w:type="spellStart"/>
       <w:r>
         <w:rPr>
           <w:color w:val="AEAAAA" w:themeColor="background2" w:themeShade="BF"/>
         </w:rPr>
-        <w:t>hasil</w:t>
-      </w:r>
-      <w:proofErr w:type="spellEnd"/>
+        <w:t>hasil yang diperoleh</w:t>
+      </w:r>
+      <w:r>
+        <w:t>)</w:t>
+      </w:r>
+    </w:p>
+    <w:p>
+      <w:pPr>
+        <w:spacing w:line="240" w:lineRule="auto"/>
+      </w:pPr>
+      <w:r>
+        <w:t>(</w:t>
+      </w:r>
       <w:r>
         <w:rPr>
           <w:color w:val="AEAAAA" w:themeColor="background2" w:themeShade="BF"/>
         </w:rPr>
-        <w:t xml:space="preserve"> yang </w:t>
-      </w:r>
-      <w:proofErr w:type="spellStart"/>
-      <w:r>
-        <w:rPr>
-          <w:color w:val="AEAAAA" w:themeColor="background2" w:themeShade="BF"/>
-        </w:rPr>
-        <w:t>diperoleh</w:t>
-      </w:r>
-      <w:proofErr w:type="spellEnd"/>
-      <w:r>
-        <w:t>)</w:t>
-      </w:r>
-    </w:p>
-    <w:p>
-      <w:pPr>
-        <w:spacing w:line="240" w:lineRule="auto"/>
-      </w:pPr>
-      <w:r>
-        <w:t>(</w:t>
-      </w:r>
-      <w:proofErr w:type="spellStart"/>
-      <w:r>
-        <w:rPr>
-          <w:color w:val="AEAAAA" w:themeColor="background2" w:themeShade="BF"/>
-        </w:rPr>
-        <w:t>kesimpulan</w:t>
-      </w:r>
-      <w:proofErr w:type="spellEnd"/>
-      <w:r>
-        <w:rPr>
-          <w:color w:val="AEAAAA" w:themeColor="background2" w:themeShade="BF"/>
-        </w:rPr>
-        <w:t xml:space="preserve"> </w:t>
-      </w:r>
-      <w:proofErr w:type="spellStart"/>
-      <w:r>
-        <w:rPr>
-          <w:color w:val="AEAAAA" w:themeColor="background2" w:themeShade="BF"/>
-        </w:rPr>
-        <w:t>utama</w:t>
-      </w:r>
-      <w:proofErr w:type="spellEnd"/>
-      <w:r>
-        <w:rPr>
-          <w:color w:val="AEAAAA" w:themeColor="background2" w:themeShade="BF"/>
-        </w:rPr>
-        <w:t xml:space="preserve"> dan saran yang </w:t>
-      </w:r>
-      <w:proofErr w:type="spellStart"/>
-      <w:r>
-        <w:rPr>
-          <w:color w:val="AEAAAA" w:themeColor="background2" w:themeShade="BF"/>
-        </w:rPr>
-        <w:t>diajukan</w:t>
-      </w:r>
-      <w:proofErr w:type="spellEnd"/>
+        <w:t>kesimpulan utama dan saran yang diajukan</w:t>
+      </w:r>
       <w:r>
         <w:t>)</w:t>
       </w:r>
@@ -2690,1405 +1748,227 @@
         </w:numPr>
       </w:pPr>
       <w:bookmarkStart w:id="5" w:name="_Toc118227082"/>
-      <w:proofErr w:type="spellStart"/>
-      <w:r>
-        <w:t>Latar</w:t>
-      </w:r>
-      <w:proofErr w:type="spellEnd"/>
+      <w:r>
+        <w:t>Latar Belakang Masalah</w:t>
+      </w:r>
+      <w:bookmarkEnd w:id="5"/>
+    </w:p>
+    <w:p>
+      <w:pPr>
+        <w:ind w:firstLine="576"/>
+      </w:pPr>
+      <w:r>
+        <w:t>Dengan meningkatnya kebutuhan komputer saat ini bisa diartikan komputer merupakan sebuah kebutuhan yg mendasar untuk berbagai kalangan masyarakat pada era digital saat ini,</w:t>
+      </w:r>
+      <w:r>
+        <w:t xml:space="preserve"> salah satu jenis komputer yang banyak dibutuhkan yaitu laptop, </w:t>
+      </w:r>
+      <w:r>
+        <w:t xml:space="preserve">berbagai cara digunakan untuk memiliki sebuah </w:t>
+      </w:r>
+      <w:r>
+        <w:t>laptop</w:t>
+      </w:r>
+      <w:r>
+        <w:t xml:space="preserve"> yang dibutuhkan yaitu menggunakan cara membeli secara langsung ke toko </w:t>
+      </w:r>
+      <w:r>
+        <w:t>komputer atau gadget</w:t>
+      </w:r>
+      <w:r>
+        <w:t xml:space="preserve"> maupun dengan cara </w:t>
+      </w:r>
+      <w:r>
+        <w:t>membeli online melaui e-commerce</w:t>
+      </w:r>
+      <w:r>
+        <w:t xml:space="preserve">, tetapi </w:t>
+      </w:r>
+      <w:r>
+        <w:t xml:space="preserve">terkadang calon pembeli bingung memilih spesifikasi dan harga yang sesuai dengan kebutuhan, maka dari itu dibutuhkan sebuah </w:t>
+      </w:r>
+      <w:bookmarkStart w:id="6" w:name="_Hlk118845102"/>
+      <w:r>
+        <w:t>sistem cerdas yang</w:t>
+      </w:r>
+      <w:bookmarkEnd w:id="6"/>
+      <w:r>
+        <w:t xml:space="preserve"> dapat </w:t>
+      </w:r>
+      <w:r>
+        <w:t>merekomendasikan</w:t>
+      </w:r>
+      <w:r>
+        <w:t xml:space="preserve"> calon pembeli dalam memilih harga laptop yang sesuai dengan kebutuhan calon pembeli.</w:t>
+      </w:r>
+    </w:p>
+    <w:p>
+      <w:pPr>
+        <w:ind w:firstLine="576"/>
+      </w:pPr>
+      <w:r>
+        <w:t>S</w:t>
+      </w:r>
+      <w:r>
+        <w:t xml:space="preserve">istem </w:t>
+      </w:r>
+      <w:r>
+        <w:t>rekomendasi ini dapat memberi sebuah saran atau rujukan dengan memberikan kisaran harga dari berbagai</w:t>
+      </w:r>
+      <w:r>
+        <w:t xml:space="preserve"> merek</w:t>
+      </w:r>
+      <w:r>
+        <w:t xml:space="preserve"> laptop</w:t>
+      </w:r>
+      <w:r>
+        <w:t xml:space="preserve"> yang di dapat dari masukan pengguna sesuai fokus pemakaian sebuah laptop yang digunakan nanti nya. Seperti pada sistem rekomendasi </w:t>
+      </w:r>
+      <w:r>
+        <w:t>e-commerce</w:t>
+      </w:r>
+      <w:r>
+        <w:t xml:space="preserve"> saat sedang mencari sebuah laptop</w:t>
+      </w:r>
+      <w:r>
+        <w:t xml:space="preserve"> sering nya pengguna hanya akan diberi sebuah rekomendasi dari iklan promo</w:t>
+      </w:r>
+      <w:r>
+        <w:t>, popularitas toko, jumlah rating pembelian dan sebagai nya yang tidak ada nya penjelasan mengenai laptop tersebut dapat digunakan apa saja sesuai</w:t>
+      </w:r>
+      <w:r>
+        <w:t xml:space="preserve"> kebutuuhan</w:t>
+      </w:r>
+      <w:r>
+        <w:t xml:space="preserve"> dengan harga yang ditawarkan, hal seperti ini tentunya dapat membingungkan untuk pembeli yang tidak paham sama sekali tentang spesifikasi dari</w:t>
+      </w:r>
       <w:r>
         <w:t xml:space="preserve"> </w:t>
       </w:r>
-      <w:proofErr w:type="spellStart"/>
-      <w:r>
-        <w:t>Belakang</w:t>
-      </w:r>
-      <w:proofErr w:type="spellEnd"/>
+      <w:r>
+        <w:t>laptop</w:t>
+      </w:r>
+      <w:r>
+        <w:t xml:space="preserve"> yang sesuai kebutuhan. Kebutuhan di sini bisa diartikan sebuah fokus penggunaan progam atau perangkat lunak tipe apa yang akan dijalan kan terhadap sebuah laptop,</w:t>
+      </w:r>
+      <w:r>
+        <w:t xml:space="preserve"> karena</w:t>
+      </w:r>
+      <w:r>
+        <w:t xml:space="preserve"> tentu nya setiap jenis program atau perangkat lunak </w:t>
+      </w:r>
+      <w:r>
+        <w:t xml:space="preserve">memiliki kebutuhan spesifikasi </w:t>
+      </w:r>
+      <w:r>
+        <w:t>yang berbeda-beda. Sebuah sistem rekomendasi seperti ini umum nya di rancang menggunakan sebuah sistem kecerdasan buatan.</w:t>
+      </w:r>
+    </w:p>
+    <w:p>
+      <w:pPr>
+        <w:ind w:firstLine="576"/>
+      </w:pPr>
+      <w:r>
+        <w:t>Kecerdasan buatan merupakan sebuah ilmu yang berusaha meniru kecerdasan manusia, s</w:t>
+      </w:r>
+      <w:r>
+        <w:t xml:space="preserve">alah satu metode </w:t>
+      </w:r>
+      <w:r>
+        <w:t>kecerdasan buatan</w:t>
+      </w:r>
+      <w:r>
+        <w:t xml:space="preserve"> yang dapat digunakan untuk</w:t>
+      </w:r>
+      <w:r>
+        <w:t xml:space="preserve"> membuat sistem rekomendasi </w:t>
+      </w:r>
+      <w:r>
+        <w:t>adalah Fuzzy</w:t>
+      </w:r>
+      <w:r>
+        <w:t>,</w:t>
+      </w:r>
+      <w:r>
+        <w:t xml:space="preserve"> arti dari metode Fuzzy sendiri ialah kabur dan maksud </w:t>
+      </w:r>
+      <w:r>
+        <w:t>dari kabur sendiri artinya mengandung unsur ketidakpastian</w:t>
+      </w:r>
+      <w:r>
+        <w:t>,</w:t>
+      </w:r>
+      <w:r>
+        <w:t xml:space="preserve"> metode ini biasa nya digunakan untuk mem</w:t>
+      </w:r>
+      <w:r>
+        <w:t xml:space="preserve">perantai </w:t>
+      </w:r>
+      <w:r>
+        <w:t>antara ketetapan bahasa mesin dan bahasa manusia yang lebih mementingkan makna</w:t>
+      </w:r>
+      <w:r>
+        <w:t>, metode Fuzzy ini dibuat berlandaskan bahasa manusia oleh karena itu logika nya mudah diapahami oleh manusia</w:t>
+      </w:r>
+      <w:r>
+        <w:t>,</w:t>
+      </w:r>
       <w:r>
         <w:t xml:space="preserve"> </w:t>
       </w:r>
-      <w:proofErr w:type="spellStart"/>
-      <w:r>
-        <w:t>Masalah</w:t>
-      </w:r>
-      <w:bookmarkEnd w:id="5"/>
-      <w:proofErr w:type="spellEnd"/>
-    </w:p>
-    <w:p>
-      <w:pPr>
-        <w:ind w:firstLine="576"/>
-      </w:pPr>
-      <w:proofErr w:type="spellStart"/>
-      <w:r>
-        <w:t>Dengan</w:t>
-      </w:r>
-      <w:proofErr w:type="spellEnd"/>
-      <w:r>
-        <w:t xml:space="preserve"> </w:t>
-      </w:r>
-      <w:proofErr w:type="spellStart"/>
-      <w:r>
-        <w:t>meningkatnya</w:t>
-      </w:r>
-      <w:proofErr w:type="spellEnd"/>
-      <w:r>
-        <w:t xml:space="preserve"> </w:t>
-      </w:r>
-      <w:proofErr w:type="spellStart"/>
-      <w:r>
-        <w:t>kebutuhan</w:t>
-      </w:r>
-      <w:proofErr w:type="spellEnd"/>
-      <w:r>
-        <w:t xml:space="preserve"> </w:t>
-      </w:r>
-      <w:proofErr w:type="spellStart"/>
-      <w:r>
-        <w:t>komputer</w:t>
-      </w:r>
-      <w:proofErr w:type="spellEnd"/>
-      <w:r>
-        <w:t xml:space="preserve"> </w:t>
-      </w:r>
-      <w:proofErr w:type="spellStart"/>
-      <w:r>
-        <w:t>saat</w:t>
-      </w:r>
-      <w:proofErr w:type="spellEnd"/>
-      <w:r>
-        <w:t xml:space="preserve"> </w:t>
-      </w:r>
-      <w:proofErr w:type="spellStart"/>
-      <w:r>
-        <w:t>ini</w:t>
-      </w:r>
-      <w:proofErr w:type="spellEnd"/>
-      <w:r>
-        <w:t xml:space="preserve"> </w:t>
-      </w:r>
-      <w:proofErr w:type="spellStart"/>
-      <w:r>
-        <w:t>bisa</w:t>
-      </w:r>
-      <w:proofErr w:type="spellEnd"/>
-      <w:r>
-        <w:t xml:space="preserve"> </w:t>
-      </w:r>
-      <w:proofErr w:type="spellStart"/>
-      <w:r>
-        <w:t>diartikan</w:t>
-      </w:r>
-      <w:proofErr w:type="spellEnd"/>
-      <w:r>
-        <w:t xml:space="preserve"> </w:t>
-      </w:r>
-      <w:proofErr w:type="spellStart"/>
-      <w:r>
-        <w:t>komputer</w:t>
-      </w:r>
-      <w:proofErr w:type="spellEnd"/>
-      <w:r>
-        <w:t xml:space="preserve"> </w:t>
-      </w:r>
-      <w:proofErr w:type="spellStart"/>
-      <w:r>
-        <w:t>merupakan</w:t>
-      </w:r>
-      <w:proofErr w:type="spellEnd"/>
-      <w:r>
-        <w:t xml:space="preserve"> </w:t>
-      </w:r>
-      <w:proofErr w:type="spellStart"/>
-      <w:r>
-        <w:t>sebuah</w:t>
-      </w:r>
-      <w:proofErr w:type="spellEnd"/>
-      <w:r>
-        <w:t xml:space="preserve"> </w:t>
-      </w:r>
-      <w:proofErr w:type="spellStart"/>
-      <w:r>
-        <w:t>kebutuhan</w:t>
-      </w:r>
-      <w:proofErr w:type="spellEnd"/>
-      <w:r>
-        <w:t xml:space="preserve"> </w:t>
-      </w:r>
-      <w:proofErr w:type="spellStart"/>
-      <w:r>
-        <w:t>yg</w:t>
-      </w:r>
-      <w:proofErr w:type="spellEnd"/>
-      <w:r>
-        <w:t xml:space="preserve"> </w:t>
-      </w:r>
-      <w:proofErr w:type="spellStart"/>
-      <w:r>
-        <w:t>mendasar</w:t>
-      </w:r>
-      <w:proofErr w:type="spellEnd"/>
-      <w:r>
-        <w:t xml:space="preserve"> </w:t>
-      </w:r>
-      <w:proofErr w:type="spellStart"/>
-      <w:r>
-        <w:t>untuk</w:t>
-      </w:r>
-      <w:proofErr w:type="spellEnd"/>
-      <w:r>
-        <w:t xml:space="preserve"> </w:t>
-      </w:r>
-      <w:proofErr w:type="spellStart"/>
-      <w:r>
-        <w:t>berbagai</w:t>
-      </w:r>
-      <w:proofErr w:type="spellEnd"/>
-      <w:r>
-        <w:t xml:space="preserve"> </w:t>
-      </w:r>
-      <w:proofErr w:type="spellStart"/>
-      <w:r>
-        <w:t>kalangan</w:t>
-      </w:r>
-      <w:proofErr w:type="spellEnd"/>
-      <w:r>
-        <w:t xml:space="preserve"> </w:t>
-      </w:r>
-      <w:proofErr w:type="spellStart"/>
-      <w:r>
-        <w:t>masyarakat</w:t>
-      </w:r>
-      <w:proofErr w:type="spellEnd"/>
-      <w:r>
-        <w:t xml:space="preserve"> pada era digital </w:t>
-      </w:r>
-      <w:proofErr w:type="spellStart"/>
-      <w:r>
-        <w:t>saat</w:t>
-      </w:r>
-      <w:proofErr w:type="spellEnd"/>
-      <w:r>
-        <w:t xml:space="preserve"> </w:t>
-      </w:r>
-      <w:proofErr w:type="spellStart"/>
-      <w:r>
-        <w:t>ini</w:t>
-      </w:r>
-      <w:proofErr w:type="spellEnd"/>
-      <w:r>
-        <w:t>,</w:t>
-      </w:r>
-      <w:r>
-        <w:t xml:space="preserve"> salah </w:t>
-      </w:r>
-      <w:proofErr w:type="spellStart"/>
-      <w:r>
-        <w:t>satu</w:t>
-      </w:r>
-      <w:proofErr w:type="spellEnd"/>
-      <w:r>
-        <w:t xml:space="preserve"> </w:t>
-      </w:r>
-      <w:proofErr w:type="spellStart"/>
-      <w:r>
-        <w:t>jenis</w:t>
-      </w:r>
-      <w:proofErr w:type="spellEnd"/>
-      <w:r>
-        <w:t xml:space="preserve"> </w:t>
-      </w:r>
-      <w:proofErr w:type="spellStart"/>
-      <w:r>
-        <w:t>komputer</w:t>
-      </w:r>
-      <w:proofErr w:type="spellEnd"/>
-      <w:r>
-        <w:t xml:space="preserve"> yang </w:t>
-      </w:r>
-      <w:proofErr w:type="spellStart"/>
-      <w:r>
-        <w:t>banyak</w:t>
-      </w:r>
-      <w:proofErr w:type="spellEnd"/>
-      <w:r>
-        <w:t xml:space="preserve"> </w:t>
-      </w:r>
-      <w:proofErr w:type="spellStart"/>
-      <w:r>
-        <w:t>dibutuhkan</w:t>
-      </w:r>
-      <w:proofErr w:type="spellEnd"/>
-      <w:r>
-        <w:t xml:space="preserve"> </w:t>
-      </w:r>
-      <w:proofErr w:type="spellStart"/>
-      <w:r>
-        <w:t>yaitu</w:t>
-      </w:r>
-      <w:proofErr w:type="spellEnd"/>
-      <w:r>
-        <w:t xml:space="preserve"> laptop, </w:t>
-      </w:r>
-      <w:proofErr w:type="spellStart"/>
-      <w:r>
-        <w:t>berbagai</w:t>
-      </w:r>
-      <w:proofErr w:type="spellEnd"/>
-      <w:r>
-        <w:t xml:space="preserve"> </w:t>
-      </w:r>
-      <w:proofErr w:type="spellStart"/>
-      <w:r>
-        <w:t>cara</w:t>
-      </w:r>
-      <w:proofErr w:type="spellEnd"/>
-      <w:r>
-        <w:t xml:space="preserve"> </w:t>
-      </w:r>
-      <w:proofErr w:type="spellStart"/>
-      <w:r>
-        <w:t>digunakan</w:t>
-      </w:r>
-      <w:proofErr w:type="spellEnd"/>
-      <w:r>
-        <w:t xml:space="preserve"> </w:t>
-      </w:r>
-      <w:proofErr w:type="spellStart"/>
-      <w:r>
-        <w:t>untuk</w:t>
-      </w:r>
-      <w:proofErr w:type="spellEnd"/>
-      <w:r>
-        <w:t xml:space="preserve"> </w:t>
-      </w:r>
-      <w:proofErr w:type="spellStart"/>
-      <w:r>
-        <w:t>memiliki</w:t>
-      </w:r>
-      <w:proofErr w:type="spellEnd"/>
-      <w:r>
-        <w:t xml:space="preserve"> </w:t>
-      </w:r>
-      <w:proofErr w:type="spellStart"/>
-      <w:r>
-        <w:t>sebuah</w:t>
-      </w:r>
-      <w:proofErr w:type="spellEnd"/>
-      <w:r>
-        <w:t xml:space="preserve"> </w:t>
-      </w:r>
-      <w:r>
-        <w:t>laptop</w:t>
-      </w:r>
-      <w:r>
-        <w:t xml:space="preserve"> yang </w:t>
-      </w:r>
-      <w:proofErr w:type="spellStart"/>
-      <w:r>
-        <w:t>dibutuhkan</w:t>
-      </w:r>
-      <w:proofErr w:type="spellEnd"/>
-      <w:r>
-        <w:t xml:space="preserve"> </w:t>
-      </w:r>
-      <w:proofErr w:type="spellStart"/>
-      <w:r>
-        <w:t>yaitu</w:t>
-      </w:r>
-      <w:proofErr w:type="spellEnd"/>
-      <w:r>
-        <w:t xml:space="preserve"> </w:t>
-      </w:r>
-      <w:proofErr w:type="spellStart"/>
-      <w:r>
-        <w:t>menggunakan</w:t>
-      </w:r>
-      <w:proofErr w:type="spellEnd"/>
-      <w:r>
-        <w:t xml:space="preserve"> </w:t>
-      </w:r>
-      <w:proofErr w:type="spellStart"/>
-      <w:r>
-        <w:t>cara</w:t>
-      </w:r>
-      <w:proofErr w:type="spellEnd"/>
-      <w:r>
-        <w:t xml:space="preserve"> </w:t>
-      </w:r>
-      <w:proofErr w:type="spellStart"/>
-      <w:r>
-        <w:t>membeli</w:t>
-      </w:r>
-      <w:proofErr w:type="spellEnd"/>
-      <w:r>
-        <w:t xml:space="preserve"> </w:t>
-      </w:r>
-      <w:proofErr w:type="spellStart"/>
-      <w:r>
-        <w:t>secara</w:t>
-      </w:r>
-      <w:proofErr w:type="spellEnd"/>
-      <w:r>
-        <w:t xml:space="preserve"> </w:t>
-      </w:r>
-      <w:proofErr w:type="spellStart"/>
-      <w:r>
-        <w:t>langsung</w:t>
-      </w:r>
-      <w:proofErr w:type="spellEnd"/>
-      <w:r>
-        <w:t xml:space="preserve"> </w:t>
-      </w:r>
-      <w:proofErr w:type="spellStart"/>
-      <w:r>
-        <w:t>ke</w:t>
-      </w:r>
-      <w:proofErr w:type="spellEnd"/>
-      <w:r>
-        <w:t xml:space="preserve"> toko </w:t>
-      </w:r>
-      <w:proofErr w:type="spellStart"/>
-      <w:r>
-        <w:t>komputer</w:t>
-      </w:r>
-      <w:proofErr w:type="spellEnd"/>
-      <w:r>
-        <w:t xml:space="preserve"> </w:t>
-      </w:r>
-      <w:proofErr w:type="spellStart"/>
-      <w:r>
-        <w:t>atau</w:t>
-      </w:r>
-      <w:proofErr w:type="spellEnd"/>
-      <w:r>
-        <w:t xml:space="preserve"> gadget</w:t>
-      </w:r>
-      <w:r>
-        <w:t xml:space="preserve"> </w:t>
-      </w:r>
-      <w:proofErr w:type="spellStart"/>
-      <w:r>
-        <w:t>maupun</w:t>
-      </w:r>
-      <w:proofErr w:type="spellEnd"/>
-      <w:r>
-        <w:t xml:space="preserve"> </w:t>
-      </w:r>
-      <w:proofErr w:type="spellStart"/>
-      <w:r>
-        <w:t>dengan</w:t>
-      </w:r>
-      <w:proofErr w:type="spellEnd"/>
-      <w:r>
-        <w:t xml:space="preserve"> </w:t>
-      </w:r>
-      <w:proofErr w:type="spellStart"/>
-      <w:r>
-        <w:t>cara</w:t>
-      </w:r>
-      <w:proofErr w:type="spellEnd"/>
-      <w:r>
-        <w:t xml:space="preserve"> </w:t>
-      </w:r>
-      <w:proofErr w:type="spellStart"/>
-      <w:r>
-        <w:t>membeli</w:t>
-      </w:r>
-      <w:proofErr w:type="spellEnd"/>
-      <w:r>
-        <w:t xml:space="preserve"> online </w:t>
-      </w:r>
-      <w:proofErr w:type="spellStart"/>
-      <w:r>
-        <w:t>melaui</w:t>
-      </w:r>
-      <w:proofErr w:type="spellEnd"/>
-      <w:r>
-        <w:t xml:space="preserve"> e-commerce</w:t>
-      </w:r>
-      <w:r>
-        <w:t xml:space="preserve">, </w:t>
-      </w:r>
-      <w:proofErr w:type="spellStart"/>
-      <w:r>
-        <w:t>tetapi</w:t>
-      </w:r>
-      <w:proofErr w:type="spellEnd"/>
-      <w:r>
-        <w:t xml:space="preserve"> </w:t>
-      </w:r>
-      <w:proofErr w:type="spellStart"/>
-      <w:r>
-        <w:t>terkadang</w:t>
-      </w:r>
-      <w:proofErr w:type="spellEnd"/>
-      <w:r>
-        <w:t xml:space="preserve"> </w:t>
-      </w:r>
-      <w:proofErr w:type="spellStart"/>
-      <w:r>
-        <w:t>calon</w:t>
-      </w:r>
-      <w:proofErr w:type="spellEnd"/>
-      <w:r>
-        <w:t xml:space="preserve"> </w:t>
-      </w:r>
-      <w:proofErr w:type="spellStart"/>
-      <w:r>
-        <w:t>pembeli</w:t>
-      </w:r>
-      <w:proofErr w:type="spellEnd"/>
-      <w:r>
-        <w:t xml:space="preserve"> </w:t>
-      </w:r>
-      <w:proofErr w:type="spellStart"/>
-      <w:r>
-        <w:t>bingung</w:t>
-      </w:r>
-      <w:proofErr w:type="spellEnd"/>
-      <w:r>
-        <w:t xml:space="preserve"> </w:t>
-      </w:r>
-      <w:proofErr w:type="spellStart"/>
-      <w:r>
-        <w:t>memilih</w:t>
-      </w:r>
-      <w:proofErr w:type="spellEnd"/>
-      <w:r>
-        <w:t xml:space="preserve"> </w:t>
-      </w:r>
-      <w:proofErr w:type="spellStart"/>
-      <w:r>
-        <w:t>spesifikasi</w:t>
-      </w:r>
-      <w:proofErr w:type="spellEnd"/>
-      <w:r>
-        <w:t xml:space="preserve"> dan </w:t>
-      </w:r>
-      <w:proofErr w:type="spellStart"/>
-      <w:r>
-        <w:t>harga</w:t>
-      </w:r>
-      <w:proofErr w:type="spellEnd"/>
-      <w:r>
-        <w:t xml:space="preserve"> yang </w:t>
-      </w:r>
-      <w:proofErr w:type="spellStart"/>
-      <w:r>
-        <w:t>sesuai</w:t>
-      </w:r>
-      <w:proofErr w:type="spellEnd"/>
-      <w:r>
-        <w:t xml:space="preserve"> </w:t>
-      </w:r>
-      <w:proofErr w:type="spellStart"/>
-      <w:r>
-        <w:t>dengan</w:t>
-      </w:r>
-      <w:proofErr w:type="spellEnd"/>
-      <w:r>
-        <w:t xml:space="preserve"> </w:t>
-      </w:r>
-      <w:proofErr w:type="spellStart"/>
-      <w:r>
-        <w:t>kebutuhan</w:t>
-      </w:r>
-      <w:proofErr w:type="spellEnd"/>
-      <w:r>
-        <w:t xml:space="preserve">, </w:t>
-      </w:r>
-      <w:proofErr w:type="spellStart"/>
-      <w:r>
-        <w:t>maka</w:t>
-      </w:r>
-      <w:proofErr w:type="spellEnd"/>
-      <w:r>
-        <w:t xml:space="preserve"> </w:t>
-      </w:r>
-      <w:proofErr w:type="spellStart"/>
-      <w:r>
-        <w:t>dari</w:t>
-      </w:r>
-      <w:proofErr w:type="spellEnd"/>
-      <w:r>
-        <w:t xml:space="preserve"> </w:t>
-      </w:r>
-      <w:proofErr w:type="spellStart"/>
-      <w:r>
-        <w:t>itu</w:t>
-      </w:r>
-      <w:proofErr w:type="spellEnd"/>
-      <w:r>
-        <w:t xml:space="preserve"> </w:t>
-      </w:r>
-      <w:proofErr w:type="spellStart"/>
-      <w:r>
-        <w:t>dibutuhkan</w:t>
-      </w:r>
-      <w:proofErr w:type="spellEnd"/>
-      <w:r>
-        <w:t xml:space="preserve"> </w:t>
-      </w:r>
-      <w:proofErr w:type="spellStart"/>
-      <w:r>
-        <w:t>sebuah</w:t>
-      </w:r>
-      <w:proofErr w:type="spellEnd"/>
-      <w:r>
-        <w:t xml:space="preserve"> </w:t>
-      </w:r>
-      <w:proofErr w:type="spellStart"/>
-      <w:r>
-        <w:t>sistem</w:t>
-      </w:r>
-      <w:proofErr w:type="spellEnd"/>
-      <w:r>
-        <w:t xml:space="preserve"> </w:t>
-      </w:r>
-      <w:proofErr w:type="spellStart"/>
-      <w:r>
-        <w:t>cerdas</w:t>
-      </w:r>
-      <w:proofErr w:type="spellEnd"/>
-      <w:r>
-        <w:t xml:space="preserve"> yang </w:t>
-      </w:r>
-      <w:proofErr w:type="spellStart"/>
-      <w:r>
-        <w:t>dapat</w:t>
-      </w:r>
-      <w:proofErr w:type="spellEnd"/>
-      <w:r>
-        <w:t xml:space="preserve"> </w:t>
-      </w:r>
-      <w:proofErr w:type="spellStart"/>
-      <w:r>
-        <w:t>membantu</w:t>
-      </w:r>
-      <w:proofErr w:type="spellEnd"/>
-      <w:r>
-        <w:t xml:space="preserve"> </w:t>
-      </w:r>
-      <w:proofErr w:type="spellStart"/>
-      <w:r>
-        <w:t>calon</w:t>
-      </w:r>
-      <w:proofErr w:type="spellEnd"/>
-      <w:r>
-        <w:t xml:space="preserve"> </w:t>
-      </w:r>
-      <w:proofErr w:type="spellStart"/>
-      <w:r>
-        <w:t>pembeli</w:t>
-      </w:r>
-      <w:proofErr w:type="spellEnd"/>
-      <w:r>
-        <w:t xml:space="preserve"> </w:t>
-      </w:r>
-      <w:proofErr w:type="spellStart"/>
-      <w:r>
-        <w:t>dalam</w:t>
-      </w:r>
-      <w:proofErr w:type="spellEnd"/>
-      <w:r>
-        <w:t xml:space="preserve"> </w:t>
-      </w:r>
-      <w:proofErr w:type="spellStart"/>
-      <w:r>
-        <w:t>memilih</w:t>
-      </w:r>
-      <w:proofErr w:type="spellEnd"/>
-      <w:r>
-        <w:t xml:space="preserve"> </w:t>
-      </w:r>
-      <w:proofErr w:type="spellStart"/>
-      <w:r>
-        <w:t>harga</w:t>
-      </w:r>
-      <w:proofErr w:type="spellEnd"/>
-      <w:r>
-        <w:t xml:space="preserve"> laptop yang </w:t>
-      </w:r>
-      <w:proofErr w:type="spellStart"/>
-      <w:r>
-        <w:t>sesuai</w:t>
-      </w:r>
-      <w:proofErr w:type="spellEnd"/>
-      <w:r>
-        <w:t xml:space="preserve"> </w:t>
-      </w:r>
-      <w:proofErr w:type="spellStart"/>
-      <w:r>
-        <w:t>dengan</w:t>
-      </w:r>
-      <w:proofErr w:type="spellEnd"/>
-      <w:r>
-        <w:t xml:space="preserve"> </w:t>
-      </w:r>
-      <w:proofErr w:type="spellStart"/>
-      <w:r>
-        <w:t>kebutuhan</w:t>
-      </w:r>
-      <w:proofErr w:type="spellEnd"/>
-      <w:r>
-        <w:t xml:space="preserve"> </w:t>
-      </w:r>
-      <w:proofErr w:type="spellStart"/>
-      <w:r>
-        <w:t>calon</w:t>
-      </w:r>
-      <w:proofErr w:type="spellEnd"/>
-      <w:r>
-        <w:t xml:space="preserve"> </w:t>
-      </w:r>
-      <w:proofErr w:type="spellStart"/>
-      <w:r>
-        <w:t>pembeli</w:t>
-      </w:r>
-      <w:proofErr w:type="spellEnd"/>
+      <w:r>
+        <w:t>metode ini</w:t>
+      </w:r>
+      <w:r>
+        <w:t xml:space="preserve"> juga</w:t>
+      </w:r>
+      <w:r>
+        <w:t xml:space="preserve"> dapat digunakan tanpa membutuhkan data yang banyak oleh karena nya metode ini dapat digunakan di berbagai masalah yang tidak terlalu kompleks</w:t>
+      </w:r>
       <w:r>
         <w:t>.</w:t>
       </w:r>
     </w:p>
     <w:p>
       <w:pPr>
-        <w:ind w:firstLine="576"/>
-      </w:pPr>
-      <w:proofErr w:type="spellStart"/>
-      <w:r>
-        <w:t>Kecerdasan</w:t>
-      </w:r>
-      <w:proofErr w:type="spellEnd"/>
-      <w:r>
-        <w:t xml:space="preserve"> </w:t>
-      </w:r>
-      <w:proofErr w:type="spellStart"/>
-      <w:r>
-        <w:t>buatan</w:t>
-      </w:r>
-      <w:proofErr w:type="spellEnd"/>
-      <w:r>
-        <w:t xml:space="preserve"> </w:t>
-      </w:r>
-      <w:proofErr w:type="spellStart"/>
-      <w:r>
-        <w:t>merupakan</w:t>
-      </w:r>
-      <w:proofErr w:type="spellEnd"/>
-      <w:r>
-        <w:t xml:space="preserve"> </w:t>
-      </w:r>
-      <w:proofErr w:type="spellStart"/>
-      <w:r>
-        <w:t>sebuah</w:t>
-      </w:r>
-      <w:proofErr w:type="spellEnd"/>
-      <w:r>
-        <w:t xml:space="preserve"> </w:t>
-      </w:r>
-      <w:proofErr w:type="spellStart"/>
-      <w:r>
-        <w:t>ilmu</w:t>
-      </w:r>
-      <w:proofErr w:type="spellEnd"/>
-      <w:r>
-        <w:t xml:space="preserve"> yang </w:t>
-      </w:r>
-      <w:proofErr w:type="spellStart"/>
-      <w:r>
-        <w:t>berusaha</w:t>
-      </w:r>
-      <w:proofErr w:type="spellEnd"/>
-      <w:r>
-        <w:t xml:space="preserve"> </w:t>
-      </w:r>
-      <w:proofErr w:type="spellStart"/>
-      <w:r>
-        <w:t>meniru</w:t>
-      </w:r>
-      <w:proofErr w:type="spellEnd"/>
-      <w:r>
-        <w:t xml:space="preserve"> </w:t>
-      </w:r>
-      <w:proofErr w:type="spellStart"/>
-      <w:r>
-        <w:t>kecerdasan</w:t>
-      </w:r>
-      <w:proofErr w:type="spellEnd"/>
-      <w:r>
-        <w:t xml:space="preserve"> </w:t>
-      </w:r>
-      <w:proofErr w:type="spellStart"/>
-      <w:r>
-        <w:t>manusia</w:t>
-      </w:r>
-      <w:proofErr w:type="spellEnd"/>
-      <w:r>
-        <w:t>, s</w:t>
-      </w:r>
-      <w:r>
-        <w:t xml:space="preserve">alah </w:t>
-      </w:r>
-      <w:proofErr w:type="spellStart"/>
-      <w:r>
-        <w:t>satu</w:t>
-      </w:r>
-      <w:proofErr w:type="spellEnd"/>
-      <w:r>
-        <w:t xml:space="preserve"> </w:t>
-      </w:r>
-      <w:proofErr w:type="spellStart"/>
-      <w:r>
-        <w:t>metode</w:t>
-      </w:r>
-      <w:proofErr w:type="spellEnd"/>
-      <w:r>
-        <w:t xml:space="preserve"> </w:t>
-      </w:r>
-      <w:proofErr w:type="spellStart"/>
-      <w:r>
-        <w:t>kecerdasan</w:t>
-      </w:r>
-      <w:proofErr w:type="spellEnd"/>
-      <w:r>
-        <w:t xml:space="preserve"> </w:t>
-      </w:r>
-      <w:proofErr w:type="spellStart"/>
-      <w:r>
-        <w:t>buatan</w:t>
-      </w:r>
-      <w:proofErr w:type="spellEnd"/>
-      <w:r>
-        <w:t xml:space="preserve"> yang </w:t>
-      </w:r>
-      <w:proofErr w:type="spellStart"/>
-      <w:r>
-        <w:t>dapat</w:t>
-      </w:r>
-      <w:proofErr w:type="spellEnd"/>
-      <w:r>
-        <w:t xml:space="preserve"> </w:t>
-      </w:r>
-      <w:proofErr w:type="spellStart"/>
-      <w:r>
-        <w:t>digunakan</w:t>
-      </w:r>
-      <w:proofErr w:type="spellEnd"/>
-      <w:r>
-        <w:t xml:space="preserve"> </w:t>
-      </w:r>
-      <w:proofErr w:type="spellStart"/>
-      <w:r>
-        <w:t>untuk</w:t>
-      </w:r>
-      <w:proofErr w:type="spellEnd"/>
-      <w:r>
-        <w:t xml:space="preserve"> </w:t>
-      </w:r>
-      <w:proofErr w:type="spellStart"/>
-      <w:r>
-        <w:t>menyelesaikan</w:t>
-      </w:r>
-      <w:proofErr w:type="spellEnd"/>
-      <w:r>
-        <w:t xml:space="preserve"> </w:t>
-      </w:r>
-      <w:proofErr w:type="spellStart"/>
-      <w:r>
-        <w:t>berbagai</w:t>
-      </w:r>
-      <w:proofErr w:type="spellEnd"/>
-      <w:r>
-        <w:t xml:space="preserve"> </w:t>
-      </w:r>
-      <w:proofErr w:type="spellStart"/>
-      <w:r>
-        <w:t>masalah</w:t>
-      </w:r>
-      <w:proofErr w:type="spellEnd"/>
-      <w:r>
-        <w:t xml:space="preserve"> </w:t>
-      </w:r>
-      <w:proofErr w:type="spellStart"/>
-      <w:r>
-        <w:t>adalah</w:t>
-      </w:r>
-      <w:proofErr w:type="spellEnd"/>
-      <w:r>
-        <w:t xml:space="preserve"> Fuzzy</w:t>
-      </w:r>
-      <w:r>
-        <w:t>,</w:t>
-      </w:r>
-      <w:r>
-        <w:t xml:space="preserve"> arti </w:t>
-      </w:r>
-      <w:proofErr w:type="spellStart"/>
-      <w:r>
-        <w:t>dari</w:t>
-      </w:r>
-      <w:proofErr w:type="spellEnd"/>
-      <w:r>
-        <w:t xml:space="preserve"> </w:t>
-      </w:r>
-      <w:proofErr w:type="spellStart"/>
-      <w:r>
-        <w:t>metode</w:t>
-      </w:r>
-      <w:proofErr w:type="spellEnd"/>
-      <w:r>
-        <w:t xml:space="preserve"> Fuzzy </w:t>
-      </w:r>
-      <w:proofErr w:type="spellStart"/>
-      <w:r>
-        <w:t>sendiri</w:t>
-      </w:r>
-      <w:proofErr w:type="spellEnd"/>
-      <w:r>
-        <w:t xml:space="preserve"> </w:t>
-      </w:r>
-      <w:proofErr w:type="spellStart"/>
-      <w:r>
-        <w:t>ialah</w:t>
-      </w:r>
-      <w:proofErr w:type="spellEnd"/>
-      <w:r>
-        <w:t xml:space="preserve"> </w:t>
-      </w:r>
-      <w:proofErr w:type="spellStart"/>
-      <w:r>
-        <w:t>kabur</w:t>
-      </w:r>
-      <w:proofErr w:type="spellEnd"/>
-      <w:r>
-        <w:t xml:space="preserve"> dan </w:t>
-      </w:r>
-      <w:proofErr w:type="spellStart"/>
-      <w:r>
-        <w:t>maksud</w:t>
-      </w:r>
-      <w:proofErr w:type="spellEnd"/>
-      <w:r>
-        <w:t xml:space="preserve"> </w:t>
-      </w:r>
-      <w:proofErr w:type="spellStart"/>
-      <w:r>
-        <w:t>dari</w:t>
-      </w:r>
-      <w:proofErr w:type="spellEnd"/>
-      <w:r>
-        <w:t xml:space="preserve"> </w:t>
-      </w:r>
-      <w:proofErr w:type="spellStart"/>
-      <w:r>
-        <w:t>kabur</w:t>
-      </w:r>
-      <w:proofErr w:type="spellEnd"/>
-      <w:r>
-        <w:t xml:space="preserve"> </w:t>
-      </w:r>
-      <w:proofErr w:type="spellStart"/>
-      <w:r>
-        <w:t>sendiri</w:t>
-      </w:r>
-      <w:proofErr w:type="spellEnd"/>
-      <w:r>
-        <w:t xml:space="preserve"> </w:t>
-      </w:r>
-      <w:proofErr w:type="spellStart"/>
-      <w:r>
-        <w:t>artinya</w:t>
-      </w:r>
-      <w:proofErr w:type="spellEnd"/>
-      <w:r>
-        <w:t xml:space="preserve"> </w:t>
-      </w:r>
-      <w:proofErr w:type="spellStart"/>
-      <w:r>
-        <w:t>mengandung</w:t>
-      </w:r>
-      <w:proofErr w:type="spellEnd"/>
-      <w:r>
-        <w:t xml:space="preserve"> </w:t>
-      </w:r>
-      <w:proofErr w:type="spellStart"/>
-      <w:r>
-        <w:t>unsur</w:t>
-      </w:r>
-      <w:proofErr w:type="spellEnd"/>
-      <w:r>
-        <w:t xml:space="preserve"> </w:t>
-      </w:r>
-      <w:proofErr w:type="spellStart"/>
-      <w:r>
-        <w:t>ketidakpastian</w:t>
-      </w:r>
-      <w:proofErr w:type="spellEnd"/>
-      <w:r>
-        <w:t>,</w:t>
-      </w:r>
-      <w:r>
-        <w:t xml:space="preserve"> </w:t>
-      </w:r>
-      <w:proofErr w:type="spellStart"/>
-      <w:r>
-        <w:t>metode</w:t>
-      </w:r>
-      <w:proofErr w:type="spellEnd"/>
-      <w:r>
-        <w:t xml:space="preserve"> </w:t>
-      </w:r>
-      <w:proofErr w:type="spellStart"/>
-      <w:r>
-        <w:t>ini</w:t>
-      </w:r>
-      <w:proofErr w:type="spellEnd"/>
-      <w:r>
-        <w:t xml:space="preserve"> </w:t>
-      </w:r>
-      <w:proofErr w:type="spellStart"/>
-      <w:r>
-        <w:t>biasa</w:t>
-      </w:r>
-      <w:proofErr w:type="spellEnd"/>
-      <w:r>
-        <w:t xml:space="preserve"> </w:t>
-      </w:r>
-      <w:proofErr w:type="spellStart"/>
-      <w:r>
-        <w:t>nya</w:t>
-      </w:r>
-      <w:proofErr w:type="spellEnd"/>
-      <w:r>
-        <w:t xml:space="preserve"> </w:t>
-      </w:r>
-      <w:proofErr w:type="spellStart"/>
-      <w:r>
-        <w:t>digunakan</w:t>
-      </w:r>
-      <w:proofErr w:type="spellEnd"/>
-      <w:r>
-        <w:t xml:space="preserve"> </w:t>
-      </w:r>
-      <w:proofErr w:type="spellStart"/>
-      <w:r>
-        <w:t>untuk</w:t>
-      </w:r>
-      <w:proofErr w:type="spellEnd"/>
-      <w:r>
-        <w:t xml:space="preserve"> </w:t>
-      </w:r>
-      <w:proofErr w:type="spellStart"/>
-      <w:r>
-        <w:t>mem</w:t>
-      </w:r>
-      <w:r>
-        <w:t>perantai</w:t>
-      </w:r>
-      <w:proofErr w:type="spellEnd"/>
-      <w:r>
-        <w:t xml:space="preserve"> </w:t>
-      </w:r>
-      <w:proofErr w:type="spellStart"/>
-      <w:r>
-        <w:t>antara</w:t>
-      </w:r>
-      <w:proofErr w:type="spellEnd"/>
-      <w:r>
-        <w:t xml:space="preserve"> </w:t>
-      </w:r>
-      <w:proofErr w:type="spellStart"/>
-      <w:r>
-        <w:t>ketetapan</w:t>
-      </w:r>
-      <w:proofErr w:type="spellEnd"/>
-      <w:r>
-        <w:t xml:space="preserve"> </w:t>
-      </w:r>
-      <w:proofErr w:type="spellStart"/>
-      <w:r>
-        <w:t>bahasa</w:t>
-      </w:r>
-      <w:proofErr w:type="spellEnd"/>
-      <w:r>
-        <w:t xml:space="preserve"> </w:t>
-      </w:r>
-      <w:proofErr w:type="spellStart"/>
-      <w:r>
-        <w:t>mesin</w:t>
-      </w:r>
-      <w:proofErr w:type="spellEnd"/>
-      <w:r>
-        <w:t xml:space="preserve"> dan </w:t>
-      </w:r>
-      <w:proofErr w:type="spellStart"/>
-      <w:r>
-        <w:t>bahasa</w:t>
-      </w:r>
-      <w:proofErr w:type="spellEnd"/>
-      <w:r>
-        <w:t xml:space="preserve"> </w:t>
-      </w:r>
-      <w:proofErr w:type="spellStart"/>
-      <w:r>
-        <w:t>manusia</w:t>
-      </w:r>
-      <w:proofErr w:type="spellEnd"/>
-      <w:r>
-        <w:t xml:space="preserve"> yang </w:t>
-      </w:r>
-      <w:proofErr w:type="spellStart"/>
-      <w:r>
-        <w:t>lebih</w:t>
-      </w:r>
-      <w:proofErr w:type="spellEnd"/>
-      <w:r>
-        <w:t xml:space="preserve"> </w:t>
-      </w:r>
-      <w:proofErr w:type="spellStart"/>
-      <w:r>
-        <w:t>mementingkan</w:t>
-      </w:r>
-      <w:proofErr w:type="spellEnd"/>
-      <w:r>
-        <w:t xml:space="preserve"> </w:t>
-      </w:r>
-      <w:proofErr w:type="spellStart"/>
-      <w:r>
-        <w:t>makna</w:t>
-      </w:r>
-      <w:proofErr w:type="spellEnd"/>
-      <w:r>
-        <w:t xml:space="preserve">, </w:t>
-      </w:r>
-      <w:proofErr w:type="spellStart"/>
-      <w:r>
-        <w:t>metode</w:t>
-      </w:r>
-      <w:proofErr w:type="spellEnd"/>
-      <w:r>
-        <w:t xml:space="preserve"> Fuzzy </w:t>
-      </w:r>
-      <w:proofErr w:type="spellStart"/>
-      <w:r>
-        <w:t>ini</w:t>
-      </w:r>
-      <w:proofErr w:type="spellEnd"/>
-      <w:r>
-        <w:t xml:space="preserve"> </w:t>
-      </w:r>
-      <w:proofErr w:type="spellStart"/>
-      <w:r>
-        <w:t>dibuat</w:t>
-      </w:r>
-      <w:proofErr w:type="spellEnd"/>
-      <w:r>
-        <w:t xml:space="preserve"> </w:t>
-      </w:r>
-      <w:proofErr w:type="spellStart"/>
-      <w:r>
-        <w:t>berlandaskan</w:t>
-      </w:r>
-      <w:proofErr w:type="spellEnd"/>
-      <w:r>
-        <w:t xml:space="preserve"> </w:t>
-      </w:r>
-      <w:proofErr w:type="spellStart"/>
-      <w:r>
-        <w:t>bahasa</w:t>
-      </w:r>
-      <w:proofErr w:type="spellEnd"/>
-      <w:r>
-        <w:t xml:space="preserve"> </w:t>
-      </w:r>
-      <w:proofErr w:type="spellStart"/>
-      <w:r>
-        <w:t>manusia</w:t>
-      </w:r>
-      <w:proofErr w:type="spellEnd"/>
-      <w:r>
-        <w:t xml:space="preserve"> oleh </w:t>
-      </w:r>
-      <w:proofErr w:type="spellStart"/>
-      <w:r>
-        <w:t>karena</w:t>
-      </w:r>
-      <w:proofErr w:type="spellEnd"/>
-      <w:r>
-        <w:t xml:space="preserve"> </w:t>
-      </w:r>
-      <w:proofErr w:type="spellStart"/>
-      <w:r>
-        <w:t>itu</w:t>
-      </w:r>
-      <w:proofErr w:type="spellEnd"/>
-      <w:r>
-        <w:t xml:space="preserve"> </w:t>
-      </w:r>
-      <w:proofErr w:type="spellStart"/>
-      <w:r>
-        <w:t>logika</w:t>
-      </w:r>
-      <w:proofErr w:type="spellEnd"/>
-      <w:r>
-        <w:t xml:space="preserve"> </w:t>
-      </w:r>
-      <w:proofErr w:type="spellStart"/>
-      <w:r>
-        <w:t>nya</w:t>
-      </w:r>
-      <w:proofErr w:type="spellEnd"/>
-      <w:r>
-        <w:t xml:space="preserve"> </w:t>
-      </w:r>
-      <w:proofErr w:type="spellStart"/>
-      <w:r>
-        <w:t>mudah</w:t>
-      </w:r>
-      <w:proofErr w:type="spellEnd"/>
-      <w:r>
-        <w:t xml:space="preserve"> </w:t>
-      </w:r>
-      <w:proofErr w:type="spellStart"/>
-      <w:r>
-        <w:t>diapahami</w:t>
-      </w:r>
-      <w:proofErr w:type="spellEnd"/>
-      <w:r>
-        <w:t xml:space="preserve"> oleh </w:t>
-      </w:r>
-      <w:proofErr w:type="spellStart"/>
-      <w:r>
-        <w:t>manusia</w:t>
-      </w:r>
-      <w:proofErr w:type="spellEnd"/>
-      <w:r>
-        <w:t>,</w:t>
-      </w:r>
-      <w:r>
-        <w:t xml:space="preserve"> </w:t>
-      </w:r>
-      <w:proofErr w:type="spellStart"/>
-      <w:r>
-        <w:t>metode</w:t>
-      </w:r>
-      <w:proofErr w:type="spellEnd"/>
-      <w:r>
-        <w:t xml:space="preserve"> </w:t>
-      </w:r>
-      <w:proofErr w:type="spellStart"/>
-      <w:r>
-        <w:t>ini</w:t>
-      </w:r>
-      <w:proofErr w:type="spellEnd"/>
-      <w:r>
-        <w:t xml:space="preserve"> juga</w:t>
-      </w:r>
-      <w:r>
-        <w:t xml:space="preserve"> </w:t>
-      </w:r>
-      <w:proofErr w:type="spellStart"/>
-      <w:r>
-        <w:t>dapat</w:t>
-      </w:r>
-      <w:proofErr w:type="spellEnd"/>
-      <w:r>
-        <w:t xml:space="preserve"> </w:t>
-      </w:r>
-      <w:proofErr w:type="spellStart"/>
-      <w:r>
-        <w:t>digunakan</w:t>
-      </w:r>
-      <w:proofErr w:type="spellEnd"/>
-      <w:r>
-        <w:t xml:space="preserve"> </w:t>
-      </w:r>
-      <w:proofErr w:type="spellStart"/>
-      <w:r>
-        <w:t>tanpa</w:t>
-      </w:r>
-      <w:proofErr w:type="spellEnd"/>
-      <w:r>
-        <w:t xml:space="preserve"> </w:t>
-      </w:r>
-      <w:proofErr w:type="spellStart"/>
-      <w:r>
-        <w:t>membutuhkan</w:t>
-      </w:r>
-      <w:proofErr w:type="spellEnd"/>
-      <w:r>
-        <w:t xml:space="preserve"> data yang </w:t>
-      </w:r>
-      <w:proofErr w:type="spellStart"/>
-      <w:r>
-        <w:t>banyak</w:t>
-      </w:r>
-      <w:proofErr w:type="spellEnd"/>
-      <w:r>
-        <w:t xml:space="preserve"> oleh </w:t>
-      </w:r>
-      <w:proofErr w:type="spellStart"/>
-      <w:r>
-        <w:t>karena</w:t>
-      </w:r>
-      <w:proofErr w:type="spellEnd"/>
-      <w:r>
-        <w:t xml:space="preserve"> </w:t>
-      </w:r>
-      <w:proofErr w:type="spellStart"/>
-      <w:r>
-        <w:t>nya</w:t>
-      </w:r>
-      <w:proofErr w:type="spellEnd"/>
-      <w:r>
-        <w:t xml:space="preserve"> </w:t>
-      </w:r>
-      <w:proofErr w:type="spellStart"/>
-      <w:r>
-        <w:t>metode</w:t>
-      </w:r>
-      <w:proofErr w:type="spellEnd"/>
-      <w:r>
-        <w:t xml:space="preserve"> </w:t>
-      </w:r>
-      <w:proofErr w:type="spellStart"/>
-      <w:r>
-        <w:t>ini</w:t>
-      </w:r>
-      <w:proofErr w:type="spellEnd"/>
-      <w:r>
-        <w:t xml:space="preserve"> </w:t>
-      </w:r>
-      <w:proofErr w:type="spellStart"/>
-      <w:r>
-        <w:t>dapat</w:t>
-      </w:r>
-      <w:proofErr w:type="spellEnd"/>
-      <w:r>
-        <w:t xml:space="preserve"> </w:t>
-      </w:r>
-      <w:proofErr w:type="spellStart"/>
-      <w:r>
-        <w:t>digunakan</w:t>
-      </w:r>
-      <w:proofErr w:type="spellEnd"/>
-      <w:r>
-        <w:t xml:space="preserve"> di </w:t>
-      </w:r>
-      <w:proofErr w:type="spellStart"/>
-      <w:r>
-        <w:t>berbagai</w:t>
-      </w:r>
-      <w:proofErr w:type="spellEnd"/>
-      <w:r>
-        <w:t xml:space="preserve"> </w:t>
-      </w:r>
-      <w:proofErr w:type="spellStart"/>
-      <w:r>
-        <w:t>masalah</w:t>
-      </w:r>
-      <w:proofErr w:type="spellEnd"/>
-      <w:r>
-        <w:t xml:space="preserve"> yang </w:t>
-      </w:r>
-      <w:proofErr w:type="spellStart"/>
-      <w:r>
-        <w:t>tidak</w:t>
-      </w:r>
-      <w:proofErr w:type="spellEnd"/>
-      <w:r>
-        <w:t xml:space="preserve"> </w:t>
-      </w:r>
-      <w:proofErr w:type="spellStart"/>
-      <w:r>
-        <w:t>terlalu</w:t>
-      </w:r>
-      <w:proofErr w:type="spellEnd"/>
-      <w:r>
-        <w:t xml:space="preserve"> </w:t>
-      </w:r>
-      <w:proofErr w:type="spellStart"/>
-      <w:r>
-        <w:t>kompleks</w:t>
-      </w:r>
-      <w:proofErr w:type="spellEnd"/>
-      <w:r>
-        <w:t>.</w:t>
-      </w:r>
-    </w:p>
-    <w:p>
-      <w:pPr>
         <w:pStyle w:val="Heading2"/>
       </w:pPr>
-      <w:bookmarkStart w:id="6" w:name="_Toc118227083"/>
-      <w:proofErr w:type="spellStart"/>
-      <w:r>
-        <w:t>Rumusan</w:t>
-      </w:r>
-      <w:proofErr w:type="spellEnd"/>
-      <w:r>
-        <w:t xml:space="preserve"> </w:t>
-      </w:r>
-      <w:proofErr w:type="spellStart"/>
-      <w:r>
-        <w:t>Masalah</w:t>
-      </w:r>
-      <w:bookmarkEnd w:id="6"/>
-      <w:proofErr w:type="spellEnd"/>
+      <w:bookmarkStart w:id="7" w:name="_Toc118227083"/>
+      <w:r>
+        <w:lastRenderedPageBreak/>
+        <w:t>Rumusan Masalah</w:t>
+      </w:r>
+      <w:bookmarkEnd w:id="7"/>
     </w:p>
     <w:p>
       <w:pPr>
         <w:pStyle w:val="Heading2"/>
       </w:pPr>
-      <w:bookmarkStart w:id="7" w:name="_Toc118227084"/>
-      <w:r>
-        <w:t xml:space="preserve">Batasan </w:t>
-      </w:r>
-      <w:proofErr w:type="spellStart"/>
-      <w:r>
-        <w:t>Masalah</w:t>
-      </w:r>
-      <w:bookmarkEnd w:id="7"/>
-      <w:proofErr w:type="spellEnd"/>
+      <w:bookmarkStart w:id="8" w:name="_Toc118227084"/>
+      <w:r>
+        <w:t>Batasan Masalah</w:t>
+      </w:r>
+      <w:bookmarkEnd w:id="8"/>
     </w:p>
     <w:p>
       <w:pPr>
         <w:pStyle w:val="Heading2"/>
       </w:pPr>
-      <w:bookmarkStart w:id="8" w:name="_Toc118227085"/>
-      <w:proofErr w:type="spellStart"/>
-      <w:r>
-        <w:t>Tujuan</w:t>
-      </w:r>
-      <w:proofErr w:type="spellEnd"/>
-      <w:r>
-        <w:t xml:space="preserve"> </w:t>
-      </w:r>
-      <w:proofErr w:type="spellStart"/>
-      <w:r>
-        <w:t>Penelitian</w:t>
-      </w:r>
-      <w:bookmarkEnd w:id="8"/>
-      <w:proofErr w:type="spellEnd"/>
+      <w:bookmarkStart w:id="9" w:name="_Toc118227085"/>
+      <w:r>
+        <w:t>Tujuan Penelitian</w:t>
+      </w:r>
+      <w:bookmarkEnd w:id="9"/>
     </w:p>
     <w:p>
       <w:pPr>
         <w:pStyle w:val="Heading2"/>
       </w:pPr>
-      <w:bookmarkStart w:id="9" w:name="_Toc118227086"/>
-      <w:proofErr w:type="spellStart"/>
-      <w:r>
-        <w:t>Manfaat</w:t>
-      </w:r>
-      <w:proofErr w:type="spellEnd"/>
-      <w:r>
-        <w:t xml:space="preserve"> </w:t>
-      </w:r>
-      <w:proofErr w:type="spellStart"/>
-      <w:r>
-        <w:t>Penelitian</w:t>
-      </w:r>
-      <w:bookmarkEnd w:id="9"/>
-      <w:proofErr w:type="spellEnd"/>
+      <w:bookmarkStart w:id="10" w:name="_Toc118227086"/>
+      <w:r>
+        <w:t>Manfaat Penelitian</w:t>
+      </w:r>
+      <w:bookmarkEnd w:id="10"/>
     </w:p>
     <w:p>
       <w:pPr>
@@ -4113,11 +1993,11 @@
         <w:lastRenderedPageBreak/>
         <w:br/>
       </w:r>
-      <w:bookmarkStart w:id="10" w:name="_Toc118227087"/>
+      <w:bookmarkStart w:id="11" w:name="_Toc118227087"/>
       <w:r>
         <w:t>Landasan Teori</w:t>
       </w:r>
-      <w:bookmarkEnd w:id="10"/>
+      <w:bookmarkEnd w:id="11"/>
     </w:p>
     <w:p>
       <w:pPr>
@@ -4149,11 +2029,11 @@
         <w:lastRenderedPageBreak/>
         <w:br/>
       </w:r>
-      <w:bookmarkStart w:id="11" w:name="_Toc118227088"/>
+      <w:bookmarkStart w:id="12" w:name="_Toc118227088"/>
       <w:r>
         <w:t>Metode Penelitian</w:t>
       </w:r>
-      <w:bookmarkEnd w:id="11"/>
+      <w:bookmarkEnd w:id="12"/>
     </w:p>
     <w:p>
       <w:pPr>
@@ -4182,12 +2062,12 @@
         <w:ind w:left="432"/>
         <w:jc w:val="center"/>
       </w:pPr>
-      <w:bookmarkStart w:id="12" w:name="_Toc118227089"/>
+      <w:bookmarkStart w:id="13" w:name="_Toc118227089"/>
       <w:r>
         <w:lastRenderedPageBreak/>
         <w:t>Daftar Pustaka</w:t>
       </w:r>
-      <w:bookmarkEnd w:id="12"/>
+      <w:bookmarkEnd w:id="13"/>
     </w:p>
     <w:sectPr>
       <w:pgSz w:w="11906" w:h="16838"/>

</xml_diff>

<commit_message>
update latar blkng & melengkapi bab 1
</commit_message>
<xml_diff>
--- a/TUGAS AKHIR 1.docx
+++ b/TUGAS AKHIR 1.docx
@@ -668,7 +668,7 @@
         <w:ind w:left="432"/>
         <w:jc w:val="center"/>
       </w:pPr>
-      <w:bookmarkStart w:id="0" w:name="_Toc119019878"/>
+      <w:bookmarkStart w:id="0" w:name="_Toc119391733"/>
       <w:r>
         <w:lastRenderedPageBreak/>
         <w:t>Daftar Isi</w:t>
@@ -697,7 +697,7 @@
       <w:r>
         <w:fldChar w:fldCharType="separate"/>
       </w:r>
-      <w:hyperlink w:anchor="_Toc119019878" w:history="1">
+      <w:hyperlink w:anchor="_Toc119391733" w:history="1">
         <w:r>
           <w:rPr>
             <w:rStyle w:val="Hyperlink"/>
@@ -724,7 +724,7 @@
             <w:noProof/>
             <w:webHidden/>
           </w:rPr>
-          <w:instrText xml:space="preserve"> PAGEREF _Toc119019878 \h </w:instrText>
+          <w:instrText xml:space="preserve"> PAGEREF _Toc119391733 \h </w:instrText>
         </w:r>
         <w:r>
           <w:rPr>
@@ -768,7 +768,7 @@
           <w:lang w:eastAsia="en-ID"/>
         </w:rPr>
       </w:pPr>
-      <w:hyperlink w:anchor="_Toc119019879" w:history="1">
+      <w:hyperlink w:anchor="_Toc119391734" w:history="1">
         <w:r>
           <w:rPr>
             <w:rStyle w:val="Hyperlink"/>
@@ -795,7 +795,7 @@
             <w:noProof/>
             <w:webHidden/>
           </w:rPr>
-          <w:instrText xml:space="preserve"> PAGEREF _Toc119019879 \h </w:instrText>
+          <w:instrText xml:space="preserve"> PAGEREF _Toc119391734 \h </w:instrText>
         </w:r>
         <w:r>
           <w:rPr>
@@ -839,7 +839,7 @@
           <w:lang w:eastAsia="en-ID"/>
         </w:rPr>
       </w:pPr>
-      <w:hyperlink w:anchor="_Toc119019880" w:history="1">
+      <w:hyperlink w:anchor="_Toc119391735" w:history="1">
         <w:r>
           <w:rPr>
             <w:rStyle w:val="Hyperlink"/>
@@ -866,7 +866,7 @@
             <w:noProof/>
             <w:webHidden/>
           </w:rPr>
-          <w:instrText xml:space="preserve"> PAGEREF _Toc119019880 \h </w:instrText>
+          <w:instrText xml:space="preserve"> PAGEREF _Toc119391735 \h </w:instrText>
         </w:r>
         <w:r>
           <w:rPr>
@@ -911,7 +911,7 @@
           <w:lang w:eastAsia="en-ID"/>
         </w:rPr>
       </w:pPr>
-      <w:hyperlink w:anchor="_Toc119019881" w:history="1">
+      <w:hyperlink w:anchor="_Toc119391736" w:history="1">
         <w:r>
           <w:rPr>
             <w:rStyle w:val="Hyperlink"/>
@@ -954,7 +954,7 @@
             <w:noProof/>
             <w:webHidden/>
           </w:rPr>
-          <w:instrText xml:space="preserve"> PAGEREF _Toc119019881 \h </w:instrText>
+          <w:instrText xml:space="preserve"> PAGEREF _Toc119391736 \h </w:instrText>
         </w:r>
         <w:r>
           <w:rPr>
@@ -999,7 +999,7 @@
           <w:lang w:eastAsia="en-ID"/>
         </w:rPr>
       </w:pPr>
-      <w:hyperlink w:anchor="_Toc119019882" w:history="1">
+      <w:hyperlink w:anchor="_Toc119391737" w:history="1">
         <w:r>
           <w:rPr>
             <w:rStyle w:val="Hyperlink"/>
@@ -1042,7 +1042,7 @@
             <w:noProof/>
             <w:webHidden/>
           </w:rPr>
-          <w:instrText xml:space="preserve"> PAGEREF _Toc119019882 \h </w:instrText>
+          <w:instrText xml:space="preserve"> PAGEREF _Toc119391737 \h </w:instrText>
         </w:r>
         <w:r>
           <w:rPr>
@@ -1087,7 +1087,7 @@
           <w:lang w:eastAsia="en-ID"/>
         </w:rPr>
       </w:pPr>
-      <w:hyperlink w:anchor="_Toc119019883" w:history="1">
+      <w:hyperlink w:anchor="_Toc119391738" w:history="1">
         <w:r>
           <w:rPr>
             <w:rStyle w:val="Hyperlink"/>
@@ -1130,7 +1130,7 @@
             <w:noProof/>
             <w:webHidden/>
           </w:rPr>
-          <w:instrText xml:space="preserve"> PAGEREF _Toc119019883 \h </w:instrText>
+          <w:instrText xml:space="preserve"> PAGEREF _Toc119391738 \h </w:instrText>
         </w:r>
         <w:r>
           <w:rPr>
@@ -1175,7 +1175,7 @@
           <w:lang w:eastAsia="en-ID"/>
         </w:rPr>
       </w:pPr>
-      <w:hyperlink w:anchor="_Toc119019884" w:history="1">
+      <w:hyperlink w:anchor="_Toc119391739" w:history="1">
         <w:r>
           <w:rPr>
             <w:rStyle w:val="Hyperlink"/>
@@ -1218,7 +1218,7 @@
             <w:noProof/>
             <w:webHidden/>
           </w:rPr>
-          <w:instrText xml:space="preserve"> PAGEREF _Toc119019884 \h </w:instrText>
+          <w:instrText xml:space="preserve"> PAGEREF _Toc119391739 \h </w:instrText>
         </w:r>
         <w:r>
           <w:rPr>
@@ -1263,7 +1263,7 @@
           <w:lang w:eastAsia="en-ID"/>
         </w:rPr>
       </w:pPr>
-      <w:hyperlink w:anchor="_Toc119019885" w:history="1">
+      <w:hyperlink w:anchor="_Toc119391740" w:history="1">
         <w:r>
           <w:rPr>
             <w:rStyle w:val="Hyperlink"/>
@@ -1306,7 +1306,7 @@
             <w:noProof/>
             <w:webHidden/>
           </w:rPr>
-          <w:instrText xml:space="preserve"> PAGEREF _Toc119019885 \h </w:instrText>
+          <w:instrText xml:space="preserve"> PAGEREF _Toc119391740 \h </w:instrText>
         </w:r>
         <w:r>
           <w:rPr>
@@ -1326,7 +1326,7 @@
             <w:noProof/>
             <w:webHidden/>
           </w:rPr>
-          <w:t>6</w:t>
+          <w:t>7</w:t>
         </w:r>
         <w:r>
           <w:rPr>
@@ -1351,7 +1351,7 @@
           <w:lang w:eastAsia="en-ID"/>
         </w:rPr>
       </w:pPr>
-      <w:hyperlink w:anchor="_Toc119019886" w:history="1">
+      <w:hyperlink w:anchor="_Toc119391741" w:history="1">
         <w:r>
           <w:rPr>
             <w:rStyle w:val="Hyperlink"/>
@@ -1394,7 +1394,7 @@
             <w:noProof/>
             <w:webHidden/>
           </w:rPr>
-          <w:instrText xml:space="preserve"> PAGEREF _Toc119019886 \h </w:instrText>
+          <w:instrText xml:space="preserve"> PAGEREF _Toc119391741 \h </w:instrText>
         </w:r>
         <w:r>
           <w:rPr>
@@ -1414,7 +1414,253 @@
             <w:noProof/>
             <w:webHidden/>
           </w:rPr>
-          <w:t>6</w:t>
+          <w:t>7</w:t>
+        </w:r>
+        <w:r>
+          <w:rPr>
+            <w:noProof/>
+            <w:webHidden/>
+          </w:rPr>
+          <w:fldChar w:fldCharType="end"/>
+        </w:r>
+      </w:hyperlink>
+    </w:p>
+    <w:p>
+      <w:pPr>
+        <w:pStyle w:val="TOC3"/>
+        <w:tabs>
+          <w:tab w:val="left" w:pos="1100"/>
+          <w:tab w:val="right" w:leader="dot" w:pos="9016"/>
+        </w:tabs>
+        <w:rPr>
+          <w:noProof/>
+        </w:rPr>
+      </w:pPr>
+      <w:hyperlink w:anchor="_Toc119391742" w:history="1">
+        <w:r>
+          <w:rPr>
+            <w:rStyle w:val="Hyperlink"/>
+            <w:noProof/>
+          </w:rPr>
+          <w:t>I.5.1</w:t>
+        </w:r>
+        <w:r>
+          <w:rPr>
+            <w:noProof/>
+          </w:rPr>
+          <w:tab/>
+        </w:r>
+        <w:r>
+          <w:rPr>
+            <w:rStyle w:val="Hyperlink"/>
+            <w:noProof/>
+          </w:rPr>
+          <w:t>Bagi penulis</w:t>
+        </w:r>
+        <w:r>
+          <w:rPr>
+            <w:noProof/>
+            <w:webHidden/>
+          </w:rPr>
+          <w:tab/>
+        </w:r>
+        <w:r>
+          <w:rPr>
+            <w:noProof/>
+            <w:webHidden/>
+          </w:rPr>
+          <w:fldChar w:fldCharType="begin"/>
+        </w:r>
+        <w:r>
+          <w:rPr>
+            <w:noProof/>
+            <w:webHidden/>
+          </w:rPr>
+          <w:instrText xml:space="preserve"> PAGEREF _Toc119391742 \h </w:instrText>
+        </w:r>
+        <w:r>
+          <w:rPr>
+            <w:noProof/>
+            <w:webHidden/>
+          </w:rPr>
+        </w:r>
+        <w:r>
+          <w:rPr>
+            <w:noProof/>
+            <w:webHidden/>
+          </w:rPr>
+          <w:fldChar w:fldCharType="separate"/>
+        </w:r>
+        <w:r>
+          <w:rPr>
+            <w:noProof/>
+            <w:webHidden/>
+          </w:rPr>
+          <w:t>7</w:t>
+        </w:r>
+        <w:r>
+          <w:rPr>
+            <w:noProof/>
+            <w:webHidden/>
+          </w:rPr>
+          <w:fldChar w:fldCharType="end"/>
+        </w:r>
+      </w:hyperlink>
+    </w:p>
+    <w:p>
+      <w:pPr>
+        <w:pStyle w:val="TOC3"/>
+        <w:tabs>
+          <w:tab w:val="left" w:pos="1100"/>
+          <w:tab w:val="right" w:leader="dot" w:pos="9016"/>
+        </w:tabs>
+        <w:rPr>
+          <w:noProof/>
+        </w:rPr>
+      </w:pPr>
+      <w:hyperlink w:anchor="_Toc119391743" w:history="1">
+        <w:r>
+          <w:rPr>
+            <w:rStyle w:val="Hyperlink"/>
+            <w:noProof/>
+          </w:rPr>
+          <w:t>I.5.2</w:t>
+        </w:r>
+        <w:r>
+          <w:rPr>
+            <w:noProof/>
+          </w:rPr>
+          <w:tab/>
+        </w:r>
+        <w:r>
+          <w:rPr>
+            <w:rStyle w:val="Hyperlink"/>
+            <w:noProof/>
+          </w:rPr>
+          <w:t>Bagi akademi</w:t>
+        </w:r>
+        <w:r>
+          <w:rPr>
+            <w:noProof/>
+            <w:webHidden/>
+          </w:rPr>
+          <w:tab/>
+        </w:r>
+        <w:r>
+          <w:rPr>
+            <w:noProof/>
+            <w:webHidden/>
+          </w:rPr>
+          <w:fldChar w:fldCharType="begin"/>
+        </w:r>
+        <w:r>
+          <w:rPr>
+            <w:noProof/>
+            <w:webHidden/>
+          </w:rPr>
+          <w:instrText xml:space="preserve"> PAGEREF _Toc119391743 \h </w:instrText>
+        </w:r>
+        <w:r>
+          <w:rPr>
+            <w:noProof/>
+            <w:webHidden/>
+          </w:rPr>
+        </w:r>
+        <w:r>
+          <w:rPr>
+            <w:noProof/>
+            <w:webHidden/>
+          </w:rPr>
+          <w:fldChar w:fldCharType="separate"/>
+        </w:r>
+        <w:r>
+          <w:rPr>
+            <w:noProof/>
+            <w:webHidden/>
+          </w:rPr>
+          <w:t>7</w:t>
+        </w:r>
+        <w:r>
+          <w:rPr>
+            <w:noProof/>
+            <w:webHidden/>
+          </w:rPr>
+          <w:fldChar w:fldCharType="end"/>
+        </w:r>
+      </w:hyperlink>
+    </w:p>
+    <w:p>
+      <w:pPr>
+        <w:pStyle w:val="TOC3"/>
+        <w:tabs>
+          <w:tab w:val="left" w:pos="1100"/>
+          <w:tab w:val="right" w:leader="dot" w:pos="9016"/>
+        </w:tabs>
+        <w:rPr>
+          <w:noProof/>
+        </w:rPr>
+      </w:pPr>
+      <w:hyperlink w:anchor="_Toc119391744" w:history="1">
+        <w:r>
+          <w:rPr>
+            <w:rStyle w:val="Hyperlink"/>
+            <w:noProof/>
+          </w:rPr>
+          <w:t>I.5.3</w:t>
+        </w:r>
+        <w:r>
+          <w:rPr>
+            <w:noProof/>
+          </w:rPr>
+          <w:tab/>
+        </w:r>
+        <w:r>
+          <w:rPr>
+            <w:rStyle w:val="Hyperlink"/>
+            <w:noProof/>
+          </w:rPr>
+          <w:t>Bagi masyarakat</w:t>
+        </w:r>
+        <w:r>
+          <w:rPr>
+            <w:noProof/>
+            <w:webHidden/>
+          </w:rPr>
+          <w:tab/>
+        </w:r>
+        <w:r>
+          <w:rPr>
+            <w:noProof/>
+            <w:webHidden/>
+          </w:rPr>
+          <w:fldChar w:fldCharType="begin"/>
+        </w:r>
+        <w:r>
+          <w:rPr>
+            <w:noProof/>
+            <w:webHidden/>
+          </w:rPr>
+          <w:instrText xml:space="preserve"> PAGEREF _Toc119391744 \h </w:instrText>
+        </w:r>
+        <w:r>
+          <w:rPr>
+            <w:noProof/>
+            <w:webHidden/>
+          </w:rPr>
+        </w:r>
+        <w:r>
+          <w:rPr>
+            <w:noProof/>
+            <w:webHidden/>
+          </w:rPr>
+          <w:fldChar w:fldCharType="separate"/>
+        </w:r>
+        <w:r>
+          <w:rPr>
+            <w:noProof/>
+            <w:webHidden/>
+          </w:rPr>
+          <w:t>7</w:t>
         </w:r>
         <w:r>
           <w:rPr>
@@ -1439,7 +1685,7 @@
           <w:lang w:eastAsia="en-ID"/>
         </w:rPr>
       </w:pPr>
-      <w:hyperlink w:anchor="_Toc119019887" w:history="1">
+      <w:hyperlink w:anchor="_Toc119391745" w:history="1">
         <w:r>
           <w:rPr>
             <w:rStyle w:val="Hyperlink"/>
@@ -1482,7 +1728,7 @@
             <w:noProof/>
             <w:webHidden/>
           </w:rPr>
-          <w:instrText xml:space="preserve"> PAGEREF _Toc119019887 \h </w:instrText>
+          <w:instrText xml:space="preserve"> PAGEREF _Toc119391745 \h </w:instrText>
         </w:r>
         <w:r>
           <w:rPr>
@@ -1502,7 +1748,7 @@
             <w:noProof/>
             <w:webHidden/>
           </w:rPr>
-          <w:t>7</w:t>
+          <w:t>8</w:t>
         </w:r>
         <w:r>
           <w:rPr>
@@ -1527,7 +1773,7 @@
           <w:lang w:eastAsia="en-ID"/>
         </w:rPr>
       </w:pPr>
-      <w:hyperlink w:anchor="_Toc119019888" w:history="1">
+      <w:hyperlink w:anchor="_Toc119391746" w:history="1">
         <w:r>
           <w:rPr>
             <w:rStyle w:val="Hyperlink"/>
@@ -1570,7 +1816,7 @@
             <w:noProof/>
             <w:webHidden/>
           </w:rPr>
-          <w:instrText xml:space="preserve"> PAGEREF _Toc119019888 \h </w:instrText>
+          <w:instrText xml:space="preserve"> PAGEREF _Toc119391746 \h </w:instrText>
         </w:r>
         <w:r>
           <w:rPr>
@@ -1590,7 +1836,7 @@
             <w:noProof/>
             <w:webHidden/>
           </w:rPr>
-          <w:t>8</w:t>
+          <w:t>9</w:t>
         </w:r>
         <w:r>
           <w:rPr>
@@ -1614,7 +1860,7 @@
           <w:lang w:eastAsia="en-ID"/>
         </w:rPr>
       </w:pPr>
-      <w:hyperlink w:anchor="_Toc119019889" w:history="1">
+      <w:hyperlink w:anchor="_Toc119391747" w:history="1">
         <w:r>
           <w:rPr>
             <w:rStyle w:val="Hyperlink"/>
@@ -1641,7 +1887,7 @@
             <w:noProof/>
             <w:webHidden/>
           </w:rPr>
-          <w:instrText xml:space="preserve"> PAGEREF _Toc119019889 \h </w:instrText>
+          <w:instrText xml:space="preserve"> PAGEREF _Toc119391747 \h </w:instrText>
         </w:r>
         <w:r>
           <w:rPr>
@@ -1661,7 +1907,7 @@
             <w:noProof/>
             <w:webHidden/>
           </w:rPr>
-          <w:t>9</w:t>
+          <w:t>10</w:t>
         </w:r>
         <w:r>
           <w:rPr>
@@ -1702,7 +1948,7 @@
         <w:ind w:left="432"/>
         <w:jc w:val="center"/>
       </w:pPr>
-      <w:bookmarkStart w:id="1" w:name="_Toc119019879"/>
+      <w:bookmarkStart w:id="1" w:name="_Toc119391734"/>
       <w:r>
         <w:lastRenderedPageBreak/>
         <w:t>Daftar Tabel</w:t>
@@ -1736,7 +1982,7 @@
         <w:ind w:left="432"/>
         <w:jc w:val="center"/>
       </w:pPr>
-      <w:bookmarkStart w:id="2" w:name="_Toc119019880"/>
+      <w:bookmarkStart w:id="2" w:name="_Toc119391735"/>
       <w:r>
         <w:lastRenderedPageBreak/>
         <w:t>Daftar Gambar</w:t>
@@ -1776,7 +2022,7 @@
         <w:lastRenderedPageBreak/>
         <w:br/>
       </w:r>
-      <w:bookmarkStart w:id="3" w:name="_Toc119019881"/>
+      <w:bookmarkStart w:id="3" w:name="_Toc119391736"/>
       <w:r>
         <w:t>Pendahuluan</w:t>
       </w:r>
@@ -1790,7 +2036,7 @@
           <w:numId w:val="2"/>
         </w:numPr>
       </w:pPr>
-      <w:bookmarkStart w:id="4" w:name="_Toc119019882"/>
+      <w:bookmarkStart w:id="4" w:name="_Toc119391737"/>
       <w:proofErr w:type="spellStart"/>
       <w:r>
         <w:t>Latar</w:t>
@@ -3753,26 +3999,364 @@
       </w:r>
       <w:proofErr w:type="spellStart"/>
       <w:r>
+        <w:t>Walaupun</w:t>
+      </w:r>
+      <w:proofErr w:type="spellEnd"/>
+      <w:r>
+        <w:t xml:space="preserve"> </w:t>
+      </w:r>
+      <w:proofErr w:type="spellStart"/>
+      <w:r>
+        <w:t>masalah</w:t>
+      </w:r>
+      <w:proofErr w:type="spellEnd"/>
+      <w:r>
+        <w:t xml:space="preserve"> </w:t>
+      </w:r>
+      <w:proofErr w:type="spellStart"/>
+      <w:r>
+        <w:t>akan</w:t>
+      </w:r>
+      <w:proofErr w:type="spellEnd"/>
+      <w:r>
+        <w:t xml:space="preserve"> </w:t>
+      </w:r>
+      <w:proofErr w:type="spellStart"/>
+      <w:r>
+        <w:t>dis</w:t>
+      </w:r>
+      <w:r>
+        <w:t>elesai</w:t>
+      </w:r>
+      <w:r>
+        <w:t>ka</w:t>
+      </w:r>
+      <w:r>
+        <w:t>n</w:t>
+      </w:r>
+      <w:proofErr w:type="spellEnd"/>
+      <w:r>
+        <w:t xml:space="preserve"> </w:t>
+      </w:r>
+      <w:proofErr w:type="spellStart"/>
+      <w:r>
+        <w:t>dengan</w:t>
+      </w:r>
+      <w:proofErr w:type="spellEnd"/>
+      <w:r>
+        <w:t xml:space="preserve"> </w:t>
+      </w:r>
+      <w:proofErr w:type="spellStart"/>
+      <w:r>
+        <w:t>menggunakan</w:t>
+      </w:r>
+      <w:proofErr w:type="spellEnd"/>
+      <w:r>
+        <w:t xml:space="preserve"> </w:t>
+      </w:r>
+      <w:proofErr w:type="spellStart"/>
+      <w:r>
+        <w:t>sistem</w:t>
+      </w:r>
+      <w:proofErr w:type="spellEnd"/>
+      <w:r>
+        <w:t xml:space="preserve"> fuzzy </w:t>
+      </w:r>
+      <w:proofErr w:type="spellStart"/>
+      <w:r>
+        <w:t>bersifat</w:t>
+      </w:r>
+      <w:proofErr w:type="spellEnd"/>
+      <w:r>
+        <w:t xml:space="preserve"> </w:t>
+      </w:r>
+      <w:proofErr w:type="spellStart"/>
+      <w:r>
+        <w:t>kabur</w:t>
+      </w:r>
+      <w:proofErr w:type="spellEnd"/>
+      <w:r>
+        <w:t xml:space="preserve"> </w:t>
+      </w:r>
+      <w:proofErr w:type="spellStart"/>
+      <w:r>
+        <w:t>atau</w:t>
+      </w:r>
+      <w:proofErr w:type="spellEnd"/>
+      <w:r>
+        <w:t xml:space="preserve"> </w:t>
+      </w:r>
+      <w:proofErr w:type="spellStart"/>
+      <w:r>
+        <w:t>samar-samar</w:t>
+      </w:r>
+      <w:proofErr w:type="spellEnd"/>
+      <w:r>
+        <w:t xml:space="preserve"> </w:t>
+      </w:r>
+      <w:proofErr w:type="spellStart"/>
+      <w:r>
+        <w:t>namun</w:t>
+      </w:r>
+      <w:proofErr w:type="spellEnd"/>
+      <w:r>
+        <w:t xml:space="preserve"> </w:t>
+      </w:r>
+      <w:proofErr w:type="spellStart"/>
+      <w:r>
+        <w:t>sistem</w:t>
+      </w:r>
+      <w:proofErr w:type="spellEnd"/>
+      <w:r>
+        <w:t xml:space="preserve"> fuzzy yang </w:t>
+      </w:r>
+      <w:proofErr w:type="spellStart"/>
+      <w:r>
+        <w:t>akan</w:t>
+      </w:r>
+      <w:proofErr w:type="spellEnd"/>
+      <w:r>
+        <w:t xml:space="preserve"> </w:t>
+      </w:r>
+      <w:proofErr w:type="spellStart"/>
+      <w:r>
+        <w:t>dibuat</w:t>
+      </w:r>
+      <w:proofErr w:type="spellEnd"/>
+      <w:r>
+        <w:t xml:space="preserve"> </w:t>
+      </w:r>
+      <w:proofErr w:type="spellStart"/>
+      <w:r>
+        <w:t>tersebut</w:t>
+      </w:r>
+      <w:proofErr w:type="spellEnd"/>
+      <w:r>
+        <w:t xml:space="preserve"> </w:t>
+      </w:r>
+      <w:proofErr w:type="spellStart"/>
+      <w:r>
+        <w:t>harus</w:t>
+      </w:r>
+      <w:proofErr w:type="spellEnd"/>
+      <w:r>
+        <w:t xml:space="preserve"> </w:t>
+      </w:r>
+      <w:proofErr w:type="spellStart"/>
+      <w:r>
+        <w:t>tetap</w:t>
+      </w:r>
+      <w:proofErr w:type="spellEnd"/>
+      <w:r>
+        <w:t xml:space="preserve"> </w:t>
+      </w:r>
+      <w:proofErr w:type="spellStart"/>
+      <w:r>
+        <w:t>memiliki</w:t>
+      </w:r>
+      <w:proofErr w:type="spellEnd"/>
+      <w:r>
+        <w:t xml:space="preserve"> </w:t>
+      </w:r>
+      <w:proofErr w:type="spellStart"/>
+      <w:r>
+        <w:t>definisi</w:t>
+      </w:r>
+      <w:proofErr w:type="spellEnd"/>
+      <w:r>
+        <w:t xml:space="preserve">, </w:t>
+      </w:r>
+      <w:proofErr w:type="spellStart"/>
+      <w:r>
+        <w:t>deskripsi</w:t>
+      </w:r>
+      <w:proofErr w:type="spellEnd"/>
+      <w:r>
+        <w:t xml:space="preserve"> dan </w:t>
+      </w:r>
+      <w:proofErr w:type="spellStart"/>
+      <w:r>
+        <w:t>cara</w:t>
+      </w:r>
+      <w:proofErr w:type="spellEnd"/>
+      <w:r>
+        <w:t xml:space="preserve"> </w:t>
+      </w:r>
+      <w:proofErr w:type="spellStart"/>
+      <w:r>
+        <w:t>kerja</w:t>
+      </w:r>
+      <w:proofErr w:type="spellEnd"/>
+      <w:r>
+        <w:t xml:space="preserve"> yang </w:t>
+      </w:r>
+      <w:proofErr w:type="spellStart"/>
+      <w:r>
+        <w:t>jelas</w:t>
+      </w:r>
+      <w:proofErr w:type="spellEnd"/>
+      <w:r>
+        <w:t xml:space="preserve"> </w:t>
+      </w:r>
+      <w:proofErr w:type="spellStart"/>
+      <w:r>
+        <w:t>berlandaskan</w:t>
+      </w:r>
+      <w:proofErr w:type="spellEnd"/>
+      <w:r>
+        <w:t xml:space="preserve"> pada </w:t>
+      </w:r>
+      <w:proofErr w:type="spellStart"/>
+      <w:r>
+        <w:t>prinsip</w:t>
+      </w:r>
+      <w:proofErr w:type="spellEnd"/>
+      <w:r>
+        <w:t xml:space="preserve"> </w:t>
+      </w:r>
+      <w:proofErr w:type="spellStart"/>
+      <w:r>
+        <w:t>logika</w:t>
+      </w:r>
+      <w:proofErr w:type="spellEnd"/>
+      <w:r>
+        <w:t xml:space="preserve"> fuzzy</w:t>
+      </w:r>
+      <w:r>
+        <w:t>”</w:t>
+      </w:r>
+      <w:r>
+        <w:t xml:space="preserve"> </w:t>
+      </w:r>
+      <w:r>
+        <w:fldChar w:fldCharType="begin"/>
+      </w:r>
+      <w:r>
+        <w:instrText xml:space="preserve"> ADDIN ZOTERO_ITEM CSL_CITATION {"citationID":"gHomrwE4","properties":{"formattedCitation":"(Syahroni &amp; Km, 2018)","plainCitation":"(Syahroni &amp; Km, 2018)","noteIndex":0},"citationItems":[{"id":4,"uris":["http://zotero.org/users/local/ldyftbAj/items/QAPMBDZF"],"itemData":{"id":4,"type":"article-journal","language":"id","page":"10","source":"Zotero","title":"Sistem Pendukung Keputusan Pemilihan Laptop pada Toko Online dengan Metode Fuzzy Tahani","volume":"3","author":[{"family":"Syahroni","given":"Abd Wahab"},{"family":"Km","given":"Jl Raya Panglegur"}],"issued":{"date-parts":[["2018"]]}}}],"schema":"https://github.com/citation-style-language/schema/raw/master/csl-citation.json"} </w:instrText>
+      </w:r>
+      <w:r>
+        <w:fldChar w:fldCharType="separate"/>
+      </w:r>
+      <w:r>
+        <w:rPr>
+          <w:rFonts w:cs="Times New Roman"/>
+        </w:rPr>
+        <w:t>(Syahroni &amp; Km, 2018)</w:t>
+      </w:r>
+      <w:r>
+        <w:fldChar w:fldCharType="end"/>
+      </w:r>
+      <w:r>
+        <w:t xml:space="preserve">. </w:t>
+      </w:r>
+      <w:proofErr w:type="spellStart"/>
+      <w:r>
         <w:t>M</w:t>
       </w:r>
       <w:r>
-        <w:t>eskipun</w:t>
-      </w:r>
-      <w:proofErr w:type="spellEnd"/>
-      <w:r>
-        <w:t xml:space="preserve"> </w:t>
-      </w:r>
-      <w:proofErr w:type="spellStart"/>
-      <w:r>
-        <w:t>sebuah</w:t>
-      </w:r>
-      <w:proofErr w:type="spellEnd"/>
-      <w:r>
-        <w:t xml:space="preserve"> </w:t>
-      </w:r>
-      <w:proofErr w:type="spellStart"/>
-      <w:r>
-        <w:t>peristiwa</w:t>
+        <w:t>etode</w:t>
+      </w:r>
+      <w:proofErr w:type="spellEnd"/>
+      <w:r>
+        <w:t xml:space="preserve"> </w:t>
+      </w:r>
+      <w:proofErr w:type="spellStart"/>
+      <w:r>
+        <w:t>ini</w:t>
+      </w:r>
+      <w:proofErr w:type="spellEnd"/>
+      <w:r>
+        <w:t xml:space="preserve"> </w:t>
+      </w:r>
+      <w:proofErr w:type="spellStart"/>
+      <w:r>
+        <w:t>biasa</w:t>
+      </w:r>
+      <w:proofErr w:type="spellEnd"/>
+      <w:r>
+        <w:t xml:space="preserve"> </w:t>
+      </w:r>
+      <w:proofErr w:type="spellStart"/>
+      <w:r>
+        <w:t>nya</w:t>
+      </w:r>
+      <w:proofErr w:type="spellEnd"/>
+      <w:r>
+        <w:t xml:space="preserve"> </w:t>
+      </w:r>
+      <w:proofErr w:type="spellStart"/>
+      <w:r>
+        <w:t>digunakan</w:t>
+      </w:r>
+      <w:proofErr w:type="spellEnd"/>
+      <w:r>
+        <w:t xml:space="preserve"> </w:t>
+      </w:r>
+      <w:proofErr w:type="spellStart"/>
+      <w:r>
+        <w:t>untuk</w:t>
+      </w:r>
+      <w:proofErr w:type="spellEnd"/>
+      <w:r>
+        <w:t xml:space="preserve"> </w:t>
+      </w:r>
+      <w:proofErr w:type="spellStart"/>
+      <w:r>
+        <w:t>menghubungkan</w:t>
+      </w:r>
+      <w:proofErr w:type="spellEnd"/>
+      <w:r>
+        <w:t xml:space="preserve"> </w:t>
+      </w:r>
+      <w:proofErr w:type="spellStart"/>
+      <w:r>
+        <w:t>antara</w:t>
+      </w:r>
+      <w:proofErr w:type="spellEnd"/>
+      <w:r>
+        <w:t xml:space="preserve"> </w:t>
+      </w:r>
+      <w:proofErr w:type="spellStart"/>
+      <w:r>
+        <w:t>kete</w:t>
+      </w:r>
+      <w:r>
+        <w:t>pa</w:t>
+      </w:r>
+      <w:r>
+        <w:t>tan</w:t>
+      </w:r>
+      <w:proofErr w:type="spellEnd"/>
+      <w:r>
+        <w:t xml:space="preserve"> </w:t>
+      </w:r>
+      <w:proofErr w:type="spellStart"/>
+      <w:r>
+        <w:t>bahasa</w:t>
+      </w:r>
+      <w:proofErr w:type="spellEnd"/>
+      <w:r>
+        <w:t xml:space="preserve"> </w:t>
+      </w:r>
+      <w:proofErr w:type="spellStart"/>
+      <w:r>
+        <w:t>mesin</w:t>
+      </w:r>
+      <w:proofErr w:type="spellEnd"/>
+      <w:r>
+        <w:t xml:space="preserve"> dan </w:t>
+      </w:r>
+      <w:proofErr w:type="spellStart"/>
+      <w:r>
+        <w:t>bahasa</w:t>
+      </w:r>
+      <w:proofErr w:type="spellEnd"/>
+      <w:r>
+        <w:t xml:space="preserve"> </w:t>
+      </w:r>
+      <w:proofErr w:type="spellStart"/>
+      <w:r>
+        <w:t>manusia</w:t>
       </w:r>
       <w:proofErr w:type="spellEnd"/>
       <w:r>
@@ -3780,7 +4364,39 @@
       </w:r>
       <w:proofErr w:type="spellStart"/>
       <w:r>
-        <w:t>akan</w:t>
+        <w:t>lebih</w:t>
+      </w:r>
+      <w:proofErr w:type="spellEnd"/>
+      <w:r>
+        <w:t xml:space="preserve"> </w:t>
+      </w:r>
+      <w:proofErr w:type="spellStart"/>
+      <w:r>
+        <w:t>mementingkan</w:t>
+      </w:r>
+      <w:proofErr w:type="spellEnd"/>
+      <w:r>
+        <w:t xml:space="preserve"> </w:t>
+      </w:r>
+      <w:proofErr w:type="spellStart"/>
+      <w:r>
+        <w:t>makna</w:t>
+      </w:r>
+      <w:proofErr w:type="spellEnd"/>
+      <w:r>
+        <w:t xml:space="preserve">, </w:t>
+      </w:r>
+      <w:proofErr w:type="spellStart"/>
+      <w:r>
+        <w:t>metode</w:t>
+      </w:r>
+      <w:proofErr w:type="spellEnd"/>
+      <w:r>
+        <w:t xml:space="preserve"> Fuzzy </w:t>
+      </w:r>
+      <w:proofErr w:type="spellStart"/>
+      <w:r>
+        <w:t>ini</w:t>
       </w:r>
       <w:proofErr w:type="spellEnd"/>
       <w:r>
@@ -3796,135 +4412,40 @@
       </w:r>
       <w:proofErr w:type="spellStart"/>
       <w:r>
-        <w:t>menggunakan</w:t>
-      </w:r>
-      <w:proofErr w:type="spellEnd"/>
-      <w:r>
-        <w:t xml:space="preserve"> </w:t>
-      </w:r>
-      <w:proofErr w:type="spellStart"/>
-      <w:r>
-        <w:t>sistem</w:t>
-      </w:r>
-      <w:proofErr w:type="spellEnd"/>
-      <w:r>
-        <w:t xml:space="preserve"> fuzzy </w:t>
-      </w:r>
-      <w:proofErr w:type="spellStart"/>
-      <w:r>
-        <w:t>bersifat</w:t>
-      </w:r>
-      <w:proofErr w:type="spellEnd"/>
-      <w:r>
-        <w:t xml:space="preserve"> fuzzy </w:t>
-      </w:r>
-      <w:proofErr w:type="spellStart"/>
-      <w:r>
-        <w:t>namun</w:t>
-      </w:r>
-      <w:proofErr w:type="spellEnd"/>
-      <w:r>
-        <w:t xml:space="preserve"> </w:t>
-      </w:r>
-      <w:proofErr w:type="spellStart"/>
-      <w:r>
-        <w:t>sistem</w:t>
-      </w:r>
-      <w:proofErr w:type="spellEnd"/>
-      <w:r>
-        <w:t xml:space="preserve"> fuzzy yang </w:t>
-      </w:r>
-      <w:proofErr w:type="spellStart"/>
-      <w:r>
-        <w:t>dibuat</w:t>
-      </w:r>
-      <w:proofErr w:type="spellEnd"/>
-      <w:r>
-        <w:t xml:space="preserve"> </w:t>
-      </w:r>
-      <w:proofErr w:type="spellStart"/>
-      <w:r>
-        <w:t>tersebut</w:t>
-      </w:r>
-      <w:proofErr w:type="spellEnd"/>
-      <w:r>
-        <w:t xml:space="preserve"> </w:t>
-      </w:r>
-      <w:proofErr w:type="spellStart"/>
-      <w:r>
-        <w:t>harus</w:t>
-      </w:r>
-      <w:proofErr w:type="spellEnd"/>
-      <w:r>
-        <w:t xml:space="preserve"> </w:t>
-      </w:r>
-      <w:proofErr w:type="spellStart"/>
-      <w:r>
-        <w:t>tetap</w:t>
-      </w:r>
-      <w:proofErr w:type="spellEnd"/>
-      <w:r>
-        <w:t xml:space="preserve"> </w:t>
-      </w:r>
-      <w:proofErr w:type="spellStart"/>
-      <w:r>
-        <w:t>mempunyai</w:t>
-      </w:r>
-      <w:proofErr w:type="spellEnd"/>
-      <w:r>
-        <w:t xml:space="preserve"> </w:t>
-      </w:r>
-      <w:proofErr w:type="spellStart"/>
-      <w:r>
-        <w:t>definisi</w:t>
-      </w:r>
-      <w:proofErr w:type="spellEnd"/>
-      <w:r>
-        <w:t xml:space="preserve">, </w:t>
-      </w:r>
-      <w:proofErr w:type="spellStart"/>
-      <w:r>
-        <w:t>deskripsi</w:t>
-      </w:r>
-      <w:proofErr w:type="spellEnd"/>
-      <w:r>
-        <w:t xml:space="preserve"> dan </w:t>
-      </w:r>
-      <w:proofErr w:type="spellStart"/>
-      <w:r>
-        <w:t>cara</w:t>
-      </w:r>
-      <w:proofErr w:type="spellEnd"/>
-      <w:r>
-        <w:t xml:space="preserve"> </w:t>
-      </w:r>
-      <w:proofErr w:type="spellStart"/>
-      <w:r>
-        <w:t>kerja</w:t>
-      </w:r>
-      <w:proofErr w:type="spellEnd"/>
-      <w:r>
-        <w:t xml:space="preserve"> yang </w:t>
-      </w:r>
-      <w:proofErr w:type="spellStart"/>
-      <w:r>
-        <w:t>jelas</w:t>
-      </w:r>
-      <w:proofErr w:type="spellEnd"/>
-      <w:r>
-        <w:t xml:space="preserve"> </w:t>
-      </w:r>
-      <w:proofErr w:type="spellStart"/>
-      <w:r>
-        <w:t>berdasarkan</w:t>
-      </w:r>
-      <w:proofErr w:type="spellEnd"/>
-      <w:r>
-        <w:t xml:space="preserve"> pada </w:t>
-      </w:r>
-      <w:proofErr w:type="spellStart"/>
-      <w:r>
-        <w:t>teori</w:t>
+        <w:t>berlandaskan</w:t>
+      </w:r>
+      <w:proofErr w:type="spellEnd"/>
+      <w:r>
+        <w:t xml:space="preserve"> </w:t>
+      </w:r>
+      <w:proofErr w:type="spellStart"/>
+      <w:r>
+        <w:t>bahasa</w:t>
+      </w:r>
+      <w:proofErr w:type="spellEnd"/>
+      <w:r>
+        <w:t xml:space="preserve"> </w:t>
+      </w:r>
+      <w:proofErr w:type="spellStart"/>
+      <w:r>
+        <w:t>manusia</w:t>
+      </w:r>
+      <w:proofErr w:type="spellEnd"/>
+      <w:r>
+        <w:t xml:space="preserve"> oleh </w:t>
+      </w:r>
+      <w:proofErr w:type="spellStart"/>
+      <w:r>
+        <w:t>karena</w:t>
+      </w:r>
+      <w:proofErr w:type="spellEnd"/>
+      <w:r>
+        <w:t xml:space="preserve"> </w:t>
+      </w:r>
+      <w:proofErr w:type="spellStart"/>
+      <w:r>
+        <w:lastRenderedPageBreak/>
+        <w:t>itu</w:t>
       </w:r>
       <w:proofErr w:type="spellEnd"/>
       <w:r>
@@ -3936,74 +4457,6 @@
       </w:r>
       <w:proofErr w:type="spellEnd"/>
       <w:r>
-        <w:t xml:space="preserve"> fuzzy</w:t>
-      </w:r>
-      <w:r>
-        <w:t>”</w:t>
-      </w:r>
-      <w:r>
-        <w:t xml:space="preserve"> </w:t>
-      </w:r>
-      <w:r>
-        <w:fldChar w:fldCharType="begin"/>
-      </w:r>
-      <w:r>
-        <w:instrText xml:space="preserve"> ADDIN ZOTERO_ITEM CSL_CITATION {"citationID":"gHomrwE4","properties":{"formattedCitation":"(Syahroni &amp; Km, 2018)","plainCitation":"(Syahroni &amp; Km, 2018)","noteIndex":0},"citationItems":[{"id":4,"uris":["http://zotero.org/users/local/ldyftbAj/items/QAPMBDZF"],"itemData":{"id":4,"type":"article-journal","language":"id","page":"10","source":"Zotero","title":"Sistem Pendukung Keputusan Pemilihan Laptop pada Toko Online dengan Metode Fuzzy Tahani","volume":"3","author":[{"family":"Syahroni","given":"Abd Wahab"},{"family":"Km","given":"Jl Raya Panglegur"}],"issued":{"date-parts":[["2018"]]}}}],"schema":"https://github.com/citation-style-language/schema/raw/master/csl-citation.json"} </w:instrText>
-      </w:r>
-      <w:r>
-        <w:fldChar w:fldCharType="separate"/>
-      </w:r>
-      <w:r>
-        <w:rPr>
-          <w:rFonts w:cs="Times New Roman"/>
-        </w:rPr>
-        <w:t>(</w:t>
-      </w:r>
-      <w:proofErr w:type="spellStart"/>
-      <w:r>
-        <w:rPr>
-          <w:rFonts w:cs="Times New Roman"/>
-        </w:rPr>
-        <w:t>Syahroni</w:t>
-      </w:r>
-      <w:proofErr w:type="spellEnd"/>
-      <w:r>
-        <w:rPr>
-          <w:rFonts w:cs="Times New Roman"/>
-        </w:rPr>
-        <w:t xml:space="preserve"> &amp; Km, 2018)</w:t>
-      </w:r>
-      <w:r>
-        <w:fldChar w:fldCharType="end"/>
-      </w:r>
-      <w:r>
-        <w:t xml:space="preserve">. </w:t>
-      </w:r>
-      <w:proofErr w:type="spellStart"/>
-      <w:r>
-        <w:t>M</w:t>
-      </w:r>
-      <w:r>
-        <w:t>etode</w:t>
-      </w:r>
-      <w:proofErr w:type="spellEnd"/>
-      <w:r>
-        <w:t xml:space="preserve"> </w:t>
-      </w:r>
-      <w:proofErr w:type="spellStart"/>
-      <w:r>
-        <w:t>ini</w:t>
-      </w:r>
-      <w:proofErr w:type="spellEnd"/>
-      <w:r>
-        <w:t xml:space="preserve"> </w:t>
-      </w:r>
-      <w:proofErr w:type="spellStart"/>
-      <w:r>
-        <w:t>biasa</w:t>
-      </w:r>
-      <w:proofErr w:type="spellEnd"/>
-      <w:r>
         <w:t xml:space="preserve"> </w:t>
       </w:r>
       <w:proofErr w:type="spellStart"/>
@@ -4016,202 +4469,19 @@
       </w:r>
       <w:proofErr w:type="spellStart"/>
       <w:r>
-        <w:t>digunakan</w:t>
-      </w:r>
-      <w:proofErr w:type="spellEnd"/>
-      <w:r>
-        <w:t xml:space="preserve"> </w:t>
-      </w:r>
-      <w:proofErr w:type="spellStart"/>
-      <w:r>
-        <w:t>untuk</w:t>
-      </w:r>
-      <w:proofErr w:type="spellEnd"/>
-      <w:r>
-        <w:t xml:space="preserve"> </w:t>
-      </w:r>
-      <w:proofErr w:type="spellStart"/>
-      <w:r>
-        <w:t>mem</w:t>
-      </w:r>
-      <w:r>
-        <w:t>perantai</w:t>
-      </w:r>
-      <w:proofErr w:type="spellEnd"/>
-      <w:r>
-        <w:t xml:space="preserve"> </w:t>
-      </w:r>
-      <w:proofErr w:type="spellStart"/>
-      <w:r>
-        <w:t>antara</w:t>
-      </w:r>
-      <w:proofErr w:type="spellEnd"/>
-      <w:r>
-        <w:t xml:space="preserve"> </w:t>
-      </w:r>
-      <w:proofErr w:type="spellStart"/>
-      <w:r>
-        <w:t>ketetapan</w:t>
-      </w:r>
-      <w:proofErr w:type="spellEnd"/>
-      <w:r>
-        <w:t xml:space="preserve"> </w:t>
-      </w:r>
-      <w:proofErr w:type="spellStart"/>
-      <w:r>
-        <w:t>bahasa</w:t>
-      </w:r>
-      <w:proofErr w:type="spellEnd"/>
-      <w:r>
-        <w:t xml:space="preserve"> </w:t>
-      </w:r>
-      <w:proofErr w:type="spellStart"/>
-      <w:r>
-        <w:t>mesin</w:t>
-      </w:r>
-      <w:proofErr w:type="spellEnd"/>
-      <w:r>
-        <w:t xml:space="preserve"> dan </w:t>
-      </w:r>
-      <w:proofErr w:type="spellStart"/>
-      <w:r>
-        <w:t>bahasa</w:t>
-      </w:r>
-      <w:proofErr w:type="spellEnd"/>
-      <w:r>
-        <w:t xml:space="preserve"> </w:t>
-      </w:r>
-      <w:proofErr w:type="spellStart"/>
-      <w:r>
-        <w:t>manusia</w:t>
-      </w:r>
-      <w:proofErr w:type="spellEnd"/>
-      <w:r>
-        <w:t xml:space="preserve"> yang </w:t>
-      </w:r>
-      <w:proofErr w:type="spellStart"/>
-      <w:r>
-        <w:t>lebih</w:t>
-      </w:r>
-      <w:proofErr w:type="spellEnd"/>
-      <w:r>
-        <w:t xml:space="preserve"> </w:t>
-      </w:r>
-      <w:proofErr w:type="spellStart"/>
-      <w:r>
-        <w:t>mementingkan</w:t>
-      </w:r>
-      <w:proofErr w:type="spellEnd"/>
-      <w:r>
-        <w:t xml:space="preserve"> </w:t>
-      </w:r>
-      <w:proofErr w:type="spellStart"/>
-      <w:r>
-        <w:t>makna</w:t>
-      </w:r>
-      <w:proofErr w:type="spellEnd"/>
-      <w:r>
-        <w:t xml:space="preserve">, </w:t>
-      </w:r>
-      <w:proofErr w:type="spellStart"/>
-      <w:r>
-        <w:t>metode</w:t>
-      </w:r>
-      <w:proofErr w:type="spellEnd"/>
-      <w:r>
-        <w:t xml:space="preserve"> Fuzzy </w:t>
-      </w:r>
-      <w:proofErr w:type="spellStart"/>
-      <w:r>
-        <w:t>ini</w:t>
-      </w:r>
-      <w:proofErr w:type="spellEnd"/>
-      <w:r>
-        <w:t xml:space="preserve"> </w:t>
-      </w:r>
-      <w:proofErr w:type="spellStart"/>
-      <w:r>
-        <w:t>dibuat</w:t>
-      </w:r>
-      <w:proofErr w:type="spellEnd"/>
-      <w:r>
-        <w:t xml:space="preserve"> </w:t>
-      </w:r>
-      <w:proofErr w:type="spellStart"/>
-      <w:r>
-        <w:t>berlandaskan</w:t>
-      </w:r>
-      <w:proofErr w:type="spellEnd"/>
-      <w:r>
-        <w:t xml:space="preserve"> </w:t>
-      </w:r>
-      <w:proofErr w:type="spellStart"/>
-      <w:r>
-        <w:t>bahasa</w:t>
-      </w:r>
-      <w:proofErr w:type="spellEnd"/>
-      <w:r>
-        <w:t xml:space="preserve"> </w:t>
-      </w:r>
-      <w:proofErr w:type="spellStart"/>
-      <w:r>
-        <w:t>manusia</w:t>
+        <w:t>mudah</w:t>
+      </w:r>
+      <w:proofErr w:type="spellEnd"/>
+      <w:r>
+        <w:t xml:space="preserve"> </w:t>
+      </w:r>
+      <w:proofErr w:type="spellStart"/>
+      <w:r>
+        <w:t>diapahami</w:t>
       </w:r>
       <w:proofErr w:type="spellEnd"/>
       <w:r>
         <w:t xml:space="preserve"> oleh </w:t>
-      </w:r>
-      <w:proofErr w:type="spellStart"/>
-      <w:r>
-        <w:t>karena</w:t>
-      </w:r>
-      <w:proofErr w:type="spellEnd"/>
-      <w:r>
-        <w:t xml:space="preserve"> </w:t>
-      </w:r>
-      <w:proofErr w:type="spellStart"/>
-      <w:r>
-        <w:t>itu</w:t>
-      </w:r>
-      <w:proofErr w:type="spellEnd"/>
-      <w:r>
-        <w:t xml:space="preserve"> </w:t>
-      </w:r>
-      <w:proofErr w:type="spellStart"/>
-      <w:r>
-        <w:t>logika</w:t>
-      </w:r>
-      <w:proofErr w:type="spellEnd"/>
-      <w:r>
-        <w:t xml:space="preserve"> </w:t>
-      </w:r>
-      <w:proofErr w:type="spellStart"/>
-      <w:r>
-        <w:t>nya</w:t>
-      </w:r>
-      <w:proofErr w:type="spellEnd"/>
-      <w:r>
-        <w:t xml:space="preserve"> </w:t>
-      </w:r>
-      <w:proofErr w:type="spellStart"/>
-      <w:r>
-        <w:t>mudah</w:t>
-      </w:r>
-      <w:proofErr w:type="spellEnd"/>
-      <w:r>
-        <w:t xml:space="preserve"> </w:t>
-      </w:r>
-      <w:proofErr w:type="spellStart"/>
-      <w:r>
-        <w:t>diapahami</w:t>
-      </w:r>
-      <w:proofErr w:type="spellEnd"/>
-      <w:r>
-        <w:t xml:space="preserve"> </w:t>
-      </w:r>
-      <w:r>
-        <w:lastRenderedPageBreak/>
-        <w:t xml:space="preserve">oleh </w:t>
       </w:r>
       <w:proofErr w:type="spellStart"/>
       <w:r>
@@ -4826,20 +5096,11 @@
       </w:r>
       <w:proofErr w:type="spellEnd"/>
       <w:r>
-        <w:t xml:space="preserve"> </w:t>
-      </w:r>
-      <w:r>
-        <w:t>yang</w:t>
-      </w:r>
-      <w:r>
-        <w:t xml:space="preserve"> </w:t>
-      </w:r>
-      <w:proofErr w:type="spellStart"/>
-      <w:r>
-        <w:t>di</w:t>
-      </w:r>
-      <w:r>
-        <w:t>gunakan</w:t>
+        <w:t xml:space="preserve"> yang </w:t>
+      </w:r>
+      <w:proofErr w:type="spellStart"/>
+      <w:r>
+        <w:t>digunakan</w:t>
       </w:r>
       <w:proofErr w:type="spellEnd"/>
       <w:r>
@@ -5129,7 +5390,11 @@
       </w:r>
       <w:proofErr w:type="spellEnd"/>
       <w:r>
-        <w:t xml:space="preserve"> program </w:t>
+        <w:t xml:space="preserve"> </w:t>
+      </w:r>
+      <w:bookmarkStart w:id="6" w:name="_Hlk119379517"/>
+      <w:r>
+        <w:t xml:space="preserve">program </w:t>
       </w:r>
       <w:proofErr w:type="spellStart"/>
       <w:r>
@@ -5143,6 +5408,7 @@
       <w:r>
         <w:t>lunak</w:t>
       </w:r>
+      <w:bookmarkEnd w:id="6"/>
       <w:proofErr w:type="spellEnd"/>
       <w:r>
         <w:t xml:space="preserve"> </w:t>
@@ -5536,7 +5802,7 @@
       <w:pPr>
         <w:pStyle w:val="Heading2"/>
       </w:pPr>
-      <w:bookmarkStart w:id="6" w:name="_Toc119019883"/>
+      <w:bookmarkStart w:id="7" w:name="_Toc119391738"/>
       <w:proofErr w:type="spellStart"/>
       <w:r>
         <w:t>Rumusan</w:t>
@@ -5549,70 +5815,1417 @@
       <w:r>
         <w:t>Masalah</w:t>
       </w:r>
-      <w:bookmarkEnd w:id="6"/>
+      <w:bookmarkEnd w:id="7"/>
       <w:proofErr w:type="spellEnd"/>
     </w:p>
     <w:p>
       <w:pPr>
-        <w:pStyle w:val="Heading2"/>
-      </w:pPr>
-      <w:bookmarkStart w:id="7" w:name="_Toc119019884"/>
-      <w:r>
-        <w:t xml:space="preserve">Batasan </w:t>
-      </w:r>
-      <w:proofErr w:type="spellStart"/>
-      <w:r>
-        <w:t>Masalah</w:t>
-      </w:r>
-      <w:bookmarkEnd w:id="7"/>
-      <w:proofErr w:type="spellEnd"/>
+        <w:ind w:firstLine="360"/>
+      </w:pPr>
+      <w:proofErr w:type="spellStart"/>
+      <w:proofErr w:type="gramStart"/>
+      <w:r>
+        <w:t>Berdasarkan</w:t>
+      </w:r>
+      <w:proofErr w:type="spellEnd"/>
+      <w:r>
+        <w:t xml:space="preserve"> </w:t>
+      </w:r>
+      <w:r>
+        <w:t xml:space="preserve"> </w:t>
+      </w:r>
+      <w:proofErr w:type="spellStart"/>
+      <w:r>
+        <w:t>dari</w:t>
+      </w:r>
+      <w:proofErr w:type="spellEnd"/>
+      <w:proofErr w:type="gramEnd"/>
+      <w:r>
+        <w:t xml:space="preserve"> </w:t>
+      </w:r>
+      <w:proofErr w:type="spellStart"/>
+      <w:r>
+        <w:t>latar</w:t>
+      </w:r>
+      <w:proofErr w:type="spellEnd"/>
+      <w:r>
+        <w:t xml:space="preserve"> </w:t>
+      </w:r>
+      <w:proofErr w:type="spellStart"/>
+      <w:r>
+        <w:t>belakang</w:t>
+      </w:r>
+      <w:proofErr w:type="spellEnd"/>
+      <w:r>
+        <w:t xml:space="preserve"> </w:t>
+      </w:r>
+      <w:proofErr w:type="spellStart"/>
+      <w:r>
+        <w:t>diatas</w:t>
+      </w:r>
+      <w:proofErr w:type="spellEnd"/>
+      <w:r>
+        <w:t xml:space="preserve">, </w:t>
+      </w:r>
+      <w:proofErr w:type="spellStart"/>
+      <w:r>
+        <w:t>maka</w:t>
+      </w:r>
+      <w:proofErr w:type="spellEnd"/>
+      <w:r>
+        <w:t xml:space="preserve"> </w:t>
+      </w:r>
+      <w:proofErr w:type="spellStart"/>
+      <w:r>
+        <w:t>dapat</w:t>
+      </w:r>
+      <w:proofErr w:type="spellEnd"/>
+      <w:r>
+        <w:t xml:space="preserve"> </w:t>
+      </w:r>
+      <w:proofErr w:type="spellStart"/>
+      <w:r>
+        <w:t>dirumuskan</w:t>
+      </w:r>
+      <w:proofErr w:type="spellEnd"/>
+      <w:r>
+        <w:t xml:space="preserve"> </w:t>
+      </w:r>
+      <w:proofErr w:type="spellStart"/>
+      <w:r>
+        <w:t>sebuah</w:t>
+      </w:r>
+      <w:proofErr w:type="spellEnd"/>
+      <w:r>
+        <w:t xml:space="preserve"> </w:t>
+      </w:r>
+      <w:proofErr w:type="spellStart"/>
+      <w:r>
+        <w:t>masalah</w:t>
+      </w:r>
+      <w:proofErr w:type="spellEnd"/>
+      <w:r>
+        <w:t xml:space="preserve"> </w:t>
+      </w:r>
+      <w:proofErr w:type="spellStart"/>
+      <w:r>
+        <w:t>sebagai</w:t>
+      </w:r>
+      <w:proofErr w:type="spellEnd"/>
+      <w:r>
+        <w:t xml:space="preserve"> </w:t>
+      </w:r>
+      <w:proofErr w:type="spellStart"/>
+      <w:r>
+        <w:t>berikut</w:t>
+      </w:r>
+      <w:proofErr w:type="spellEnd"/>
+      <w:r>
+        <w:t>:</w:t>
+      </w:r>
     </w:p>
     <w:p>
       <w:pPr>
-        <w:pStyle w:val="Heading2"/>
-      </w:pPr>
-      <w:bookmarkStart w:id="8" w:name="_Toc119019885"/>
-      <w:proofErr w:type="spellStart"/>
-      <w:r>
-        <w:t>Tujuan</w:t>
-      </w:r>
-      <w:proofErr w:type="spellEnd"/>
-      <w:r>
-        <w:t xml:space="preserve"> </w:t>
-      </w:r>
-      <w:proofErr w:type="spellStart"/>
-      <w:r>
-        <w:t>Penelitian</w:t>
-      </w:r>
-      <w:bookmarkEnd w:id="8"/>
-      <w:proofErr w:type="spellEnd"/>
+        <w:pStyle w:val="ListParagraph"/>
+        <w:numPr>
+          <w:ilvl w:val="0"/>
+          <w:numId w:val="3"/>
+        </w:numPr>
+      </w:pPr>
+      <w:proofErr w:type="spellStart"/>
+      <w:r>
+        <w:t>Bagaimana</w:t>
+      </w:r>
+      <w:proofErr w:type="spellEnd"/>
+      <w:r>
+        <w:t xml:space="preserve"> </w:t>
+      </w:r>
+      <w:proofErr w:type="spellStart"/>
+      <w:r>
+        <w:t>sering</w:t>
+      </w:r>
+      <w:proofErr w:type="spellEnd"/>
+      <w:r>
+        <w:t xml:space="preserve"> </w:t>
+      </w:r>
+      <w:proofErr w:type="spellStart"/>
+      <w:r>
+        <w:t>tidak</w:t>
+      </w:r>
+      <w:proofErr w:type="spellEnd"/>
+      <w:r>
+        <w:t xml:space="preserve"> </w:t>
+      </w:r>
+      <w:proofErr w:type="spellStart"/>
+      <w:r>
+        <w:t>nya</w:t>
+      </w:r>
+      <w:proofErr w:type="spellEnd"/>
+      <w:r>
+        <w:t xml:space="preserve"> </w:t>
+      </w:r>
+      <w:proofErr w:type="spellStart"/>
+      <w:r>
+        <w:t>pengguna</w:t>
+      </w:r>
+      <w:proofErr w:type="spellEnd"/>
+      <w:r>
+        <w:t xml:space="preserve"> </w:t>
+      </w:r>
+      <w:proofErr w:type="spellStart"/>
+      <w:r>
+        <w:t>dalam</w:t>
+      </w:r>
+      <w:proofErr w:type="spellEnd"/>
+      <w:r>
+        <w:t xml:space="preserve"> </w:t>
+      </w:r>
+      <w:proofErr w:type="spellStart"/>
+      <w:r>
+        <w:t>menggunakan</w:t>
+      </w:r>
+      <w:proofErr w:type="spellEnd"/>
+      <w:r>
+        <w:t xml:space="preserve"> </w:t>
+      </w:r>
+      <w:r>
+        <w:t xml:space="preserve">program </w:t>
+      </w:r>
+      <w:proofErr w:type="spellStart"/>
+      <w:r>
+        <w:t>perangkat</w:t>
+      </w:r>
+      <w:proofErr w:type="spellEnd"/>
+      <w:r>
+        <w:t xml:space="preserve"> </w:t>
+      </w:r>
+      <w:proofErr w:type="spellStart"/>
+      <w:r>
+        <w:t>lunak</w:t>
+      </w:r>
+      <w:proofErr w:type="spellEnd"/>
+      <w:r>
+        <w:t xml:space="preserve"> </w:t>
+      </w:r>
+      <w:proofErr w:type="spellStart"/>
+      <w:r>
+        <w:t>jenis</w:t>
+      </w:r>
+      <w:proofErr w:type="spellEnd"/>
+      <w:r>
+        <w:t xml:space="preserve"> </w:t>
+      </w:r>
+      <w:proofErr w:type="spellStart"/>
+      <w:r>
+        <w:t>tertentu</w:t>
+      </w:r>
+      <w:proofErr w:type="spellEnd"/>
+      <w:r>
+        <w:t xml:space="preserve"> </w:t>
+      </w:r>
+      <w:proofErr w:type="spellStart"/>
+      <w:r>
+        <w:t>dapat</w:t>
+      </w:r>
+      <w:proofErr w:type="spellEnd"/>
+      <w:r>
+        <w:t xml:space="preserve"> </w:t>
+      </w:r>
+      <w:proofErr w:type="spellStart"/>
+      <w:r>
+        <w:t>mempengaruhi</w:t>
+      </w:r>
+      <w:proofErr w:type="spellEnd"/>
+      <w:r>
+        <w:t xml:space="preserve"> </w:t>
+      </w:r>
+      <w:proofErr w:type="spellStart"/>
+      <w:r>
+        <w:t>pemilihan</w:t>
+      </w:r>
+      <w:proofErr w:type="spellEnd"/>
+      <w:r>
+        <w:t xml:space="preserve"> </w:t>
+      </w:r>
+      <w:proofErr w:type="spellStart"/>
+      <w:r>
+        <w:t>sebuah</w:t>
+      </w:r>
+      <w:proofErr w:type="spellEnd"/>
+      <w:r>
+        <w:t xml:space="preserve"> laptop</w:t>
+      </w:r>
+      <w:r>
+        <w:t>.</w:t>
+      </w:r>
     </w:p>
     <w:p>
       <w:pPr>
         <w:pStyle w:val="Heading2"/>
       </w:pPr>
-      <w:bookmarkStart w:id="9" w:name="_Toc119019886"/>
-      <w:proofErr w:type="spellStart"/>
-      <w:r>
-        <w:t>Manfaat</w:t>
-      </w:r>
-      <w:proofErr w:type="spellEnd"/>
-      <w:r>
-        <w:t xml:space="preserve"> </w:t>
-      </w:r>
-      <w:proofErr w:type="spellStart"/>
-      <w:r>
-        <w:t>Penelitian</w:t>
-      </w:r>
-      <w:bookmarkEnd w:id="9"/>
+      <w:bookmarkStart w:id="8" w:name="_Toc119391739"/>
+      <w:r>
+        <w:t xml:space="preserve">Batasan </w:t>
+      </w:r>
+      <w:proofErr w:type="spellStart"/>
+      <w:r>
+        <w:t>Masalah</w:t>
+      </w:r>
+      <w:bookmarkEnd w:id="8"/>
       <w:proofErr w:type="spellEnd"/>
     </w:p>
     <w:p>
       <w:pPr>
-        <w:tabs>
-          <w:tab w:val="left" w:pos="3315"/>
-        </w:tabs>
-      </w:pPr>
+        <w:ind w:firstLine="360"/>
+      </w:pPr>
+      <w:proofErr w:type="spellStart"/>
+      <w:proofErr w:type="gramStart"/>
+      <w:r>
+        <w:t>Berdasarkan</w:t>
+      </w:r>
+      <w:proofErr w:type="spellEnd"/>
+      <w:r>
+        <w:t xml:space="preserve"> </w:t>
+      </w:r>
+      <w:r>
+        <w:t xml:space="preserve"> </w:t>
+      </w:r>
+      <w:proofErr w:type="spellStart"/>
+      <w:r>
+        <w:t>dari</w:t>
+      </w:r>
+      <w:proofErr w:type="spellEnd"/>
+      <w:proofErr w:type="gramEnd"/>
+      <w:r>
+        <w:t xml:space="preserve"> </w:t>
+      </w:r>
+      <w:proofErr w:type="spellStart"/>
+      <w:r>
+        <w:t>latar</w:t>
+      </w:r>
+      <w:proofErr w:type="spellEnd"/>
+      <w:r>
+        <w:t xml:space="preserve"> </w:t>
+      </w:r>
+      <w:proofErr w:type="spellStart"/>
+      <w:r>
+        <w:t>belakang</w:t>
+      </w:r>
+      <w:proofErr w:type="spellEnd"/>
+      <w:r>
+        <w:t xml:space="preserve"> </w:t>
+      </w:r>
+      <w:proofErr w:type="spellStart"/>
+      <w:r>
+        <w:t>diatas</w:t>
+      </w:r>
+      <w:proofErr w:type="spellEnd"/>
+      <w:r>
+        <w:t xml:space="preserve">, </w:t>
+      </w:r>
+      <w:proofErr w:type="spellStart"/>
+      <w:r>
+        <w:t>maka</w:t>
+      </w:r>
+      <w:proofErr w:type="spellEnd"/>
+      <w:r>
+        <w:t xml:space="preserve"> </w:t>
+      </w:r>
+      <w:proofErr w:type="spellStart"/>
+      <w:r>
+        <w:t>beberapa</w:t>
+      </w:r>
+      <w:proofErr w:type="spellEnd"/>
+      <w:r>
+        <w:t xml:space="preserve"> </w:t>
+      </w:r>
+      <w:proofErr w:type="spellStart"/>
+      <w:r>
+        <w:t>permasalahan</w:t>
+      </w:r>
+      <w:proofErr w:type="spellEnd"/>
+      <w:r>
+        <w:t xml:space="preserve"> yang lain </w:t>
+      </w:r>
+      <w:proofErr w:type="spellStart"/>
+      <w:r>
+        <w:t>akan</w:t>
+      </w:r>
+      <w:proofErr w:type="spellEnd"/>
+      <w:r>
+        <w:t xml:space="preserve"> </w:t>
+      </w:r>
+      <w:proofErr w:type="spellStart"/>
+      <w:r>
+        <w:t>dibatasi</w:t>
+      </w:r>
+      <w:proofErr w:type="spellEnd"/>
+      <w:r>
+        <w:t xml:space="preserve"> </w:t>
+      </w:r>
+      <w:proofErr w:type="spellStart"/>
+      <w:r>
+        <w:t>sebagai</w:t>
+      </w:r>
+      <w:proofErr w:type="spellEnd"/>
+      <w:r>
+        <w:t xml:space="preserve"> </w:t>
+      </w:r>
+      <w:proofErr w:type="spellStart"/>
+      <w:r>
+        <w:t>berikut</w:t>
+      </w:r>
+      <w:proofErr w:type="spellEnd"/>
+      <w:r>
+        <w:t>:</w:t>
+      </w:r>
+    </w:p>
+    <w:p>
+      <w:pPr>
+        <w:pStyle w:val="ListParagraph"/>
+        <w:numPr>
+          <w:ilvl w:val="0"/>
+          <w:numId w:val="4"/>
+        </w:numPr>
+      </w:pPr>
+      <w:proofErr w:type="spellStart"/>
+      <w:r>
+        <w:t>Penelitian</w:t>
+      </w:r>
+      <w:proofErr w:type="spellEnd"/>
+      <w:r>
+        <w:t xml:space="preserve"> </w:t>
+      </w:r>
+      <w:proofErr w:type="spellStart"/>
+      <w:r>
+        <w:t>akan</w:t>
+      </w:r>
+      <w:proofErr w:type="spellEnd"/>
+      <w:r>
+        <w:t xml:space="preserve"> </w:t>
+      </w:r>
+      <w:proofErr w:type="spellStart"/>
+      <w:r>
+        <w:t>berfokus</w:t>
+      </w:r>
+      <w:proofErr w:type="spellEnd"/>
+      <w:r>
+        <w:t xml:space="preserve"> </w:t>
+      </w:r>
+      <w:proofErr w:type="spellStart"/>
+      <w:r>
+        <w:t>hanya</w:t>
+      </w:r>
+      <w:proofErr w:type="spellEnd"/>
+      <w:r>
+        <w:t xml:space="preserve"> pada </w:t>
+      </w:r>
+      <w:proofErr w:type="spellStart"/>
+      <w:r>
+        <w:t>komputer</w:t>
+      </w:r>
+      <w:proofErr w:type="spellEnd"/>
+      <w:r>
+        <w:t xml:space="preserve"> </w:t>
+      </w:r>
+      <w:proofErr w:type="spellStart"/>
+      <w:r>
+        <w:t>jenis</w:t>
+      </w:r>
+      <w:proofErr w:type="spellEnd"/>
+      <w:r>
+        <w:t xml:space="preserve"> laptop </w:t>
+      </w:r>
+      <w:proofErr w:type="spellStart"/>
+      <w:r>
+        <w:t>dengan</w:t>
+      </w:r>
+      <w:proofErr w:type="spellEnd"/>
+      <w:r>
+        <w:t xml:space="preserve"> </w:t>
+      </w:r>
+      <w:proofErr w:type="spellStart"/>
+      <w:r>
+        <w:t>sistem</w:t>
+      </w:r>
+      <w:proofErr w:type="spellEnd"/>
+      <w:r>
+        <w:t xml:space="preserve"> </w:t>
+      </w:r>
+      <w:proofErr w:type="spellStart"/>
+      <w:r>
+        <w:t>operasi</w:t>
+      </w:r>
+      <w:proofErr w:type="spellEnd"/>
+      <w:r>
+        <w:t xml:space="preserve"> windows.</w:t>
+      </w:r>
+    </w:p>
+    <w:p>
+      <w:pPr>
+        <w:pStyle w:val="ListParagraph"/>
+        <w:numPr>
+          <w:ilvl w:val="0"/>
+          <w:numId w:val="4"/>
+        </w:numPr>
+      </w:pPr>
+      <w:proofErr w:type="spellStart"/>
+      <w:r>
+        <w:lastRenderedPageBreak/>
+        <w:t>Untuk</w:t>
+      </w:r>
+      <w:proofErr w:type="spellEnd"/>
+      <w:r>
+        <w:t xml:space="preserve"> </w:t>
+      </w:r>
+      <w:proofErr w:type="spellStart"/>
+      <w:r>
+        <w:t>pemilihan</w:t>
+      </w:r>
+      <w:proofErr w:type="spellEnd"/>
+      <w:r>
+        <w:t xml:space="preserve"> </w:t>
+      </w:r>
+      <w:proofErr w:type="spellStart"/>
+      <w:r>
+        <w:t>jenis-jenis</w:t>
+      </w:r>
+      <w:proofErr w:type="spellEnd"/>
+      <w:r>
+        <w:t xml:space="preserve"> </w:t>
+      </w:r>
+      <w:r>
+        <w:t xml:space="preserve">program </w:t>
+      </w:r>
+      <w:proofErr w:type="spellStart"/>
+      <w:r>
+        <w:t>perangkat</w:t>
+      </w:r>
+      <w:proofErr w:type="spellEnd"/>
+      <w:r>
+        <w:t xml:space="preserve"> </w:t>
+      </w:r>
+      <w:proofErr w:type="spellStart"/>
+      <w:r>
+        <w:t>lunak</w:t>
+      </w:r>
+      <w:proofErr w:type="spellEnd"/>
+      <w:r>
+        <w:t xml:space="preserve"> </w:t>
+      </w:r>
+      <w:proofErr w:type="spellStart"/>
+      <w:r>
+        <w:t>akan</w:t>
+      </w:r>
+      <w:proofErr w:type="spellEnd"/>
+      <w:r>
+        <w:t xml:space="preserve"> </w:t>
+      </w:r>
+      <w:proofErr w:type="spellStart"/>
+      <w:r>
+        <w:t>dipilih</w:t>
+      </w:r>
+      <w:proofErr w:type="spellEnd"/>
+      <w:r>
+        <w:t xml:space="preserve"> </w:t>
+      </w:r>
+      <w:proofErr w:type="spellStart"/>
+      <w:r>
+        <w:t>sesuai</w:t>
+      </w:r>
+      <w:proofErr w:type="spellEnd"/>
+      <w:r>
+        <w:t xml:space="preserve"> </w:t>
+      </w:r>
+      <w:proofErr w:type="spellStart"/>
+      <w:r>
+        <w:t>mayoritas</w:t>
+      </w:r>
+      <w:proofErr w:type="spellEnd"/>
+      <w:r>
+        <w:t xml:space="preserve"> yang </w:t>
+      </w:r>
+      <w:proofErr w:type="spellStart"/>
+      <w:r>
+        <w:t>sering</w:t>
+      </w:r>
+      <w:proofErr w:type="spellEnd"/>
+      <w:r>
+        <w:t xml:space="preserve"> </w:t>
+      </w:r>
+      <w:proofErr w:type="spellStart"/>
+      <w:r>
+        <w:t>digunakan</w:t>
+      </w:r>
+      <w:proofErr w:type="spellEnd"/>
+      <w:r>
+        <w:t>.</w:t>
+      </w:r>
+    </w:p>
+    <w:p>
+      <w:pPr>
+        <w:pStyle w:val="Heading2"/>
+      </w:pPr>
+      <w:bookmarkStart w:id="9" w:name="_Toc119391740"/>
+      <w:proofErr w:type="spellStart"/>
+      <w:r>
+        <w:t>Tujuan</w:t>
+      </w:r>
+      <w:proofErr w:type="spellEnd"/>
+      <w:r>
+        <w:t xml:space="preserve"> </w:t>
+      </w:r>
+      <w:proofErr w:type="spellStart"/>
+      <w:r>
+        <w:t>Penelitian</w:t>
+      </w:r>
+      <w:bookmarkEnd w:id="9"/>
+      <w:proofErr w:type="spellEnd"/>
+    </w:p>
+    <w:p>
+      <w:pPr>
+        <w:ind w:firstLine="576"/>
+      </w:pPr>
+      <w:proofErr w:type="spellStart"/>
+      <w:r>
+        <w:t>Tujuan</w:t>
+      </w:r>
+      <w:proofErr w:type="spellEnd"/>
+      <w:r>
+        <w:t xml:space="preserve"> </w:t>
+      </w:r>
+      <w:proofErr w:type="spellStart"/>
+      <w:r>
+        <w:t>dari</w:t>
+      </w:r>
+      <w:proofErr w:type="spellEnd"/>
+      <w:r>
+        <w:t xml:space="preserve"> </w:t>
+      </w:r>
+      <w:proofErr w:type="spellStart"/>
+      <w:r>
+        <w:t>penelitian</w:t>
+      </w:r>
+      <w:proofErr w:type="spellEnd"/>
+      <w:r>
+        <w:t xml:space="preserve"> </w:t>
+      </w:r>
+      <w:proofErr w:type="spellStart"/>
+      <w:r>
+        <w:t>ini</w:t>
+      </w:r>
+      <w:proofErr w:type="spellEnd"/>
+      <w:r>
+        <w:t xml:space="preserve"> </w:t>
+      </w:r>
+      <w:proofErr w:type="spellStart"/>
+      <w:r>
+        <w:t>sendiri</w:t>
+      </w:r>
+      <w:proofErr w:type="spellEnd"/>
+      <w:r>
+        <w:t xml:space="preserve"> </w:t>
+      </w:r>
+      <w:proofErr w:type="spellStart"/>
+      <w:r>
+        <w:t>yaitu</w:t>
+      </w:r>
+      <w:proofErr w:type="spellEnd"/>
+      <w:r>
+        <w:t xml:space="preserve"> </w:t>
+      </w:r>
+      <w:proofErr w:type="spellStart"/>
+      <w:r>
+        <w:t>membuat</w:t>
+      </w:r>
+      <w:proofErr w:type="spellEnd"/>
+      <w:r>
+        <w:t xml:space="preserve"> </w:t>
+      </w:r>
+      <w:proofErr w:type="spellStart"/>
+      <w:r>
+        <w:t>suatu</w:t>
+      </w:r>
+      <w:proofErr w:type="spellEnd"/>
+      <w:r>
+        <w:t xml:space="preserve"> </w:t>
+      </w:r>
+      <w:proofErr w:type="spellStart"/>
+      <w:r>
+        <w:t>sistem</w:t>
+      </w:r>
+      <w:proofErr w:type="spellEnd"/>
+      <w:r>
+        <w:t xml:space="preserve"> </w:t>
+      </w:r>
+      <w:proofErr w:type="spellStart"/>
+      <w:r>
+        <w:t>cerdas</w:t>
+      </w:r>
+      <w:proofErr w:type="spellEnd"/>
+      <w:r>
+        <w:t xml:space="preserve"> </w:t>
+      </w:r>
+      <w:proofErr w:type="spellStart"/>
+      <w:r>
+        <w:t>untuk</w:t>
+      </w:r>
+      <w:proofErr w:type="spellEnd"/>
+      <w:r>
+        <w:t xml:space="preserve"> </w:t>
+      </w:r>
+      <w:proofErr w:type="spellStart"/>
+      <w:r>
+        <w:t>merekomendasikan</w:t>
+      </w:r>
+      <w:proofErr w:type="spellEnd"/>
+      <w:r>
+        <w:t xml:space="preserve"> </w:t>
+      </w:r>
+      <w:proofErr w:type="spellStart"/>
+      <w:r>
+        <w:t>suatu</w:t>
+      </w:r>
+      <w:proofErr w:type="spellEnd"/>
+      <w:r>
+        <w:t xml:space="preserve"> laptop</w:t>
+      </w:r>
+      <w:r>
+        <w:t xml:space="preserve"> </w:t>
+      </w:r>
+      <w:proofErr w:type="spellStart"/>
+      <w:r>
+        <w:t>berdasarkan</w:t>
+      </w:r>
+      <w:proofErr w:type="spellEnd"/>
+      <w:r>
+        <w:t xml:space="preserve"> </w:t>
+      </w:r>
+      <w:r>
+        <w:t>range-</w:t>
+      </w:r>
+      <w:proofErr w:type="spellStart"/>
+      <w:r>
+        <w:t>harga</w:t>
+      </w:r>
+      <w:proofErr w:type="spellEnd"/>
+      <w:r>
+        <w:t xml:space="preserve"> yang </w:t>
+      </w:r>
+      <w:proofErr w:type="spellStart"/>
+      <w:r>
+        <w:t>sudah</w:t>
+      </w:r>
+      <w:proofErr w:type="spellEnd"/>
+      <w:r>
+        <w:t xml:space="preserve"> </w:t>
+      </w:r>
+      <w:proofErr w:type="spellStart"/>
+      <w:r>
+        <w:t>memiliki</w:t>
+      </w:r>
+      <w:proofErr w:type="spellEnd"/>
+      <w:r>
+        <w:t xml:space="preserve"> </w:t>
+      </w:r>
+      <w:proofErr w:type="spellStart"/>
+      <w:r>
+        <w:t>suatu</w:t>
+      </w:r>
+      <w:proofErr w:type="spellEnd"/>
+      <w:r>
+        <w:t xml:space="preserve"> </w:t>
+      </w:r>
+      <w:proofErr w:type="spellStart"/>
+      <w:r>
+        <w:t>kelas</w:t>
+      </w:r>
+      <w:proofErr w:type="spellEnd"/>
+      <w:r>
+        <w:t xml:space="preserve"> dan </w:t>
+      </w:r>
+      <w:proofErr w:type="spellStart"/>
+      <w:r>
+        <w:t>spesifikasi</w:t>
+      </w:r>
+      <w:proofErr w:type="spellEnd"/>
+      <w:r>
+        <w:t xml:space="preserve"> </w:t>
+      </w:r>
+      <w:proofErr w:type="spellStart"/>
+      <w:r>
+        <w:t>sesuai</w:t>
+      </w:r>
+      <w:proofErr w:type="spellEnd"/>
+      <w:r>
+        <w:t xml:space="preserve"> </w:t>
+      </w:r>
+      <w:proofErr w:type="spellStart"/>
+      <w:r>
+        <w:t>dengan</w:t>
+      </w:r>
+      <w:proofErr w:type="spellEnd"/>
+      <w:r>
+        <w:t xml:space="preserve"> </w:t>
+      </w:r>
+      <w:proofErr w:type="spellStart"/>
+      <w:r>
+        <w:t>kebutuhan</w:t>
+      </w:r>
+      <w:proofErr w:type="spellEnd"/>
+      <w:r>
+        <w:t>.</w:t>
+      </w:r>
+    </w:p>
+    <w:p>
+      <w:pPr>
+        <w:pStyle w:val="Heading2"/>
+      </w:pPr>
+      <w:bookmarkStart w:id="10" w:name="_Toc119391741"/>
+      <w:proofErr w:type="spellStart"/>
+      <w:r>
+        <w:t>Manfaat</w:t>
+      </w:r>
+      <w:proofErr w:type="spellEnd"/>
+      <w:r>
+        <w:t xml:space="preserve"> </w:t>
+      </w:r>
+      <w:proofErr w:type="spellStart"/>
+      <w:r>
+        <w:t>Penelitian</w:t>
+      </w:r>
+      <w:bookmarkEnd w:id="10"/>
+      <w:proofErr w:type="spellEnd"/>
+    </w:p>
+    <w:p>
+      <w:pPr>
+        <w:pStyle w:val="Heading3"/>
+      </w:pPr>
+      <w:bookmarkStart w:id="11" w:name="_Toc119391742"/>
+      <w:proofErr w:type="spellStart"/>
+      <w:r>
+        <w:t>Bagi</w:t>
+      </w:r>
+      <w:proofErr w:type="spellEnd"/>
+      <w:r>
+        <w:t xml:space="preserve"> </w:t>
+      </w:r>
+      <w:proofErr w:type="spellStart"/>
+      <w:r>
+        <w:t>penulis</w:t>
+      </w:r>
+      <w:bookmarkEnd w:id="11"/>
+      <w:proofErr w:type="spellEnd"/>
+    </w:p>
+    <w:p>
+      <w:pPr>
+        <w:ind w:left="720" w:firstLine="720"/>
+      </w:pPr>
+      <w:proofErr w:type="spellStart"/>
+      <w:r>
+        <w:t>Penulis</w:t>
+      </w:r>
+      <w:proofErr w:type="spellEnd"/>
+      <w:r>
+        <w:t xml:space="preserve"> </w:t>
+      </w:r>
+      <w:proofErr w:type="spellStart"/>
+      <w:r>
+        <w:t>dapat</w:t>
+      </w:r>
+      <w:proofErr w:type="spellEnd"/>
+      <w:r>
+        <w:t xml:space="preserve"> </w:t>
+      </w:r>
+      <w:proofErr w:type="spellStart"/>
+      <w:r>
+        <w:t>mengetahui</w:t>
+      </w:r>
+      <w:proofErr w:type="spellEnd"/>
+      <w:r>
+        <w:t xml:space="preserve"> </w:t>
+      </w:r>
+      <w:proofErr w:type="spellStart"/>
+      <w:r>
+        <w:t>lebih</w:t>
+      </w:r>
+      <w:proofErr w:type="spellEnd"/>
+      <w:r>
+        <w:t xml:space="preserve"> </w:t>
+      </w:r>
+      <w:proofErr w:type="spellStart"/>
+      <w:r>
+        <w:t>dalam</w:t>
+      </w:r>
+      <w:proofErr w:type="spellEnd"/>
+      <w:r>
+        <w:t xml:space="preserve"> </w:t>
+      </w:r>
+      <w:proofErr w:type="spellStart"/>
+      <w:r>
+        <w:t>tentang</w:t>
+      </w:r>
+      <w:proofErr w:type="spellEnd"/>
+      <w:r>
+        <w:t xml:space="preserve"> </w:t>
+      </w:r>
+      <w:proofErr w:type="spellStart"/>
+      <w:r>
+        <w:t>logika</w:t>
+      </w:r>
+      <w:proofErr w:type="spellEnd"/>
+      <w:r>
+        <w:t xml:space="preserve"> fuzzy dan </w:t>
+      </w:r>
+      <w:proofErr w:type="spellStart"/>
+      <w:r>
+        <w:t>dapat</w:t>
+      </w:r>
+      <w:proofErr w:type="spellEnd"/>
+      <w:r>
+        <w:t xml:space="preserve"> </w:t>
+      </w:r>
+      <w:proofErr w:type="spellStart"/>
+      <w:r>
+        <w:t>mengetahui</w:t>
+      </w:r>
+      <w:proofErr w:type="spellEnd"/>
+      <w:r>
+        <w:t xml:space="preserve"> </w:t>
+      </w:r>
+      <w:proofErr w:type="spellStart"/>
+      <w:r>
+        <w:t>seberapa</w:t>
+      </w:r>
+      <w:proofErr w:type="spellEnd"/>
+      <w:r>
+        <w:t xml:space="preserve"> </w:t>
+      </w:r>
+      <w:proofErr w:type="spellStart"/>
+      <w:r>
+        <w:t>cocok</w:t>
+      </w:r>
+      <w:proofErr w:type="spellEnd"/>
+      <w:r>
+        <w:t xml:space="preserve"> dan </w:t>
+      </w:r>
+      <w:proofErr w:type="spellStart"/>
+      <w:r>
+        <w:t>akuratkah</w:t>
+      </w:r>
+      <w:proofErr w:type="spellEnd"/>
+      <w:r>
+        <w:t xml:space="preserve"> </w:t>
+      </w:r>
+      <w:proofErr w:type="spellStart"/>
+      <w:r>
+        <w:t>logika</w:t>
+      </w:r>
+      <w:proofErr w:type="spellEnd"/>
+      <w:r>
+        <w:t xml:space="preserve"> </w:t>
+      </w:r>
+      <w:r>
+        <w:t xml:space="preserve">fuzzy </w:t>
+      </w:r>
+      <w:proofErr w:type="spellStart"/>
+      <w:r>
+        <w:t>ini</w:t>
+      </w:r>
+      <w:proofErr w:type="spellEnd"/>
+      <w:r>
+        <w:t xml:space="preserve"> </w:t>
+      </w:r>
+      <w:proofErr w:type="spellStart"/>
+      <w:r>
+        <w:t>bila</w:t>
+      </w:r>
+      <w:proofErr w:type="spellEnd"/>
+      <w:r>
+        <w:t xml:space="preserve"> </w:t>
+      </w:r>
+      <w:proofErr w:type="spellStart"/>
+      <w:r>
+        <w:t>digunakan</w:t>
+      </w:r>
+      <w:proofErr w:type="spellEnd"/>
+      <w:r>
+        <w:t xml:space="preserve"> </w:t>
+      </w:r>
+      <w:proofErr w:type="spellStart"/>
+      <w:r>
+        <w:t>untuk</w:t>
+      </w:r>
+      <w:proofErr w:type="spellEnd"/>
+      <w:r>
+        <w:t xml:space="preserve"> </w:t>
+      </w:r>
+      <w:proofErr w:type="spellStart"/>
+      <w:r>
+        <w:t>menentukan</w:t>
+      </w:r>
+      <w:proofErr w:type="spellEnd"/>
+      <w:r>
+        <w:t xml:space="preserve"> </w:t>
+      </w:r>
+      <w:proofErr w:type="spellStart"/>
+      <w:r>
+        <w:t>rekomendasi</w:t>
+      </w:r>
+      <w:proofErr w:type="spellEnd"/>
+      <w:r>
+        <w:t xml:space="preserve"> laptop</w:t>
+      </w:r>
+      <w:r>
+        <w:t>.</w:t>
+      </w:r>
+    </w:p>
+    <w:p>
+      <w:pPr>
+        <w:pStyle w:val="Heading3"/>
+      </w:pPr>
+      <w:bookmarkStart w:id="12" w:name="_Toc119391743"/>
+      <w:proofErr w:type="spellStart"/>
+      <w:r>
+        <w:t>Bagi</w:t>
+      </w:r>
+      <w:proofErr w:type="spellEnd"/>
+      <w:r>
+        <w:t xml:space="preserve"> </w:t>
+      </w:r>
+      <w:proofErr w:type="spellStart"/>
+      <w:r>
+        <w:t>a</w:t>
+      </w:r>
+      <w:r>
+        <w:t>kademi</w:t>
+      </w:r>
+      <w:bookmarkEnd w:id="12"/>
+      <w:proofErr w:type="spellEnd"/>
+    </w:p>
+    <w:p>
+      <w:pPr>
+        <w:ind w:left="720" w:firstLine="720"/>
+      </w:pPr>
+      <w:proofErr w:type="spellStart"/>
+      <w:r>
+        <w:t>Penelitian</w:t>
+      </w:r>
+      <w:proofErr w:type="spellEnd"/>
+      <w:r>
+        <w:t xml:space="preserve"> </w:t>
+      </w:r>
+      <w:proofErr w:type="spellStart"/>
+      <w:r>
+        <w:t>ini</w:t>
+      </w:r>
+      <w:proofErr w:type="spellEnd"/>
+      <w:r>
+        <w:t xml:space="preserve"> </w:t>
+      </w:r>
+      <w:proofErr w:type="spellStart"/>
+      <w:r>
+        <w:t>diharapkan</w:t>
+      </w:r>
+      <w:proofErr w:type="spellEnd"/>
+      <w:r>
+        <w:t xml:space="preserve"> </w:t>
+      </w:r>
+      <w:proofErr w:type="spellStart"/>
+      <w:r>
+        <w:t>dapat</w:t>
+      </w:r>
+      <w:proofErr w:type="spellEnd"/>
+      <w:r>
+        <w:t xml:space="preserve"> </w:t>
+      </w:r>
+      <w:proofErr w:type="spellStart"/>
+      <w:r>
+        <w:t>menjadi</w:t>
+      </w:r>
+      <w:proofErr w:type="spellEnd"/>
+      <w:r>
+        <w:t xml:space="preserve"> </w:t>
+      </w:r>
+      <w:proofErr w:type="spellStart"/>
+      <w:r>
+        <w:t>sebuah</w:t>
+      </w:r>
+      <w:proofErr w:type="spellEnd"/>
+      <w:r>
+        <w:t xml:space="preserve"> </w:t>
+      </w:r>
+      <w:proofErr w:type="spellStart"/>
+      <w:r>
+        <w:t>referensi</w:t>
+      </w:r>
+      <w:proofErr w:type="spellEnd"/>
+      <w:r>
+        <w:t xml:space="preserve"> yang </w:t>
+      </w:r>
+      <w:proofErr w:type="spellStart"/>
+      <w:r>
+        <w:t>nantinya</w:t>
+      </w:r>
+      <w:proofErr w:type="spellEnd"/>
+      <w:r>
+        <w:t xml:space="preserve"> </w:t>
+      </w:r>
+      <w:proofErr w:type="spellStart"/>
+      <w:r>
+        <w:t>digunakan</w:t>
+      </w:r>
+      <w:proofErr w:type="spellEnd"/>
+      <w:r>
+        <w:t xml:space="preserve"> </w:t>
+      </w:r>
+      <w:proofErr w:type="spellStart"/>
+      <w:r>
+        <w:t>untuk</w:t>
+      </w:r>
+      <w:proofErr w:type="spellEnd"/>
+      <w:r>
+        <w:t xml:space="preserve"> </w:t>
+      </w:r>
+      <w:proofErr w:type="spellStart"/>
+      <w:r>
+        <w:t>penelitian</w:t>
+      </w:r>
+      <w:proofErr w:type="spellEnd"/>
+      <w:r>
+        <w:t xml:space="preserve"> </w:t>
+      </w:r>
+      <w:proofErr w:type="spellStart"/>
+      <w:r>
+        <w:t>lainnya</w:t>
+      </w:r>
+      <w:proofErr w:type="spellEnd"/>
+      <w:r>
+        <w:t xml:space="preserve">, </w:t>
+      </w:r>
+      <w:proofErr w:type="spellStart"/>
+      <w:r>
+        <w:t>terumata</w:t>
+      </w:r>
+      <w:proofErr w:type="spellEnd"/>
+      <w:r>
+        <w:t xml:space="preserve"> yang </w:t>
+      </w:r>
+      <w:proofErr w:type="spellStart"/>
+      <w:r>
+        <w:t>bertema</w:t>
+      </w:r>
+      <w:proofErr w:type="spellEnd"/>
+      <w:r>
+        <w:t xml:space="preserve"> </w:t>
+      </w:r>
+      <w:proofErr w:type="spellStart"/>
+      <w:r>
+        <w:t>tentang</w:t>
+      </w:r>
+      <w:proofErr w:type="spellEnd"/>
+      <w:r>
+        <w:t xml:space="preserve"> </w:t>
+      </w:r>
+      <w:proofErr w:type="spellStart"/>
+      <w:r>
+        <w:t>sistem</w:t>
+      </w:r>
+      <w:proofErr w:type="spellEnd"/>
+      <w:r>
+        <w:t xml:space="preserve"> </w:t>
+      </w:r>
+      <w:proofErr w:type="spellStart"/>
+      <w:r>
+        <w:t>rekomendasi</w:t>
+      </w:r>
+      <w:proofErr w:type="spellEnd"/>
+      <w:r>
+        <w:t xml:space="preserve"> </w:t>
+      </w:r>
+      <w:proofErr w:type="spellStart"/>
+      <w:r>
+        <w:t>dengan</w:t>
+      </w:r>
+      <w:proofErr w:type="spellEnd"/>
+      <w:r>
+        <w:t xml:space="preserve"> </w:t>
+      </w:r>
+      <w:proofErr w:type="spellStart"/>
+      <w:r>
+        <w:t>metode</w:t>
+      </w:r>
+      <w:proofErr w:type="spellEnd"/>
+      <w:r>
+        <w:t xml:space="preserve"> fuzzy.</w:t>
+      </w:r>
+    </w:p>
+    <w:p>
+      <w:pPr>
+        <w:pStyle w:val="Heading3"/>
+      </w:pPr>
+      <w:bookmarkStart w:id="13" w:name="_Toc119391744"/>
+      <w:proofErr w:type="spellStart"/>
+      <w:r>
+        <w:t>Bagi</w:t>
+      </w:r>
+      <w:proofErr w:type="spellEnd"/>
+      <w:r>
+        <w:t xml:space="preserve"> </w:t>
+      </w:r>
+      <w:proofErr w:type="spellStart"/>
+      <w:r>
+        <w:t>masyarakat</w:t>
+      </w:r>
+      <w:bookmarkEnd w:id="13"/>
+      <w:proofErr w:type="spellEnd"/>
+    </w:p>
+    <w:p>
+      <w:pPr>
+        <w:ind w:left="720" w:firstLine="720"/>
+      </w:pPr>
+      <w:proofErr w:type="spellStart"/>
+      <w:r>
+        <w:t>Dengan</w:t>
+      </w:r>
+      <w:proofErr w:type="spellEnd"/>
+      <w:r>
+        <w:t xml:space="preserve"> </w:t>
+      </w:r>
+      <w:proofErr w:type="spellStart"/>
+      <w:r>
+        <w:t>dilakukannya</w:t>
+      </w:r>
+      <w:proofErr w:type="spellEnd"/>
+      <w:r>
+        <w:t xml:space="preserve"> </w:t>
+      </w:r>
+      <w:proofErr w:type="spellStart"/>
+      <w:r>
+        <w:t>penelitian</w:t>
+      </w:r>
+      <w:proofErr w:type="spellEnd"/>
+      <w:r>
+        <w:t xml:space="preserve"> </w:t>
+      </w:r>
+      <w:proofErr w:type="spellStart"/>
+      <w:r>
+        <w:t>untuk</w:t>
+      </w:r>
+      <w:proofErr w:type="spellEnd"/>
+      <w:r>
+        <w:t xml:space="preserve"> </w:t>
+      </w:r>
+      <w:proofErr w:type="spellStart"/>
+      <w:r>
+        <w:t>perancangan</w:t>
+      </w:r>
+      <w:proofErr w:type="spellEnd"/>
+      <w:r>
+        <w:t xml:space="preserve"> </w:t>
+      </w:r>
+      <w:proofErr w:type="spellStart"/>
+      <w:r>
+        <w:t>sistem</w:t>
+      </w:r>
+      <w:proofErr w:type="spellEnd"/>
+      <w:r>
+        <w:t xml:space="preserve"> </w:t>
+      </w:r>
+      <w:proofErr w:type="spellStart"/>
+      <w:r>
+        <w:t>cerdas</w:t>
+      </w:r>
+      <w:proofErr w:type="spellEnd"/>
+      <w:r>
+        <w:t xml:space="preserve"> </w:t>
+      </w:r>
+      <w:proofErr w:type="spellStart"/>
+      <w:r>
+        <w:t>ini</w:t>
+      </w:r>
+      <w:proofErr w:type="spellEnd"/>
+      <w:r>
+        <w:t xml:space="preserve"> </w:t>
+      </w:r>
+      <w:proofErr w:type="spellStart"/>
+      <w:r>
+        <w:t>diharapkan</w:t>
+      </w:r>
+      <w:proofErr w:type="spellEnd"/>
+      <w:r>
+        <w:t xml:space="preserve"> </w:t>
+      </w:r>
+      <w:proofErr w:type="spellStart"/>
+      <w:r>
+        <w:t>nantinya</w:t>
+      </w:r>
+      <w:proofErr w:type="spellEnd"/>
+      <w:r>
+        <w:t xml:space="preserve"> </w:t>
+      </w:r>
+      <w:proofErr w:type="spellStart"/>
+      <w:r>
+        <w:t>dapat</w:t>
+      </w:r>
+      <w:proofErr w:type="spellEnd"/>
+      <w:r>
+        <w:t xml:space="preserve"> </w:t>
+      </w:r>
+      <w:proofErr w:type="spellStart"/>
+      <w:r>
+        <w:t>berguna</w:t>
+      </w:r>
+      <w:proofErr w:type="spellEnd"/>
+      <w:r>
+        <w:t xml:space="preserve"> </w:t>
+      </w:r>
+      <w:proofErr w:type="spellStart"/>
+      <w:r>
+        <w:t>bagi</w:t>
+      </w:r>
+      <w:proofErr w:type="spellEnd"/>
+      <w:r>
+        <w:t xml:space="preserve"> </w:t>
+      </w:r>
+      <w:proofErr w:type="spellStart"/>
+      <w:r>
+        <w:t>masyarakat</w:t>
+      </w:r>
+      <w:proofErr w:type="spellEnd"/>
+      <w:r>
+        <w:t xml:space="preserve"> </w:t>
+      </w:r>
+      <w:proofErr w:type="spellStart"/>
+      <w:r>
+        <w:t>awam</w:t>
+      </w:r>
+      <w:proofErr w:type="spellEnd"/>
+      <w:r>
+        <w:t xml:space="preserve"> yang </w:t>
+      </w:r>
+      <w:proofErr w:type="spellStart"/>
+      <w:r>
+        <w:t>masih</w:t>
+      </w:r>
+      <w:proofErr w:type="spellEnd"/>
+      <w:r>
+        <w:t xml:space="preserve"> </w:t>
+      </w:r>
+      <w:proofErr w:type="spellStart"/>
+      <w:r>
+        <w:t>bingung</w:t>
+      </w:r>
+      <w:proofErr w:type="spellEnd"/>
+      <w:r>
+        <w:t xml:space="preserve"> </w:t>
+      </w:r>
+      <w:proofErr w:type="spellStart"/>
+      <w:r>
+        <w:t>dalam</w:t>
+      </w:r>
+      <w:proofErr w:type="spellEnd"/>
+      <w:r>
+        <w:t xml:space="preserve"> </w:t>
+      </w:r>
+      <w:proofErr w:type="spellStart"/>
+      <w:r>
+        <w:t>memilih</w:t>
+      </w:r>
+      <w:proofErr w:type="spellEnd"/>
+      <w:r>
+        <w:t xml:space="preserve"> </w:t>
+      </w:r>
+      <w:r>
+        <w:t>laptop</w:t>
+      </w:r>
+      <w:r>
+        <w:t xml:space="preserve"> </w:t>
+      </w:r>
+      <w:r>
+        <w:t xml:space="preserve">mana </w:t>
+      </w:r>
+      <w:r>
+        <w:t xml:space="preserve">yang </w:t>
+      </w:r>
+      <w:proofErr w:type="spellStart"/>
+      <w:r>
+        <w:t>sesuai</w:t>
+      </w:r>
+      <w:proofErr w:type="spellEnd"/>
+      <w:r>
+        <w:t xml:space="preserve"> </w:t>
+      </w:r>
+      <w:proofErr w:type="spellStart"/>
+      <w:r>
+        <w:t>kebutuhan</w:t>
+      </w:r>
+      <w:proofErr w:type="spellEnd"/>
+      <w:r>
+        <w:t xml:space="preserve"> </w:t>
+      </w:r>
+      <w:proofErr w:type="spellStart"/>
+      <w:r>
+        <w:t>penggunaan</w:t>
+      </w:r>
+      <w:proofErr w:type="spellEnd"/>
+      <w:r>
+        <w:t xml:space="preserve"> agar </w:t>
+      </w:r>
+      <w:proofErr w:type="spellStart"/>
+      <w:r>
+        <w:t>meminimalisir</w:t>
+      </w:r>
+      <w:proofErr w:type="spellEnd"/>
+      <w:r>
+        <w:t xml:space="preserve"> </w:t>
+      </w:r>
+      <w:proofErr w:type="spellStart"/>
+      <w:r>
+        <w:t>terjadinya</w:t>
+      </w:r>
+      <w:proofErr w:type="spellEnd"/>
+      <w:r>
+        <w:t xml:space="preserve"> </w:t>
+      </w:r>
+      <w:proofErr w:type="spellStart"/>
+      <w:r>
+        <w:t>kerugian</w:t>
+      </w:r>
+      <w:proofErr w:type="spellEnd"/>
+      <w:r>
+        <w:t xml:space="preserve"> dan </w:t>
+      </w:r>
+      <w:proofErr w:type="spellStart"/>
+      <w:r>
+        <w:t>kesalahan</w:t>
+      </w:r>
+      <w:proofErr w:type="spellEnd"/>
+      <w:r>
+        <w:t xml:space="preserve"> </w:t>
+      </w:r>
+      <w:proofErr w:type="spellStart"/>
+      <w:r>
+        <w:t>dalam</w:t>
+      </w:r>
+      <w:proofErr w:type="spellEnd"/>
+      <w:r>
+        <w:t xml:space="preserve"> </w:t>
+      </w:r>
+      <w:proofErr w:type="spellStart"/>
+      <w:r>
+        <w:t>membeli</w:t>
+      </w:r>
+      <w:proofErr w:type="spellEnd"/>
+      <w:r>
+        <w:t xml:space="preserve"> laptop</w:t>
+      </w:r>
+      <w:r>
+        <w:t>.</w:t>
+      </w:r>
+      <w:r>
+        <w:t xml:space="preserve"> </w:t>
+      </w:r>
       <w:r>
         <w:br w:type="page"/>
       </w:r>
@@ -5630,11 +7243,11 @@
         <w:lastRenderedPageBreak/>
         <w:br/>
       </w:r>
-      <w:bookmarkStart w:id="10" w:name="_Toc119019887"/>
+      <w:bookmarkStart w:id="14" w:name="_Toc119391745"/>
       <w:r>
         <w:t>Landasan Teori</w:t>
       </w:r>
-      <w:bookmarkEnd w:id="10"/>
+      <w:bookmarkEnd w:id="14"/>
     </w:p>
     <w:p>
       <w:pPr>
@@ -5666,11 +7279,11 @@
         <w:lastRenderedPageBreak/>
         <w:br/>
       </w:r>
-      <w:bookmarkStart w:id="11" w:name="_Toc119019888"/>
+      <w:bookmarkStart w:id="15" w:name="_Toc119391746"/>
       <w:r>
         <w:t>Metode Penelitian</w:t>
       </w:r>
-      <w:bookmarkEnd w:id="11"/>
+      <w:bookmarkEnd w:id="15"/>
     </w:p>
     <w:p>
       <w:pPr>
@@ -5699,12 +7312,12 @@
         <w:ind w:left="432"/>
         <w:jc w:val="center"/>
       </w:pPr>
-      <w:bookmarkStart w:id="12" w:name="_Toc119019889"/>
+      <w:bookmarkStart w:id="16" w:name="_Toc119391747"/>
       <w:r>
         <w:lastRenderedPageBreak/>
         <w:t>Daftar Pustaka</w:t>
       </w:r>
-      <w:bookmarkEnd w:id="12"/>
+      <w:bookmarkEnd w:id="16"/>
     </w:p>
     <w:sectPr>
       <w:pgSz w:w="11906" w:h="16838"/>
@@ -5769,6 +7382,178 @@
 <file path=word/numbering.xml><?xml version="1.0" encoding="utf-8"?>
 <w:numbering xmlns:wpc="http://schemas.microsoft.com/office/word/2010/wordprocessingCanvas" xmlns:cx="http://schemas.microsoft.com/office/drawing/2014/chartex" xmlns:cx1="http://schemas.microsoft.com/office/drawing/2015/9/8/chartex" xmlns:cx2="http://schemas.microsoft.com/office/drawing/2015/10/21/chartex" xmlns:cx3="http://schemas.microsoft.com/office/drawing/2016/5/9/chartex" xmlns:cx4="http://schemas.microsoft.com/office/drawing/2016/5/10/chartex" xmlns:cx5="http://schemas.microsoft.com/office/drawing/2016/5/11/chartex" xmlns:cx6="http://schemas.microsoft.com/office/drawing/2016/5/12/chartex" xmlns:cx7="http://schemas.microsoft.com/office/drawing/2016/5/13/chartex" xmlns:cx8="http://schemas.microsoft.com/office/drawing/2016/5/14/chartex" xmlns:mc="http://schemas.openxmlformats.org/markup-compatibility/2006" xmlns:aink="http://schemas.microsoft.com/office/drawing/2016/ink" xmlns:am3d="http://schemas.microsoft.com/office/drawing/2017/model3d" xmlns:o="urn:schemas-microsoft-com:office:office" xmlns:oel="http://schemas.microsoft.com/office/2019/extlst" xmlns:r="http://schemas.openxmlformats.org/officeDocument/2006/relationships" xmlns:m="http://schemas.openxmlformats.org/officeDocument/2006/math" xmlns:v="urn:schemas-microsoft-com:vml" xmlns:wp14="http://schemas.microsoft.com/office/word/2010/wordprocessingDrawing" xmlns:wp="http://schemas.openxmlformats.org/drawingml/2006/wordprocessingDrawing" xmlns:w10="urn:schemas-microsoft-com:office:word" xmlns:w="http://schemas.openxmlformats.org/wordprocessingml/2006/main" xmlns:w14="http://schemas.microsoft.com/office/word/2010/wordml" xmlns:w15="http://schemas.microsoft.com/office/word/2012/wordml" xmlns:w16cex="http://schemas.microsoft.com/office/word/2018/wordml/cex" xmlns:w16cid="http://schemas.microsoft.com/office/word/2016/wordml/cid" xmlns:w16="http://schemas.microsoft.com/office/word/2018/wordml" xmlns:w16sdtdh="http://schemas.microsoft.com/office/word/2020/wordml/sdtdatahash" xmlns:w16se="http://schemas.microsoft.com/office/word/2015/wordml/symex" xmlns:wpg="http://schemas.microsoft.com/office/word/2010/wordprocessingGroup" xmlns:wpi="http://schemas.microsoft.com/office/word/2010/wordprocessingInk" xmlns:wne="http://schemas.microsoft.com/office/word/2006/wordml" xmlns:wps="http://schemas.microsoft.com/office/word/2010/wordprocessingShape" mc:Ignorable="w14 w15 w16se w16cid w16 w16cex w16sdtdh wp14">
   <w:abstractNum w:abstractNumId="0" w15:restartNumberingAfterBreak="0">
+    <w:nsid w:val="1A347465"/>
+    <w:multiLevelType w:val="hybridMultilevel"/>
+    <w:tmpl w:val="21204662"/>
+    <w:lvl w:ilvl="0" w:tplc="3809000F">
+      <w:start w:val="1"/>
+      <w:numFmt w:val="decimal"/>
+      <w:lvlText w:val="%1."/>
+      <w:lvlJc w:val="left"/>
+      <w:pPr>
+        <w:ind w:left="720" w:hanging="360"/>
+      </w:pPr>
+    </w:lvl>
+    <w:lvl w:ilvl="1" w:tplc="38090019" w:tentative="1">
+      <w:start w:val="1"/>
+      <w:numFmt w:val="lowerLetter"/>
+      <w:lvlText w:val="%2."/>
+      <w:lvlJc w:val="left"/>
+      <w:pPr>
+        <w:ind w:left="1440" w:hanging="360"/>
+      </w:pPr>
+    </w:lvl>
+    <w:lvl w:ilvl="2" w:tplc="3809001B" w:tentative="1">
+      <w:start w:val="1"/>
+      <w:numFmt w:val="lowerRoman"/>
+      <w:lvlText w:val="%3."/>
+      <w:lvlJc w:val="right"/>
+      <w:pPr>
+        <w:ind w:left="2160" w:hanging="180"/>
+      </w:pPr>
+    </w:lvl>
+    <w:lvl w:ilvl="3" w:tplc="3809000F" w:tentative="1">
+      <w:start w:val="1"/>
+      <w:numFmt w:val="decimal"/>
+      <w:lvlText w:val="%4."/>
+      <w:lvlJc w:val="left"/>
+      <w:pPr>
+        <w:ind w:left="2880" w:hanging="360"/>
+      </w:pPr>
+    </w:lvl>
+    <w:lvl w:ilvl="4" w:tplc="38090019" w:tentative="1">
+      <w:start w:val="1"/>
+      <w:numFmt w:val="lowerLetter"/>
+      <w:lvlText w:val="%5."/>
+      <w:lvlJc w:val="left"/>
+      <w:pPr>
+        <w:ind w:left="3600" w:hanging="360"/>
+      </w:pPr>
+    </w:lvl>
+    <w:lvl w:ilvl="5" w:tplc="3809001B" w:tentative="1">
+      <w:start w:val="1"/>
+      <w:numFmt w:val="lowerRoman"/>
+      <w:lvlText w:val="%6."/>
+      <w:lvlJc w:val="right"/>
+      <w:pPr>
+        <w:ind w:left="4320" w:hanging="180"/>
+      </w:pPr>
+    </w:lvl>
+    <w:lvl w:ilvl="6" w:tplc="3809000F" w:tentative="1">
+      <w:start w:val="1"/>
+      <w:numFmt w:val="decimal"/>
+      <w:lvlText w:val="%7."/>
+      <w:lvlJc w:val="left"/>
+      <w:pPr>
+        <w:ind w:left="5040" w:hanging="360"/>
+      </w:pPr>
+    </w:lvl>
+    <w:lvl w:ilvl="7" w:tplc="38090019" w:tentative="1">
+      <w:start w:val="1"/>
+      <w:numFmt w:val="lowerLetter"/>
+      <w:lvlText w:val="%8."/>
+      <w:lvlJc w:val="left"/>
+      <w:pPr>
+        <w:ind w:left="5760" w:hanging="360"/>
+      </w:pPr>
+    </w:lvl>
+    <w:lvl w:ilvl="8" w:tplc="3809001B" w:tentative="1">
+      <w:start w:val="1"/>
+      <w:numFmt w:val="lowerRoman"/>
+      <w:lvlText w:val="%9."/>
+      <w:lvlJc w:val="right"/>
+      <w:pPr>
+        <w:ind w:left="6480" w:hanging="180"/>
+      </w:pPr>
+    </w:lvl>
+  </w:abstractNum>
+  <w:abstractNum w:abstractNumId="1" w15:restartNumberingAfterBreak="0">
+    <w:nsid w:val="60851638"/>
+    <w:multiLevelType w:val="hybridMultilevel"/>
+    <w:tmpl w:val="21204662"/>
+    <w:lvl w:ilvl="0" w:tplc="FFFFFFFF">
+      <w:start w:val="1"/>
+      <w:numFmt w:val="decimal"/>
+      <w:lvlText w:val="%1."/>
+      <w:lvlJc w:val="left"/>
+      <w:pPr>
+        <w:ind w:left="720" w:hanging="360"/>
+      </w:pPr>
+    </w:lvl>
+    <w:lvl w:ilvl="1" w:tplc="FFFFFFFF" w:tentative="1">
+      <w:start w:val="1"/>
+      <w:numFmt w:val="lowerLetter"/>
+      <w:lvlText w:val="%2."/>
+      <w:lvlJc w:val="left"/>
+      <w:pPr>
+        <w:ind w:left="1440" w:hanging="360"/>
+      </w:pPr>
+    </w:lvl>
+    <w:lvl w:ilvl="2" w:tplc="FFFFFFFF" w:tentative="1">
+      <w:start w:val="1"/>
+      <w:numFmt w:val="lowerRoman"/>
+      <w:lvlText w:val="%3."/>
+      <w:lvlJc w:val="right"/>
+      <w:pPr>
+        <w:ind w:left="2160" w:hanging="180"/>
+      </w:pPr>
+    </w:lvl>
+    <w:lvl w:ilvl="3" w:tplc="FFFFFFFF" w:tentative="1">
+      <w:start w:val="1"/>
+      <w:numFmt w:val="decimal"/>
+      <w:lvlText w:val="%4."/>
+      <w:lvlJc w:val="left"/>
+      <w:pPr>
+        <w:ind w:left="2880" w:hanging="360"/>
+      </w:pPr>
+    </w:lvl>
+    <w:lvl w:ilvl="4" w:tplc="FFFFFFFF" w:tentative="1">
+      <w:start w:val="1"/>
+      <w:numFmt w:val="lowerLetter"/>
+      <w:lvlText w:val="%5."/>
+      <w:lvlJc w:val="left"/>
+      <w:pPr>
+        <w:ind w:left="3600" w:hanging="360"/>
+      </w:pPr>
+    </w:lvl>
+    <w:lvl w:ilvl="5" w:tplc="FFFFFFFF" w:tentative="1">
+      <w:start w:val="1"/>
+      <w:numFmt w:val="lowerRoman"/>
+      <w:lvlText w:val="%6."/>
+      <w:lvlJc w:val="right"/>
+      <w:pPr>
+        <w:ind w:left="4320" w:hanging="180"/>
+      </w:pPr>
+    </w:lvl>
+    <w:lvl w:ilvl="6" w:tplc="FFFFFFFF" w:tentative="1">
+      <w:start w:val="1"/>
+      <w:numFmt w:val="decimal"/>
+      <w:lvlText w:val="%7."/>
+      <w:lvlJc w:val="left"/>
+      <w:pPr>
+        <w:ind w:left="5040" w:hanging="360"/>
+      </w:pPr>
+    </w:lvl>
+    <w:lvl w:ilvl="7" w:tplc="FFFFFFFF" w:tentative="1">
+      <w:start w:val="1"/>
+      <w:numFmt w:val="lowerLetter"/>
+      <w:lvlText w:val="%8."/>
+      <w:lvlJc w:val="left"/>
+      <w:pPr>
+        <w:ind w:left="5760" w:hanging="360"/>
+      </w:pPr>
+    </w:lvl>
+    <w:lvl w:ilvl="8" w:tplc="FFFFFFFF" w:tentative="1">
+      <w:start w:val="1"/>
+      <w:numFmt w:val="lowerRoman"/>
+      <w:lvlText w:val="%9."/>
+      <w:lvlJc w:val="right"/>
+      <w:pPr>
+        <w:ind w:left="6480" w:hanging="180"/>
+      </w:pPr>
+    </w:lvl>
+  </w:abstractNum>
+  <w:abstractNum w:abstractNumId="2" w15:restartNumberingAfterBreak="0">
     <w:nsid w:val="6611690B"/>
     <w:multiLevelType w:val="multilevel"/>
     <w:tmpl w:val="8D6624F4"/>
@@ -5891,10 +7676,10 @@
     </w:lvl>
   </w:abstractNum>
   <w:num w:numId="1" w16cid:durableId="967708638">
-    <w:abstractNumId w:val="0"/>
+    <w:abstractNumId w:val="2"/>
   </w:num>
   <w:num w:numId="2" w16cid:durableId="223833720">
-    <w:abstractNumId w:val="0"/>
+    <w:abstractNumId w:val="2"/>
     <w:lvlOverride w:ilvl="0">
       <w:lvl w:ilvl="0">
         <w:start w:val="1"/>
@@ -6031,6 +7816,12 @@
         </w:rPr>
       </w:lvl>
     </w:lvlOverride>
+  </w:num>
+  <w:num w:numId="3" w16cid:durableId="1155029218">
+    <w:abstractNumId w:val="0"/>
+  </w:num>
+  <w:num w:numId="4" w16cid:durableId="553541327">
+    <w:abstractNumId w:val="1"/>
   </w:num>
 </w:numbering>
 </file>
@@ -6502,10 +8293,9 @@
     <w:next w:val="Normal"/>
     <w:link w:val="Heading3Char"/>
     <w:uiPriority w:val="9"/>
-    <w:semiHidden/>
     <w:unhideWhenUsed/>
     <w:qFormat/>
-    <w:rsid w:val="007B6AD0"/>
+    <w:rsid w:val="00303E28"/>
     <w:pPr>
       <w:keepNext/>
       <w:keepLines/>
@@ -6514,11 +8304,13 @@
         <w:numId w:val="1"/>
       </w:numPr>
       <w:spacing w:before="40" w:after="0"/>
+      <w:ind w:left="1440"/>
       <w:outlineLvl w:val="2"/>
     </w:pPr>
     <w:rPr>
-      <w:rFonts w:asciiTheme="majorHAnsi" w:eastAsiaTheme="majorEastAsia" w:hAnsiTheme="majorHAnsi" w:cstheme="majorBidi"/>
-      <w:color w:val="1F3763" w:themeColor="accent1" w:themeShade="7F"/>
+      <w:rFonts w:eastAsiaTheme="majorEastAsia" w:cstheme="majorBidi"/>
+      <w:b/>
+      <w:color w:val="000000" w:themeColor="text1"/>
       <w:szCs w:val="24"/>
     </w:rPr>
   </w:style>
@@ -6809,11 +8601,11 @@
     <w:basedOn w:val="DefaultParagraphFont"/>
     <w:link w:val="Heading3"/>
     <w:uiPriority w:val="9"/>
-    <w:semiHidden/>
-    <w:rsid w:val="007B6AD0"/>
+    <w:rsid w:val="00303E28"/>
     <w:rPr>
-      <w:rFonts w:asciiTheme="majorHAnsi" w:eastAsiaTheme="majorEastAsia" w:hAnsiTheme="majorHAnsi" w:cstheme="majorBidi"/>
-      <w:color w:val="1F3763" w:themeColor="accent1" w:themeShade="7F"/>
+      <w:rFonts w:ascii="Times New Roman" w:eastAsiaTheme="majorEastAsia" w:hAnsi="Times New Roman" w:cstheme="majorBidi"/>
+      <w:b/>
+      <w:color w:val="000000" w:themeColor="text1"/>
       <w:sz w:val="24"/>
       <w:szCs w:val="24"/>
     </w:rPr>
@@ -6915,6 +8707,30 @@
     <w:pPr>
       <w:spacing w:after="100"/>
       <w:ind w:left="240"/>
+    </w:pPr>
+  </w:style>
+  <w:style w:type="paragraph" w:styleId="ListParagraph">
+    <w:name w:val="List Paragraph"/>
+    <w:basedOn w:val="Normal"/>
+    <w:uiPriority w:val="34"/>
+    <w:qFormat/>
+    <w:rsid w:val="000A2ECB"/>
+    <w:pPr>
+      <w:ind w:left="720"/>
+      <w:contextualSpacing/>
+    </w:pPr>
+  </w:style>
+  <w:style w:type="paragraph" w:styleId="TOC3">
+    <w:name w:val="toc 3"/>
+    <w:basedOn w:val="Normal"/>
+    <w:next w:val="Normal"/>
+    <w:autoRedefine/>
+    <w:uiPriority w:val="39"/>
+    <w:unhideWhenUsed/>
+    <w:rsid w:val="006813C7"/>
+    <w:pPr>
+      <w:spacing w:after="100"/>
+      <w:ind w:left="480"/>
     </w:pPr>
   </w:style>
 </w:styles>

</xml_diff>